<commit_message>
add gridview colum show in setting and query in admin gridview
</commit_message>
<xml_diff>
--- a/modules/article/assets/manual/mod-article_CP.docx
+++ b/modules/article/assets/manual/mod-article_CP.docx
@@ -866,71 +866,9 @@
       <w:r>
         <w:t xml:space="preserve"> </w:t>
       </w:r>
-      <w:r>
-        <w:t>banner</w:t>
-      </w:r>
-      <w:r>
-        <w:t xml:space="preserve">. </w:t>
-      </w:r>
-      <w:proofErr w:type="spellStart"/>
-      <w:r>
-        <w:t>Anda</w:t>
-      </w:r>
-      <w:proofErr w:type="spellEnd"/>
-      <w:r>
-        <w:t xml:space="preserve"> </w:t>
-      </w:r>
-      <w:proofErr w:type="spellStart"/>
-      <w:r>
-        <w:t>bisa</w:t>
-      </w:r>
-      <w:proofErr w:type="spellEnd"/>
-      <w:r>
-        <w:t xml:space="preserve"> </w:t>
-      </w:r>
-      <w:proofErr w:type="spellStart"/>
-      <w:r>
-        <w:t>mengelola</w:t>
-      </w:r>
-      <w:proofErr w:type="spellEnd"/>
-      <w:r>
-        <w:t xml:space="preserve"> </w:t>
-      </w:r>
-      <w:proofErr w:type="spellStart"/>
-      <w:r>
-        <w:t>konten</w:t>
-      </w:r>
-      <w:proofErr w:type="spellEnd"/>
-      <w:r>
-        <w:t xml:space="preserve"> </w:t>
-      </w:r>
-      <w:proofErr w:type="spellStart"/>
-      <w:r>
-        <w:t>dan</w:t>
-      </w:r>
-      <w:proofErr w:type="spellEnd"/>
-      <w:r>
-        <w:t xml:space="preserve"> juga </w:t>
-      </w:r>
-      <w:proofErr w:type="spellStart"/>
-      <w:r>
-        <w:t>melakukan</w:t>
-      </w:r>
-      <w:proofErr w:type="spellEnd"/>
-      <w:r>
-        <w:t xml:space="preserve"> </w:t>
-      </w:r>
-      <w:proofErr w:type="spellStart"/>
-      <w:r>
-        <w:t>pengaturan</w:t>
-      </w:r>
-      <w:proofErr w:type="spellEnd"/>
-      <w:r>
-        <w:t xml:space="preserve"> </w:t>
-      </w:r>
-      <w:proofErr w:type="spellStart"/>
-      <w:r>
-        <w:t>umum</w:t>
+      <w:proofErr w:type="spellStart"/>
+      <w:r>
+        <w:t>artikel</w:t>
       </w:r>
       <w:proofErr w:type="spellEnd"/>
       <w:r>
@@ -940,28 +878,151 @@
         <w:rPr>
           <w:i/>
         </w:rPr>
-        <w:t>global</w:t>
+        <w:t>article</w:t>
+      </w:r>
+      <w:r>
+        <w:t>)</w:t>
+      </w:r>
+      <w:r>
+        <w:t xml:space="preserve">. </w:t>
+      </w:r>
+      <w:r>
+        <w:t xml:space="preserve">Module </w:t>
+      </w:r>
+      <w:proofErr w:type="spellStart"/>
+      <w:r>
+        <w:t>ini</w:t>
+      </w:r>
+      <w:proofErr w:type="spellEnd"/>
+      <w:r>
+        <w:t xml:space="preserve"> </w:t>
+      </w:r>
+      <w:proofErr w:type="spellStart"/>
+      <w:r>
+        <w:t>dapat</w:t>
+      </w:r>
+      <w:proofErr w:type="spellEnd"/>
+      <w:r>
+        <w:t xml:space="preserve"> </w:t>
+      </w:r>
+      <w:proofErr w:type="spellStart"/>
+      <w:r>
+        <w:t>Anda</w:t>
+      </w:r>
+      <w:proofErr w:type="spellEnd"/>
+      <w:r>
+        <w:t xml:space="preserve"> </w:t>
+      </w:r>
+      <w:proofErr w:type="spellStart"/>
+      <w:r>
+        <w:t>gunakan</w:t>
+      </w:r>
+      <w:proofErr w:type="spellEnd"/>
+      <w:r>
+        <w:t xml:space="preserve"> </w:t>
+      </w:r>
+      <w:proofErr w:type="spellStart"/>
+      <w:r>
+        <w:t>untuk</w:t>
+      </w:r>
+      <w:proofErr w:type="spellEnd"/>
+      <w:r>
+        <w:t xml:space="preserve"> </w:t>
+      </w:r>
+      <w:proofErr w:type="spellStart"/>
+      <w:r>
+        <w:t>mengelola</w:t>
+      </w:r>
+      <w:proofErr w:type="spellEnd"/>
+      <w:r>
+        <w:t xml:space="preserve"> </w:t>
+      </w:r>
+      <w:proofErr w:type="spellStart"/>
+      <w:r>
+        <w:t>konten</w:t>
+      </w:r>
+      <w:proofErr w:type="spellEnd"/>
+      <w:r>
+        <w:t xml:space="preserve"> </w:t>
+      </w:r>
+      <w:proofErr w:type="spellStart"/>
+      <w:r>
+        <w:t>seperti</w:t>
+      </w:r>
+      <w:proofErr w:type="spellEnd"/>
+      <w:r>
+        <w:t xml:space="preserve"> </w:t>
+      </w:r>
+      <w:proofErr w:type="spellStart"/>
+      <w:r>
+        <w:t>berita</w:t>
+      </w:r>
+      <w:proofErr w:type="spellEnd"/>
+      <w:r>
+        <w:t xml:space="preserve"> (</w:t>
+      </w:r>
+      <w:r>
+        <w:rPr>
+          <w:i/>
+        </w:rPr>
+        <w:t>news</w:t>
+      </w:r>
+      <w:r>
+        <w:t>), acara (</w:t>
+      </w:r>
+      <w:r>
+        <w:rPr>
+          <w:i/>
+        </w:rPr>
+        <w:t>event</w:t>
       </w:r>
       <w:r>
         <w:t xml:space="preserve">) </w:t>
       </w:r>
       <w:proofErr w:type="spellStart"/>
       <w:r>
-        <w:t>untuk</w:t>
-      </w:r>
-      <w:proofErr w:type="spellEnd"/>
-      <w:r>
-        <w:t xml:space="preserve"> module </w:t>
-      </w:r>
-      <w:r>
-        <w:t>banner</w:t>
-      </w:r>
-      <w:r>
-        <w:t xml:space="preserve"> </w:t>
-      </w:r>
-      <w:proofErr w:type="spellStart"/>
-      <w:r>
-        <w:t>ini</w:t>
+        <w:t>dan</w:t>
+      </w:r>
+      <w:proofErr w:type="spellEnd"/>
+      <w:r>
+        <w:t xml:space="preserve"> </w:t>
+      </w:r>
+      <w:proofErr w:type="spellStart"/>
+      <w:r>
+        <w:t>galeri</w:t>
+      </w:r>
+      <w:proofErr w:type="spellEnd"/>
+      <w:r>
+        <w:t xml:space="preserve"> (</w:t>
+      </w:r>
+      <w:r>
+        <w:rPr>
+          <w:i/>
+        </w:rPr>
+        <w:t>gallery</w:t>
+      </w:r>
+      <w:r>
+        <w:t xml:space="preserve">) </w:t>
+      </w:r>
+      <w:proofErr w:type="spellStart"/>
+      <w:r>
+        <w:t>dan</w:t>
+      </w:r>
+      <w:proofErr w:type="spellEnd"/>
+      <w:r>
+        <w:t xml:space="preserve"> </w:t>
+      </w:r>
+      <w:proofErr w:type="spellStart"/>
+      <w:r>
+        <w:t>konten-konten</w:t>
+      </w:r>
+      <w:proofErr w:type="spellEnd"/>
+      <w:r>
+        <w:t xml:space="preserve"> </w:t>
+      </w:r>
+      <w:proofErr w:type="spellStart"/>
+      <w:r>
+        <w:t>lainnya</w:t>
       </w:r>
       <w:proofErr w:type="spellEnd"/>
       <w:r>
@@ -970,394 +1031,814 @@
     </w:p>
     <w:p>
       <w:pPr>
-        <w:ind w:firstLine="709"/>
-      </w:pPr>
-      <w:proofErr w:type="spellStart"/>
-      <w:r>
-        <w:t>Terdapat</w:t>
-      </w:r>
-      <w:proofErr w:type="spellEnd"/>
-      <w:r>
-        <w:t xml:space="preserve"> </w:t>
-      </w:r>
-      <w:proofErr w:type="spellStart"/>
-      <w:r>
-        <w:t>beberapa</w:t>
-      </w:r>
-      <w:proofErr w:type="spellEnd"/>
-      <w:r>
-        <w:t xml:space="preserve"> </w:t>
-      </w:r>
-      <w:proofErr w:type="spellStart"/>
-      <w:r>
-        <w:t>fitur</w:t>
-      </w:r>
-      <w:proofErr w:type="spellEnd"/>
-      <w:r>
-        <w:t xml:space="preserve"> yang </w:t>
-      </w:r>
-      <w:proofErr w:type="spellStart"/>
-      <w:r>
-        <w:t>dapat</w:t>
-      </w:r>
-      <w:proofErr w:type="spellEnd"/>
-      <w:r>
-        <w:t xml:space="preserve"> </w:t>
-      </w:r>
-      <w:proofErr w:type="spellStart"/>
-      <w:r>
-        <w:t>Anda</w:t>
-      </w:r>
-      <w:proofErr w:type="spellEnd"/>
-      <w:r>
-        <w:t xml:space="preserve"> </w:t>
-      </w:r>
-      <w:proofErr w:type="spellStart"/>
-      <w:r>
-        <w:t>gunakan</w:t>
-      </w:r>
-      <w:proofErr w:type="spellEnd"/>
-      <w:r>
-        <w:t xml:space="preserve"> </w:t>
-      </w:r>
-      <w:proofErr w:type="spellStart"/>
-      <w:r>
-        <w:t>pada</w:t>
-      </w:r>
-      <w:proofErr w:type="spellEnd"/>
-      <w:r>
-        <w:t xml:space="preserve"> module </w:t>
-      </w:r>
-      <w:proofErr w:type="spellStart"/>
-      <w:r>
-        <w:t>ini</w:t>
-      </w:r>
-      <w:proofErr w:type="spellEnd"/>
-      <w:r>
-        <w:t xml:space="preserve">, </w:t>
-      </w:r>
-      <w:proofErr w:type="spellStart"/>
-      <w:r>
-        <w:t>yaitu</w:t>
-      </w:r>
-      <w:proofErr w:type="spellEnd"/>
-      <w:r>
-        <w:t>:</w:t>
+        <w:pStyle w:val="Heading2"/>
+      </w:pPr>
+      <w:bookmarkStart w:id="5" w:name="_Toc463254370"/>
+      <w:bookmarkStart w:id="6" w:name="_Toc483465557"/>
+      <w:r>
+        <w:t>Menu Permissions</w:t>
       </w:r>
     </w:p>
     <w:p>
       <w:pPr>
-        <w:pStyle w:val="ListParagraph"/>
-        <w:numPr>
-          <w:ilvl w:val="0"/>
-          <w:numId w:val="42"/>
-        </w:numPr>
-        <w:ind w:left="284" w:hanging="284"/>
-        <w:contextualSpacing w:val="0"/>
-      </w:pPr>
-      <w:r>
-        <w:t xml:space="preserve">View </w:t>
-      </w:r>
-      <w:r>
-        <w:t>Banner</w:t>
+        <w:ind w:firstLine="709"/>
+      </w:pPr>
+      <w:proofErr w:type="spellStart"/>
+      <w:r>
+        <w:t>Fitur-fitur</w:t>
+      </w:r>
+      <w:proofErr w:type="spellEnd"/>
+      <w:r>
+        <w:t xml:space="preserve"> yang </w:t>
+      </w:r>
+      <w:proofErr w:type="spellStart"/>
+      <w:r>
+        <w:t>terdapat</w:t>
+      </w:r>
+      <w:proofErr w:type="spellEnd"/>
+      <w:r>
+        <w:t xml:space="preserve"> </w:t>
+      </w:r>
+      <w:proofErr w:type="spellStart"/>
+      <w:r>
+        <w:t>pada</w:t>
+      </w:r>
+      <w:proofErr w:type="spellEnd"/>
+      <w:r>
+        <w:t xml:space="preserve"> module </w:t>
+      </w:r>
+      <w:proofErr w:type="spellStart"/>
+      <w:r>
+        <w:t>artikel</w:t>
+      </w:r>
+      <w:proofErr w:type="spellEnd"/>
+      <w:r>
+        <w:t xml:space="preserve"> </w:t>
+      </w:r>
+      <w:proofErr w:type="spellStart"/>
+      <w:r>
+        <w:t>ini</w:t>
+      </w:r>
+      <w:proofErr w:type="spellEnd"/>
+      <w:r>
+        <w:t xml:space="preserve"> </w:t>
+      </w:r>
+      <w:proofErr w:type="spellStart"/>
+      <w:r>
+        <w:t>dapat</w:t>
+      </w:r>
+      <w:proofErr w:type="spellEnd"/>
+      <w:r>
+        <w:t xml:space="preserve"> </w:t>
+      </w:r>
+      <w:proofErr w:type="spellStart"/>
+      <w:r>
+        <w:t>diakses</w:t>
+      </w:r>
+      <w:proofErr w:type="spellEnd"/>
+      <w:r>
+        <w:t xml:space="preserve"> </w:t>
+      </w:r>
+      <w:proofErr w:type="spellStart"/>
+      <w:r>
+        <w:t>dan</w:t>
+      </w:r>
+      <w:proofErr w:type="spellEnd"/>
+      <w:r>
+        <w:t xml:space="preserve"> </w:t>
+      </w:r>
+      <w:proofErr w:type="spellStart"/>
+      <w:r>
+        <w:t>dapat</w:t>
+      </w:r>
+      <w:proofErr w:type="spellEnd"/>
+      <w:r>
+        <w:t xml:space="preserve"> </w:t>
+      </w:r>
+      <w:proofErr w:type="spellStart"/>
+      <w:r>
+        <w:t>Anda</w:t>
+      </w:r>
+      <w:proofErr w:type="spellEnd"/>
+      <w:r>
+        <w:t xml:space="preserve"> </w:t>
+      </w:r>
+      <w:proofErr w:type="spellStart"/>
+      <w:r>
+        <w:t>gunakan</w:t>
+      </w:r>
+      <w:proofErr w:type="spellEnd"/>
+      <w:r>
+        <w:t xml:space="preserve"> </w:t>
+      </w:r>
+      <w:proofErr w:type="spellStart"/>
+      <w:r>
+        <w:t>berdasarkan</w:t>
+      </w:r>
+      <w:proofErr w:type="spellEnd"/>
+      <w:r>
+        <w:t xml:space="preserve"> </w:t>
+      </w:r>
+      <w:proofErr w:type="spellStart"/>
+      <w:r>
+        <w:t>tingkatan</w:t>
+      </w:r>
+      <w:proofErr w:type="spellEnd"/>
+      <w:r>
+        <w:t xml:space="preserve"> user (user level). </w:t>
+      </w:r>
+      <w:proofErr w:type="spellStart"/>
+      <w:r>
+        <w:t>Berikut</w:t>
+      </w:r>
+      <w:proofErr w:type="spellEnd"/>
+      <w:r>
+        <w:t xml:space="preserve"> </w:t>
+      </w:r>
+      <w:proofErr w:type="spellStart"/>
+      <w:r>
+        <w:t>adalah</w:t>
+      </w:r>
+      <w:proofErr w:type="spellEnd"/>
+      <w:r>
+        <w:t xml:space="preserve"> </w:t>
+      </w:r>
+      <w:proofErr w:type="spellStart"/>
+      <w:r>
+        <w:t>informasi</w:t>
+      </w:r>
+      <w:proofErr w:type="spellEnd"/>
+      <w:r>
+        <w:t xml:space="preserve"> </w:t>
+      </w:r>
+      <w:proofErr w:type="spellStart"/>
+      <w:r>
+        <w:t>fitur</w:t>
+      </w:r>
+      <w:proofErr w:type="spellEnd"/>
+      <w:r>
+        <w:t xml:space="preserve"> </w:t>
+      </w:r>
+      <w:proofErr w:type="spellStart"/>
+      <w:r>
+        <w:t>dan</w:t>
+      </w:r>
+      <w:proofErr w:type="spellEnd"/>
+      <w:r>
+        <w:t xml:space="preserve"> </w:t>
+      </w:r>
+      <w:proofErr w:type="spellStart"/>
+      <w:r>
+        <w:t>hak</w:t>
+      </w:r>
+      <w:proofErr w:type="spellEnd"/>
+      <w:r>
+        <w:t xml:space="preserve"> </w:t>
+      </w:r>
+      <w:proofErr w:type="spellStart"/>
+      <w:r>
+        <w:t>akses</w:t>
+      </w:r>
+      <w:proofErr w:type="spellEnd"/>
+      <w:r>
+        <w:t xml:space="preserve"> </w:t>
+      </w:r>
+      <w:proofErr w:type="spellStart"/>
+      <w:r>
+        <w:t>pada</w:t>
+      </w:r>
+      <w:proofErr w:type="spellEnd"/>
+      <w:r>
+        <w:t xml:space="preserve"> module </w:t>
+      </w:r>
+      <w:proofErr w:type="spellStart"/>
+      <w:r>
+        <w:t>artikel</w:t>
+      </w:r>
+      <w:proofErr w:type="spellEnd"/>
+      <w:r>
+        <w:t xml:space="preserve"> </w:t>
+      </w:r>
+      <w:proofErr w:type="spellStart"/>
+      <w:r>
+        <w:t>ini</w:t>
+      </w:r>
+      <w:proofErr w:type="spellEnd"/>
+      <w:r>
+        <w:t>.</w:t>
       </w:r>
     </w:p>
     <w:p>
       <w:pPr>
-        <w:pStyle w:val="ListParagraph"/>
-        <w:ind w:left="284"/>
-        <w:contextualSpacing w:val="0"/>
-      </w:pPr>
-      <w:proofErr w:type="spellStart"/>
-      <w:r>
-        <w:t>Fitur</w:t>
-      </w:r>
-      <w:proofErr w:type="spellEnd"/>
-      <w:r>
-        <w:t xml:space="preserve"> </w:t>
-      </w:r>
-      <w:proofErr w:type="spellStart"/>
-      <w:r>
-        <w:t>ini</w:t>
-      </w:r>
-      <w:proofErr w:type="spellEnd"/>
-      <w:r>
-        <w:t xml:space="preserve"> </w:t>
-      </w:r>
-      <w:proofErr w:type="spellStart"/>
-      <w:r>
-        <w:t>dapat</w:t>
-      </w:r>
-      <w:proofErr w:type="spellEnd"/>
-      <w:r>
-        <w:t xml:space="preserve"> </w:t>
-      </w:r>
-      <w:proofErr w:type="spellStart"/>
-      <w:r>
-        <w:t>Anda</w:t>
-      </w:r>
-      <w:proofErr w:type="spellEnd"/>
-      <w:r>
-        <w:t xml:space="preserve"> </w:t>
-      </w:r>
-      <w:proofErr w:type="spellStart"/>
-      <w:r>
-        <w:t>gunakan</w:t>
-      </w:r>
-      <w:proofErr w:type="spellEnd"/>
-      <w:r>
-        <w:t xml:space="preserve"> </w:t>
-      </w:r>
-      <w:proofErr w:type="spellStart"/>
-      <w:r>
-        <w:t>untuk</w:t>
-      </w:r>
-      <w:proofErr w:type="spellEnd"/>
-      <w:r>
-        <w:t xml:space="preserve"> </w:t>
-      </w:r>
-      <w:proofErr w:type="spellStart"/>
-      <w:r>
-        <w:t>melakukan</w:t>
-      </w:r>
-      <w:proofErr w:type="spellEnd"/>
-      <w:r>
-        <w:t xml:space="preserve"> </w:t>
-      </w:r>
-      <w:proofErr w:type="spellStart"/>
-      <w:r>
-        <w:t>kelola</w:t>
-      </w:r>
-      <w:proofErr w:type="spellEnd"/>
-      <w:r>
-        <w:t xml:space="preserve"> </w:t>
-      </w:r>
-      <w:proofErr w:type="spellStart"/>
-      <w:r>
-        <w:t>terhadap</w:t>
-      </w:r>
-      <w:proofErr w:type="spellEnd"/>
-      <w:r>
-        <w:t xml:space="preserve"> </w:t>
-      </w:r>
-      <w:r>
-        <w:t xml:space="preserve">banner yang </w:t>
-      </w:r>
-      <w:proofErr w:type="spellStart"/>
-      <w:proofErr w:type="gramStart"/>
-      <w:r>
-        <w:t>akan</w:t>
-      </w:r>
-      <w:proofErr w:type="spellEnd"/>
-      <w:proofErr w:type="gramEnd"/>
-      <w:r>
-        <w:t xml:space="preserve"> </w:t>
-      </w:r>
-      <w:proofErr w:type="spellStart"/>
-      <w:r>
-        <w:t>digunakan</w:t>
-      </w:r>
-      <w:proofErr w:type="spellEnd"/>
-      <w:r>
-        <w:t xml:space="preserve"> </w:t>
-      </w:r>
-      <w:proofErr w:type="spellStart"/>
-      <w:r>
-        <w:t>pada</w:t>
-      </w:r>
-      <w:proofErr w:type="spellEnd"/>
-      <w:r>
-        <w:t xml:space="preserve"> </w:t>
-      </w:r>
-      <w:proofErr w:type="spellStart"/>
-      <w:r>
-        <w:t>aplikasi</w:t>
-      </w:r>
-      <w:proofErr w:type="spellEnd"/>
-      <w:r>
-        <w:t>.</w:t>
+        <w:pStyle w:val="Caption"/>
+        <w:keepNext/>
+      </w:pPr>
+      <w:r>
+        <w:t xml:space="preserve">Table </w:t>
+      </w:r>
+      <w:fldSimple w:instr=" SEQ Table \* ARABIC ">
+        <w:r>
+          <w:rPr>
+            <w:noProof/>
+          </w:rPr>
+          <w:t>1</w:t>
+        </w:r>
+      </w:fldSimple>
+      <w:r>
+        <w:t xml:space="preserve"> </w:t>
+      </w:r>
+      <w:r>
+        <w:t>Menu Permissions</w:t>
       </w:r>
     </w:p>
+    <w:tbl>
+      <w:tblPr>
+        <w:tblStyle w:val="TableGrid"/>
+        <w:tblW w:w="6590" w:type="dxa"/>
+        <w:tblCellMar>
+          <w:top w:w="85" w:type="dxa"/>
+        </w:tblCellMar>
+        <w:tblLook w:val="04A0" w:firstRow="1" w:lastRow="0" w:firstColumn="1" w:lastColumn="0" w:noHBand="0" w:noVBand="1"/>
+      </w:tblPr>
+      <w:tblGrid>
+        <w:gridCol w:w="562"/>
+        <w:gridCol w:w="3119"/>
+        <w:gridCol w:w="1492"/>
+        <w:gridCol w:w="1417"/>
+      </w:tblGrid>
+      <w:tr>
+        <w:tc>
+          <w:tcPr>
+            <w:tcW w:w="3681" w:type="dxa"/>
+            <w:gridSpan w:val="2"/>
+            <w:vMerge w:val="restart"/>
+            <w:shd w:val="clear" w:color="auto" w:fill="BFBFBF" w:themeFill="background1" w:themeFillShade="BF"/>
+            <w:vAlign w:val="center"/>
+          </w:tcPr>
+          <w:p>
+            <w:pPr>
+              <w:spacing w:line="240" w:lineRule="auto"/>
+              <w:jc w:val="center"/>
+              <w:rPr>
+                <w:b/>
+              </w:rPr>
+            </w:pPr>
+            <w:r>
+              <w:rPr>
+                <w:b/>
+              </w:rPr>
+              <w:t>Plugin Menu</w:t>
+            </w:r>
+          </w:p>
+        </w:tc>
+        <w:tc>
+          <w:tcPr>
+            <w:tcW w:w="2909" w:type="dxa"/>
+            <w:gridSpan w:val="2"/>
+            <w:shd w:val="clear" w:color="auto" w:fill="BFBFBF" w:themeFill="background1" w:themeFillShade="BF"/>
+            <w:vAlign w:val="center"/>
+          </w:tcPr>
+          <w:p>
+            <w:pPr>
+              <w:spacing w:line="240" w:lineRule="auto"/>
+              <w:jc w:val="center"/>
+              <w:rPr>
+                <w:b/>
+              </w:rPr>
+            </w:pPr>
+            <w:r>
+              <w:rPr>
+                <w:b/>
+              </w:rPr>
+              <w:t>User Level</w:t>
+            </w:r>
+          </w:p>
+        </w:tc>
+      </w:tr>
+      <w:tr>
+        <w:tc>
+          <w:tcPr>
+            <w:tcW w:w="3681" w:type="dxa"/>
+            <w:gridSpan w:val="2"/>
+            <w:vMerge/>
+            <w:shd w:val="clear" w:color="auto" w:fill="BFBFBF" w:themeFill="background1" w:themeFillShade="BF"/>
+            <w:vAlign w:val="center"/>
+          </w:tcPr>
+          <w:p>
+            <w:pPr>
+              <w:spacing w:line="240" w:lineRule="auto"/>
+              <w:jc w:val="center"/>
+              <w:rPr>
+                <w:b/>
+              </w:rPr>
+            </w:pPr>
+          </w:p>
+        </w:tc>
+        <w:tc>
+          <w:tcPr>
+            <w:tcW w:w="1492" w:type="dxa"/>
+            <w:shd w:val="clear" w:color="auto" w:fill="BFBFBF" w:themeFill="background1" w:themeFillShade="BF"/>
+            <w:vAlign w:val="center"/>
+          </w:tcPr>
+          <w:p>
+            <w:pPr>
+              <w:spacing w:line="240" w:lineRule="auto"/>
+              <w:jc w:val="center"/>
+              <w:rPr>
+                <w:b/>
+              </w:rPr>
+            </w:pPr>
+            <w:r>
+              <w:rPr>
+                <w:b/>
+              </w:rPr>
+              <w:t>Administrator</w:t>
+            </w:r>
+          </w:p>
+        </w:tc>
+        <w:tc>
+          <w:tcPr>
+            <w:tcW w:w="1417" w:type="dxa"/>
+            <w:shd w:val="clear" w:color="auto" w:fill="BFBFBF" w:themeFill="background1" w:themeFillShade="BF"/>
+            <w:vAlign w:val="center"/>
+          </w:tcPr>
+          <w:p>
+            <w:pPr>
+              <w:spacing w:line="240" w:lineRule="auto"/>
+              <w:jc w:val="center"/>
+              <w:rPr>
+                <w:b/>
+              </w:rPr>
+            </w:pPr>
+            <w:r>
+              <w:rPr>
+                <w:b/>
+              </w:rPr>
+              <w:t>Moderator</w:t>
+            </w:r>
+          </w:p>
+        </w:tc>
+      </w:tr>
+      <w:tr>
+        <w:tc>
+          <w:tcPr>
+            <w:tcW w:w="3681" w:type="dxa"/>
+            <w:gridSpan w:val="2"/>
+          </w:tcPr>
+          <w:p>
+            <w:pPr>
+              <w:spacing w:line="240" w:lineRule="auto"/>
+            </w:pPr>
+            <w:r>
+              <w:t xml:space="preserve">View </w:t>
+            </w:r>
+            <w:r>
+              <w:t>Article</w:t>
+            </w:r>
+          </w:p>
+        </w:tc>
+        <w:tc>
+          <w:tcPr>
+            <w:tcW w:w="1492" w:type="dxa"/>
+            <w:vAlign w:val="center"/>
+          </w:tcPr>
+          <w:p>
+            <w:pPr>
+              <w:spacing w:after="0" w:line="240" w:lineRule="auto"/>
+              <w:jc w:val="center"/>
+            </w:pPr>
+            <w:r>
+              <w:rPr>
+                <w:rFonts w:ascii="Adobe Caslon Pro Bold" w:hAnsi="Adobe Caslon Pro Bold"/>
+              </w:rPr>
+              <w:t>√</w:t>
+            </w:r>
+          </w:p>
+        </w:tc>
+        <w:tc>
+          <w:tcPr>
+            <w:tcW w:w="1417" w:type="dxa"/>
+            <w:vAlign w:val="center"/>
+          </w:tcPr>
+          <w:p>
+            <w:pPr>
+              <w:spacing w:after="0" w:line="240" w:lineRule="auto"/>
+              <w:jc w:val="center"/>
+            </w:pPr>
+            <w:r>
+              <w:rPr>
+                <w:rFonts w:ascii="Adobe Caslon Pro Bold" w:hAnsi="Adobe Caslon Pro Bold"/>
+              </w:rPr>
+              <w:t>√</w:t>
+            </w:r>
+          </w:p>
+        </w:tc>
+      </w:tr>
+      <w:tr>
+        <w:tc>
+          <w:tcPr>
+            <w:tcW w:w="3681" w:type="dxa"/>
+            <w:gridSpan w:val="2"/>
+          </w:tcPr>
+          <w:p>
+            <w:pPr>
+              <w:spacing w:line="240" w:lineRule="auto"/>
+            </w:pPr>
+            <w:r>
+              <w:t>Data</w:t>
+            </w:r>
+          </w:p>
+        </w:tc>
+        <w:tc>
+          <w:tcPr>
+            <w:tcW w:w="1492" w:type="dxa"/>
+            <w:vAlign w:val="center"/>
+          </w:tcPr>
+          <w:p>
+            <w:pPr>
+              <w:spacing w:after="0" w:line="240" w:lineRule="auto"/>
+              <w:jc w:val="center"/>
+            </w:pPr>
+            <w:r>
+              <w:rPr>
+                <w:rFonts w:ascii="Adobe Caslon Pro Bold" w:hAnsi="Adobe Caslon Pro Bold"/>
+              </w:rPr>
+              <w:t>√</w:t>
+            </w:r>
+          </w:p>
+        </w:tc>
+        <w:tc>
+          <w:tcPr>
+            <w:tcW w:w="1417" w:type="dxa"/>
+            <w:vAlign w:val="center"/>
+          </w:tcPr>
+          <w:p>
+            <w:pPr>
+              <w:spacing w:after="0" w:line="240" w:lineRule="auto"/>
+              <w:jc w:val="center"/>
+            </w:pPr>
+            <w:r>
+              <w:rPr>
+                <w:rFonts w:ascii="Adobe Caslon Pro Bold" w:hAnsi="Adobe Caslon Pro Bold"/>
+              </w:rPr>
+              <w:t>√</w:t>
+            </w:r>
+          </w:p>
+        </w:tc>
+      </w:tr>
+      <w:tr>
+        <w:tc>
+          <w:tcPr>
+            <w:tcW w:w="562" w:type="dxa"/>
+          </w:tcPr>
+          <w:p>
+            <w:pPr>
+              <w:spacing w:line="240" w:lineRule="auto"/>
+            </w:pPr>
+          </w:p>
+        </w:tc>
+        <w:tc>
+          <w:tcPr>
+            <w:tcW w:w="3119" w:type="dxa"/>
+          </w:tcPr>
+          <w:p>
+            <w:r>
+              <w:t>Categories</w:t>
+            </w:r>
+          </w:p>
+        </w:tc>
+        <w:tc>
+          <w:tcPr>
+            <w:tcW w:w="1492" w:type="dxa"/>
+            <w:vAlign w:val="center"/>
+          </w:tcPr>
+          <w:p>
+            <w:pPr>
+              <w:spacing w:after="0" w:line="240" w:lineRule="auto"/>
+              <w:jc w:val="center"/>
+            </w:pPr>
+            <w:r>
+              <w:rPr>
+                <w:rFonts w:ascii="Adobe Caslon Pro Bold" w:hAnsi="Adobe Caslon Pro Bold"/>
+              </w:rPr>
+              <w:t>√</w:t>
+            </w:r>
+          </w:p>
+        </w:tc>
+        <w:tc>
+          <w:tcPr>
+            <w:tcW w:w="1417" w:type="dxa"/>
+            <w:vAlign w:val="center"/>
+          </w:tcPr>
+          <w:p>
+            <w:pPr>
+              <w:spacing w:after="0" w:line="240" w:lineRule="auto"/>
+              <w:jc w:val="center"/>
+            </w:pPr>
+            <w:r>
+              <w:t>-</w:t>
+            </w:r>
+          </w:p>
+        </w:tc>
+      </w:tr>
+      <w:tr>
+        <w:tc>
+          <w:tcPr>
+            <w:tcW w:w="562" w:type="dxa"/>
+          </w:tcPr>
+          <w:p>
+            <w:pPr>
+              <w:spacing w:line="240" w:lineRule="auto"/>
+            </w:pPr>
+          </w:p>
+        </w:tc>
+        <w:tc>
+          <w:tcPr>
+            <w:tcW w:w="3119" w:type="dxa"/>
+          </w:tcPr>
+          <w:p>
+            <w:r>
+              <w:t>Views</w:t>
+            </w:r>
+          </w:p>
+        </w:tc>
+        <w:tc>
+          <w:tcPr>
+            <w:tcW w:w="1492" w:type="dxa"/>
+            <w:vAlign w:val="center"/>
+          </w:tcPr>
+          <w:p>
+            <w:pPr>
+              <w:spacing w:after="0" w:line="240" w:lineRule="auto"/>
+              <w:jc w:val="center"/>
+            </w:pPr>
+            <w:r>
+              <w:rPr>
+                <w:rFonts w:ascii="Adobe Caslon Pro Bold" w:hAnsi="Adobe Caslon Pro Bold"/>
+              </w:rPr>
+              <w:t>√</w:t>
+            </w:r>
+          </w:p>
+        </w:tc>
+        <w:tc>
+          <w:tcPr>
+            <w:tcW w:w="1417" w:type="dxa"/>
+            <w:vAlign w:val="center"/>
+          </w:tcPr>
+          <w:p>
+            <w:pPr>
+              <w:spacing w:after="0" w:line="240" w:lineRule="auto"/>
+              <w:jc w:val="center"/>
+            </w:pPr>
+            <w:r>
+              <w:rPr>
+                <w:rFonts w:ascii="Adobe Caslon Pro Bold" w:hAnsi="Adobe Caslon Pro Bold"/>
+              </w:rPr>
+              <w:t>√</w:t>
+            </w:r>
+          </w:p>
+        </w:tc>
+      </w:tr>
+      <w:tr>
+        <w:tc>
+          <w:tcPr>
+            <w:tcW w:w="562" w:type="dxa"/>
+          </w:tcPr>
+          <w:p>
+            <w:pPr>
+              <w:spacing w:line="240" w:lineRule="auto"/>
+            </w:pPr>
+          </w:p>
+        </w:tc>
+        <w:tc>
+          <w:tcPr>
+            <w:tcW w:w="3119" w:type="dxa"/>
+          </w:tcPr>
+          <w:p>
+            <w:r>
+              <w:t>Downloads</w:t>
+            </w:r>
+          </w:p>
+        </w:tc>
+        <w:tc>
+          <w:tcPr>
+            <w:tcW w:w="1492" w:type="dxa"/>
+            <w:vAlign w:val="center"/>
+          </w:tcPr>
+          <w:p>
+            <w:pPr>
+              <w:spacing w:after="0" w:line="240" w:lineRule="auto"/>
+              <w:jc w:val="center"/>
+            </w:pPr>
+            <w:r>
+              <w:rPr>
+                <w:rFonts w:ascii="Adobe Caslon Pro Bold" w:hAnsi="Adobe Caslon Pro Bold"/>
+              </w:rPr>
+              <w:t>√</w:t>
+            </w:r>
+          </w:p>
+        </w:tc>
+        <w:tc>
+          <w:tcPr>
+            <w:tcW w:w="1417" w:type="dxa"/>
+            <w:vAlign w:val="center"/>
+          </w:tcPr>
+          <w:p>
+            <w:pPr>
+              <w:spacing w:after="0" w:line="240" w:lineRule="auto"/>
+              <w:jc w:val="center"/>
+            </w:pPr>
+            <w:r>
+              <w:rPr>
+                <w:rFonts w:ascii="Adobe Caslon Pro Bold" w:hAnsi="Adobe Caslon Pro Bold"/>
+              </w:rPr>
+              <w:t>√</w:t>
+            </w:r>
+          </w:p>
+        </w:tc>
+      </w:tr>
+      <w:tr>
+        <w:tc>
+          <w:tcPr>
+            <w:tcW w:w="562" w:type="dxa"/>
+          </w:tcPr>
+          <w:p>
+            <w:pPr>
+              <w:spacing w:line="240" w:lineRule="auto"/>
+            </w:pPr>
+          </w:p>
+        </w:tc>
+        <w:tc>
+          <w:tcPr>
+            <w:tcW w:w="3119" w:type="dxa"/>
+          </w:tcPr>
+          <w:p>
+            <w:r>
+              <w:t>Photos</w:t>
+            </w:r>
+          </w:p>
+        </w:tc>
+        <w:tc>
+          <w:tcPr>
+            <w:tcW w:w="1492" w:type="dxa"/>
+            <w:vAlign w:val="center"/>
+          </w:tcPr>
+          <w:p>
+            <w:pPr>
+              <w:spacing w:after="0" w:line="240" w:lineRule="auto"/>
+              <w:jc w:val="center"/>
+              <w:rPr>
+                <w:rFonts w:ascii="Adobe Caslon Pro Bold" w:hAnsi="Adobe Caslon Pro Bold"/>
+              </w:rPr>
+            </w:pPr>
+            <w:r>
+              <w:rPr>
+                <w:rFonts w:ascii="Adobe Caslon Pro Bold" w:hAnsi="Adobe Caslon Pro Bold"/>
+              </w:rPr>
+              <w:t>√</w:t>
+            </w:r>
+          </w:p>
+        </w:tc>
+        <w:tc>
+          <w:tcPr>
+            <w:tcW w:w="1417" w:type="dxa"/>
+            <w:vAlign w:val="center"/>
+          </w:tcPr>
+          <w:p>
+            <w:pPr>
+              <w:spacing w:after="0" w:line="240" w:lineRule="auto"/>
+              <w:jc w:val="center"/>
+              <w:rPr>
+                <w:rFonts w:ascii="Adobe Caslon Pro Bold" w:hAnsi="Adobe Caslon Pro Bold"/>
+              </w:rPr>
+            </w:pPr>
+            <w:r>
+              <w:rPr>
+                <w:rFonts w:ascii="Adobe Caslon Pro Bold" w:hAnsi="Adobe Caslon Pro Bold"/>
+              </w:rPr>
+              <w:t>√</w:t>
+            </w:r>
+          </w:p>
+        </w:tc>
+      </w:tr>
+      <w:tr>
+        <w:tc>
+          <w:tcPr>
+            <w:tcW w:w="562" w:type="dxa"/>
+          </w:tcPr>
+          <w:p>
+            <w:pPr>
+              <w:spacing w:line="240" w:lineRule="auto"/>
+            </w:pPr>
+          </w:p>
+        </w:tc>
+        <w:tc>
+          <w:tcPr>
+            <w:tcW w:w="3119" w:type="dxa"/>
+          </w:tcPr>
+          <w:p>
+            <w:r>
+              <w:t>Tags</w:t>
+            </w:r>
+          </w:p>
+        </w:tc>
+        <w:tc>
+          <w:tcPr>
+            <w:tcW w:w="1492" w:type="dxa"/>
+            <w:vAlign w:val="center"/>
+          </w:tcPr>
+          <w:p>
+            <w:pPr>
+              <w:spacing w:after="0" w:line="240" w:lineRule="auto"/>
+              <w:jc w:val="center"/>
+              <w:rPr>
+                <w:rFonts w:ascii="Adobe Caslon Pro Bold" w:hAnsi="Adobe Caslon Pro Bold"/>
+              </w:rPr>
+            </w:pPr>
+            <w:r>
+              <w:rPr>
+                <w:rFonts w:ascii="Adobe Caslon Pro Bold" w:hAnsi="Adobe Caslon Pro Bold"/>
+              </w:rPr>
+              <w:t>√</w:t>
+            </w:r>
+          </w:p>
+        </w:tc>
+        <w:tc>
+          <w:tcPr>
+            <w:tcW w:w="1417" w:type="dxa"/>
+            <w:vAlign w:val="center"/>
+          </w:tcPr>
+          <w:p>
+            <w:pPr>
+              <w:spacing w:after="0" w:line="240" w:lineRule="auto"/>
+              <w:jc w:val="center"/>
+              <w:rPr>
+                <w:rFonts w:ascii="Adobe Caslon Pro Bold" w:hAnsi="Adobe Caslon Pro Bold"/>
+              </w:rPr>
+            </w:pPr>
+            <w:r>
+              <w:rPr>
+                <w:rFonts w:ascii="Adobe Caslon Pro Bold" w:hAnsi="Adobe Caslon Pro Bold"/>
+              </w:rPr>
+              <w:t>√</w:t>
+            </w:r>
+          </w:p>
+        </w:tc>
+      </w:tr>
+      <w:tr>
+        <w:tc>
+          <w:tcPr>
+            <w:tcW w:w="3681" w:type="dxa"/>
+            <w:gridSpan w:val="2"/>
+          </w:tcPr>
+          <w:p>
+            <w:pPr>
+              <w:spacing w:line="240" w:lineRule="auto"/>
+            </w:pPr>
+            <w:r>
+              <w:t>Settings</w:t>
+            </w:r>
+          </w:p>
+        </w:tc>
+        <w:tc>
+          <w:tcPr>
+            <w:tcW w:w="1492" w:type="dxa"/>
+            <w:vAlign w:val="center"/>
+          </w:tcPr>
+          <w:p>
+            <w:pPr>
+              <w:spacing w:after="0" w:line="240" w:lineRule="auto"/>
+              <w:jc w:val="center"/>
+            </w:pPr>
+            <w:r>
+              <w:rPr>
+                <w:rFonts w:ascii="Adobe Caslon Pro Bold" w:hAnsi="Adobe Caslon Pro Bold"/>
+              </w:rPr>
+              <w:t>√</w:t>
+            </w:r>
+          </w:p>
+        </w:tc>
+        <w:tc>
+          <w:tcPr>
+            <w:tcW w:w="1417" w:type="dxa"/>
+            <w:vAlign w:val="center"/>
+          </w:tcPr>
+          <w:p>
+            <w:pPr>
+              <w:spacing w:after="0" w:line="240" w:lineRule="auto"/>
+              <w:jc w:val="center"/>
+            </w:pPr>
+            <w:r>
+              <w:t>-</w:t>
+            </w:r>
+          </w:p>
+        </w:tc>
+      </w:tr>
+    </w:tbl>
     <w:p>
       <w:pPr>
-        <w:pStyle w:val="ListParagraph"/>
-        <w:numPr>
-          <w:ilvl w:val="0"/>
-          <w:numId w:val="42"/>
-        </w:numPr>
-        <w:ind w:left="284" w:hanging="284"/>
-        <w:contextualSpacing w:val="0"/>
-      </w:pPr>
-      <w:r>
-        <w:t>Banner</w:t>
-      </w:r>
-      <w:r>
-        <w:t xml:space="preserve"> Settings</w:t>
-      </w:r>
-    </w:p>
-    <w:p>
-      <w:pPr>
-        <w:pStyle w:val="ListParagraph"/>
-        <w:ind w:left="284"/>
-        <w:contextualSpacing w:val="0"/>
-      </w:pPr>
-      <w:proofErr w:type="spellStart"/>
-      <w:r>
-        <w:t>Fitur</w:t>
-      </w:r>
-      <w:proofErr w:type="spellEnd"/>
-      <w:r>
-        <w:t xml:space="preserve"> </w:t>
-      </w:r>
-      <w:proofErr w:type="spellStart"/>
-      <w:r>
-        <w:t>ini</w:t>
-      </w:r>
-      <w:proofErr w:type="spellEnd"/>
-      <w:r>
-        <w:t xml:space="preserve"> </w:t>
-      </w:r>
-      <w:proofErr w:type="spellStart"/>
-      <w:r>
-        <w:t>dapat</w:t>
-      </w:r>
-      <w:proofErr w:type="spellEnd"/>
-      <w:r>
-        <w:t xml:space="preserve"> </w:t>
-      </w:r>
-      <w:proofErr w:type="spellStart"/>
-      <w:r>
-        <w:t>Anda</w:t>
-      </w:r>
-      <w:proofErr w:type="spellEnd"/>
-      <w:r>
-        <w:t xml:space="preserve"> </w:t>
-      </w:r>
-      <w:proofErr w:type="spellStart"/>
-      <w:r>
-        <w:t>gunakan</w:t>
-      </w:r>
-      <w:proofErr w:type="spellEnd"/>
-      <w:r>
-        <w:t xml:space="preserve"> </w:t>
-      </w:r>
-      <w:proofErr w:type="spellStart"/>
-      <w:r>
-        <w:t>untuk</w:t>
-      </w:r>
-      <w:proofErr w:type="spellEnd"/>
-      <w:r>
-        <w:t xml:space="preserve"> </w:t>
-      </w:r>
-      <w:proofErr w:type="spellStart"/>
-      <w:r>
-        <w:t>melakukan</w:t>
-      </w:r>
-      <w:proofErr w:type="spellEnd"/>
-      <w:r>
-        <w:t xml:space="preserve"> </w:t>
-      </w:r>
-      <w:proofErr w:type="spellStart"/>
-      <w:r>
-        <w:t>pengaturan</w:t>
-      </w:r>
-      <w:proofErr w:type="spellEnd"/>
-      <w:r>
-        <w:t xml:space="preserve"> </w:t>
-      </w:r>
-      <w:proofErr w:type="spellStart"/>
-      <w:r>
-        <w:t>umum</w:t>
-      </w:r>
-      <w:proofErr w:type="spellEnd"/>
-      <w:r>
-        <w:t xml:space="preserve"> </w:t>
-      </w:r>
-      <w:proofErr w:type="spellStart"/>
-      <w:r>
-        <w:t>untuk</w:t>
-      </w:r>
-      <w:proofErr w:type="spellEnd"/>
-      <w:r>
-        <w:t xml:space="preserve"> module </w:t>
-      </w:r>
-      <w:r>
-        <w:t>banner</w:t>
-      </w:r>
-      <w:r>
-        <w:t xml:space="preserve"> </w:t>
-      </w:r>
-      <w:proofErr w:type="spellStart"/>
-      <w:r>
-        <w:t>seperti</w:t>
-      </w:r>
-      <w:proofErr w:type="spellEnd"/>
-      <w:r>
-        <w:t xml:space="preserve"> </w:t>
-      </w:r>
-      <w:proofErr w:type="spellStart"/>
-      <w:r>
-        <w:t>validasi</w:t>
-      </w:r>
-      <w:proofErr w:type="spellEnd"/>
-      <w:r>
-        <w:t xml:space="preserve">, </w:t>
-      </w:r>
-      <w:proofErr w:type="spellStart"/>
-      <w:r>
-        <w:t>ubah</w:t>
-      </w:r>
-      <w:proofErr w:type="spellEnd"/>
-      <w:r>
-        <w:t xml:space="preserve"> </w:t>
-      </w:r>
-      <w:proofErr w:type="spellStart"/>
-      <w:r>
-        <w:t>ukuran</w:t>
-      </w:r>
-      <w:proofErr w:type="spellEnd"/>
-      <w:r>
-        <w:t xml:space="preserve"> banner </w:t>
-      </w:r>
-      <w:proofErr w:type="spellStart"/>
-      <w:r>
-        <w:t>setelah</w:t>
-      </w:r>
-      <w:proofErr w:type="spellEnd"/>
-      <w:r>
-        <w:t xml:space="preserve"> upload </w:t>
-      </w:r>
-      <w:proofErr w:type="spellStart"/>
-      <w:r>
-        <w:t>dan</w:t>
-      </w:r>
-      <w:proofErr w:type="spellEnd"/>
-      <w:r>
-        <w:t xml:space="preserve"> </w:t>
-      </w:r>
-      <w:proofErr w:type="spellStart"/>
-      <w:r>
-        <w:t>pengeturan</w:t>
-      </w:r>
-      <w:proofErr w:type="spellEnd"/>
-      <w:r>
-        <w:t xml:space="preserve"> </w:t>
-      </w:r>
-      <w:proofErr w:type="spellStart"/>
-      <w:r>
-        <w:t>lainnya</w:t>
-      </w:r>
-      <w:proofErr w:type="spellEnd"/>
-      <w:r>
-        <w:t>.</w:t>
-      </w:r>
-    </w:p>
-    <w:p>
-      <w:pPr>
         <w:pStyle w:val="Heading2"/>
       </w:pPr>
-      <w:bookmarkStart w:id="5" w:name="_Toc463254370"/>
-      <w:bookmarkStart w:id="6" w:name="_Toc483465557"/>
       <w:r>
         <w:t xml:space="preserve">View </w:t>
       </w:r>
@@ -1444,7 +1925,23 @@
       </w:r>
       <w:proofErr w:type="spellEnd"/>
       <w:r>
-        <w:t xml:space="preserve"> data banner yang </w:t>
+        <w:t xml:space="preserve"> </w:t>
+      </w:r>
+      <w:proofErr w:type="spellStart"/>
+      <w:r>
+        <w:t>konten</w:t>
+      </w:r>
+      <w:proofErr w:type="spellEnd"/>
+      <w:r>
+        <w:t xml:space="preserve"> </w:t>
+      </w:r>
+      <w:proofErr w:type="spellStart"/>
+      <w:r>
+        <w:t>artikel</w:t>
+      </w:r>
+      <w:proofErr w:type="spellEnd"/>
+      <w:r>
+        <w:t xml:space="preserve"> yang </w:t>
       </w:r>
       <w:proofErr w:type="spellStart"/>
       <w:proofErr w:type="gramStart"/>
@@ -1529,7 +2026,35 @@
         <w:t>DELETE</w:t>
       </w:r>
       <w:r>
-        <w:t xml:space="preserve">" </w:t>
+        <w:t>"</w:t>
+      </w:r>
+      <w:r>
+        <w:t xml:space="preserve"> yang </w:t>
+      </w:r>
+      <w:proofErr w:type="spellStart"/>
+      <w:r>
+        <w:t>terdapat</w:t>
+      </w:r>
+      <w:proofErr w:type="spellEnd"/>
+      <w:r>
+        <w:t xml:space="preserve"> </w:t>
+      </w:r>
+      <w:proofErr w:type="spellStart"/>
+      <w:r>
+        <w:t>pada</w:t>
+      </w:r>
+      <w:proofErr w:type="spellEnd"/>
+      <w:r>
+        <w:t xml:space="preserve"> </w:t>
+      </w:r>
+      <w:r>
+        <w:rPr>
+          <w:i/>
+        </w:rPr>
+        <w:t>option menu</w:t>
+      </w:r>
+      <w:r>
+        <w:t xml:space="preserve"> </w:t>
       </w:r>
       <w:proofErr w:type="spellStart"/>
       <w:r>
@@ -1547,11 +2072,21 @@
       <w:r>
         <w:t xml:space="preserve"> </w:t>
       </w:r>
-      <w:r>
-        <w:t xml:space="preserve">data </w:t>
-      </w:r>
-      <w:r>
-        <w:t xml:space="preserve">banner </w:t>
+      <w:proofErr w:type="spellStart"/>
+      <w:r>
+        <w:t>konten</w:t>
+      </w:r>
+      <w:proofErr w:type="spellEnd"/>
+      <w:r>
+        <w:t xml:space="preserve"> </w:t>
+      </w:r>
+      <w:proofErr w:type="spellStart"/>
+      <w:r>
+        <w:t>artikel</w:t>
+      </w:r>
+      <w:proofErr w:type="spellEnd"/>
+      <w:r>
+        <w:t xml:space="preserve"> </w:t>
       </w:r>
       <w:r>
         <w:t xml:space="preserve">yang </w:t>
@@ -1612,11 +2147,22 @@
       <w:r>
         <w:t xml:space="preserve"> </w:t>
       </w:r>
-      <w:r>
-        <w:t xml:space="preserve">data </w:t>
-      </w:r>
-      <w:r>
-        <w:t xml:space="preserve">banner </w:t>
+      <w:proofErr w:type="spellStart"/>
+      <w:r>
+        <w:t>konten</w:t>
+      </w:r>
+      <w:proofErr w:type="spellEnd"/>
+      <w:r>
+        <w:t xml:space="preserve"> </w:t>
+      </w:r>
+      <w:proofErr w:type="spellStart"/>
+      <w:r>
+        <w:lastRenderedPageBreak/>
+        <w:t>artikel</w:t>
+      </w:r>
+      <w:proofErr w:type="spellEnd"/>
+      <w:r>
+        <w:t xml:space="preserve"> </w:t>
       </w:r>
       <w:proofErr w:type="spellStart"/>
       <w:r>
@@ -1652,10 +2198,30 @@
         <w:rPr>
           <w:i/>
         </w:rPr>
-        <w:t>BANNER</w:t>
-      </w:r>
-      <w:r>
-        <w:t xml:space="preserve">". </w:t>
+        <w:t>ARTICLE</w:t>
+      </w:r>
+      <w:r>
+        <w:t>"</w:t>
+      </w:r>
+      <w:r>
+        <w:t xml:space="preserve"> </w:t>
+      </w:r>
+      <w:proofErr w:type="spellStart"/>
+      <w:r>
+        <w:t>pada</w:t>
+      </w:r>
+      <w:proofErr w:type="spellEnd"/>
+      <w:r>
+        <w:t xml:space="preserve"> </w:t>
+      </w:r>
+      <w:r>
+        <w:rPr>
+          <w:i/>
+        </w:rPr>
+        <w:t>content menu</w:t>
+      </w:r>
+      <w:r>
+        <w:t xml:space="preserve">. </w:t>
       </w:r>
       <w:proofErr w:type="spellStart"/>
       <w:r>
@@ -1665,8 +2231,6 @@
       <w:r>
         <w:t xml:space="preserve"> </w:t>
       </w:r>
-      <w:bookmarkStart w:id="7" w:name="_GoBack"/>
-      <w:bookmarkEnd w:id="7"/>
       <w:proofErr w:type="spellStart"/>
       <w:r>
         <w:t>bisa</w:t>
@@ -1685,6 +2249,9 @@
       </w:r>
       <w:proofErr w:type="spellStart"/>
       <w:r>
+        <w:rPr>
+          <w:i/>
+        </w:rPr>
         <w:t>quickupdate</w:t>
       </w:r>
       <w:proofErr w:type="spellEnd"/>
@@ -1724,9 +2291,27 @@
       <w:r>
         <w:t xml:space="preserve"> status </w:t>
       </w:r>
-      <w:r>
-        <w:t>banner</w:t>
-      </w:r>
+      <w:proofErr w:type="spellStart"/>
+      <w:r>
+        <w:t>tayang</w:t>
+      </w:r>
+      <w:proofErr w:type="spellEnd"/>
+      <w:r>
+        <w:t xml:space="preserve"> </w:t>
+      </w:r>
+      <w:proofErr w:type="spellStart"/>
+      <w:r>
+        <w:t>konten</w:t>
+      </w:r>
+      <w:proofErr w:type="spellEnd"/>
+      <w:r>
+        <w:t xml:space="preserve"> </w:t>
+      </w:r>
+      <w:proofErr w:type="spellStart"/>
+      <w:r>
+        <w:t>artikel</w:t>
+      </w:r>
+      <w:proofErr w:type="spellEnd"/>
       <w:r>
         <w:t xml:space="preserve"> yang </w:t>
       </w:r>
@@ -1820,9 +2405,19 @@
       <w:r>
         <w:t xml:space="preserve"> </w:t>
       </w:r>
-      <w:r>
-        <w:t>banner</w:t>
-      </w:r>
+      <w:proofErr w:type="spellStart"/>
+      <w:r>
+        <w:t>konten</w:t>
+      </w:r>
+      <w:proofErr w:type="spellEnd"/>
+      <w:r>
+        <w:t xml:space="preserve"> </w:t>
+      </w:r>
+      <w:proofErr w:type="spellStart"/>
+      <w:r>
+        <w:t>artikel</w:t>
+      </w:r>
+      <w:proofErr w:type="spellEnd"/>
       <w:r>
         <w:t xml:space="preserve">, </w:t>
       </w:r>
@@ -1835,113 +2430,1981 @@
         <w:t>:</w:t>
       </w:r>
     </w:p>
+    <w:tbl>
+      <w:tblPr>
+        <w:tblStyle w:val="TableGrid"/>
+        <w:tblW w:w="0" w:type="auto"/>
+        <w:tblCellMar>
+          <w:top w:w="85" w:type="dxa"/>
+        </w:tblCellMar>
+        <w:tblLook w:val="04A0" w:firstRow="1" w:lastRow="0" w:firstColumn="1" w:lastColumn="0" w:noHBand="0" w:noVBand="1"/>
+      </w:tblPr>
+      <w:tblGrid>
+        <w:gridCol w:w="1555"/>
+        <w:gridCol w:w="4961"/>
+      </w:tblGrid>
+      <w:tr>
+        <w:tc>
+          <w:tcPr>
+            <w:tcW w:w="1555" w:type="dxa"/>
+          </w:tcPr>
+          <w:p>
+            <w:pPr>
+              <w:spacing w:line="240" w:lineRule="auto"/>
+              <w:rPr>
+                <w:i/>
+              </w:rPr>
+            </w:pPr>
+            <w:r>
+              <w:rPr>
+                <w:i/>
+              </w:rPr>
+              <w:t>No</w:t>
+            </w:r>
+          </w:p>
+        </w:tc>
+        <w:tc>
+          <w:tcPr>
+            <w:tcW w:w="4961" w:type="dxa"/>
+          </w:tcPr>
+          <w:p>
+            <w:pPr>
+              <w:spacing w:line="240" w:lineRule="auto"/>
+            </w:pPr>
+            <w:proofErr w:type="spellStart"/>
+            <w:r>
+              <w:t>Nomor</w:t>
+            </w:r>
+            <w:proofErr w:type="spellEnd"/>
+            <w:r>
+              <w:t xml:space="preserve"> </w:t>
+            </w:r>
+            <w:proofErr w:type="spellStart"/>
+            <w:r>
+              <w:t>urut</w:t>
+            </w:r>
+            <w:proofErr w:type="spellEnd"/>
+            <w:r>
+              <w:t xml:space="preserve"> data </w:t>
+            </w:r>
+            <w:proofErr w:type="spellStart"/>
+            <w:r>
+              <w:t>konten</w:t>
+            </w:r>
+            <w:proofErr w:type="spellEnd"/>
+            <w:r>
+              <w:t xml:space="preserve"> </w:t>
+            </w:r>
+            <w:proofErr w:type="spellStart"/>
+            <w:r>
+              <w:t>artikel</w:t>
+            </w:r>
+            <w:proofErr w:type="spellEnd"/>
+            <w:r>
+              <w:t xml:space="preserve"> </w:t>
+            </w:r>
+            <w:proofErr w:type="spellStart"/>
+            <w:r>
+              <w:t>berdasarkan</w:t>
+            </w:r>
+            <w:proofErr w:type="spellEnd"/>
+            <w:r>
+              <w:t xml:space="preserve"> data </w:t>
+            </w:r>
+            <w:proofErr w:type="spellStart"/>
+            <w:r>
+              <w:t>terbaru</w:t>
+            </w:r>
+            <w:proofErr w:type="spellEnd"/>
+            <w:r>
+              <w:t xml:space="preserve"> yang </w:t>
+            </w:r>
+            <w:proofErr w:type="spellStart"/>
+            <w:r>
+              <w:t>dibuat</w:t>
+            </w:r>
+            <w:proofErr w:type="spellEnd"/>
+            <w:r>
+              <w:t>.</w:t>
+            </w:r>
+          </w:p>
+        </w:tc>
+      </w:tr>
+      <w:tr>
+        <w:tc>
+          <w:tcPr>
+            <w:tcW w:w="1555" w:type="dxa"/>
+          </w:tcPr>
+          <w:p>
+            <w:pPr>
+              <w:spacing w:line="240" w:lineRule="auto"/>
+              <w:rPr>
+                <w:i/>
+              </w:rPr>
+            </w:pPr>
+            <w:r>
+              <w:rPr>
+                <w:i/>
+              </w:rPr>
+              <w:t>Title</w:t>
+            </w:r>
+          </w:p>
+        </w:tc>
+        <w:tc>
+          <w:tcPr>
+            <w:tcW w:w="4961" w:type="dxa"/>
+          </w:tcPr>
+          <w:p>
+            <w:pPr>
+              <w:spacing w:line="240" w:lineRule="auto"/>
+            </w:pPr>
+            <w:proofErr w:type="spellStart"/>
+            <w:r>
+              <w:t>Kolom</w:t>
+            </w:r>
+            <w:proofErr w:type="spellEnd"/>
+            <w:r>
+              <w:t xml:space="preserve"> </w:t>
+            </w:r>
+            <w:proofErr w:type="spellStart"/>
+            <w:r>
+              <w:t>ini</w:t>
+            </w:r>
+            <w:proofErr w:type="spellEnd"/>
+            <w:r>
+              <w:t xml:space="preserve"> </w:t>
+            </w:r>
+            <w:proofErr w:type="spellStart"/>
+            <w:r>
+              <w:t>berisi</w:t>
+            </w:r>
+            <w:proofErr w:type="spellEnd"/>
+            <w:r>
+              <w:t xml:space="preserve"> </w:t>
+            </w:r>
+            <w:proofErr w:type="spellStart"/>
+            <w:r>
+              <w:t>informasi</w:t>
+            </w:r>
+            <w:proofErr w:type="spellEnd"/>
+            <w:r>
+              <w:t xml:space="preserve"> </w:t>
+            </w:r>
+            <w:proofErr w:type="spellStart"/>
+            <w:r>
+              <w:t>judul</w:t>
+            </w:r>
+            <w:proofErr w:type="spellEnd"/>
+            <w:r>
+              <w:t xml:space="preserve"> yang </w:t>
+            </w:r>
+            <w:proofErr w:type="spellStart"/>
+            <w:r>
+              <w:t>digunakan</w:t>
+            </w:r>
+            <w:proofErr w:type="spellEnd"/>
+            <w:r>
+              <w:t xml:space="preserve"> </w:t>
+            </w:r>
+            <w:proofErr w:type="spellStart"/>
+            <w:r>
+              <w:t>untuk</w:t>
+            </w:r>
+            <w:proofErr w:type="spellEnd"/>
+            <w:r>
+              <w:t xml:space="preserve"> </w:t>
+            </w:r>
+            <w:proofErr w:type="spellStart"/>
+            <w:r>
+              <w:t>konten</w:t>
+            </w:r>
+            <w:proofErr w:type="spellEnd"/>
+            <w:r>
+              <w:t xml:space="preserve"> </w:t>
+            </w:r>
+            <w:proofErr w:type="spellStart"/>
+            <w:r>
+              <w:t>artikel</w:t>
+            </w:r>
+            <w:proofErr w:type="spellEnd"/>
+            <w:r>
+              <w:t>.</w:t>
+            </w:r>
+          </w:p>
+          <w:p>
+            <w:pPr>
+              <w:spacing w:line="240" w:lineRule="auto"/>
+            </w:pPr>
+            <w:proofErr w:type="spellStart"/>
+            <w:r>
+              <w:t>Gunakanlah</w:t>
+            </w:r>
+            <w:proofErr w:type="spellEnd"/>
+            <w:r>
+              <w:t xml:space="preserve"> </w:t>
+            </w:r>
+            <w:proofErr w:type="spellStart"/>
+            <w:r>
+              <w:t>judul</w:t>
+            </w:r>
+            <w:proofErr w:type="spellEnd"/>
+            <w:r>
+              <w:t xml:space="preserve"> </w:t>
+            </w:r>
+            <w:r>
+              <w:t xml:space="preserve">yang </w:t>
+            </w:r>
+            <w:proofErr w:type="spellStart"/>
+            <w:r>
+              <w:t>mudah</w:t>
+            </w:r>
+            <w:proofErr w:type="spellEnd"/>
+            <w:r>
+              <w:t xml:space="preserve"> </w:t>
+            </w:r>
+            <w:proofErr w:type="spellStart"/>
+            <w:r>
+              <w:t>dipahami</w:t>
+            </w:r>
+            <w:proofErr w:type="spellEnd"/>
+            <w:r>
+              <w:t xml:space="preserve"> </w:t>
+            </w:r>
+            <w:proofErr w:type="spellStart"/>
+            <w:r>
+              <w:t>oleh</w:t>
+            </w:r>
+            <w:proofErr w:type="spellEnd"/>
+            <w:r>
+              <w:t xml:space="preserve"> </w:t>
+            </w:r>
+            <w:proofErr w:type="spellStart"/>
+            <w:r>
+              <w:t>pengunjung</w:t>
+            </w:r>
+            <w:proofErr w:type="spellEnd"/>
+            <w:r>
+              <w:t xml:space="preserve"> </w:t>
+            </w:r>
+            <w:proofErr w:type="spellStart"/>
+            <w:r>
+              <w:t>dan</w:t>
+            </w:r>
+            <w:proofErr w:type="spellEnd"/>
+            <w:r>
+              <w:t xml:space="preserve"> </w:t>
+            </w:r>
+            <w:proofErr w:type="spellStart"/>
+            <w:r>
+              <w:t>berhubungan</w:t>
+            </w:r>
+            <w:proofErr w:type="spellEnd"/>
+            <w:r>
+              <w:t xml:space="preserve"> </w:t>
+            </w:r>
+            <w:proofErr w:type="spellStart"/>
+            <w:r>
+              <w:t>dengan</w:t>
+            </w:r>
+            <w:proofErr w:type="spellEnd"/>
+            <w:r>
+              <w:t xml:space="preserve"> </w:t>
+            </w:r>
+            <w:proofErr w:type="spellStart"/>
+            <w:r>
+              <w:t>informasi</w:t>
+            </w:r>
+            <w:proofErr w:type="spellEnd"/>
+            <w:r>
+              <w:t xml:space="preserve"> </w:t>
+            </w:r>
+            <w:r>
+              <w:t xml:space="preserve">yang </w:t>
+            </w:r>
+            <w:proofErr w:type="spellStart"/>
+            <w:r>
+              <w:t>akan</w:t>
+            </w:r>
+            <w:proofErr w:type="spellEnd"/>
+            <w:r>
+              <w:t xml:space="preserve"> </w:t>
+            </w:r>
+            <w:proofErr w:type="spellStart"/>
+            <w:r>
+              <w:t>disampaikan</w:t>
+            </w:r>
+            <w:proofErr w:type="spellEnd"/>
+            <w:r>
+              <w:t>.</w:t>
+            </w:r>
+          </w:p>
+        </w:tc>
+      </w:tr>
+      <w:tr>
+        <w:tc>
+          <w:tcPr>
+            <w:tcW w:w="1555" w:type="dxa"/>
+          </w:tcPr>
+          <w:p>
+            <w:pPr>
+              <w:spacing w:line="240" w:lineRule="auto"/>
+              <w:rPr>
+                <w:i/>
+              </w:rPr>
+            </w:pPr>
+            <w:r>
+              <w:rPr>
+                <w:i/>
+              </w:rPr>
+              <w:t>Category</w:t>
+            </w:r>
+          </w:p>
+        </w:tc>
+        <w:tc>
+          <w:tcPr>
+            <w:tcW w:w="4961" w:type="dxa"/>
+          </w:tcPr>
+          <w:p>
+            <w:pPr>
+              <w:spacing w:line="240" w:lineRule="auto"/>
+            </w:pPr>
+            <w:proofErr w:type="spellStart"/>
+            <w:r>
+              <w:t>Kolom</w:t>
+            </w:r>
+            <w:proofErr w:type="spellEnd"/>
+            <w:r>
+              <w:t xml:space="preserve"> </w:t>
+            </w:r>
+            <w:proofErr w:type="spellStart"/>
+            <w:r>
+              <w:t>ini</w:t>
+            </w:r>
+            <w:proofErr w:type="spellEnd"/>
+            <w:r>
+              <w:t xml:space="preserve"> </w:t>
+            </w:r>
+            <w:proofErr w:type="spellStart"/>
+            <w:r>
+              <w:t>berisi</w:t>
+            </w:r>
+            <w:proofErr w:type="spellEnd"/>
+            <w:r>
+              <w:t xml:space="preserve"> </w:t>
+            </w:r>
+            <w:proofErr w:type="spellStart"/>
+            <w:r>
+              <w:t>informasi</w:t>
+            </w:r>
+            <w:proofErr w:type="spellEnd"/>
+            <w:r>
+              <w:t xml:space="preserve"> </w:t>
+            </w:r>
+            <w:proofErr w:type="spellStart"/>
+            <w:r>
+              <w:t>nama</w:t>
+            </w:r>
+            <w:proofErr w:type="spellEnd"/>
+            <w:r>
+              <w:t xml:space="preserve"> </w:t>
+            </w:r>
+            <w:proofErr w:type="spellStart"/>
+            <w:r>
+              <w:t>kategori</w:t>
+            </w:r>
+            <w:proofErr w:type="spellEnd"/>
+            <w:r>
+              <w:t xml:space="preserve"> </w:t>
+            </w:r>
+            <w:proofErr w:type="spellStart"/>
+            <w:r>
+              <w:t>dari</w:t>
+            </w:r>
+            <w:proofErr w:type="spellEnd"/>
+            <w:r>
+              <w:t xml:space="preserve"> </w:t>
+            </w:r>
+            <w:proofErr w:type="spellStart"/>
+            <w:r>
+              <w:t>konten</w:t>
+            </w:r>
+            <w:proofErr w:type="spellEnd"/>
+            <w:r>
+              <w:t xml:space="preserve"> </w:t>
+            </w:r>
+            <w:proofErr w:type="spellStart"/>
+            <w:r>
+              <w:t>artikel</w:t>
+            </w:r>
+            <w:proofErr w:type="spellEnd"/>
+            <w:r>
+              <w:t xml:space="preserve"> yang </w:t>
+            </w:r>
+            <w:proofErr w:type="spellStart"/>
+            <w:r>
+              <w:t>telah</w:t>
+            </w:r>
+            <w:proofErr w:type="spellEnd"/>
+            <w:r>
+              <w:t xml:space="preserve"> </w:t>
+            </w:r>
+            <w:proofErr w:type="spellStart"/>
+            <w:r>
+              <w:t>dibuat</w:t>
+            </w:r>
+            <w:proofErr w:type="spellEnd"/>
+            <w:r>
+              <w:t>.</w:t>
+            </w:r>
+          </w:p>
+          <w:p>
+            <w:pPr>
+              <w:spacing w:line="240" w:lineRule="auto"/>
+            </w:pPr>
+            <w:proofErr w:type="spellStart"/>
+            <w:r>
+              <w:t>Kategori</w:t>
+            </w:r>
+            <w:proofErr w:type="spellEnd"/>
+            <w:r>
+              <w:t xml:space="preserve"> </w:t>
+            </w:r>
+            <w:proofErr w:type="spellStart"/>
+            <w:r>
+              <w:t>digunakan</w:t>
+            </w:r>
+            <w:proofErr w:type="spellEnd"/>
+            <w:r>
+              <w:t xml:space="preserve"> </w:t>
+            </w:r>
+            <w:proofErr w:type="spellStart"/>
+            <w:r>
+              <w:t>untuk</w:t>
+            </w:r>
+            <w:proofErr w:type="spellEnd"/>
+            <w:r>
+              <w:t xml:space="preserve"> </w:t>
+            </w:r>
+            <w:proofErr w:type="spellStart"/>
+            <w:r>
+              <w:t>mengelompokkan</w:t>
+            </w:r>
+            <w:proofErr w:type="spellEnd"/>
+            <w:r>
+              <w:t xml:space="preserve"> </w:t>
+            </w:r>
+            <w:proofErr w:type="spellStart"/>
+            <w:r>
+              <w:t>konten</w:t>
+            </w:r>
+            <w:proofErr w:type="spellEnd"/>
+            <w:r>
+              <w:t xml:space="preserve"> </w:t>
+            </w:r>
+            <w:proofErr w:type="spellStart"/>
+            <w:r>
+              <w:t>artikel</w:t>
+            </w:r>
+            <w:proofErr w:type="spellEnd"/>
+            <w:r>
+              <w:t xml:space="preserve"> </w:t>
+            </w:r>
+            <w:proofErr w:type="spellStart"/>
+            <w:r>
+              <w:t>berdasarkan</w:t>
+            </w:r>
+            <w:proofErr w:type="spellEnd"/>
+            <w:r>
+              <w:t xml:space="preserve"> </w:t>
+            </w:r>
+            <w:proofErr w:type="spellStart"/>
+            <w:r>
+              <w:t>informasi</w:t>
+            </w:r>
+            <w:proofErr w:type="spellEnd"/>
+            <w:r>
+              <w:t xml:space="preserve"> yang </w:t>
+            </w:r>
+            <w:proofErr w:type="spellStart"/>
+            <w:r>
+              <w:t>akan</w:t>
+            </w:r>
+            <w:proofErr w:type="spellEnd"/>
+            <w:r>
+              <w:t xml:space="preserve"> </w:t>
+            </w:r>
+            <w:proofErr w:type="spellStart"/>
+            <w:r>
+              <w:t>disampaikan</w:t>
+            </w:r>
+            <w:proofErr w:type="spellEnd"/>
+            <w:r>
+              <w:t xml:space="preserve"> </w:t>
+            </w:r>
+            <w:proofErr w:type="spellStart"/>
+            <w:r>
+              <w:t>kepada</w:t>
+            </w:r>
+            <w:proofErr w:type="spellEnd"/>
+            <w:r>
+              <w:t xml:space="preserve"> </w:t>
+            </w:r>
+            <w:proofErr w:type="spellStart"/>
+            <w:r>
+              <w:t>pengguna</w:t>
+            </w:r>
+            <w:proofErr w:type="spellEnd"/>
+            <w:r>
+              <w:t xml:space="preserve"> </w:t>
+            </w:r>
+            <w:proofErr w:type="spellStart"/>
+            <w:r>
+              <w:t>aplikasi</w:t>
+            </w:r>
+            <w:proofErr w:type="spellEnd"/>
+            <w:r>
+              <w:t>.</w:t>
+            </w:r>
+          </w:p>
+        </w:tc>
+      </w:tr>
+      <w:tr>
+        <w:tc>
+          <w:tcPr>
+            <w:tcW w:w="1555" w:type="dxa"/>
+          </w:tcPr>
+          <w:p>
+            <w:pPr>
+              <w:spacing w:line="240" w:lineRule="auto"/>
+              <w:rPr>
+                <w:i/>
+              </w:rPr>
+            </w:pPr>
+            <w:r>
+              <w:rPr>
+                <w:i/>
+              </w:rPr>
+              <w:t>Creation</w:t>
+            </w:r>
+            <w:r>
+              <w:rPr>
+                <w:i/>
+              </w:rPr>
+              <w:t xml:space="preserve"> Date</w:t>
+            </w:r>
+          </w:p>
+        </w:tc>
+        <w:tc>
+          <w:tcPr>
+            <w:tcW w:w="4961" w:type="dxa"/>
+          </w:tcPr>
+          <w:p>
+            <w:pPr>
+              <w:spacing w:line="240" w:lineRule="auto"/>
+            </w:pPr>
+            <w:proofErr w:type="spellStart"/>
+            <w:r>
+              <w:t>Kolom</w:t>
+            </w:r>
+            <w:proofErr w:type="spellEnd"/>
+            <w:r>
+              <w:t xml:space="preserve"> </w:t>
+            </w:r>
+            <w:proofErr w:type="spellStart"/>
+            <w:r>
+              <w:t>ini</w:t>
+            </w:r>
+            <w:proofErr w:type="spellEnd"/>
+            <w:r>
+              <w:t xml:space="preserve"> </w:t>
+            </w:r>
+            <w:proofErr w:type="spellStart"/>
+            <w:r>
+              <w:t>berisi</w:t>
+            </w:r>
+            <w:proofErr w:type="spellEnd"/>
+            <w:r>
+              <w:t xml:space="preserve"> </w:t>
+            </w:r>
+            <w:proofErr w:type="spellStart"/>
+            <w:r>
+              <w:t>informasi</w:t>
+            </w:r>
+            <w:proofErr w:type="spellEnd"/>
+            <w:r>
+              <w:t xml:space="preserve"> </w:t>
+            </w:r>
+            <w:proofErr w:type="spellStart"/>
+            <w:r>
+              <w:t>tanggal</w:t>
+            </w:r>
+            <w:proofErr w:type="spellEnd"/>
+            <w:r>
+              <w:t xml:space="preserve"> </w:t>
+            </w:r>
+            <w:proofErr w:type="spellStart"/>
+            <w:r>
+              <w:t>pembuatan</w:t>
+            </w:r>
+            <w:proofErr w:type="spellEnd"/>
+            <w:r>
+              <w:t xml:space="preserve"> </w:t>
+            </w:r>
+            <w:proofErr w:type="spellStart"/>
+            <w:r>
+              <w:t>konten</w:t>
+            </w:r>
+            <w:proofErr w:type="spellEnd"/>
+            <w:r>
+              <w:t xml:space="preserve"> </w:t>
+            </w:r>
+            <w:proofErr w:type="spellStart"/>
+            <w:r>
+              <w:t>artikel</w:t>
+            </w:r>
+            <w:proofErr w:type="spellEnd"/>
+            <w:r>
+              <w:t xml:space="preserve"> yang </w:t>
+            </w:r>
+            <w:proofErr w:type="spellStart"/>
+            <w:r>
+              <w:t>ditayangkan</w:t>
+            </w:r>
+            <w:proofErr w:type="spellEnd"/>
+            <w:r>
+              <w:t xml:space="preserve"> </w:t>
+            </w:r>
+            <w:proofErr w:type="spellStart"/>
+            <w:r>
+              <w:t>pada</w:t>
+            </w:r>
+            <w:proofErr w:type="spellEnd"/>
+            <w:r>
+              <w:t xml:space="preserve"> </w:t>
+            </w:r>
+            <w:proofErr w:type="spellStart"/>
+            <w:r>
+              <w:t>aplikasi</w:t>
+            </w:r>
+            <w:proofErr w:type="spellEnd"/>
+            <w:r>
+              <w:t>.</w:t>
+            </w:r>
+          </w:p>
+        </w:tc>
+      </w:tr>
+      <w:tr>
+        <w:tc>
+          <w:tcPr>
+            <w:tcW w:w="1555" w:type="dxa"/>
+          </w:tcPr>
+          <w:p>
+            <w:pPr>
+              <w:spacing w:line="240" w:lineRule="auto"/>
+              <w:rPr>
+                <w:i/>
+              </w:rPr>
+            </w:pPr>
+            <w:r>
+              <w:rPr>
+                <w:i/>
+              </w:rPr>
+              <w:t>Headline</w:t>
+            </w:r>
+            <w:r>
+              <w:rPr>
+                <w:i/>
+              </w:rPr>
+              <w:t xml:space="preserve"> </w:t>
+            </w:r>
+            <w:r>
+              <w:rPr>
+                <w:rStyle w:val="FootnoteReference"/>
+                <w:i/>
+              </w:rPr>
+              <w:footnoteReference w:id="1"/>
+            </w:r>
+          </w:p>
+        </w:tc>
+        <w:tc>
+          <w:tcPr>
+            <w:tcW w:w="4961" w:type="dxa"/>
+          </w:tcPr>
+          <w:p>
+            <w:pPr>
+              <w:spacing w:line="240" w:lineRule="auto"/>
+            </w:pPr>
+            <w:proofErr w:type="spellStart"/>
+            <w:r>
+              <w:t>Kolo</w:t>
+            </w:r>
+            <w:r>
+              <w:t>m</w:t>
+            </w:r>
+            <w:proofErr w:type="spellEnd"/>
+            <w:r>
+              <w:t xml:space="preserve"> </w:t>
+            </w:r>
+            <w:proofErr w:type="spellStart"/>
+            <w:r>
+              <w:t>ini</w:t>
+            </w:r>
+            <w:proofErr w:type="spellEnd"/>
+            <w:r>
+              <w:t xml:space="preserve"> </w:t>
+            </w:r>
+            <w:proofErr w:type="spellStart"/>
+            <w:r>
+              <w:t>berisi</w:t>
+            </w:r>
+            <w:proofErr w:type="spellEnd"/>
+            <w:r>
+              <w:t xml:space="preserve"> </w:t>
+            </w:r>
+            <w:proofErr w:type="spellStart"/>
+            <w:r>
+              <w:t>informasi</w:t>
+            </w:r>
+            <w:proofErr w:type="spellEnd"/>
+            <w:r>
+              <w:t xml:space="preserve"> status headline </w:t>
+            </w:r>
+            <w:proofErr w:type="spellStart"/>
+            <w:r>
+              <w:t>konten</w:t>
+            </w:r>
+            <w:proofErr w:type="spellEnd"/>
+            <w:r>
+              <w:t xml:space="preserve"> </w:t>
+            </w:r>
+            <w:proofErr w:type="spellStart"/>
+            <w:r>
+              <w:t>artikel</w:t>
+            </w:r>
+            <w:proofErr w:type="spellEnd"/>
+            <w:r>
+              <w:t xml:space="preserve"> </w:t>
+            </w:r>
+            <w:proofErr w:type="spellStart"/>
+            <w:r>
+              <w:t>pada</w:t>
+            </w:r>
+            <w:proofErr w:type="spellEnd"/>
+            <w:r>
+              <w:t xml:space="preserve"> </w:t>
+            </w:r>
+            <w:proofErr w:type="spellStart"/>
+            <w:r>
+              <w:t>aplikasi</w:t>
+            </w:r>
+            <w:proofErr w:type="spellEnd"/>
+            <w:r>
+              <w:t>.</w:t>
+            </w:r>
+          </w:p>
+          <w:p>
+            <w:pPr>
+              <w:spacing w:line="240" w:lineRule="auto"/>
+            </w:pPr>
+            <w:proofErr w:type="spellStart"/>
+            <w:r>
+              <w:t>Pada</w:t>
+            </w:r>
+            <w:proofErr w:type="spellEnd"/>
+            <w:r>
+              <w:t xml:space="preserve"> </w:t>
+            </w:r>
+            <w:proofErr w:type="spellStart"/>
+            <w:r>
+              <w:t>kolom</w:t>
+            </w:r>
+            <w:proofErr w:type="spellEnd"/>
+            <w:r>
+              <w:t xml:space="preserve"> </w:t>
+            </w:r>
+            <w:proofErr w:type="spellStart"/>
+            <w:r>
+              <w:t>ini</w:t>
+            </w:r>
+            <w:proofErr w:type="spellEnd"/>
+            <w:r>
+              <w:t xml:space="preserve"> </w:t>
+            </w:r>
+            <w:proofErr w:type="spellStart"/>
+            <w:r>
+              <w:t>Anda</w:t>
+            </w:r>
+            <w:proofErr w:type="spellEnd"/>
+            <w:r>
+              <w:t xml:space="preserve"> </w:t>
+            </w:r>
+            <w:proofErr w:type="spellStart"/>
+            <w:r>
+              <w:t>dapat</w:t>
+            </w:r>
+            <w:proofErr w:type="spellEnd"/>
+            <w:r>
+              <w:t xml:space="preserve"> </w:t>
+            </w:r>
+            <w:proofErr w:type="spellStart"/>
+            <w:r>
+              <w:t>memperbarui</w:t>
+            </w:r>
+            <w:proofErr w:type="spellEnd"/>
+            <w:r>
+              <w:t xml:space="preserve"> status </w:t>
+            </w:r>
+            <w:r>
+              <w:rPr>
+                <w:i/>
+              </w:rPr>
+              <w:t>headline</w:t>
+            </w:r>
+            <w:r>
+              <w:t xml:space="preserve"> </w:t>
+            </w:r>
+            <w:proofErr w:type="spellStart"/>
+            <w:r>
+              <w:t>pada</w:t>
+            </w:r>
+            <w:proofErr w:type="spellEnd"/>
+            <w:r>
+              <w:t xml:space="preserve"> </w:t>
+            </w:r>
+            <w:proofErr w:type="spellStart"/>
+            <w:r>
+              <w:t>konten</w:t>
+            </w:r>
+            <w:proofErr w:type="spellEnd"/>
+            <w:r>
+              <w:t xml:space="preserve"> </w:t>
+            </w:r>
+            <w:proofErr w:type="spellStart"/>
+            <w:r>
+              <w:t>artikel</w:t>
+            </w:r>
+            <w:proofErr w:type="spellEnd"/>
+            <w:r>
+              <w:t xml:space="preserve"> </w:t>
+            </w:r>
+            <w:proofErr w:type="spellStart"/>
+            <w:r>
+              <w:t>dengan</w:t>
+            </w:r>
+            <w:proofErr w:type="spellEnd"/>
+            <w:r>
+              <w:t xml:space="preserve"> </w:t>
+            </w:r>
+            <w:proofErr w:type="spellStart"/>
+            <w:r>
+              <w:t>menggunakan</w:t>
+            </w:r>
+            <w:proofErr w:type="spellEnd"/>
+            <w:r>
+              <w:t xml:space="preserve"> </w:t>
+            </w:r>
+            <w:proofErr w:type="spellStart"/>
+            <w:r>
+              <w:t>fungsi</w:t>
+            </w:r>
+            <w:proofErr w:type="spellEnd"/>
+            <w:r>
+              <w:t xml:space="preserve"> </w:t>
+            </w:r>
+            <w:proofErr w:type="spellStart"/>
+            <w:r>
+              <w:rPr>
+                <w:i/>
+              </w:rPr>
+              <w:t>quickupdate</w:t>
+            </w:r>
+            <w:proofErr w:type="spellEnd"/>
+            <w:r>
+              <w:rPr>
+                <w:i/>
+              </w:rPr>
+              <w:t xml:space="preserve">. </w:t>
+            </w:r>
+            <w:proofErr w:type="spellStart"/>
+            <w:r>
+              <w:t>Klik</w:t>
+            </w:r>
+            <w:proofErr w:type="spellEnd"/>
+            <w:r>
+              <w:t xml:space="preserve"> icon yang </w:t>
+            </w:r>
+            <w:proofErr w:type="spellStart"/>
+            <w:r>
+              <w:t>terdapat</w:t>
+            </w:r>
+            <w:proofErr w:type="spellEnd"/>
+            <w:r>
+              <w:t xml:space="preserve"> </w:t>
+            </w:r>
+            <w:proofErr w:type="spellStart"/>
+            <w:r>
+              <w:t>pada</w:t>
+            </w:r>
+            <w:proofErr w:type="spellEnd"/>
+            <w:r>
+              <w:t xml:space="preserve"> </w:t>
+            </w:r>
+            <w:proofErr w:type="spellStart"/>
+            <w:r>
+              <w:t>kolom</w:t>
+            </w:r>
+            <w:proofErr w:type="spellEnd"/>
+            <w:r>
+              <w:t xml:space="preserve"> </w:t>
+            </w:r>
+            <w:r>
+              <w:rPr>
+                <w:i/>
+              </w:rPr>
+              <w:t>headline</w:t>
+            </w:r>
+            <w:r>
+              <w:t xml:space="preserve"> </w:t>
+            </w:r>
+            <w:proofErr w:type="spellStart"/>
+            <w:r>
+              <w:t>untuk</w:t>
+            </w:r>
+            <w:proofErr w:type="spellEnd"/>
+            <w:r>
+              <w:t xml:space="preserve"> </w:t>
+            </w:r>
+            <w:proofErr w:type="spellStart"/>
+            <w:r>
+              <w:t>merubah</w:t>
+            </w:r>
+            <w:proofErr w:type="spellEnd"/>
+            <w:r>
+              <w:t xml:space="preserve"> status </w:t>
+            </w:r>
+            <w:r>
+              <w:rPr>
+                <w:i/>
+              </w:rPr>
+              <w:t>headline</w:t>
+            </w:r>
+            <w:r>
+              <w:t xml:space="preserve"> </w:t>
+            </w:r>
+            <w:proofErr w:type="spellStart"/>
+            <w:r>
+              <w:t>pada</w:t>
+            </w:r>
+            <w:proofErr w:type="spellEnd"/>
+            <w:r>
+              <w:t xml:space="preserve"> </w:t>
+            </w:r>
+            <w:proofErr w:type="spellStart"/>
+            <w:r>
+              <w:t>konten</w:t>
+            </w:r>
+            <w:proofErr w:type="spellEnd"/>
+            <w:r>
+              <w:t xml:space="preserve"> </w:t>
+            </w:r>
+            <w:proofErr w:type="spellStart"/>
+            <w:r>
+              <w:t>artikel</w:t>
+            </w:r>
+            <w:proofErr w:type="spellEnd"/>
+            <w:r>
+              <w:t>.</w:t>
+            </w:r>
+          </w:p>
+        </w:tc>
+      </w:tr>
+      <w:tr>
+        <w:tc>
+          <w:tcPr>
+            <w:tcW w:w="1555" w:type="dxa"/>
+          </w:tcPr>
+          <w:p>
+            <w:pPr>
+              <w:spacing w:line="240" w:lineRule="auto"/>
+              <w:rPr>
+                <w:i/>
+              </w:rPr>
+            </w:pPr>
+            <w:r>
+              <w:rPr>
+                <w:i/>
+              </w:rPr>
+              <w:t>Publish</w:t>
+            </w:r>
+          </w:p>
+        </w:tc>
+        <w:tc>
+          <w:tcPr>
+            <w:tcW w:w="4961" w:type="dxa"/>
+          </w:tcPr>
+          <w:p>
+            <w:pPr>
+              <w:spacing w:line="240" w:lineRule="auto"/>
+            </w:pPr>
+            <w:proofErr w:type="spellStart"/>
+            <w:r>
+              <w:t>Kolom</w:t>
+            </w:r>
+            <w:proofErr w:type="spellEnd"/>
+            <w:r>
+              <w:t xml:space="preserve"> </w:t>
+            </w:r>
+            <w:proofErr w:type="spellStart"/>
+            <w:r>
+              <w:t>ini</w:t>
+            </w:r>
+            <w:proofErr w:type="spellEnd"/>
+            <w:r>
+              <w:t xml:space="preserve"> </w:t>
+            </w:r>
+            <w:proofErr w:type="spellStart"/>
+            <w:r>
+              <w:t>berisi</w:t>
+            </w:r>
+            <w:proofErr w:type="spellEnd"/>
+            <w:r>
+              <w:t xml:space="preserve"> </w:t>
+            </w:r>
+            <w:proofErr w:type="spellStart"/>
+            <w:r>
+              <w:t>informasi</w:t>
+            </w:r>
+            <w:proofErr w:type="spellEnd"/>
+            <w:r>
+              <w:t xml:space="preserve"> status </w:t>
+            </w:r>
+            <w:proofErr w:type="spellStart"/>
+            <w:r>
+              <w:t>tayang</w:t>
+            </w:r>
+            <w:proofErr w:type="spellEnd"/>
+            <w:r>
+              <w:t xml:space="preserve"> </w:t>
+            </w:r>
+            <w:proofErr w:type="spellStart"/>
+            <w:r>
+              <w:t>konten</w:t>
+            </w:r>
+            <w:proofErr w:type="spellEnd"/>
+            <w:r>
+              <w:t xml:space="preserve"> </w:t>
+            </w:r>
+            <w:proofErr w:type="spellStart"/>
+            <w:r>
+              <w:t>artikel</w:t>
+            </w:r>
+            <w:proofErr w:type="spellEnd"/>
+            <w:r>
+              <w:t xml:space="preserve"> </w:t>
+            </w:r>
+            <w:proofErr w:type="spellStart"/>
+            <w:r>
+              <w:t>pada</w:t>
+            </w:r>
+            <w:proofErr w:type="spellEnd"/>
+            <w:r>
+              <w:t xml:space="preserve"> </w:t>
+            </w:r>
+            <w:proofErr w:type="spellStart"/>
+            <w:r>
+              <w:t>aplikasi</w:t>
+            </w:r>
+            <w:proofErr w:type="spellEnd"/>
+            <w:r>
+              <w:t>.</w:t>
+            </w:r>
+          </w:p>
+          <w:p>
+            <w:pPr>
+              <w:spacing w:line="240" w:lineRule="auto"/>
+            </w:pPr>
+            <w:proofErr w:type="spellStart"/>
+            <w:r>
+              <w:t>Pada</w:t>
+            </w:r>
+            <w:proofErr w:type="spellEnd"/>
+            <w:r>
+              <w:t xml:space="preserve"> </w:t>
+            </w:r>
+            <w:proofErr w:type="spellStart"/>
+            <w:r>
+              <w:t>kolom</w:t>
+            </w:r>
+            <w:proofErr w:type="spellEnd"/>
+            <w:r>
+              <w:t xml:space="preserve"> </w:t>
+            </w:r>
+            <w:proofErr w:type="spellStart"/>
+            <w:r>
+              <w:t>ini</w:t>
+            </w:r>
+            <w:proofErr w:type="spellEnd"/>
+            <w:r>
+              <w:t xml:space="preserve"> </w:t>
+            </w:r>
+            <w:proofErr w:type="spellStart"/>
+            <w:r>
+              <w:t>Anda</w:t>
+            </w:r>
+            <w:proofErr w:type="spellEnd"/>
+            <w:r>
+              <w:t xml:space="preserve"> </w:t>
+            </w:r>
+            <w:proofErr w:type="spellStart"/>
+            <w:r>
+              <w:t>dapat</w:t>
+            </w:r>
+            <w:proofErr w:type="spellEnd"/>
+            <w:r>
+              <w:t xml:space="preserve"> </w:t>
+            </w:r>
+            <w:proofErr w:type="spellStart"/>
+            <w:r>
+              <w:t>memperbarui</w:t>
+            </w:r>
+            <w:proofErr w:type="spellEnd"/>
+            <w:r>
+              <w:t xml:space="preserve"> status </w:t>
+            </w:r>
+            <w:proofErr w:type="spellStart"/>
+            <w:r>
+              <w:t>tayang</w:t>
+            </w:r>
+            <w:proofErr w:type="spellEnd"/>
+            <w:r>
+              <w:t xml:space="preserve"> </w:t>
+            </w:r>
+            <w:proofErr w:type="spellStart"/>
+            <w:r>
+              <w:t>pada</w:t>
+            </w:r>
+            <w:proofErr w:type="spellEnd"/>
+            <w:r>
+              <w:t xml:space="preserve"> </w:t>
+            </w:r>
+            <w:proofErr w:type="spellStart"/>
+            <w:r>
+              <w:t>konten</w:t>
+            </w:r>
+            <w:proofErr w:type="spellEnd"/>
+            <w:r>
+              <w:t xml:space="preserve"> </w:t>
+            </w:r>
+            <w:proofErr w:type="spellStart"/>
+            <w:r>
+              <w:t>artikel</w:t>
+            </w:r>
+            <w:proofErr w:type="spellEnd"/>
+            <w:r>
+              <w:t xml:space="preserve"> </w:t>
+            </w:r>
+            <w:proofErr w:type="spellStart"/>
+            <w:r>
+              <w:t>dengan</w:t>
+            </w:r>
+            <w:proofErr w:type="spellEnd"/>
+            <w:r>
+              <w:t xml:space="preserve"> </w:t>
+            </w:r>
+            <w:proofErr w:type="spellStart"/>
+            <w:r>
+              <w:t>menggunakan</w:t>
+            </w:r>
+            <w:proofErr w:type="spellEnd"/>
+            <w:r>
+              <w:t xml:space="preserve"> </w:t>
+            </w:r>
+            <w:proofErr w:type="spellStart"/>
+            <w:r>
+              <w:t>fungsi</w:t>
+            </w:r>
+            <w:proofErr w:type="spellEnd"/>
+            <w:r>
+              <w:t xml:space="preserve"> </w:t>
+            </w:r>
+            <w:proofErr w:type="spellStart"/>
+            <w:r>
+              <w:rPr>
+                <w:i/>
+              </w:rPr>
+              <w:t>quickupdate</w:t>
+            </w:r>
+            <w:proofErr w:type="spellEnd"/>
+            <w:r>
+              <w:t xml:space="preserve">. </w:t>
+            </w:r>
+            <w:proofErr w:type="spellStart"/>
+            <w:r>
+              <w:t>Klik</w:t>
+            </w:r>
+            <w:proofErr w:type="spellEnd"/>
+            <w:r>
+              <w:t xml:space="preserve"> icon yang </w:t>
+            </w:r>
+            <w:proofErr w:type="spellStart"/>
+            <w:r>
+              <w:t>terdapat</w:t>
+            </w:r>
+            <w:proofErr w:type="spellEnd"/>
+            <w:r>
+              <w:t xml:space="preserve"> </w:t>
+            </w:r>
+            <w:proofErr w:type="spellStart"/>
+            <w:r>
+              <w:t>pada</w:t>
+            </w:r>
+            <w:proofErr w:type="spellEnd"/>
+            <w:r>
+              <w:t xml:space="preserve"> </w:t>
+            </w:r>
+            <w:proofErr w:type="spellStart"/>
+            <w:r>
+              <w:t>kolom</w:t>
+            </w:r>
+            <w:proofErr w:type="spellEnd"/>
+            <w:r>
+              <w:t xml:space="preserve"> </w:t>
+            </w:r>
+            <w:r>
+              <w:rPr>
+                <w:i/>
+              </w:rPr>
+              <w:t>publish</w:t>
+            </w:r>
+            <w:r>
+              <w:t xml:space="preserve"> </w:t>
+            </w:r>
+            <w:proofErr w:type="spellStart"/>
+            <w:r>
+              <w:t>untuk</w:t>
+            </w:r>
+            <w:proofErr w:type="spellEnd"/>
+            <w:r>
+              <w:t xml:space="preserve"> </w:t>
+            </w:r>
+            <w:proofErr w:type="spellStart"/>
+            <w:r>
+              <w:t>merubah</w:t>
+            </w:r>
+            <w:proofErr w:type="spellEnd"/>
+            <w:r>
+              <w:t xml:space="preserve"> status </w:t>
+            </w:r>
+            <w:r>
+              <w:rPr>
+                <w:i/>
+              </w:rPr>
+              <w:t>publish</w:t>
+            </w:r>
+            <w:r>
+              <w:t xml:space="preserve"> </w:t>
+            </w:r>
+            <w:proofErr w:type="spellStart"/>
+            <w:r>
+              <w:t>pada</w:t>
+            </w:r>
+            <w:proofErr w:type="spellEnd"/>
+            <w:r>
+              <w:t xml:space="preserve"> </w:t>
+            </w:r>
+            <w:proofErr w:type="spellStart"/>
+            <w:r>
+              <w:t>konten</w:t>
+            </w:r>
+            <w:proofErr w:type="spellEnd"/>
+            <w:r>
+              <w:t xml:space="preserve"> </w:t>
+            </w:r>
+            <w:proofErr w:type="spellStart"/>
+            <w:r>
+              <w:t>artikel</w:t>
+            </w:r>
+            <w:proofErr w:type="spellEnd"/>
+            <w:r>
+              <w:t>.</w:t>
+            </w:r>
+          </w:p>
+        </w:tc>
+      </w:tr>
+      <w:tr>
+        <w:tc>
+          <w:tcPr>
+            <w:tcW w:w="1555" w:type="dxa"/>
+          </w:tcPr>
+          <w:p>
+            <w:pPr>
+              <w:spacing w:line="240" w:lineRule="auto"/>
+              <w:rPr>
+                <w:i/>
+              </w:rPr>
+            </w:pPr>
+            <w:r>
+              <w:rPr>
+                <w:i/>
+              </w:rPr>
+              <w:lastRenderedPageBreak/>
+              <w:t>Options</w:t>
+            </w:r>
+          </w:p>
+        </w:tc>
+        <w:tc>
+          <w:tcPr>
+            <w:tcW w:w="4961" w:type="dxa"/>
+          </w:tcPr>
+          <w:p>
+            <w:pPr>
+              <w:spacing w:line="240" w:lineRule="auto"/>
+            </w:pPr>
+            <w:proofErr w:type="spellStart"/>
+            <w:r>
+              <w:t>Kolom</w:t>
+            </w:r>
+            <w:proofErr w:type="spellEnd"/>
+            <w:r>
+              <w:t xml:space="preserve"> </w:t>
+            </w:r>
+            <w:proofErr w:type="spellStart"/>
+            <w:r>
+              <w:t>ini</w:t>
+            </w:r>
+            <w:proofErr w:type="spellEnd"/>
+            <w:r>
+              <w:t xml:space="preserve"> </w:t>
+            </w:r>
+            <w:proofErr w:type="spellStart"/>
+            <w:r>
+              <w:t>berisi</w:t>
+            </w:r>
+            <w:proofErr w:type="spellEnd"/>
+            <w:r>
+              <w:t xml:space="preserve"> </w:t>
+            </w:r>
+            <w:r>
+              <w:rPr>
+                <w:i/>
+              </w:rPr>
+              <w:t>action</w:t>
+            </w:r>
+            <w:r>
+              <w:t xml:space="preserve"> yang </w:t>
+            </w:r>
+            <w:proofErr w:type="spellStart"/>
+            <w:r>
+              <w:t>dapat</w:t>
+            </w:r>
+            <w:proofErr w:type="spellEnd"/>
+            <w:r>
+              <w:t xml:space="preserve"> </w:t>
+            </w:r>
+            <w:proofErr w:type="spellStart"/>
+            <w:r>
+              <w:t>Anda</w:t>
+            </w:r>
+            <w:proofErr w:type="spellEnd"/>
+            <w:r>
+              <w:t xml:space="preserve"> </w:t>
+            </w:r>
+            <w:proofErr w:type="spellStart"/>
+            <w:r>
+              <w:t>gunakan</w:t>
+            </w:r>
+            <w:proofErr w:type="spellEnd"/>
+            <w:r>
+              <w:t xml:space="preserve"> </w:t>
+            </w:r>
+            <w:proofErr w:type="spellStart"/>
+            <w:r>
+              <w:t>untuk</w:t>
+            </w:r>
+            <w:proofErr w:type="spellEnd"/>
+            <w:r>
+              <w:t xml:space="preserve"> </w:t>
+            </w:r>
+            <w:proofErr w:type="spellStart"/>
+            <w:r>
+              <w:t>melakukan</w:t>
+            </w:r>
+            <w:proofErr w:type="spellEnd"/>
+            <w:r>
+              <w:t xml:space="preserve"> </w:t>
+            </w:r>
+            <w:proofErr w:type="spellStart"/>
+            <w:r>
+              <w:t>kelola</w:t>
+            </w:r>
+            <w:proofErr w:type="spellEnd"/>
+            <w:r>
+              <w:t xml:space="preserve"> </w:t>
+            </w:r>
+            <w:proofErr w:type="spellStart"/>
+            <w:r>
+              <w:t>terhadap</w:t>
+            </w:r>
+            <w:proofErr w:type="spellEnd"/>
+            <w:r>
+              <w:t xml:space="preserve"> data </w:t>
+            </w:r>
+            <w:proofErr w:type="spellStart"/>
+            <w:r>
+              <w:t>konten</w:t>
+            </w:r>
+            <w:proofErr w:type="spellEnd"/>
+            <w:r>
+              <w:t xml:space="preserve"> </w:t>
+            </w:r>
+            <w:proofErr w:type="spellStart"/>
+            <w:r>
+              <w:t>artikel</w:t>
+            </w:r>
+            <w:proofErr w:type="spellEnd"/>
+            <w:r>
+              <w:t>.</w:t>
+            </w:r>
+          </w:p>
+          <w:p>
+            <w:pPr>
+              <w:spacing w:line="240" w:lineRule="auto"/>
+            </w:pPr>
+            <w:proofErr w:type="spellStart"/>
+            <w:r>
+              <w:t>Terdapat</w:t>
+            </w:r>
+            <w:proofErr w:type="spellEnd"/>
+            <w:r>
+              <w:t xml:space="preserve"> 3</w:t>
+            </w:r>
+            <w:r>
+              <w:t xml:space="preserve"> (</w:t>
+            </w:r>
+            <w:proofErr w:type="spellStart"/>
+            <w:r>
+              <w:t>tiga</w:t>
+            </w:r>
+            <w:proofErr w:type="spellEnd"/>
+            <w:r>
+              <w:t xml:space="preserve">) </w:t>
+            </w:r>
+            <w:proofErr w:type="spellStart"/>
+            <w:r>
+              <w:t>pilihan</w:t>
+            </w:r>
+            <w:proofErr w:type="spellEnd"/>
+            <w:r>
+              <w:t xml:space="preserve"> </w:t>
+            </w:r>
+            <w:r>
+              <w:t xml:space="preserve">yang </w:t>
+            </w:r>
+            <w:proofErr w:type="spellStart"/>
+            <w:r>
+              <w:t>dapat</w:t>
+            </w:r>
+            <w:proofErr w:type="spellEnd"/>
+            <w:r>
+              <w:t xml:space="preserve"> </w:t>
+            </w:r>
+            <w:proofErr w:type="spellStart"/>
+            <w:r>
+              <w:t>Anda</w:t>
+            </w:r>
+            <w:proofErr w:type="spellEnd"/>
+            <w:r>
+              <w:t xml:space="preserve"> </w:t>
+            </w:r>
+            <w:proofErr w:type="spellStart"/>
+            <w:r>
+              <w:t>gunakan</w:t>
+            </w:r>
+            <w:proofErr w:type="spellEnd"/>
+            <w:r>
+              <w:t xml:space="preserve"> </w:t>
+            </w:r>
+            <w:proofErr w:type="spellStart"/>
+            <w:r>
+              <w:t>pada</w:t>
+            </w:r>
+            <w:proofErr w:type="spellEnd"/>
+            <w:r>
+              <w:t xml:space="preserve"> </w:t>
+            </w:r>
+            <w:proofErr w:type="spellStart"/>
+            <w:r>
+              <w:t>tabel</w:t>
+            </w:r>
+            <w:proofErr w:type="spellEnd"/>
+            <w:r>
+              <w:t xml:space="preserve"> </w:t>
+            </w:r>
+            <w:proofErr w:type="spellStart"/>
+            <w:r>
+              <w:t>kelola</w:t>
+            </w:r>
+            <w:proofErr w:type="spellEnd"/>
+            <w:r>
+              <w:t xml:space="preserve"> </w:t>
+            </w:r>
+            <w:proofErr w:type="spellStart"/>
+            <w:r>
+              <w:t>konten</w:t>
+            </w:r>
+            <w:proofErr w:type="spellEnd"/>
+            <w:r>
+              <w:t xml:space="preserve"> </w:t>
+            </w:r>
+            <w:proofErr w:type="spellStart"/>
+            <w:r>
+              <w:t>artikel</w:t>
+            </w:r>
+            <w:proofErr w:type="spellEnd"/>
+            <w:r>
+              <w:t xml:space="preserve"> </w:t>
+            </w:r>
+            <w:proofErr w:type="spellStart"/>
+            <w:r>
+              <w:t>ini</w:t>
+            </w:r>
+            <w:proofErr w:type="spellEnd"/>
+            <w:r>
+              <w:t xml:space="preserve"> </w:t>
+            </w:r>
+            <w:proofErr w:type="spellStart"/>
+            <w:r>
+              <w:t>yaitu</w:t>
+            </w:r>
+            <w:proofErr w:type="spellEnd"/>
+            <w:r>
+              <w:t xml:space="preserve"> </w:t>
+            </w:r>
+            <w:r>
+              <w:rPr>
+                <w:i/>
+              </w:rPr>
+              <w:t>View</w:t>
+            </w:r>
+            <w:r>
+              <w:t xml:space="preserve">, </w:t>
+            </w:r>
+            <w:r>
+              <w:rPr>
+                <w:i/>
+              </w:rPr>
+              <w:t>Edit</w:t>
+            </w:r>
+            <w:r>
+              <w:t xml:space="preserve"> </w:t>
+            </w:r>
+            <w:proofErr w:type="spellStart"/>
+            <w:r>
+              <w:t>dan</w:t>
+            </w:r>
+            <w:proofErr w:type="spellEnd"/>
+            <w:r>
+              <w:t xml:space="preserve"> </w:t>
+            </w:r>
+            <w:r>
+              <w:rPr>
+                <w:i/>
+              </w:rPr>
+              <w:t>Delete</w:t>
+            </w:r>
+            <w:r>
+              <w:t>.</w:t>
+            </w:r>
+          </w:p>
+          <w:p>
+            <w:pPr>
+              <w:pStyle w:val="ListParagraph"/>
+              <w:numPr>
+                <w:ilvl w:val="0"/>
+                <w:numId w:val="42"/>
+              </w:numPr>
+              <w:spacing w:line="240" w:lineRule="auto"/>
+              <w:ind w:left="317" w:hanging="284"/>
+              <w:contextualSpacing w:val="0"/>
+            </w:pPr>
+            <w:r>
+              <w:t xml:space="preserve">View, action </w:t>
+            </w:r>
+            <w:proofErr w:type="spellStart"/>
+            <w:r>
+              <w:t>ini</w:t>
+            </w:r>
+            <w:proofErr w:type="spellEnd"/>
+            <w:r>
+              <w:t xml:space="preserve"> </w:t>
+            </w:r>
+            <w:proofErr w:type="spellStart"/>
+            <w:r>
+              <w:t>dapat</w:t>
+            </w:r>
+            <w:proofErr w:type="spellEnd"/>
+            <w:r>
+              <w:t xml:space="preserve"> </w:t>
+            </w:r>
+            <w:proofErr w:type="spellStart"/>
+            <w:r>
+              <w:t>Anda</w:t>
+            </w:r>
+            <w:proofErr w:type="spellEnd"/>
+            <w:r>
+              <w:t xml:space="preserve"> </w:t>
+            </w:r>
+            <w:proofErr w:type="spellStart"/>
+            <w:r>
+              <w:t>gunakan</w:t>
+            </w:r>
+            <w:proofErr w:type="spellEnd"/>
+            <w:r>
+              <w:t xml:space="preserve"> </w:t>
+            </w:r>
+            <w:proofErr w:type="spellStart"/>
+            <w:r>
+              <w:t>jika</w:t>
+            </w:r>
+            <w:proofErr w:type="spellEnd"/>
+            <w:r>
+              <w:t xml:space="preserve"> </w:t>
+            </w:r>
+            <w:proofErr w:type="spellStart"/>
+            <w:r>
+              <w:t>ingin</w:t>
+            </w:r>
+            <w:proofErr w:type="spellEnd"/>
+            <w:r>
+              <w:t xml:space="preserve"> </w:t>
+            </w:r>
+            <w:proofErr w:type="spellStart"/>
+            <w:r>
+              <w:t>melihat</w:t>
+            </w:r>
+            <w:proofErr w:type="spellEnd"/>
+            <w:r>
+              <w:t xml:space="preserve"> </w:t>
+            </w:r>
+            <w:proofErr w:type="spellStart"/>
+            <w:r>
+              <w:t>tampilan</w:t>
+            </w:r>
+            <w:proofErr w:type="spellEnd"/>
+            <w:r>
+              <w:t xml:space="preserve"> </w:t>
+            </w:r>
+            <w:proofErr w:type="spellStart"/>
+            <w:r>
+              <w:t>konten</w:t>
+            </w:r>
+            <w:proofErr w:type="spellEnd"/>
+            <w:r>
+              <w:t xml:space="preserve"> </w:t>
+            </w:r>
+            <w:proofErr w:type="spellStart"/>
+            <w:r>
+              <w:t>artikel</w:t>
+            </w:r>
+            <w:proofErr w:type="spellEnd"/>
+            <w:r>
+              <w:t xml:space="preserve"> yang </w:t>
+            </w:r>
+            <w:proofErr w:type="spellStart"/>
+            <w:r>
+              <w:t>akan</w:t>
+            </w:r>
+            <w:proofErr w:type="spellEnd"/>
+            <w:r>
+              <w:t xml:space="preserve"> </w:t>
+            </w:r>
+            <w:proofErr w:type="spellStart"/>
+            <w:r>
+              <w:t>ditayangkan</w:t>
+            </w:r>
+            <w:proofErr w:type="spellEnd"/>
+            <w:r>
+              <w:t xml:space="preserve"> </w:t>
+            </w:r>
+            <w:proofErr w:type="spellStart"/>
+            <w:r>
+              <w:t>pada</w:t>
+            </w:r>
+            <w:proofErr w:type="spellEnd"/>
+            <w:r>
+              <w:t xml:space="preserve"> </w:t>
+            </w:r>
+            <w:proofErr w:type="spellStart"/>
+            <w:r>
+              <w:t>aplikasi</w:t>
+            </w:r>
+            <w:proofErr w:type="spellEnd"/>
+          </w:p>
+          <w:p>
+            <w:pPr>
+              <w:pStyle w:val="ListParagraph"/>
+              <w:numPr>
+                <w:ilvl w:val="0"/>
+                <w:numId w:val="42"/>
+              </w:numPr>
+              <w:spacing w:line="240" w:lineRule="auto"/>
+              <w:ind w:left="317" w:hanging="284"/>
+              <w:contextualSpacing w:val="0"/>
+            </w:pPr>
+            <w:r>
+              <w:t xml:space="preserve">Edit, action </w:t>
+            </w:r>
+            <w:proofErr w:type="spellStart"/>
+            <w:r>
+              <w:t>ini</w:t>
+            </w:r>
+            <w:proofErr w:type="spellEnd"/>
+            <w:r>
+              <w:t xml:space="preserve"> </w:t>
+            </w:r>
+            <w:proofErr w:type="spellStart"/>
+            <w:r>
+              <w:t>dapat</w:t>
+            </w:r>
+            <w:proofErr w:type="spellEnd"/>
+            <w:r>
+              <w:t xml:space="preserve"> </w:t>
+            </w:r>
+            <w:proofErr w:type="spellStart"/>
+            <w:r>
+              <w:t>Anda</w:t>
+            </w:r>
+            <w:proofErr w:type="spellEnd"/>
+            <w:r>
+              <w:t xml:space="preserve"> </w:t>
+            </w:r>
+            <w:proofErr w:type="spellStart"/>
+            <w:r>
+              <w:t>gunakan</w:t>
+            </w:r>
+            <w:proofErr w:type="spellEnd"/>
+            <w:r>
+              <w:t xml:space="preserve"> </w:t>
+            </w:r>
+            <w:proofErr w:type="spellStart"/>
+            <w:r>
+              <w:t>jika</w:t>
+            </w:r>
+            <w:proofErr w:type="spellEnd"/>
+            <w:r>
+              <w:t xml:space="preserve"> </w:t>
+            </w:r>
+            <w:proofErr w:type="spellStart"/>
+            <w:r>
+              <w:t>ingin</w:t>
+            </w:r>
+            <w:proofErr w:type="spellEnd"/>
+            <w:r>
+              <w:t xml:space="preserve"> </w:t>
+            </w:r>
+            <w:proofErr w:type="spellStart"/>
+            <w:r>
+              <w:t>memperbarui</w:t>
+            </w:r>
+            <w:proofErr w:type="spellEnd"/>
+            <w:r>
+              <w:t xml:space="preserve"> </w:t>
+            </w:r>
+            <w:r>
+              <w:t xml:space="preserve">data </w:t>
+            </w:r>
+            <w:proofErr w:type="spellStart"/>
+            <w:r>
+              <w:t>pada</w:t>
+            </w:r>
+            <w:proofErr w:type="spellEnd"/>
+            <w:r>
+              <w:t xml:space="preserve"> </w:t>
+            </w:r>
+            <w:proofErr w:type="spellStart"/>
+            <w:r>
+              <w:t>konten</w:t>
+            </w:r>
+            <w:proofErr w:type="spellEnd"/>
+            <w:r>
+              <w:t xml:space="preserve"> </w:t>
+            </w:r>
+            <w:proofErr w:type="spellStart"/>
+            <w:r>
+              <w:t>artikel</w:t>
+            </w:r>
+            <w:proofErr w:type="spellEnd"/>
+          </w:p>
+          <w:p>
+            <w:pPr>
+              <w:pStyle w:val="ListParagraph"/>
+              <w:numPr>
+                <w:ilvl w:val="0"/>
+                <w:numId w:val="42"/>
+              </w:numPr>
+              <w:spacing w:line="240" w:lineRule="auto"/>
+              <w:ind w:left="317" w:hanging="284"/>
+              <w:contextualSpacing w:val="0"/>
+            </w:pPr>
+            <w:r>
+              <w:t xml:space="preserve">Delete, action </w:t>
+            </w:r>
+            <w:proofErr w:type="spellStart"/>
+            <w:r>
+              <w:t>ini</w:t>
+            </w:r>
+            <w:proofErr w:type="spellEnd"/>
+            <w:r>
+              <w:t xml:space="preserve"> </w:t>
+            </w:r>
+            <w:proofErr w:type="spellStart"/>
+            <w:r>
+              <w:t>dapat</w:t>
+            </w:r>
+            <w:proofErr w:type="spellEnd"/>
+            <w:r>
+              <w:t xml:space="preserve"> </w:t>
+            </w:r>
+            <w:proofErr w:type="spellStart"/>
+            <w:r>
+              <w:t>Anda</w:t>
+            </w:r>
+            <w:proofErr w:type="spellEnd"/>
+            <w:r>
+              <w:t xml:space="preserve"> </w:t>
+            </w:r>
+            <w:proofErr w:type="spellStart"/>
+            <w:r>
+              <w:t>gunakan</w:t>
+            </w:r>
+            <w:proofErr w:type="spellEnd"/>
+            <w:r>
+              <w:t xml:space="preserve"> </w:t>
+            </w:r>
+            <w:proofErr w:type="spellStart"/>
+            <w:r>
+              <w:t>jika</w:t>
+            </w:r>
+            <w:proofErr w:type="spellEnd"/>
+            <w:r>
+              <w:t xml:space="preserve"> </w:t>
+            </w:r>
+            <w:proofErr w:type="spellStart"/>
+            <w:r>
+              <w:t>ingin</w:t>
+            </w:r>
+            <w:proofErr w:type="spellEnd"/>
+            <w:r>
+              <w:t xml:space="preserve"> </w:t>
+            </w:r>
+            <w:proofErr w:type="spellStart"/>
+            <w:r>
+              <w:t>menghapus</w:t>
+            </w:r>
+            <w:proofErr w:type="spellEnd"/>
+            <w:r>
+              <w:t xml:space="preserve"> </w:t>
+            </w:r>
+            <w:r>
+              <w:t xml:space="preserve">data </w:t>
+            </w:r>
+            <w:proofErr w:type="spellStart"/>
+            <w:r>
+              <w:t>konten</w:t>
+            </w:r>
+            <w:proofErr w:type="spellEnd"/>
+            <w:r>
+              <w:t xml:space="preserve"> </w:t>
+            </w:r>
+            <w:proofErr w:type="spellStart"/>
+            <w:r>
+              <w:t>artikel</w:t>
+            </w:r>
+            <w:proofErr w:type="spellEnd"/>
+          </w:p>
+        </w:tc>
+      </w:tr>
+    </w:tbl>
     <w:p>
       <w:pPr>
-        <w:pStyle w:val="ListParagraph"/>
-        <w:numPr>
-          <w:ilvl w:val="0"/>
-          <w:numId w:val="46"/>
-        </w:numPr>
-        <w:tabs>
-          <w:tab w:val="left" w:pos="284"/>
-        </w:tabs>
-        <w:ind w:left="284" w:hanging="284"/>
-        <w:contextualSpacing w:val="0"/>
-      </w:pPr>
-      <w:r>
-        <w:t>No</w:t>
-      </w:r>
-    </w:p>
-    <w:p>
-      <w:pPr>
-        <w:pStyle w:val="ListParagraph"/>
-        <w:tabs>
-          <w:tab w:val="left" w:pos="284"/>
-        </w:tabs>
-        <w:ind w:left="284"/>
-        <w:contextualSpacing w:val="0"/>
-      </w:pPr>
-      <w:proofErr w:type="spellStart"/>
-      <w:r>
-        <w:t>Nomor</w:t>
-      </w:r>
-      <w:proofErr w:type="spellEnd"/>
-      <w:r>
-        <w:t xml:space="preserve"> </w:t>
-      </w:r>
-      <w:proofErr w:type="spellStart"/>
-      <w:r>
-        <w:t>urut</w:t>
-      </w:r>
-      <w:proofErr w:type="spellEnd"/>
-      <w:r>
-        <w:t xml:space="preserve"> </w:t>
-      </w:r>
-      <w:r>
-        <w:t>data banner</w:t>
-      </w:r>
-      <w:r>
-        <w:t xml:space="preserve"> </w:t>
-      </w:r>
-      <w:proofErr w:type="spellStart"/>
-      <w:r>
-        <w:t>berdasarkan</w:t>
-      </w:r>
-      <w:proofErr w:type="spellEnd"/>
-      <w:r>
-        <w:t xml:space="preserve"> data </w:t>
-      </w:r>
-      <w:proofErr w:type="spellStart"/>
-      <w:r>
-        <w:t>terbaru</w:t>
-      </w:r>
-      <w:proofErr w:type="spellEnd"/>
-      <w:r>
-        <w:t xml:space="preserve"> yang </w:t>
-      </w:r>
-      <w:proofErr w:type="spellStart"/>
-      <w:r>
-        <w:t>telah</w:t>
-      </w:r>
-      <w:proofErr w:type="spellEnd"/>
-      <w:r>
-        <w:t xml:space="preserve"> </w:t>
-      </w:r>
-      <w:proofErr w:type="spellStart"/>
-      <w:r>
-        <w:t>dibuat</w:t>
-      </w:r>
-      <w:proofErr w:type="spellEnd"/>
-    </w:p>
-    <w:p>
-      <w:pPr>
-        <w:pStyle w:val="ListParagraph"/>
-        <w:numPr>
-          <w:ilvl w:val="0"/>
-          <w:numId w:val="46"/>
-        </w:numPr>
-        <w:tabs>
-          <w:tab w:val="left" w:pos="284"/>
-        </w:tabs>
-        <w:ind w:left="284" w:hanging="284"/>
-        <w:contextualSpacing w:val="0"/>
-      </w:pPr>
-      <w:r>
-        <w:t>Title</w:t>
-      </w:r>
-    </w:p>
-    <w:p>
-      <w:pPr>
-        <w:pStyle w:val="ListParagraph"/>
-        <w:tabs>
-          <w:tab w:val="left" w:pos="284"/>
-        </w:tabs>
-        <w:ind w:left="284"/>
-        <w:contextualSpacing w:val="0"/>
-      </w:pPr>
-      <w:proofErr w:type="spellStart"/>
-      <w:r>
-        <w:t>Kolom</w:t>
+        <w:spacing w:before="240"/>
+        <w:ind w:firstLine="709"/>
+      </w:pPr>
+      <w:proofErr w:type="spellStart"/>
+      <w:r>
+        <w:t>Tampilan</w:t>
+      </w:r>
+      <w:proofErr w:type="spellEnd"/>
+      <w:r>
+        <w:t xml:space="preserve"> </w:t>
+      </w:r>
+      <w:proofErr w:type="spellStart"/>
+      <w:r>
+        <w:t>tabel</w:t>
+      </w:r>
+      <w:proofErr w:type="spellEnd"/>
+      <w:r>
+        <w:t xml:space="preserve"> </w:t>
+      </w:r>
+      <w:proofErr w:type="spellStart"/>
+      <w:r>
+        <w:t>kelola</w:t>
+      </w:r>
+      <w:proofErr w:type="spellEnd"/>
+      <w:r>
+        <w:t xml:space="preserve"> </w:t>
+      </w:r>
+      <w:proofErr w:type="spellStart"/>
+      <w:r>
+        <w:t>konten</w:t>
+      </w:r>
+      <w:proofErr w:type="spellEnd"/>
+      <w:r>
+        <w:t xml:space="preserve"> </w:t>
+      </w:r>
+      <w:proofErr w:type="spellStart"/>
+      <w:r>
+        <w:t>artikel</w:t>
+      </w:r>
+      <w:proofErr w:type="spellEnd"/>
+      <w:r>
+        <w:t xml:space="preserve"> </w:t>
+      </w:r>
+      <w:proofErr w:type="spellStart"/>
+      <w:r>
+        <w:t>dapat</w:t>
+      </w:r>
+      <w:proofErr w:type="spellEnd"/>
+      <w:r>
+        <w:t xml:space="preserve"> </w:t>
+      </w:r>
+      <w:proofErr w:type="spellStart"/>
+      <w:r>
+        <w:t>dilihat</w:t>
+      </w:r>
+      <w:proofErr w:type="spellEnd"/>
+      <w:r>
+        <w:t xml:space="preserve"> </w:t>
+      </w:r>
+      <w:proofErr w:type="spellStart"/>
+      <w:r>
+        <w:t>pada</w:t>
+      </w:r>
+      <w:proofErr w:type="spellEnd"/>
+      <w:r>
+        <w:t xml:space="preserve"> </w:t>
+      </w:r>
+      <w:proofErr w:type="spellStart"/>
+      <w:r>
+        <w:t>gambar</w:t>
+      </w:r>
+      <w:proofErr w:type="spellEnd"/>
+      <w:r>
+        <w:t xml:space="preserve"> </w:t>
+      </w:r>
+      <w:proofErr w:type="spellStart"/>
+      <w:r>
+        <w:t>dibawah</w:t>
       </w:r>
       <w:proofErr w:type="spellEnd"/>
       <w:r>
@@ -1953,860 +4416,10 @@
       </w:r>
       <w:proofErr w:type="spellEnd"/>
       <w:r>
-        <w:t xml:space="preserve"> </w:t>
-      </w:r>
-      <w:proofErr w:type="spellStart"/>
-      <w:r>
-        <w:t>berisi</w:t>
-      </w:r>
-      <w:proofErr w:type="spellEnd"/>
-      <w:r>
-        <w:t xml:space="preserve"> </w:t>
-      </w:r>
-      <w:proofErr w:type="spellStart"/>
-      <w:r>
-        <w:t>informasi</w:t>
-      </w:r>
-      <w:proofErr w:type="spellEnd"/>
-      <w:r>
-        <w:t xml:space="preserve"> </w:t>
-      </w:r>
-      <w:proofErr w:type="spellStart"/>
-      <w:proofErr w:type="gramStart"/>
-      <w:r>
-        <w:t>nama</w:t>
-      </w:r>
-      <w:proofErr w:type="spellEnd"/>
-      <w:proofErr w:type="gramEnd"/>
-      <w:r>
-        <w:t xml:space="preserve"> banner yang</w:t>
-      </w:r>
-      <w:r>
-        <w:t xml:space="preserve"> </w:t>
-      </w:r>
-      <w:proofErr w:type="spellStart"/>
-      <w:r>
-        <w:t>dapat</w:t>
-      </w:r>
-      <w:proofErr w:type="spellEnd"/>
-      <w:r>
-        <w:t xml:space="preserve"> </w:t>
-      </w:r>
-      <w:proofErr w:type="spellStart"/>
-      <w:r>
-        <w:t>Anda</w:t>
-      </w:r>
-      <w:proofErr w:type="spellEnd"/>
-      <w:r>
-        <w:t xml:space="preserve"> </w:t>
-      </w:r>
-      <w:proofErr w:type="spellStart"/>
-      <w:r>
-        <w:t>gunakan</w:t>
-      </w:r>
-      <w:proofErr w:type="spellEnd"/>
-      <w:r>
-        <w:t xml:space="preserve"> </w:t>
-      </w:r>
-      <w:proofErr w:type="spellStart"/>
-      <w:r>
-        <w:t>untuk</w:t>
-      </w:r>
-      <w:proofErr w:type="spellEnd"/>
-      <w:r>
-        <w:t xml:space="preserve"> </w:t>
-      </w:r>
-      <w:proofErr w:type="spellStart"/>
-      <w:r>
-        <w:t>membedakan</w:t>
-      </w:r>
-      <w:proofErr w:type="spellEnd"/>
-      <w:r>
-        <w:t xml:space="preserve"> </w:t>
-      </w:r>
-      <w:proofErr w:type="spellStart"/>
-      <w:r>
-        <w:t>atau</w:t>
-      </w:r>
-      <w:proofErr w:type="spellEnd"/>
-      <w:r>
-        <w:t xml:space="preserve"> </w:t>
-      </w:r>
-      <w:proofErr w:type="spellStart"/>
-      <w:r>
-        <w:t>mengenali</w:t>
-      </w:r>
-      <w:proofErr w:type="spellEnd"/>
-      <w:r>
-        <w:t xml:space="preserve"> banner yang </w:t>
-      </w:r>
-      <w:proofErr w:type="spellStart"/>
-      <w:r>
-        <w:t>sudah</w:t>
-      </w:r>
-      <w:proofErr w:type="spellEnd"/>
-      <w:r>
-        <w:t xml:space="preserve"> </w:t>
-      </w:r>
-      <w:proofErr w:type="spellStart"/>
-      <w:r>
-        <w:t>ditambahkan</w:t>
-      </w:r>
-      <w:proofErr w:type="spellEnd"/>
-      <w:r>
-        <w:t xml:space="preserve">. </w:t>
-      </w:r>
-      <w:proofErr w:type="spellStart"/>
-      <w:r>
-        <w:t>Gunakanlah</w:t>
-      </w:r>
-      <w:proofErr w:type="spellEnd"/>
-      <w:r>
-        <w:t xml:space="preserve"> </w:t>
-      </w:r>
-      <w:proofErr w:type="spellStart"/>
-      <w:proofErr w:type="gramStart"/>
-      <w:r>
-        <w:t>nama</w:t>
-      </w:r>
-      <w:proofErr w:type="spellEnd"/>
-      <w:proofErr w:type="gramEnd"/>
-      <w:r>
-        <w:t xml:space="preserve"> banner yang </w:t>
-      </w:r>
-      <w:proofErr w:type="spellStart"/>
-      <w:r>
-        <w:t>mudah</w:t>
-      </w:r>
-      <w:proofErr w:type="spellEnd"/>
-      <w:r>
-        <w:t xml:space="preserve"> </w:t>
-      </w:r>
-      <w:proofErr w:type="spellStart"/>
-      <w:r>
-        <w:t>dimengerti</w:t>
-      </w:r>
-      <w:proofErr w:type="spellEnd"/>
-      <w:r>
-        <w:t xml:space="preserve"> </w:t>
-      </w:r>
-      <w:proofErr w:type="spellStart"/>
-      <w:r>
-        <w:t>dan</w:t>
-      </w:r>
-      <w:proofErr w:type="spellEnd"/>
-      <w:r>
-        <w:t xml:space="preserve"> </w:t>
-      </w:r>
-      <w:proofErr w:type="spellStart"/>
-      <w:r>
-        <w:t>berhubungan</w:t>
-      </w:r>
-      <w:proofErr w:type="spellEnd"/>
-      <w:r>
-        <w:t xml:space="preserve"> </w:t>
-      </w:r>
-      <w:proofErr w:type="spellStart"/>
-      <w:r>
-        <w:t>dengan</w:t>
-      </w:r>
-      <w:proofErr w:type="spellEnd"/>
-      <w:r>
-        <w:t xml:space="preserve"> </w:t>
-      </w:r>
-      <w:proofErr w:type="spellStart"/>
-      <w:r>
-        <w:t>materi</w:t>
-      </w:r>
-      <w:proofErr w:type="spellEnd"/>
-      <w:r>
-        <w:t xml:space="preserve"> banner yang </w:t>
-      </w:r>
-      <w:proofErr w:type="spellStart"/>
-      <w:r>
-        <w:t>akan</w:t>
-      </w:r>
-      <w:proofErr w:type="spellEnd"/>
-      <w:r>
-        <w:t xml:space="preserve"> </w:t>
-      </w:r>
-      <w:proofErr w:type="spellStart"/>
-      <w:r>
-        <w:t>disampaikan</w:t>
-      </w:r>
-      <w:proofErr w:type="spellEnd"/>
-    </w:p>
-    <w:p>
-      <w:pPr>
-        <w:pStyle w:val="ListParagraph"/>
-        <w:numPr>
-          <w:ilvl w:val="0"/>
-          <w:numId w:val="46"/>
-        </w:numPr>
-        <w:tabs>
-          <w:tab w:val="left" w:pos="284"/>
-        </w:tabs>
-        <w:ind w:left="284" w:hanging="284"/>
-        <w:contextualSpacing w:val="0"/>
-      </w:pPr>
-      <w:r>
-        <w:t>Category</w:t>
-      </w:r>
-    </w:p>
-    <w:p>
-      <w:pPr>
-        <w:pStyle w:val="ListParagraph"/>
-        <w:tabs>
-          <w:tab w:val="left" w:pos="284"/>
-        </w:tabs>
-        <w:ind w:left="284"/>
-        <w:contextualSpacing w:val="0"/>
-      </w:pPr>
-      <w:proofErr w:type="spellStart"/>
-      <w:r>
-        <w:t>Kolo</w:t>
-      </w:r>
-      <w:r>
-        <w:t>m</w:t>
-      </w:r>
-      <w:proofErr w:type="spellEnd"/>
-      <w:r>
-        <w:t xml:space="preserve"> </w:t>
-      </w:r>
-      <w:proofErr w:type="spellStart"/>
-      <w:r>
-        <w:t>ini</w:t>
-      </w:r>
-      <w:proofErr w:type="spellEnd"/>
-      <w:r>
-        <w:t xml:space="preserve"> </w:t>
-      </w:r>
-      <w:proofErr w:type="spellStart"/>
-      <w:r>
-        <w:t>berisi</w:t>
-      </w:r>
-      <w:proofErr w:type="spellEnd"/>
-      <w:r>
-        <w:t xml:space="preserve"> </w:t>
-      </w:r>
-      <w:proofErr w:type="spellStart"/>
-      <w:r>
-        <w:t>informasi</w:t>
-      </w:r>
-      <w:proofErr w:type="spellEnd"/>
-      <w:r>
-        <w:t xml:space="preserve"> </w:t>
-      </w:r>
-      <w:proofErr w:type="spellStart"/>
-      <w:proofErr w:type="gramStart"/>
-      <w:r>
-        <w:t>nama</w:t>
-      </w:r>
-      <w:proofErr w:type="spellEnd"/>
-      <w:proofErr w:type="gramEnd"/>
-      <w:r>
-        <w:t xml:space="preserve"> </w:t>
-      </w:r>
-      <w:proofErr w:type="spellStart"/>
-      <w:r>
-        <w:t>kategori</w:t>
-      </w:r>
-      <w:proofErr w:type="spellEnd"/>
-      <w:r>
-        <w:t xml:space="preserve"> yang </w:t>
-      </w:r>
-      <w:proofErr w:type="spellStart"/>
-      <w:r>
-        <w:t>digunakan</w:t>
-      </w:r>
-      <w:proofErr w:type="spellEnd"/>
-      <w:r>
-        <w:t xml:space="preserve"> </w:t>
-      </w:r>
-      <w:proofErr w:type="spellStart"/>
-      <w:r>
-        <w:t>pada</w:t>
-      </w:r>
-      <w:proofErr w:type="spellEnd"/>
-      <w:r>
-        <w:t xml:space="preserve"> banner</w:t>
-      </w:r>
-    </w:p>
-    <w:p>
-      <w:pPr>
-        <w:pStyle w:val="ListParagraph"/>
-        <w:numPr>
-          <w:ilvl w:val="0"/>
-          <w:numId w:val="46"/>
-        </w:numPr>
-        <w:tabs>
-          <w:tab w:val="left" w:pos="284"/>
-        </w:tabs>
-        <w:ind w:left="284" w:hanging="284"/>
-        <w:contextualSpacing w:val="0"/>
-      </w:pPr>
-      <w:r>
-        <w:lastRenderedPageBreak/>
-        <w:t>Click</w:t>
-      </w:r>
-    </w:p>
-    <w:p>
-      <w:pPr>
-        <w:pStyle w:val="ListParagraph"/>
-        <w:tabs>
-          <w:tab w:val="left" w:pos="284"/>
-        </w:tabs>
-        <w:ind w:left="284"/>
-        <w:contextualSpacing w:val="0"/>
-      </w:pPr>
-      <w:proofErr w:type="spellStart"/>
-      <w:r>
-        <w:t>Kolom</w:t>
-      </w:r>
-      <w:proofErr w:type="spellEnd"/>
-      <w:r>
-        <w:t xml:space="preserve"> </w:t>
-      </w:r>
-      <w:proofErr w:type="spellStart"/>
-      <w:r>
-        <w:t>ini</w:t>
-      </w:r>
-      <w:proofErr w:type="spellEnd"/>
-      <w:r>
-        <w:t xml:space="preserve"> </w:t>
-      </w:r>
-      <w:proofErr w:type="spellStart"/>
-      <w:r>
-        <w:t>berisi</w:t>
-      </w:r>
-      <w:proofErr w:type="spellEnd"/>
-      <w:r>
-        <w:t xml:space="preserve"> </w:t>
-      </w:r>
-      <w:proofErr w:type="spellStart"/>
-      <w:r>
-        <w:t>informasi</w:t>
-      </w:r>
-      <w:proofErr w:type="spellEnd"/>
-      <w:r>
-        <w:t xml:space="preserve"> </w:t>
-      </w:r>
-      <w:proofErr w:type="spellStart"/>
-      <w:r>
-        <w:t>jumlah</w:t>
-      </w:r>
-      <w:proofErr w:type="spellEnd"/>
-      <w:r>
-        <w:t xml:space="preserve"> </w:t>
-      </w:r>
-      <w:proofErr w:type="spellStart"/>
-      <w:r>
-        <w:t>klik</w:t>
-      </w:r>
-      <w:proofErr w:type="spellEnd"/>
-      <w:r>
-        <w:t xml:space="preserve"> </w:t>
-      </w:r>
-      <w:proofErr w:type="spellStart"/>
-      <w:r>
-        <w:t>sebuah</w:t>
-      </w:r>
-      <w:proofErr w:type="spellEnd"/>
-      <w:r>
-        <w:t xml:space="preserve"> banner</w:t>
-      </w:r>
-    </w:p>
-    <w:p>
-      <w:pPr>
-        <w:pStyle w:val="ListParagraph"/>
-        <w:numPr>
-          <w:ilvl w:val="0"/>
-          <w:numId w:val="46"/>
-        </w:numPr>
-        <w:tabs>
-          <w:tab w:val="left" w:pos="284"/>
-        </w:tabs>
-        <w:ind w:left="284" w:hanging="284"/>
-        <w:contextualSpacing w:val="0"/>
-      </w:pPr>
-      <w:r>
-        <w:t>Published Date</w:t>
-      </w:r>
-    </w:p>
-    <w:p>
-      <w:pPr>
-        <w:pStyle w:val="ListParagraph"/>
-        <w:tabs>
-          <w:tab w:val="left" w:pos="284"/>
-        </w:tabs>
-        <w:ind w:left="284"/>
-        <w:contextualSpacing w:val="0"/>
-      </w:pPr>
-      <w:proofErr w:type="spellStart"/>
-      <w:r>
-        <w:t>Kolom</w:t>
-      </w:r>
-      <w:proofErr w:type="spellEnd"/>
-      <w:r>
-        <w:t xml:space="preserve"> </w:t>
-      </w:r>
-      <w:proofErr w:type="spellStart"/>
-      <w:r>
-        <w:t>ini</w:t>
-      </w:r>
-      <w:proofErr w:type="spellEnd"/>
-      <w:r>
-        <w:t xml:space="preserve"> </w:t>
-      </w:r>
-      <w:proofErr w:type="spellStart"/>
-      <w:r>
-        <w:t>berisi</w:t>
-      </w:r>
-      <w:proofErr w:type="spellEnd"/>
-      <w:r>
-        <w:t xml:space="preserve"> </w:t>
-      </w:r>
-      <w:proofErr w:type="spellStart"/>
-      <w:r>
-        <w:t>informasi</w:t>
-      </w:r>
-      <w:proofErr w:type="spellEnd"/>
-      <w:r>
-        <w:t xml:space="preserve"> </w:t>
-      </w:r>
-      <w:proofErr w:type="spellStart"/>
-      <w:r>
-        <w:t>tanggal</w:t>
-      </w:r>
-      <w:proofErr w:type="spellEnd"/>
-      <w:r>
-        <w:t xml:space="preserve"> </w:t>
-      </w:r>
-      <w:proofErr w:type="spellStart"/>
-      <w:r>
-        <w:t>mulai</w:t>
-      </w:r>
-      <w:proofErr w:type="spellEnd"/>
-      <w:r>
-        <w:t xml:space="preserve"> </w:t>
-      </w:r>
-      <w:proofErr w:type="spellStart"/>
-      <w:r>
-        <w:t>tayangnya</w:t>
-      </w:r>
-      <w:proofErr w:type="spellEnd"/>
-      <w:r>
-        <w:t xml:space="preserve"> </w:t>
-      </w:r>
-      <w:proofErr w:type="spellStart"/>
-      <w:r>
-        <w:t>sebuah</w:t>
-      </w:r>
-      <w:proofErr w:type="spellEnd"/>
-      <w:r>
-        <w:t xml:space="preserve"> banner</w:t>
-      </w:r>
-    </w:p>
-    <w:p>
-      <w:pPr>
-        <w:pStyle w:val="ListParagraph"/>
-        <w:numPr>
-          <w:ilvl w:val="0"/>
-          <w:numId w:val="46"/>
-        </w:numPr>
-        <w:tabs>
-          <w:tab w:val="left" w:pos="284"/>
-        </w:tabs>
-        <w:ind w:left="284" w:hanging="284"/>
-        <w:contextualSpacing w:val="0"/>
-      </w:pPr>
-      <w:r>
-        <w:t>Expired Date</w:t>
-      </w:r>
-    </w:p>
-    <w:p>
-      <w:pPr>
-        <w:pStyle w:val="ListParagraph"/>
-        <w:tabs>
-          <w:tab w:val="left" w:pos="284"/>
-        </w:tabs>
-        <w:ind w:left="284"/>
-        <w:contextualSpacing w:val="0"/>
-      </w:pPr>
-      <w:proofErr w:type="spellStart"/>
-      <w:r>
-        <w:t>Kolom</w:t>
-      </w:r>
-      <w:proofErr w:type="spellEnd"/>
-      <w:r>
-        <w:t xml:space="preserve"> </w:t>
-      </w:r>
-      <w:proofErr w:type="spellStart"/>
-      <w:r>
-        <w:t>ini</w:t>
-      </w:r>
-      <w:proofErr w:type="spellEnd"/>
-      <w:r>
-        <w:t xml:space="preserve"> </w:t>
-      </w:r>
-      <w:proofErr w:type="spellStart"/>
-      <w:r>
-        <w:t>berisi</w:t>
-      </w:r>
-      <w:proofErr w:type="spellEnd"/>
-      <w:r>
-        <w:t xml:space="preserve"> </w:t>
-      </w:r>
-      <w:proofErr w:type="spellStart"/>
-      <w:r>
-        <w:t>informasi</w:t>
-      </w:r>
-      <w:proofErr w:type="spellEnd"/>
-      <w:r>
-        <w:t xml:space="preserve"> </w:t>
-      </w:r>
-      <w:proofErr w:type="spellStart"/>
-      <w:r>
-        <w:t>tanggal</w:t>
-      </w:r>
-      <w:proofErr w:type="spellEnd"/>
-      <w:r>
-        <w:t xml:space="preserve"> </w:t>
-      </w:r>
-      <w:proofErr w:type="spellStart"/>
-      <w:r>
-        <w:t>berakhirnya</w:t>
-      </w:r>
-      <w:proofErr w:type="spellEnd"/>
-      <w:r>
-        <w:t xml:space="preserve"> </w:t>
-      </w:r>
-      <w:proofErr w:type="spellStart"/>
-      <w:r>
-        <w:t>sebuah</w:t>
-      </w:r>
-      <w:proofErr w:type="spellEnd"/>
-      <w:r>
-        <w:t xml:space="preserve"> banner </w:t>
-      </w:r>
-      <w:proofErr w:type="spellStart"/>
-      <w:r>
-        <w:t>ditayangkan</w:t>
-      </w:r>
-      <w:proofErr w:type="spellEnd"/>
-      <w:r>
-        <w:t xml:space="preserve">. </w:t>
-      </w:r>
-      <w:proofErr w:type="spellStart"/>
-      <w:r>
-        <w:t>Jika</w:t>
-      </w:r>
-      <w:proofErr w:type="spellEnd"/>
-      <w:r>
-        <w:t xml:space="preserve"> </w:t>
-      </w:r>
-      <w:proofErr w:type="spellStart"/>
-      <w:r>
-        <w:t>kolom</w:t>
-      </w:r>
-      <w:proofErr w:type="spellEnd"/>
-      <w:r>
-        <w:t xml:space="preserve"> </w:t>
-      </w:r>
-      <w:proofErr w:type="spellStart"/>
-      <w:r>
-        <w:t>ini</w:t>
-      </w:r>
-      <w:proofErr w:type="spellEnd"/>
-      <w:r>
-        <w:t xml:space="preserve"> </w:t>
-      </w:r>
-      <w:proofErr w:type="spellStart"/>
-      <w:r>
-        <w:t>berisi</w:t>
-      </w:r>
-      <w:proofErr w:type="spellEnd"/>
-      <w:r>
-        <w:t xml:space="preserve"> “</w:t>
-      </w:r>
-      <w:r>
-        <w:t>Permanent</w:t>
-      </w:r>
-      <w:r>
-        <w:t xml:space="preserve">”, </w:t>
-      </w:r>
-      <w:proofErr w:type="spellStart"/>
-      <w:r>
-        <w:t>maka</w:t>
-      </w:r>
-      <w:proofErr w:type="spellEnd"/>
-      <w:r>
-        <w:t xml:space="preserve"> banner </w:t>
-      </w:r>
-      <w:proofErr w:type="spellStart"/>
-      <w:proofErr w:type="gramStart"/>
-      <w:r>
-        <w:t>akan</w:t>
-      </w:r>
-      <w:proofErr w:type="spellEnd"/>
-      <w:proofErr w:type="gramEnd"/>
-      <w:r>
-        <w:t xml:space="preserve"> </w:t>
-      </w:r>
-      <w:proofErr w:type="spellStart"/>
-      <w:r>
-        <w:t>selalu</w:t>
-      </w:r>
-      <w:proofErr w:type="spellEnd"/>
-      <w:r>
-        <w:t xml:space="preserve"> </w:t>
-      </w:r>
-      <w:proofErr w:type="spellStart"/>
-      <w:r>
-        <w:t>tampil</w:t>
-      </w:r>
-      <w:proofErr w:type="spellEnd"/>
-      <w:r>
-        <w:t xml:space="preserve"> </w:t>
-      </w:r>
-      <w:proofErr w:type="spellStart"/>
-      <w:r>
-        <w:t>tanpa</w:t>
-      </w:r>
-      <w:proofErr w:type="spellEnd"/>
-      <w:r>
-        <w:t xml:space="preserve"> </w:t>
-      </w:r>
-      <w:proofErr w:type="spellStart"/>
-      <w:r>
-        <w:t>ada</w:t>
-      </w:r>
-      <w:proofErr w:type="spellEnd"/>
-      <w:r>
-        <w:t xml:space="preserve"> </w:t>
-      </w:r>
-      <w:r>
-        <w:t xml:space="preserve">masa </w:t>
-      </w:r>
-      <w:proofErr w:type="spellStart"/>
-      <w:r>
-        <w:t>batas</w:t>
-      </w:r>
-      <w:proofErr w:type="spellEnd"/>
-      <w:r>
-        <w:t xml:space="preserve"> </w:t>
-      </w:r>
-      <w:proofErr w:type="spellStart"/>
-      <w:r>
-        <w:t>tayang</w:t>
-      </w:r>
-      <w:proofErr w:type="spellEnd"/>
-    </w:p>
-    <w:p>
-      <w:pPr>
-        <w:pStyle w:val="ListParagraph"/>
-        <w:numPr>
-          <w:ilvl w:val="0"/>
-          <w:numId w:val="46"/>
-        </w:numPr>
-        <w:tabs>
-          <w:tab w:val="left" w:pos="284"/>
-        </w:tabs>
-        <w:ind w:left="284" w:hanging="284"/>
-        <w:contextualSpacing w:val="0"/>
-      </w:pPr>
-      <w:r>
-        <w:t>Publish</w:t>
-      </w:r>
-    </w:p>
-    <w:p>
-      <w:pPr>
-        <w:pStyle w:val="ListParagraph"/>
-        <w:tabs>
-          <w:tab w:val="left" w:pos="284"/>
-        </w:tabs>
-        <w:ind w:left="284"/>
-        <w:contextualSpacing w:val="0"/>
-      </w:pPr>
-      <w:proofErr w:type="spellStart"/>
-      <w:r>
-        <w:t>Kolom</w:t>
-      </w:r>
-      <w:proofErr w:type="spellEnd"/>
-      <w:r>
-        <w:t xml:space="preserve"> </w:t>
-      </w:r>
-      <w:proofErr w:type="spellStart"/>
-      <w:r>
-        <w:t>ini</w:t>
-      </w:r>
-      <w:proofErr w:type="spellEnd"/>
-      <w:r>
-        <w:t xml:space="preserve"> </w:t>
-      </w:r>
-      <w:proofErr w:type="spellStart"/>
-      <w:r>
-        <w:t>berisi</w:t>
-      </w:r>
-      <w:proofErr w:type="spellEnd"/>
-      <w:r>
-        <w:t xml:space="preserve"> </w:t>
-      </w:r>
-      <w:proofErr w:type="spellStart"/>
-      <w:r>
-        <w:t>informasi</w:t>
-      </w:r>
-      <w:proofErr w:type="spellEnd"/>
-      <w:r>
-        <w:t xml:space="preserve"> status </w:t>
-      </w:r>
-      <w:r>
-        <w:t xml:space="preserve">banner </w:t>
-      </w:r>
-      <w:r>
-        <w:t xml:space="preserve">yang </w:t>
-      </w:r>
-      <w:proofErr w:type="spellStart"/>
-      <w:proofErr w:type="gramStart"/>
-      <w:r>
-        <w:t>akan</w:t>
-      </w:r>
-      <w:proofErr w:type="spellEnd"/>
-      <w:proofErr w:type="gramEnd"/>
-      <w:r>
-        <w:t xml:space="preserve"> </w:t>
-      </w:r>
-      <w:proofErr w:type="spellStart"/>
-      <w:r>
-        <w:t>ditayangkan</w:t>
-      </w:r>
-      <w:proofErr w:type="spellEnd"/>
-      <w:r>
-        <w:t xml:space="preserve"> </w:t>
-      </w:r>
-      <w:proofErr w:type="spellStart"/>
-      <w:r>
-        <w:t>pada</w:t>
-      </w:r>
-      <w:proofErr w:type="spellEnd"/>
-      <w:r>
-        <w:t xml:space="preserve"> </w:t>
-      </w:r>
-      <w:proofErr w:type="spellStart"/>
-      <w:r>
-        <w:t>aplikasi</w:t>
-      </w:r>
-      <w:proofErr w:type="spellEnd"/>
-    </w:p>
-    <w:p>
-      <w:pPr>
-        <w:pStyle w:val="ListParagraph"/>
-        <w:numPr>
-          <w:ilvl w:val="0"/>
-          <w:numId w:val="46"/>
-        </w:numPr>
-        <w:tabs>
-          <w:tab w:val="left" w:pos="284"/>
-        </w:tabs>
-        <w:ind w:left="284" w:hanging="284"/>
-        <w:contextualSpacing w:val="0"/>
-      </w:pPr>
-      <w:r>
-        <w:t>Options</w:t>
-      </w:r>
-    </w:p>
-    <w:p>
-      <w:pPr>
-        <w:pStyle w:val="ListParagraph"/>
-        <w:tabs>
-          <w:tab w:val="left" w:pos="284"/>
-        </w:tabs>
-        <w:ind w:left="284"/>
-        <w:contextualSpacing w:val="0"/>
-      </w:pPr>
-      <w:proofErr w:type="spellStart"/>
-      <w:r>
-        <w:t>Kolom</w:t>
-      </w:r>
-      <w:proofErr w:type="spellEnd"/>
-      <w:r>
-        <w:t xml:space="preserve"> </w:t>
-      </w:r>
-      <w:proofErr w:type="spellStart"/>
-      <w:r>
-        <w:t>ini</w:t>
-      </w:r>
-      <w:proofErr w:type="spellEnd"/>
-      <w:r>
-        <w:t xml:space="preserve"> </w:t>
-      </w:r>
-      <w:proofErr w:type="spellStart"/>
-      <w:r>
-        <w:t>berisi</w:t>
-      </w:r>
-      <w:proofErr w:type="spellEnd"/>
-      <w:r>
-        <w:t xml:space="preserve"> action yang </w:t>
-      </w:r>
-      <w:proofErr w:type="spellStart"/>
-      <w:r>
-        <w:t>dapat</w:t>
-      </w:r>
-      <w:proofErr w:type="spellEnd"/>
-      <w:r>
-        <w:t xml:space="preserve"> </w:t>
-      </w:r>
-      <w:proofErr w:type="spellStart"/>
-      <w:r>
-        <w:t>Anda</w:t>
-      </w:r>
-      <w:proofErr w:type="spellEnd"/>
-      <w:r>
-        <w:t xml:space="preserve"> </w:t>
-      </w:r>
-      <w:proofErr w:type="spellStart"/>
-      <w:r>
-        <w:t>gunakan</w:t>
-      </w:r>
-      <w:proofErr w:type="spellEnd"/>
-      <w:r>
-        <w:t xml:space="preserve"> </w:t>
-      </w:r>
-      <w:proofErr w:type="spellStart"/>
-      <w:r>
-        <w:t>untuk</w:t>
-      </w:r>
-      <w:proofErr w:type="spellEnd"/>
-      <w:r>
-        <w:t xml:space="preserve"> </w:t>
-      </w:r>
-      <w:proofErr w:type="spellStart"/>
-      <w:r>
-        <w:t>melakukan</w:t>
-      </w:r>
-      <w:proofErr w:type="spellEnd"/>
-      <w:r>
-        <w:t xml:space="preserve"> </w:t>
-      </w:r>
-      <w:proofErr w:type="spellStart"/>
-      <w:r>
-        <w:t>kelola</w:t>
-      </w:r>
-      <w:proofErr w:type="spellEnd"/>
-      <w:r>
-        <w:t xml:space="preserve"> </w:t>
-      </w:r>
-      <w:proofErr w:type="spellStart"/>
-      <w:r>
-        <w:t>terhadap</w:t>
-      </w:r>
-      <w:proofErr w:type="spellEnd"/>
-      <w:r>
-        <w:t xml:space="preserve"> data </w:t>
-      </w:r>
-      <w:r>
-        <w:t>banner</w:t>
-      </w:r>
+        <w:t>:</w:t>
+      </w:r>
+      <w:bookmarkStart w:id="7" w:name="_GoBack"/>
+      <w:bookmarkEnd w:id="7"/>
     </w:p>
     <w:p>
       <w:pPr>
@@ -2819,8 +4432,8 @@
         </w:rPr>
         <w:drawing>
           <wp:inline distT="0" distB="0" distL="0" distR="0" wp14:anchorId="17A8B51F" wp14:editId="3E391B3D">
-            <wp:extent cx="4177030" cy="3030303"/>
-            <wp:effectExtent l="0" t="0" r="0" b="0"/>
+            <wp:extent cx="4165667" cy="3030303"/>
+            <wp:effectExtent l="0" t="0" r="6350" b="0"/>
             <wp:docPr id="57" name="Picture 57"/>
             <wp:cNvGraphicFramePr>
               <a:graphicFrameLocks xmlns:a="http://schemas.openxmlformats.org/drawingml/2006/main" noChangeAspect="1"/>
@@ -2833,7 +4446,7 @@
                     <pic:cNvPicPr/>
                   </pic:nvPicPr>
                   <pic:blipFill>
-                    <a:blip r:embed="rId8">
+                    <a:blip r:embed="rId8" cstate="print">
                       <a:extLst>
                         <a:ext uri="{28A0092B-C50C-407E-A947-70E740481C1C}">
                           <a14:useLocalDpi xmlns:a14="http://schemas.microsoft.com/office/drawing/2010/main" val="0"/>
@@ -2847,7 +4460,7 @@
                   <pic:spPr>
                     <a:xfrm>
                       <a:off x="0" y="0"/>
-                      <a:ext cx="4177030" cy="3030303"/>
+                      <a:ext cx="4165667" cy="3030303"/>
                     </a:xfrm>
                     <a:prstGeom prst="rect">
                       <a:avLst/>
@@ -2922,7 +4535,6 @@
         <w:contextualSpacing w:val="0"/>
       </w:pPr>
       <w:r>
-        <w:lastRenderedPageBreak/>
         <w:t>Category *</w:t>
       </w:r>
     </w:p>
@@ -2936,6 +4548,7 @@
         <w:contextualSpacing w:val="0"/>
       </w:pPr>
       <w:r>
+        <w:lastRenderedPageBreak/>
         <w:t xml:space="preserve">Input </w:t>
       </w:r>
       <w:proofErr w:type="spellStart"/>
@@ -3859,7 +5472,7 @@
         <w:rPr>
           <w:rStyle w:val="FootnoteReference"/>
         </w:rPr>
-        <w:footnoteReference w:id="1"/>
+        <w:footnoteReference w:id="2"/>
       </w:r>
     </w:p>
     <w:p>
@@ -4150,7 +5763,7 @@
         <w:rPr>
           <w:rStyle w:val="FootnoteReference"/>
         </w:rPr>
-        <w:footnoteReference w:id="2"/>
+        <w:footnoteReference w:id="3"/>
       </w:r>
       <w:bookmarkEnd w:id="10"/>
     </w:p>
@@ -6588,7 +8201,7 @@
         <w:rPr>
           <w:rStyle w:val="FootnoteReference"/>
         </w:rPr>
-        <w:footnoteReference w:id="3"/>
+        <w:footnoteReference w:id="4"/>
       </w:r>
       <w:bookmarkEnd w:id="9"/>
     </w:p>
@@ -7707,7 +9320,6 @@
     <w:p>
       <w:pPr>
         <w:pStyle w:val="FootnoteText"/>
-        <w:spacing w:after="60"/>
       </w:pPr>
       <w:r>
         <w:rPr>
@@ -7718,6 +9330,227 @@
       <w:r>
         <w:t xml:space="preserve"> </w:t>
       </w:r>
+      <w:proofErr w:type="spellStart"/>
+      <w:r>
+        <w:rPr>
+          <w:sz w:val="18"/>
+        </w:rPr>
+        <w:t>Kolom</w:t>
+      </w:r>
+      <w:proofErr w:type="spellEnd"/>
+      <w:r>
+        <w:rPr>
+          <w:sz w:val="18"/>
+        </w:rPr>
+        <w:t xml:space="preserve"> </w:t>
+      </w:r>
+      <w:proofErr w:type="spellStart"/>
+      <w:r>
+        <w:rPr>
+          <w:sz w:val="18"/>
+        </w:rPr>
+        <w:t>ini</w:t>
+      </w:r>
+      <w:proofErr w:type="spellEnd"/>
+      <w:r>
+        <w:rPr>
+          <w:sz w:val="18"/>
+        </w:rPr>
+        <w:t xml:space="preserve"> </w:t>
+      </w:r>
+      <w:proofErr w:type="spellStart"/>
+      <w:r>
+        <w:rPr>
+          <w:sz w:val="18"/>
+        </w:rPr>
+        <w:t>muncul</w:t>
+      </w:r>
+      <w:proofErr w:type="spellEnd"/>
+      <w:r>
+        <w:rPr>
+          <w:sz w:val="18"/>
+        </w:rPr>
+        <w:t xml:space="preserve"> </w:t>
+      </w:r>
+      <w:proofErr w:type="spellStart"/>
+      <w:r>
+        <w:rPr>
+          <w:sz w:val="18"/>
+        </w:rPr>
+        <w:t>pada</w:t>
+      </w:r>
+      <w:proofErr w:type="spellEnd"/>
+      <w:r>
+        <w:rPr>
+          <w:sz w:val="18"/>
+        </w:rPr>
+        <w:t xml:space="preserve"> </w:t>
+      </w:r>
+      <w:proofErr w:type="spellStart"/>
+      <w:r>
+        <w:rPr>
+          <w:sz w:val="18"/>
+        </w:rPr>
+        <w:t>tabel</w:t>
+      </w:r>
+      <w:proofErr w:type="spellEnd"/>
+      <w:r>
+        <w:rPr>
+          <w:sz w:val="18"/>
+        </w:rPr>
+        <w:t xml:space="preserve"> </w:t>
+      </w:r>
+      <w:proofErr w:type="spellStart"/>
+      <w:r>
+        <w:rPr>
+          <w:sz w:val="18"/>
+        </w:rPr>
+        <w:t>kelola</w:t>
+      </w:r>
+      <w:proofErr w:type="spellEnd"/>
+      <w:r>
+        <w:rPr>
+          <w:sz w:val="18"/>
+        </w:rPr>
+        <w:t xml:space="preserve"> </w:t>
+      </w:r>
+      <w:proofErr w:type="spellStart"/>
+      <w:r>
+        <w:rPr>
+          <w:sz w:val="18"/>
+        </w:rPr>
+        <w:t>konten</w:t>
+      </w:r>
+      <w:proofErr w:type="spellEnd"/>
+      <w:r>
+        <w:rPr>
+          <w:sz w:val="18"/>
+        </w:rPr>
+        <w:t xml:space="preserve"> </w:t>
+      </w:r>
+      <w:proofErr w:type="spellStart"/>
+      <w:r>
+        <w:rPr>
+          <w:sz w:val="18"/>
+        </w:rPr>
+        <w:t>artikel</w:t>
+      </w:r>
+      <w:proofErr w:type="spellEnd"/>
+      <w:r>
+        <w:rPr>
+          <w:sz w:val="18"/>
+        </w:rPr>
+        <w:t xml:space="preserve"> </w:t>
+      </w:r>
+      <w:proofErr w:type="spellStart"/>
+      <w:r>
+        <w:rPr>
+          <w:sz w:val="18"/>
+        </w:rPr>
+        <w:t>jika</w:t>
+      </w:r>
+      <w:proofErr w:type="spellEnd"/>
+      <w:r>
+        <w:rPr>
+          <w:sz w:val="18"/>
+        </w:rPr>
+        <w:t xml:space="preserve"> status headline </w:t>
+      </w:r>
+      <w:proofErr w:type="spellStart"/>
+      <w:r>
+        <w:rPr>
+          <w:sz w:val="18"/>
+        </w:rPr>
+        <w:t>pada</w:t>
+      </w:r>
+      <w:proofErr w:type="spellEnd"/>
+      <w:r>
+        <w:rPr>
+          <w:sz w:val="18"/>
+        </w:rPr>
+        <w:t xml:space="preserve"> </w:t>
+      </w:r>
+      <w:proofErr w:type="spellStart"/>
+      <w:r>
+        <w:rPr>
+          <w:sz w:val="18"/>
+        </w:rPr>
+        <w:t>pengaturan</w:t>
+      </w:r>
+      <w:proofErr w:type="spellEnd"/>
+      <w:r>
+        <w:rPr>
+          <w:sz w:val="18"/>
+        </w:rPr>
+        <w:t xml:space="preserve"> module </w:t>
+      </w:r>
+      <w:proofErr w:type="spellStart"/>
+      <w:r>
+        <w:rPr>
+          <w:sz w:val="18"/>
+        </w:rPr>
+        <w:t>artikel</w:t>
+      </w:r>
+      <w:proofErr w:type="spellEnd"/>
+      <w:r>
+        <w:rPr>
+          <w:sz w:val="18"/>
+        </w:rPr>
+        <w:t xml:space="preserve"> </w:t>
+      </w:r>
+      <w:proofErr w:type="spellStart"/>
+      <w:r>
+        <w:rPr>
+          <w:sz w:val="18"/>
+        </w:rPr>
+        <w:t>dalam</w:t>
+      </w:r>
+      <w:proofErr w:type="spellEnd"/>
+      <w:r>
+        <w:rPr>
+          <w:sz w:val="18"/>
+        </w:rPr>
+        <w:t xml:space="preserve"> </w:t>
+      </w:r>
+      <w:proofErr w:type="spellStart"/>
+      <w:r>
+        <w:rPr>
+          <w:sz w:val="18"/>
+        </w:rPr>
+        <w:t>kondisi</w:t>
+      </w:r>
+      <w:proofErr w:type="spellEnd"/>
+      <w:r>
+        <w:rPr>
+          <w:sz w:val="18"/>
+        </w:rPr>
+        <w:t xml:space="preserve"> </w:t>
+      </w:r>
+      <w:proofErr w:type="spellStart"/>
+      <w:r>
+        <w:rPr>
+          <w:sz w:val="18"/>
+        </w:rPr>
+        <w:t>aktif</w:t>
+      </w:r>
+      <w:proofErr w:type="spellEnd"/>
+    </w:p>
+  </w:footnote>
+  <w:footnote w:id="2">
+    <w:p>
+      <w:pPr>
+        <w:pStyle w:val="FootnoteText"/>
+        <w:spacing w:after="60"/>
+      </w:pPr>
+      <w:r>
+        <w:rPr>
+          <w:rStyle w:val="FootnoteReference"/>
+        </w:rPr>
+        <w:footnoteRef/>
+      </w:r>
+      <w:r>
+        <w:t xml:space="preserve"> </w:t>
+      </w:r>
       <w:r>
         <w:rPr>
           <w:sz w:val="18"/>
@@ -7832,7 +9665,7 @@
       <w:proofErr w:type="spellEnd"/>
     </w:p>
   </w:footnote>
-  <w:footnote w:id="2">
+  <w:footnote w:id="3">
     <w:p>
       <w:pPr>
         <w:pStyle w:val="FootnoteText"/>
@@ -7918,7 +9751,7 @@
       </w:r>
     </w:p>
   </w:footnote>
-  <w:footnote w:id="3">
+  <w:footnote w:id="4">
     <w:p>
       <w:pPr>
         <w:pStyle w:val="FootnoteText"/>
@@ -14065,6 +15898,44 @@
       <w:sz w:val="20"/>
     </w:rPr>
   </w:style>
+  <w:style w:type="table" w:styleId="TableGrid">
+    <w:name w:val="Table Grid"/>
+    <w:basedOn w:val="TableNormal"/>
+    <w:uiPriority w:val="39"/>
+    <w:rsid w:val="00437651"/>
+    <w:pPr>
+      <w:spacing w:after="0" w:line="240" w:lineRule="auto"/>
+    </w:pPr>
+    <w:tblPr>
+      <w:tblBorders>
+        <w:top w:val="single" w:sz="4" w:space="0" w:color="auto"/>
+        <w:left w:val="single" w:sz="4" w:space="0" w:color="auto"/>
+        <w:bottom w:val="single" w:sz="4" w:space="0" w:color="auto"/>
+        <w:right w:val="single" w:sz="4" w:space="0" w:color="auto"/>
+        <w:insideH w:val="single" w:sz="4" w:space="0" w:color="auto"/>
+        <w:insideV w:val="single" w:sz="4" w:space="0" w:color="auto"/>
+      </w:tblBorders>
+    </w:tblPr>
+  </w:style>
+  <w:style w:type="paragraph" w:styleId="Caption">
+    <w:name w:val="caption"/>
+    <w:basedOn w:val="Normal"/>
+    <w:next w:val="Normal"/>
+    <w:uiPriority w:val="35"/>
+    <w:unhideWhenUsed/>
+    <w:qFormat/>
+    <w:rsid w:val="007C2D00"/>
+    <w:pPr>
+      <w:spacing w:after="200" w:line="240" w:lineRule="auto"/>
+    </w:pPr>
+    <w:rPr>
+      <w:i/>
+      <w:iCs/>
+      <w:color w:val="44546A" w:themeColor="text2"/>
+      <w:sz w:val="18"/>
+      <w:szCs w:val="18"/>
+    </w:rPr>
+  </w:style>
 </w:styles>
 </file>
 
@@ -14334,7 +16205,7 @@
 </file>
 
 <file path=customXml/itemProps1.xml><?xml version="1.0" encoding="utf-8"?>
-<ds:datastoreItem xmlns:ds="http://schemas.openxmlformats.org/officeDocument/2006/customXml" ds:itemID="{EBBB2A84-E731-4CD0-A5FC-78F56D87BE88}">
+<ds:datastoreItem xmlns:ds="http://schemas.openxmlformats.org/officeDocument/2006/customXml" ds:itemID="{5E1D8E07-3BFB-4699-9D08-2C45A066752B}">
   <ds:schemaRefs>
     <ds:schemaRef ds:uri="http://schemas.openxmlformats.org/officeDocument/2006/bibliography"/>
   </ds:schemaRefs>

</xml_diff>

<commit_message>
manual: fixed article manage and setting add .pdf file
</commit_message>
<xml_diff>
--- a/modules/article/assets/manual/mod-article_CP.docx
+++ b/modules/article/assets/manual/mod-article_CP.docx
@@ -7,12 +7,12 @@
         <w:pStyle w:val="Heading1"/>
         <w:spacing w:before="0" w:after="240"/>
       </w:pPr>
-      <w:bookmarkStart w:id="0" w:name="_Toc483465553"/>
-      <w:bookmarkStart w:id="1" w:name="_Toc463254369"/>
+      <w:bookmarkStart w:id="0" w:name="_Toc463254369"/>
+      <w:bookmarkStart w:id="1" w:name="_Toc483658170"/>
       <w:r>
         <w:t>DAFTAR ISI</w:t>
       </w:r>
-      <w:bookmarkEnd w:id="0"/>
+      <w:bookmarkEnd w:id="1"/>
     </w:p>
     <w:p>
       <w:pPr>
@@ -35,7 +35,7 @@
       <w:r>
         <w:fldChar w:fldCharType="separate"/>
       </w:r>
-      <w:hyperlink w:anchor="_Toc483465553" w:history="1">
+      <w:hyperlink w:anchor="_Toc483658170" w:history="1">
         <w:r>
           <w:rPr>
             <w:rStyle w:val="Hyperlink"/>
@@ -62,7 +62,7 @@
             <w:noProof/>
             <w:webHidden/>
           </w:rPr>
-          <w:instrText xml:space="preserve"> PAGEREF _Toc483465553 \h </w:instrText>
+          <w:instrText xml:space="preserve"> PAGEREF _Toc483658170 \h </w:instrText>
         </w:r>
         <w:r>
           <w:rPr>
@@ -105,7 +105,7 @@
           <w:sz w:val="22"/>
         </w:rPr>
       </w:pPr>
-      <w:hyperlink w:anchor="_Toc483465554" w:history="1">
+      <w:hyperlink w:anchor="_Toc483658171" w:history="1">
         <w:r>
           <w:rPr>
             <w:rStyle w:val="Hyperlink"/>
@@ -132,7 +132,7 @@
             <w:noProof/>
             <w:webHidden/>
           </w:rPr>
-          <w:instrText xml:space="preserve"> PAGEREF _Toc483465554 \h </w:instrText>
+          <w:instrText xml:space="preserve"> PAGEREF _Toc483658171 \h </w:instrText>
         </w:r>
         <w:r>
           <w:rPr>
@@ -175,7 +175,7 @@
           <w:sz w:val="22"/>
         </w:rPr>
       </w:pPr>
-      <w:hyperlink w:anchor="_Toc483465555" w:history="1">
+      <w:hyperlink w:anchor="_Toc483658172" w:history="1">
         <w:r>
           <w:rPr>
             <w:rStyle w:val="Hyperlink"/>
@@ -202,7 +202,7 @@
             <w:noProof/>
             <w:webHidden/>
           </w:rPr>
-          <w:instrText xml:space="preserve"> PAGEREF _Toc483465555 \h </w:instrText>
+          <w:instrText xml:space="preserve"> PAGEREF _Toc483658172 \h </w:instrText>
         </w:r>
         <w:r>
           <w:rPr>
@@ -245,7 +245,7 @@
           <w:sz w:val="22"/>
         </w:rPr>
       </w:pPr>
-      <w:hyperlink w:anchor="_Toc483465556" w:history="1">
+      <w:hyperlink w:anchor="_Toc483658173" w:history="1">
         <w:r>
           <w:rPr>
             <w:rStyle w:val="Hyperlink"/>
@@ -272,7 +272,7 @@
             <w:noProof/>
             <w:webHidden/>
           </w:rPr>
-          <w:instrText xml:space="preserve"> PAGEREF _Toc483465556 \h </w:instrText>
+          <w:instrText xml:space="preserve"> PAGEREF _Toc483658173 \h </w:instrText>
         </w:r>
         <w:r>
           <w:rPr>
@@ -292,7 +292,7 @@
             <w:noProof/>
             <w:webHidden/>
           </w:rPr>
-          <w:t>3</w:t>
+          <w:t>4</w:t>
         </w:r>
         <w:r>
           <w:rPr>
@@ -315,13 +315,13 @@
           <w:sz w:val="22"/>
         </w:rPr>
       </w:pPr>
-      <w:hyperlink w:anchor="_Toc483465557" w:history="1">
+      <w:hyperlink w:anchor="_Toc483658174" w:history="1">
         <w:r>
           <w:rPr>
             <w:rStyle w:val="Hyperlink"/>
             <w:noProof/>
           </w:rPr>
-          <w:t>View Articles</w:t>
+          <w:t>Menu Permissions</w:t>
         </w:r>
         <w:r>
           <w:rPr>
@@ -342,7 +342,7 @@
             <w:noProof/>
             <w:webHidden/>
           </w:rPr>
-          <w:instrText xml:space="preserve"> PAGEREF _Toc483465557 \h </w:instrText>
+          <w:instrText xml:space="preserve"> PAGEREF _Toc483658174 \h </w:instrText>
         </w:r>
         <w:r>
           <w:rPr>
@@ -362,7 +362,7 @@
             <w:noProof/>
             <w:webHidden/>
           </w:rPr>
-          <w:t>3</w:t>
+          <w:t>4</w:t>
         </w:r>
         <w:r>
           <w:rPr>
@@ -385,13 +385,13 @@
           <w:sz w:val="22"/>
         </w:rPr>
       </w:pPr>
-      <w:hyperlink w:anchor="_Toc483465558" w:history="1">
+      <w:hyperlink w:anchor="_Toc483658175" w:history="1">
         <w:r>
           <w:rPr>
             <w:rStyle w:val="Hyperlink"/>
             <w:noProof/>
           </w:rPr>
-          <w:t xml:space="preserve">Article Settings </w:t>
+          <w:t>View Articles</w:t>
         </w:r>
         <w:r>
           <w:rPr>
@@ -412,7 +412,7 @@
             <w:noProof/>
             <w:webHidden/>
           </w:rPr>
-          <w:instrText xml:space="preserve"> PAGEREF _Toc483465558 \h </w:instrText>
+          <w:instrText xml:space="preserve"> PAGEREF _Toc483658175 \h </w:instrText>
         </w:r>
         <w:r>
           <w:rPr>
@@ -432,7 +432,77 @@
             <w:noProof/>
             <w:webHidden/>
           </w:rPr>
-          <w:t>7</w:t>
+          <w:t>4</w:t>
+        </w:r>
+        <w:r>
+          <w:rPr>
+            <w:noProof/>
+            <w:webHidden/>
+          </w:rPr>
+          <w:fldChar w:fldCharType="end"/>
+        </w:r>
+      </w:hyperlink>
+    </w:p>
+    <w:p>
+      <w:pPr>
+        <w:pStyle w:val="TOC2"/>
+        <w:tabs>
+          <w:tab w:val="right" w:leader="dot" w:pos="6568"/>
+        </w:tabs>
+        <w:rPr>
+          <w:rFonts w:eastAsiaTheme="minorEastAsia"/>
+          <w:noProof/>
+          <w:sz w:val="22"/>
+        </w:rPr>
+      </w:pPr>
+      <w:hyperlink w:anchor="_Toc483658176" w:history="1">
+        <w:r>
+          <w:rPr>
+            <w:rStyle w:val="Hyperlink"/>
+            <w:noProof/>
+          </w:rPr>
+          <w:t>Datas</w:t>
+        </w:r>
+        <w:r>
+          <w:rPr>
+            <w:noProof/>
+            <w:webHidden/>
+          </w:rPr>
+          <w:tab/>
+        </w:r>
+        <w:r>
+          <w:rPr>
+            <w:noProof/>
+            <w:webHidden/>
+          </w:rPr>
+          <w:fldChar w:fldCharType="begin"/>
+        </w:r>
+        <w:r>
+          <w:rPr>
+            <w:noProof/>
+            <w:webHidden/>
+          </w:rPr>
+          <w:instrText xml:space="preserve"> PAGEREF _Toc483658176 \h </w:instrText>
+        </w:r>
+        <w:r>
+          <w:rPr>
+            <w:noProof/>
+            <w:webHidden/>
+          </w:rPr>
+        </w:r>
+        <w:r>
+          <w:rPr>
+            <w:noProof/>
+            <w:webHidden/>
+          </w:rPr>
+          <w:fldChar w:fldCharType="separate"/>
+        </w:r>
+        <w:r>
+          <w:rPr>
+            <w:noProof/>
+            <w:webHidden/>
+          </w:rPr>
+          <w:t>9</w:t>
         </w:r>
         <w:r>
           <w:rPr>
@@ -455,7 +525,7 @@
           <w:sz w:val="22"/>
         </w:rPr>
       </w:pPr>
-      <w:hyperlink w:anchor="_Toc483465559" w:history="1">
+      <w:hyperlink w:anchor="_Toc483658177" w:history="1">
         <w:r>
           <w:rPr>
             <w:rStyle w:val="Hyperlink"/>
@@ -482,7 +552,7 @@
             <w:noProof/>
             <w:webHidden/>
           </w:rPr>
-          <w:instrText xml:space="preserve"> PAGEREF _Toc483465559 \h </w:instrText>
+          <w:instrText xml:space="preserve"> PAGEREF _Toc483658177 \h </w:instrText>
         </w:r>
         <w:r>
           <w:rPr>
@@ -502,7 +572,7 @@
             <w:noProof/>
             <w:webHidden/>
           </w:rPr>
-          <w:t>8</w:t>
+          <w:t>9</w:t>
         </w:r>
         <w:r>
           <w:rPr>
@@ -525,13 +595,13 @@
           <w:sz w:val="22"/>
         </w:rPr>
       </w:pPr>
-      <w:hyperlink w:anchor="_Toc483465560" w:history="1">
+      <w:hyperlink w:anchor="_Toc483658178" w:history="1">
         <w:r>
           <w:rPr>
             <w:rStyle w:val="Hyperlink"/>
             <w:noProof/>
           </w:rPr>
-          <w:t>Photos</w:t>
+          <w:t>Views</w:t>
         </w:r>
         <w:r>
           <w:rPr>
@@ -552,7 +622,7 @@
             <w:noProof/>
             <w:webHidden/>
           </w:rPr>
-          <w:instrText xml:space="preserve"> PAGEREF _Toc483465560 \h </w:instrText>
+          <w:instrText xml:space="preserve"> PAGEREF _Toc483658178 \h </w:instrText>
         </w:r>
         <w:r>
           <w:rPr>
@@ -572,7 +642,7 @@
             <w:noProof/>
             <w:webHidden/>
           </w:rPr>
-          <w:t>11</w:t>
+          <w:t>12</w:t>
         </w:r>
         <w:r>
           <w:rPr>
@@ -595,12 +665,152 @@
           <w:sz w:val="22"/>
         </w:rPr>
       </w:pPr>
-      <w:hyperlink w:anchor="_Toc483465561" w:history="1">
+      <w:hyperlink w:anchor="_Toc483658179" w:history="1">
         <w:r>
           <w:rPr>
             <w:rStyle w:val="Hyperlink"/>
             <w:noProof/>
           </w:rPr>
+          <w:t>Downloads</w:t>
+        </w:r>
+        <w:r>
+          <w:rPr>
+            <w:noProof/>
+            <w:webHidden/>
+          </w:rPr>
+          <w:tab/>
+        </w:r>
+        <w:r>
+          <w:rPr>
+            <w:noProof/>
+            <w:webHidden/>
+          </w:rPr>
+          <w:fldChar w:fldCharType="begin"/>
+        </w:r>
+        <w:r>
+          <w:rPr>
+            <w:noProof/>
+            <w:webHidden/>
+          </w:rPr>
+          <w:instrText xml:space="preserve"> PAGEREF _Toc483658179 \h </w:instrText>
+        </w:r>
+        <w:r>
+          <w:rPr>
+            <w:noProof/>
+            <w:webHidden/>
+          </w:rPr>
+        </w:r>
+        <w:r>
+          <w:rPr>
+            <w:noProof/>
+            <w:webHidden/>
+          </w:rPr>
+          <w:fldChar w:fldCharType="separate"/>
+        </w:r>
+        <w:r>
+          <w:rPr>
+            <w:noProof/>
+            <w:webHidden/>
+          </w:rPr>
+          <w:t>12</w:t>
+        </w:r>
+        <w:r>
+          <w:rPr>
+            <w:noProof/>
+            <w:webHidden/>
+          </w:rPr>
+          <w:fldChar w:fldCharType="end"/>
+        </w:r>
+      </w:hyperlink>
+    </w:p>
+    <w:p>
+      <w:pPr>
+        <w:pStyle w:val="TOC3"/>
+        <w:tabs>
+          <w:tab w:val="right" w:leader="dot" w:pos="6568"/>
+        </w:tabs>
+        <w:rPr>
+          <w:rFonts w:eastAsiaTheme="minorEastAsia"/>
+          <w:noProof/>
+          <w:sz w:val="22"/>
+        </w:rPr>
+      </w:pPr>
+      <w:hyperlink w:anchor="_Toc483658180" w:history="1">
+        <w:r>
+          <w:rPr>
+            <w:rStyle w:val="Hyperlink"/>
+            <w:noProof/>
+          </w:rPr>
+          <w:t>Photos</w:t>
+        </w:r>
+        <w:r>
+          <w:rPr>
+            <w:noProof/>
+            <w:webHidden/>
+          </w:rPr>
+          <w:tab/>
+        </w:r>
+        <w:r>
+          <w:rPr>
+            <w:noProof/>
+            <w:webHidden/>
+          </w:rPr>
+          <w:fldChar w:fldCharType="begin"/>
+        </w:r>
+        <w:r>
+          <w:rPr>
+            <w:noProof/>
+            <w:webHidden/>
+          </w:rPr>
+          <w:instrText xml:space="preserve"> PAGEREF _Toc483658180 \h </w:instrText>
+        </w:r>
+        <w:r>
+          <w:rPr>
+            <w:noProof/>
+            <w:webHidden/>
+          </w:rPr>
+        </w:r>
+        <w:r>
+          <w:rPr>
+            <w:noProof/>
+            <w:webHidden/>
+          </w:rPr>
+          <w:fldChar w:fldCharType="separate"/>
+        </w:r>
+        <w:r>
+          <w:rPr>
+            <w:noProof/>
+            <w:webHidden/>
+          </w:rPr>
+          <w:t>12</w:t>
+        </w:r>
+        <w:r>
+          <w:rPr>
+            <w:noProof/>
+            <w:webHidden/>
+          </w:rPr>
+          <w:fldChar w:fldCharType="end"/>
+        </w:r>
+      </w:hyperlink>
+    </w:p>
+    <w:p>
+      <w:pPr>
+        <w:pStyle w:val="TOC3"/>
+        <w:tabs>
+          <w:tab w:val="right" w:leader="dot" w:pos="6568"/>
+        </w:tabs>
+        <w:rPr>
+          <w:rFonts w:eastAsiaTheme="minorEastAsia"/>
+          <w:noProof/>
+          <w:sz w:val="22"/>
+        </w:rPr>
+      </w:pPr>
+      <w:hyperlink w:anchor="_Toc483658181" w:history="1">
+        <w:r>
+          <w:rPr>
+            <w:rStyle w:val="Hyperlink"/>
+            <w:noProof/>
+          </w:rPr>
           <w:t>Tags</w:t>
         </w:r>
         <w:r>
@@ -622,7 +832,7 @@
             <w:noProof/>
             <w:webHidden/>
           </w:rPr>
-          <w:instrText xml:space="preserve"> PAGEREF _Toc483465561 \h </w:instrText>
+          <w:instrText xml:space="preserve"> PAGEREF _Toc483658181 \h </w:instrText>
         </w:r>
         <w:r>
           <w:rPr>
@@ -642,7 +852,147 @@
             <w:noProof/>
             <w:webHidden/>
           </w:rPr>
-          <w:t>11</w:t>
+          <w:t>12</w:t>
+        </w:r>
+        <w:r>
+          <w:rPr>
+            <w:noProof/>
+            <w:webHidden/>
+          </w:rPr>
+          <w:fldChar w:fldCharType="end"/>
+        </w:r>
+      </w:hyperlink>
+    </w:p>
+    <w:p>
+      <w:pPr>
+        <w:pStyle w:val="TOC2"/>
+        <w:tabs>
+          <w:tab w:val="right" w:leader="dot" w:pos="6568"/>
+        </w:tabs>
+        <w:rPr>
+          <w:rFonts w:eastAsiaTheme="minorEastAsia"/>
+          <w:noProof/>
+          <w:sz w:val="22"/>
+        </w:rPr>
+      </w:pPr>
+      <w:hyperlink w:anchor="_Toc483658182" w:history="1">
+        <w:r>
+          <w:rPr>
+            <w:rStyle w:val="Hyperlink"/>
+            <w:noProof/>
+          </w:rPr>
+          <w:t xml:space="preserve">Settings </w:t>
+        </w:r>
+        <w:r>
+          <w:rPr>
+            <w:noProof/>
+            <w:webHidden/>
+          </w:rPr>
+          <w:tab/>
+        </w:r>
+        <w:r>
+          <w:rPr>
+            <w:noProof/>
+            <w:webHidden/>
+          </w:rPr>
+          <w:fldChar w:fldCharType="begin"/>
+        </w:r>
+        <w:r>
+          <w:rPr>
+            <w:noProof/>
+            <w:webHidden/>
+          </w:rPr>
+          <w:instrText xml:space="preserve"> PAGEREF _Toc483658182 \h </w:instrText>
+        </w:r>
+        <w:r>
+          <w:rPr>
+            <w:noProof/>
+            <w:webHidden/>
+          </w:rPr>
+        </w:r>
+        <w:r>
+          <w:rPr>
+            <w:noProof/>
+            <w:webHidden/>
+          </w:rPr>
+          <w:fldChar w:fldCharType="separate"/>
+        </w:r>
+        <w:r>
+          <w:rPr>
+            <w:noProof/>
+            <w:webHidden/>
+          </w:rPr>
+          <w:t>13</w:t>
+        </w:r>
+        <w:r>
+          <w:rPr>
+            <w:noProof/>
+            <w:webHidden/>
+          </w:rPr>
+          <w:fldChar w:fldCharType="end"/>
+        </w:r>
+      </w:hyperlink>
+    </w:p>
+    <w:p>
+      <w:pPr>
+        <w:pStyle w:val="TOC3"/>
+        <w:tabs>
+          <w:tab w:val="right" w:leader="dot" w:pos="6568"/>
+        </w:tabs>
+        <w:rPr>
+          <w:rFonts w:eastAsiaTheme="minorEastAsia"/>
+          <w:noProof/>
+          <w:sz w:val="22"/>
+        </w:rPr>
+      </w:pPr>
+      <w:hyperlink w:anchor="_Toc483658183" w:history="1">
+        <w:r>
+          <w:rPr>
+            <w:rStyle w:val="Hyperlink"/>
+            <w:noProof/>
+          </w:rPr>
+          <w:t>Public Settings</w:t>
+        </w:r>
+        <w:r>
+          <w:rPr>
+            <w:noProof/>
+            <w:webHidden/>
+          </w:rPr>
+          <w:tab/>
+        </w:r>
+        <w:r>
+          <w:rPr>
+            <w:noProof/>
+            <w:webHidden/>
+          </w:rPr>
+          <w:fldChar w:fldCharType="begin"/>
+        </w:r>
+        <w:r>
+          <w:rPr>
+            <w:noProof/>
+            <w:webHidden/>
+          </w:rPr>
+          <w:instrText xml:space="preserve"> PAGEREF _Toc483658183 \h </w:instrText>
+        </w:r>
+        <w:r>
+          <w:rPr>
+            <w:noProof/>
+            <w:webHidden/>
+          </w:rPr>
+        </w:r>
+        <w:r>
+          <w:rPr>
+            <w:noProof/>
+            <w:webHidden/>
+          </w:rPr>
+          <w:fldChar w:fldCharType="separate"/>
+        </w:r>
+        <w:r>
+          <w:rPr>
+            <w:noProof/>
+            <w:webHidden/>
+          </w:rPr>
+          <w:t>13</w:t>
         </w:r>
         <w:r>
           <w:rPr>
@@ -672,7 +1022,7 @@
         <w:pStyle w:val="Heading1"/>
         <w:spacing w:before="0" w:after="240"/>
       </w:pPr>
-      <w:bookmarkStart w:id="2" w:name="_Toc483465554"/>
+      <w:bookmarkStart w:id="2" w:name="_Toc483658171"/>
       <w:r>
         <w:lastRenderedPageBreak/>
         <w:t>DAFTAR TABEL</w:t>
@@ -680,6 +1030,17 @@
       <w:bookmarkEnd w:id="2"/>
     </w:p>
     <w:p>
+      <w:pPr>
+        <w:pStyle w:val="TableofFigures"/>
+        <w:tabs>
+          <w:tab w:val="right" w:leader="dot" w:pos="6568"/>
+        </w:tabs>
+        <w:rPr>
+          <w:rFonts w:eastAsiaTheme="minorEastAsia"/>
+          <w:noProof/>
+          <w:sz w:val="22"/>
+        </w:rPr>
+      </w:pPr>
       <w:r>
         <w:fldChar w:fldCharType="begin"/>
       </w:r>
@@ -689,20 +1050,71 @@
       <w:r>
         <w:fldChar w:fldCharType="separate"/>
       </w:r>
+      <w:hyperlink w:anchor="_Toc483658157" w:history="1">
+        <w:r>
+          <w:rPr>
+            <w:rStyle w:val="Hyperlink"/>
+            <w:noProof/>
+          </w:rPr>
+          <w:t>Table 1 Menu Permissions</w:t>
+        </w:r>
+        <w:r>
+          <w:rPr>
+            <w:noProof/>
+            <w:webHidden/>
+          </w:rPr>
+          <w:tab/>
+        </w:r>
+        <w:r>
+          <w:rPr>
+            <w:noProof/>
+            <w:webHidden/>
+          </w:rPr>
+          <w:fldChar w:fldCharType="begin"/>
+        </w:r>
+        <w:r>
+          <w:rPr>
+            <w:noProof/>
+            <w:webHidden/>
+          </w:rPr>
+          <w:instrText xml:space="preserve"> PAGEREF _Toc483658157 \h </w:instrText>
+        </w:r>
+        <w:r>
+          <w:rPr>
+            <w:noProof/>
+            <w:webHidden/>
+          </w:rPr>
+        </w:r>
+        <w:r>
+          <w:rPr>
+            <w:noProof/>
+            <w:webHidden/>
+          </w:rPr>
+          <w:fldChar w:fldCharType="separate"/>
+        </w:r>
+        <w:r>
+          <w:rPr>
+            <w:noProof/>
+            <w:webHidden/>
+          </w:rPr>
+          <w:t>4</w:t>
+        </w:r>
+        <w:r>
+          <w:rPr>
+            <w:noProof/>
+            <w:webHidden/>
+          </w:rPr>
+          <w:fldChar w:fldCharType="end"/>
+        </w:r>
+      </w:hyperlink>
+    </w:p>
+    <w:p>
       <w:r>
         <w:rPr>
           <w:b/>
           <w:bCs/>
           <w:noProof/>
         </w:rPr>
-        <w:t>No table of figures entries found.</w:t>
-      </w:r>
-      <w:r>
-        <w:rPr>
-          <w:b/>
-          <w:bCs/>
-          <w:noProof/>
-        </w:rPr>
         <w:fldChar w:fldCharType="end"/>
       </w:r>
     </w:p>
@@ -720,7 +1132,7 @@
         <w:pStyle w:val="Heading1"/>
         <w:spacing w:before="0" w:after="240"/>
       </w:pPr>
-      <w:bookmarkStart w:id="3" w:name="_Toc483465555"/>
+      <w:bookmarkStart w:id="3" w:name="_Toc483658172"/>
       <w:r>
         <w:lastRenderedPageBreak/>
         <w:t>DAFTAR GAMBAR</w:t>
@@ -728,6 +1140,17 @@
       <w:bookmarkEnd w:id="3"/>
     </w:p>
     <w:p>
+      <w:pPr>
+        <w:pStyle w:val="TableofFigures"/>
+        <w:tabs>
+          <w:tab w:val="right" w:leader="dot" w:pos="6568"/>
+        </w:tabs>
+        <w:rPr>
+          <w:rFonts w:eastAsiaTheme="minorEastAsia"/>
+          <w:noProof/>
+          <w:sz w:val="22"/>
+        </w:rPr>
+      </w:pPr>
       <w:r>
         <w:fldChar w:fldCharType="begin"/>
       </w:r>
@@ -737,14 +1160,275 @@
       <w:r>
         <w:fldChar w:fldCharType="separate"/>
       </w:r>
-      <w:r>
-        <w:rPr>
-          <w:b/>
-          <w:bCs/>
+      <w:hyperlink w:anchor="_Toc483658150" w:history="1">
+        <w:r>
+          <w:rPr>
+            <w:rStyle w:val="Hyperlink"/>
+            <w:noProof/>
+          </w:rPr>
+          <w:t>Gambar 1 Articles Manage</w:t>
+        </w:r>
+        <w:r>
+          <w:rPr>
+            <w:noProof/>
+            <w:webHidden/>
+          </w:rPr>
+          <w:tab/>
+        </w:r>
+        <w:r>
+          <w:rPr>
+            <w:noProof/>
+            <w:webHidden/>
+          </w:rPr>
+          <w:fldChar w:fldCharType="begin"/>
+        </w:r>
+        <w:r>
+          <w:rPr>
+            <w:noProof/>
+            <w:webHidden/>
+          </w:rPr>
+          <w:instrText xml:space="preserve"> PAGEREF _Toc483658150 \h </w:instrText>
+        </w:r>
+        <w:r>
+          <w:rPr>
+            <w:noProof/>
+            <w:webHidden/>
+          </w:rPr>
+        </w:r>
+        <w:r>
+          <w:rPr>
+            <w:noProof/>
+            <w:webHidden/>
+          </w:rPr>
+          <w:fldChar w:fldCharType="separate"/>
+        </w:r>
+        <w:r>
+          <w:rPr>
+            <w:noProof/>
+            <w:webHidden/>
+          </w:rPr>
+          <w:t>6</w:t>
+        </w:r>
+        <w:r>
+          <w:rPr>
+            <w:noProof/>
+            <w:webHidden/>
+          </w:rPr>
+          <w:fldChar w:fldCharType="end"/>
+        </w:r>
+      </w:hyperlink>
+    </w:p>
+    <w:p>
+      <w:pPr>
+        <w:pStyle w:val="TableofFigures"/>
+        <w:tabs>
+          <w:tab w:val="right" w:leader="dot" w:pos="6568"/>
+        </w:tabs>
+        <w:rPr>
+          <w:rFonts w:eastAsiaTheme="minorEastAsia"/>
           <w:noProof/>
-        </w:rPr>
-        <w:t>No table of figures entries found.</w:t>
-      </w:r>
+          <w:sz w:val="22"/>
+        </w:rPr>
+      </w:pPr>
+      <w:hyperlink w:anchor="_Toc483658151" w:history="1">
+        <w:r>
+          <w:rPr>
+            <w:rStyle w:val="Hyperlink"/>
+            <w:noProof/>
+          </w:rPr>
+          <w:t>Gambar 2 Article Manage Form</w:t>
+        </w:r>
+        <w:r>
+          <w:rPr>
+            <w:noProof/>
+            <w:webHidden/>
+          </w:rPr>
+          <w:tab/>
+        </w:r>
+        <w:r>
+          <w:rPr>
+            <w:noProof/>
+            <w:webHidden/>
+          </w:rPr>
+          <w:fldChar w:fldCharType="begin"/>
+        </w:r>
+        <w:r>
+          <w:rPr>
+            <w:noProof/>
+            <w:webHidden/>
+          </w:rPr>
+          <w:instrText xml:space="preserve"> PAGEREF _Toc483658151 \h </w:instrText>
+        </w:r>
+        <w:r>
+          <w:rPr>
+            <w:noProof/>
+            <w:webHidden/>
+          </w:rPr>
+        </w:r>
+        <w:r>
+          <w:rPr>
+            <w:noProof/>
+            <w:webHidden/>
+          </w:rPr>
+          <w:fldChar w:fldCharType="separate"/>
+        </w:r>
+        <w:r>
+          <w:rPr>
+            <w:noProof/>
+            <w:webHidden/>
+          </w:rPr>
+          <w:t>9</w:t>
+        </w:r>
+        <w:r>
+          <w:rPr>
+            <w:noProof/>
+            <w:webHidden/>
+          </w:rPr>
+          <w:fldChar w:fldCharType="end"/>
+        </w:r>
+      </w:hyperlink>
+    </w:p>
+    <w:p>
+      <w:pPr>
+        <w:pStyle w:val="TableofFigures"/>
+        <w:tabs>
+          <w:tab w:val="right" w:leader="dot" w:pos="6568"/>
+        </w:tabs>
+        <w:rPr>
+          <w:rFonts w:eastAsiaTheme="minorEastAsia"/>
+          <w:noProof/>
+          <w:sz w:val="22"/>
+        </w:rPr>
+      </w:pPr>
+      <w:hyperlink w:anchor="_Toc483658152" w:history="1">
+        <w:r>
+          <w:rPr>
+            <w:rStyle w:val="Hyperlink"/>
+            <w:noProof/>
+          </w:rPr>
+          <w:t>Gambar 3 Article Setting Form</w:t>
+        </w:r>
+        <w:r>
+          <w:rPr>
+            <w:noProof/>
+            <w:webHidden/>
+          </w:rPr>
+          <w:tab/>
+        </w:r>
+        <w:r>
+          <w:rPr>
+            <w:noProof/>
+            <w:webHidden/>
+          </w:rPr>
+          <w:fldChar w:fldCharType="begin"/>
+        </w:r>
+        <w:r>
+          <w:rPr>
+            <w:noProof/>
+            <w:webHidden/>
+          </w:rPr>
+          <w:instrText xml:space="preserve"> PAGEREF _Toc483658152 \h </w:instrText>
+        </w:r>
+        <w:r>
+          <w:rPr>
+            <w:noProof/>
+            <w:webHidden/>
+          </w:rPr>
+        </w:r>
+        <w:r>
+          <w:rPr>
+            <w:noProof/>
+            <w:webHidden/>
+          </w:rPr>
+          <w:fldChar w:fldCharType="separate"/>
+        </w:r>
+        <w:r>
+          <w:rPr>
+            <w:noProof/>
+            <w:webHidden/>
+          </w:rPr>
+          <w:t>17</w:t>
+        </w:r>
+        <w:r>
+          <w:rPr>
+            <w:noProof/>
+            <w:webHidden/>
+          </w:rPr>
+          <w:fldChar w:fldCharType="end"/>
+        </w:r>
+      </w:hyperlink>
+    </w:p>
+    <w:p>
+      <w:pPr>
+        <w:pStyle w:val="TableofFigures"/>
+        <w:tabs>
+          <w:tab w:val="right" w:leader="dot" w:pos="6568"/>
+        </w:tabs>
+        <w:rPr>
+          <w:rFonts w:eastAsiaTheme="minorEastAsia"/>
+          <w:noProof/>
+          <w:sz w:val="22"/>
+        </w:rPr>
+      </w:pPr>
+      <w:hyperlink w:anchor="_Toc483658153" w:history="1">
+        <w:r>
+          <w:rPr>
+            <w:rStyle w:val="Hyperlink"/>
+            <w:noProof/>
+          </w:rPr>
+          <w:t>Gambar 4 Article Setting Form (Lanjutan)</w:t>
+        </w:r>
+        <w:r>
+          <w:rPr>
+            <w:noProof/>
+            <w:webHidden/>
+          </w:rPr>
+          <w:tab/>
+        </w:r>
+        <w:r>
+          <w:rPr>
+            <w:noProof/>
+            <w:webHidden/>
+          </w:rPr>
+          <w:fldChar w:fldCharType="begin"/>
+        </w:r>
+        <w:r>
+          <w:rPr>
+            <w:noProof/>
+            <w:webHidden/>
+          </w:rPr>
+          <w:instrText xml:space="preserve"> PAGEREF _Toc483658153 \h </w:instrText>
+        </w:r>
+        <w:r>
+          <w:rPr>
+            <w:noProof/>
+            <w:webHidden/>
+          </w:rPr>
+        </w:r>
+        <w:r>
+          <w:rPr>
+            <w:noProof/>
+            <w:webHidden/>
+          </w:rPr>
+          <w:fldChar w:fldCharType="separate"/>
+        </w:r>
+        <w:r>
+          <w:rPr>
+            <w:noProof/>
+            <w:webHidden/>
+          </w:rPr>
+          <w:t>18</w:t>
+        </w:r>
+        <w:r>
+          <w:rPr>
+            <w:noProof/>
+            <w:webHidden/>
+          </w:rPr>
+          <w:fldChar w:fldCharType="end"/>
+        </w:r>
+      </w:hyperlink>
+    </w:p>
+    <w:p>
       <w:r>
         <w:rPr>
           <w:b/>
@@ -765,7 +1449,6 @@
           <w:szCs w:val="32"/>
         </w:rPr>
       </w:pPr>
-      <w:bookmarkStart w:id="4" w:name="_Toc483465556"/>
     </w:p>
     <w:p>
       <w:pPr>
@@ -786,13 +1469,14 @@
       <w:pPr>
         <w:pStyle w:val="Heading1"/>
       </w:pPr>
+      <w:bookmarkStart w:id="4" w:name="_Toc483658173"/>
       <w:r>
         <w:lastRenderedPageBreak/>
         <w:t>Articles</w:t>
       </w:r>
       <w:bookmarkEnd w:id="4"/>
     </w:p>
-    <w:bookmarkEnd w:id="1"/>
+    <w:bookmarkEnd w:id="0"/>
     <w:p>
       <w:pPr>
         <w:ind w:firstLine="709"/>
@@ -857,10 +1541,11 @@
         <w:pStyle w:val="Heading2"/>
       </w:pPr>
       <w:bookmarkStart w:id="5" w:name="_Toc463254370"/>
-      <w:bookmarkStart w:id="6" w:name="_Toc483465557"/>
+      <w:bookmarkStart w:id="6" w:name="_Toc483658174"/>
       <w:r>
         <w:t>Menu Permissions</w:t>
       </w:r>
+      <w:bookmarkEnd w:id="6"/>
     </w:p>
     <w:p>
       <w:pPr>
@@ -887,36 +1572,25 @@
         <w:pStyle w:val="Caption"/>
         <w:keepNext/>
       </w:pPr>
+      <w:bookmarkStart w:id="7" w:name="_Toc483658157"/>
       <w:r>
         <w:t xml:space="preserve">Table </w:t>
       </w:r>
-      <w:r>
-        <w:fldChar w:fldCharType="begin"/>
-      </w:r>
-      <w:r>
-        <w:instrText xml:space="preserve"> SEQ Table \* ARABIC </w:instrText>
-      </w:r>
-      <w:r>
-        <w:fldChar w:fldCharType="separate"/>
-      </w:r>
-      <w:r>
-        <w:rPr>
-          <w:noProof/>
-        </w:rPr>
-        <w:t>1</w:t>
-      </w:r>
-      <w:r>
-        <w:rPr>
-          <w:noProof/>
-        </w:rPr>
-        <w:fldChar w:fldCharType="end"/>
-      </w:r>
+      <w:fldSimple w:instr=" SEQ Table \* ARABIC ">
+        <w:r>
+          <w:rPr>
+            <w:noProof/>
+          </w:rPr>
+          <w:t>1</w:t>
+        </w:r>
+      </w:fldSimple>
       <w:r>
         <w:t xml:space="preserve"> </w:t>
       </w:r>
       <w:r>
         <w:t>Menu Permissions</w:t>
       </w:r>
+      <w:bookmarkEnd w:id="7"/>
     </w:p>
     <w:tbl>
       <w:tblPr>
@@ -1503,6 +2177,7 @@
       <w:pPr>
         <w:pStyle w:val="Heading2"/>
       </w:pPr>
+      <w:bookmarkStart w:id="8" w:name="_Toc483658175"/>
       <w:r>
         <w:t xml:space="preserve">View </w:t>
       </w:r>
@@ -1513,7 +2188,7 @@
       <w:r>
         <w:t>s</w:t>
       </w:r>
-      <w:bookmarkEnd w:id="6"/>
+      <w:bookmarkEnd w:id="8"/>
     </w:p>
     <w:p>
       <w:pPr>
@@ -1537,7 +2212,13 @@
       </w:r>
       <w:proofErr w:type="gramEnd"/>
       <w:r>
-        <w:t xml:space="preserve"> dimunculkan pada aplikasi</w:t>
+        <w:t xml:space="preserve"> </w:t>
+      </w:r>
+      <w:r>
+        <w:t>diyatangkan</w:t>
+      </w:r>
+      <w:r>
+        <w:t xml:space="preserve"> pada aplikasi</w:t>
       </w:r>
       <w:r>
         <w:t xml:space="preserve">. </w:t>
@@ -1970,51 +2651,34 @@
           <w:p>
             <w:pPr>
               <w:spacing w:line="240" w:lineRule="auto"/>
+              <w:rPr>
+                <w:i/>
+              </w:rPr>
             </w:pPr>
             <w:r>
-              <w:t xml:space="preserve">Pada kolom ini Anda dapat memperbarui status </w:t>
-            </w:r>
-            <w:r>
-              <w:rPr>
+              <w:rPr>
+                <w:b/>
                 <w:i/>
               </w:rPr>
-              <w:t>headline</w:t>
-            </w:r>
-            <w:r>
-              <w:t xml:space="preserve"> </w:t>
-            </w:r>
-            <w:r>
+              <w:t xml:space="preserve">Catatan: </w:t>
+            </w:r>
+            <w:r>
+              <w:rPr>
+                <w:i/>
+              </w:rPr>
+              <w:t xml:space="preserve">Pada kolom ini Anda dapat memperbarui status headline </w:t>
+            </w:r>
+            <w:r>
+              <w:rPr>
+                <w:i/>
+              </w:rPr>
               <w:t xml:space="preserve">pada </w:t>
             </w:r>
             <w:r>
-              <w:t xml:space="preserve">konten artikel dengan menggunakan fungsi </w:t>
-            </w:r>
-            <w:r>
               <w:rPr>
                 <w:i/>
               </w:rPr>
-              <w:t xml:space="preserve">quickupdate. </w:t>
-            </w:r>
-            <w:r>
-              <w:t xml:space="preserve">Klik icon yang terdapat pada kolom </w:t>
-            </w:r>
-            <w:r>
-              <w:rPr>
-                <w:i/>
-              </w:rPr>
-              <w:t>headline</w:t>
-            </w:r>
-            <w:r>
-              <w:t xml:space="preserve"> untuk merubah status </w:t>
-            </w:r>
-            <w:r>
-              <w:rPr>
-                <w:i/>
-              </w:rPr>
-              <w:t>headline</w:t>
-            </w:r>
-            <w:r>
-              <w:t xml:space="preserve"> pada konten artikel.</w:t>
+              <w:t>konten artikel dengan menggunakan fungsi quickupdate. Klik icon yang terdapat pada kolom headline untuk merubah status headline pada konten artikel.</w:t>
             </w:r>
           </w:p>
         </w:tc>
@@ -2063,48 +2727,28 @@
           <w:p>
             <w:pPr>
               <w:spacing w:line="240" w:lineRule="auto"/>
+              <w:rPr>
+                <w:i/>
+              </w:rPr>
             </w:pPr>
             <w:r>
-              <w:t xml:space="preserve">Pada kolom ini Anda dapat memperbarui status </w:t>
-            </w:r>
-            <w:r>
-              <w:t>tayang</w:t>
-            </w:r>
-            <w:r>
+              <w:rPr>
+                <w:b/>
+                <w:i/>
+              </w:rPr>
+              <w:t>Catatan:</w:t>
+            </w:r>
+            <w:r>
+              <w:rPr>
+                <w:i/>
+              </w:rPr>
               <w:t xml:space="preserve"> </w:t>
             </w:r>
             <w:r>
-              <w:t xml:space="preserve">pada </w:t>
-            </w:r>
-            <w:r>
-              <w:t xml:space="preserve">konten artikel dengan menggunakan fungsi </w:t>
-            </w:r>
-            <w:r>
               <w:rPr>
                 <w:i/>
               </w:rPr>
-              <w:t>quickupdate</w:t>
-            </w:r>
-            <w:r>
-              <w:t xml:space="preserve">. Klik icon yang terdapat pada kolom </w:t>
-            </w:r>
-            <w:r>
-              <w:rPr>
-                <w:i/>
-              </w:rPr>
-              <w:t>publish</w:t>
-            </w:r>
-            <w:r>
-              <w:t xml:space="preserve"> untuk merubah status </w:t>
-            </w:r>
-            <w:r>
-              <w:rPr>
-                <w:i/>
-              </w:rPr>
-              <w:t>publish</w:t>
-            </w:r>
-            <w:r>
-              <w:t xml:space="preserve"> pada konten artikel.</w:t>
+              <w:t>Pada kolom ini Anda dapat memperbarui status tayang pada konten artikel dengan menggunakan fungsi quickupdate. Klik icon yang terdapat pada kolom publish untuk merubah status publish pada konten artikel.</w:t>
             </w:r>
           </w:p>
         </w:tc>
@@ -2326,37 +2970,41 @@
         <w:pStyle w:val="Caption"/>
         <w:jc w:val="center"/>
       </w:pPr>
+      <w:bookmarkStart w:id="9" w:name="_Toc483658150"/>
       <w:r>
         <w:t xml:space="preserve">Gambar </w:t>
       </w:r>
-      <w:r>
-        <w:fldChar w:fldCharType="begin"/>
-      </w:r>
-      <w:r>
-        <w:instrText xml:space="preserve"> SEQ Gambar \* ARABIC </w:instrText>
-      </w:r>
-      <w:r>
-        <w:fldChar w:fldCharType="separate"/>
-      </w:r>
-      <w:r>
-        <w:rPr>
-          <w:noProof/>
-        </w:rPr>
-        <w:t>1</w:t>
-      </w:r>
-      <w:r>
-        <w:fldChar w:fldCharType="end"/>
-      </w:r>
-      <w:r>
-        <w:t xml:space="preserve"> Manage Articles</w:t>
-      </w:r>
+      <w:fldSimple w:instr=" SEQ Gambar \* ARABIC ">
+        <w:r>
+          <w:rPr>
+            <w:noProof/>
+          </w:rPr>
+          <w:t>1</w:t>
+        </w:r>
+      </w:fldSimple>
+      <w:r>
+        <w:t xml:space="preserve"> Articles</w:t>
+      </w:r>
+      <w:r>
+        <w:t xml:space="preserve"> </w:t>
+      </w:r>
+      <w:r>
+        <w:t>Manage</w:t>
+      </w:r>
+      <w:bookmarkEnd w:id="9"/>
     </w:p>
     <w:p>
       <w:pPr>
         <w:ind w:firstLine="709"/>
       </w:pPr>
       <w:r>
-        <w:t xml:space="preserve">Untuk dapat melakukan kelola konten artikel baik membuat ataupun memperbarui Anda dapat menggunakan fasilitas formulir kelola konten artikel. </w:t>
+        <w:t xml:space="preserve">Untuk dapat melakukan kelola konten artikel baik </w:t>
+      </w:r>
+      <w:r>
+        <w:t>menambahkan</w:t>
+      </w:r>
+      <w:r>
+        <w:t xml:space="preserve"> ataupun memperbarui Anda dapat menggunakan fasilitas formulir kelola konten artikel. </w:t>
       </w:r>
       <w:r>
         <w:t xml:space="preserve">Input yang terdapat pada formulir kelola </w:t>
@@ -3408,46 +4056,45 @@
         <w:pStyle w:val="Caption"/>
         <w:jc w:val="center"/>
       </w:pPr>
+      <w:bookmarkStart w:id="10" w:name="_Toc483658151"/>
       <w:r>
         <w:t xml:space="preserve">Gambar </w:t>
       </w:r>
-      <w:r>
-        <w:fldChar w:fldCharType="begin"/>
-      </w:r>
-      <w:r>
-        <w:instrText xml:space="preserve"> SEQ Gambar \* ARABIC </w:instrText>
-      </w:r>
-      <w:r>
-        <w:fldChar w:fldCharType="separate"/>
-      </w:r>
-      <w:r>
-        <w:rPr>
-          <w:noProof/>
-        </w:rPr>
-        <w:t>2</w:t>
-      </w:r>
-      <w:r>
-        <w:fldChar w:fldCharType="end"/>
-      </w:r>
-      <w:r>
-        <w:t xml:space="preserve"> Form Create and Update Article</w:t>
-      </w:r>
+      <w:fldSimple w:instr=" SEQ Gambar \* ARABIC ">
+        <w:r>
+          <w:rPr>
+            <w:noProof/>
+          </w:rPr>
+          <w:t>2</w:t>
+        </w:r>
+      </w:fldSimple>
+      <w:r>
+        <w:t xml:space="preserve"> Article</w:t>
+      </w:r>
+      <w:r>
+        <w:t xml:space="preserve"> Manage </w:t>
+      </w:r>
+      <w:r>
+        <w:t>Form</w:t>
+      </w:r>
+      <w:bookmarkEnd w:id="10"/>
     </w:p>
     <w:p>
       <w:pPr>
         <w:pStyle w:val="Heading2"/>
       </w:pPr>
-      <w:bookmarkStart w:id="7" w:name="_Toc463254371"/>
-      <w:bookmarkStart w:id="8" w:name="_Toc483465558"/>
+      <w:bookmarkStart w:id="11" w:name="_Toc463254371"/>
+      <w:bookmarkStart w:id="12" w:name="_Toc483658176"/>
       <w:r>
         <w:t>Datas</w:t>
       </w:r>
+      <w:bookmarkEnd w:id="12"/>
     </w:p>
     <w:p>
       <w:pPr>
         <w:pStyle w:val="Heading3"/>
       </w:pPr>
-      <w:bookmarkStart w:id="9" w:name="_Toc483465559"/>
+      <w:bookmarkStart w:id="13" w:name="_Toc483658177"/>
       <w:r>
         <w:t>Categories</w:t>
       </w:r>
@@ -3460,14 +4107,20 @@
         </w:rPr>
         <w:footnoteReference w:id="5"/>
       </w:r>
-      <w:bookmarkEnd w:id="9"/>
+      <w:bookmarkEnd w:id="13"/>
     </w:p>
     <w:p>
       <w:pPr>
         <w:ind w:firstLine="709"/>
       </w:pPr>
       <w:r>
-        <w:t xml:space="preserve">Sebelum melakukan kelola terhadap data banner yang </w:t>
+        <w:t xml:space="preserve">Sebelum melakukan kelola terhadap </w:t>
+      </w:r>
+      <w:r>
+        <w:t xml:space="preserve">konten artikel </w:t>
+      </w:r>
+      <w:r>
+        <w:t xml:space="preserve">yang </w:t>
       </w:r>
       <w:proofErr w:type="gramStart"/>
       <w:r>
@@ -3475,7 +4128,16 @@
       </w:r>
       <w:proofErr w:type="gramEnd"/>
       <w:r>
-        <w:t xml:space="preserve"> pada aplikasi Anda sebelumnya diharuskan untuk melakukan kelola terhadap kategori banner. Pada fitur ini Anda bisa menambahkan kategori banner ataupun memperbaruinya. Kategori banner </w:t>
+        <w:t xml:space="preserve"> pada aplikasi Anda sebelumnya diharuskan untuk melakukan kelola terhadap kategori </w:t>
+      </w:r>
+      <w:r>
+        <w:t>artikel</w:t>
+      </w:r>
+      <w:r>
+        <w:t xml:space="preserve">. </w:t>
+      </w:r>
+      <w:r>
+        <w:t xml:space="preserve">Kategori yang Anda kelola pada fitur ini </w:t>
       </w:r>
       <w:proofErr w:type="gramStart"/>
       <w:r>
@@ -3483,14 +4145,45 @@
       </w:r>
       <w:proofErr w:type="gramEnd"/>
       <w:r>
-        <w:t xml:space="preserve"> menentukan jumlah banner yang akan diupload, ukuran dan lokasi munculnya banner pada aplikasi.</w:t>
-      </w:r>
+        <w:t xml:space="preserve"> menentukan daftar pilihan </w:t>
+      </w:r>
+      <w:r>
+        <w:t xml:space="preserve">yang tayang pada input kategori pada formulir kelola konten artikel. </w:t>
+      </w:r>
+      <w:bookmarkStart w:id="14" w:name="_GoBack"/>
+      <w:bookmarkEnd w:id="14"/>
     </w:p>
     <w:p>
       <w:pPr>
         <w:ind w:firstLine="709"/>
       </w:pPr>
       <w:r>
+        <w:t xml:space="preserve">Pada fitur ini Anda bisa menambahkan kategori </w:t>
+      </w:r>
+      <w:r>
+        <w:t xml:space="preserve">artikel, memperbarui ataupun </w:t>
+      </w:r>
+      <w:proofErr w:type="gramStart"/>
+      <w:r>
+        <w:t xml:space="preserve">menghapusnya </w:t>
+      </w:r>
+      <w:proofErr w:type="gramEnd"/>
+      <w:r>
+        <w:rPr>
+          <w:rStyle w:val="FootnoteReference"/>
+        </w:rPr>
+        <w:footnoteReference w:id="6"/>
+      </w:r>
+      <w:r>
+        <w:t>.</w:t>
+      </w:r>
+    </w:p>
+    <w:p>
+      <w:pPr>
+        <w:ind w:firstLine="709"/>
+      </w:pPr>
+      <w:r>
+        <w:lastRenderedPageBreak/>
         <w:t xml:space="preserve">Data yang dapat Anda lihat pada tabel kelola </w:t>
       </w:r>
       <w:r>
@@ -3550,7 +4243,6 @@
         <w:contextualSpacing w:val="0"/>
       </w:pPr>
       <w:r>
-        <w:lastRenderedPageBreak/>
         <w:t>Title</w:t>
       </w:r>
     </w:p>
@@ -3821,6 +4513,7 @@
         <w:contextualSpacing w:val="0"/>
       </w:pPr>
       <w:r>
+        <w:lastRenderedPageBreak/>
         <w:t>Kolom ini berisi informasi status sebuah kategori banner untuk dimunculkan pada formulir kelola banner</w:t>
       </w:r>
     </w:p>
@@ -3875,7 +4568,6 @@
         <w:rPr>
           <w:noProof/>
         </w:rPr>
-        <w:lastRenderedPageBreak/>
         <w:drawing>
           <wp:inline distT="0" distB="0" distL="0" distR="0" wp14:anchorId="076EA4B9" wp14:editId="3AB20867">
             <wp:extent cx="4177030" cy="1432560"/>
@@ -4207,47 +4899,56 @@
       <w:pPr>
         <w:pStyle w:val="Heading3"/>
       </w:pPr>
+      <w:bookmarkStart w:id="15" w:name="_Toc483658178"/>
       <w:r>
         <w:t>Views</w:t>
       </w:r>
+      <w:bookmarkEnd w:id="15"/>
     </w:p>
     <w:p/>
     <w:p>
       <w:pPr>
         <w:pStyle w:val="Heading3"/>
       </w:pPr>
+      <w:bookmarkStart w:id="16" w:name="_Toc483658179"/>
       <w:r>
         <w:t>Downloads</w:t>
       </w:r>
+      <w:bookmarkEnd w:id="16"/>
     </w:p>
     <w:p/>
     <w:p>
       <w:pPr>
         <w:pStyle w:val="Heading3"/>
       </w:pPr>
+      <w:bookmarkStart w:id="17" w:name="_Toc483658180"/>
       <w:r>
         <w:t>Photos</w:t>
       </w:r>
+      <w:bookmarkEnd w:id="17"/>
     </w:p>
     <w:p/>
     <w:p>
       <w:pPr>
         <w:pStyle w:val="Heading3"/>
       </w:pPr>
+      <w:bookmarkStart w:id="18" w:name="_Toc483658181"/>
       <w:r>
         <w:t>Tags</w:t>
       </w:r>
+      <w:bookmarkEnd w:id="18"/>
     </w:p>
     <w:p/>
     <w:p>
       <w:pPr>
         <w:pStyle w:val="Heading2"/>
       </w:pPr>
+      <w:bookmarkStart w:id="19" w:name="_Toc483658182"/>
       <w:r>
         <w:lastRenderedPageBreak/>
         <w:t>Settings</w:t>
       </w:r>
-      <w:bookmarkEnd w:id="7"/>
+      <w:bookmarkEnd w:id="11"/>
       <w:r>
         <w:t xml:space="preserve"> </w:t>
       </w:r>
@@ -4255,9 +4956,9 @@
         <w:rPr>
           <w:rStyle w:val="FootnoteReference"/>
         </w:rPr>
-        <w:footnoteReference w:id="6"/>
-      </w:r>
-      <w:bookmarkEnd w:id="8"/>
+        <w:footnoteReference w:id="7"/>
+      </w:r>
+      <w:bookmarkEnd w:id="19"/>
     </w:p>
     <w:p>
       <w:pPr>
@@ -4288,7 +4989,13 @@
         <w:contextualSpacing w:val="0"/>
       </w:pPr>
       <w:r>
-        <w:t xml:space="preserve">Pada fitur pengaturan ini Anda dapat menambahkan atau memperbarui informasi tentang kategori atau yang biasa disebut rubik. Kategori ini digunakan untuk mengelompokkan konten artikel berdasarkan informasi yang </w:t>
+        <w:t xml:space="preserve">Pada fitur pengaturan ini Anda dapat menambahkan atau memperbarui </w:t>
+      </w:r>
+      <w:r>
+        <w:t xml:space="preserve">data </w:t>
+      </w:r>
+      <w:r>
+        <w:t xml:space="preserve">tentang kategori atau yang biasa disebut rubik. Kategori ini digunakan untuk mengelompokkan konten artikel berdasarkan informasi yang </w:t>
       </w:r>
       <w:proofErr w:type="gramStart"/>
       <w:r>
@@ -4346,18 +5053,30 @@
       </w:r>
       <w:proofErr w:type="gramEnd"/>
       <w:r>
-        <w:t xml:space="preserve"> dimunculkan pada halaman front-end untuk selanjutnya dapat dilihat oleh pengunjung. Pengaturan pada fitur ini seperti hak akses terhadap konten, limit upload, tipe file yang dapat diupload dan pengaturan-pengaturan lainnya.</w:t>
-      </w:r>
-      <w:bookmarkStart w:id="10" w:name="_GoBack"/>
-      <w:bookmarkEnd w:id="10"/>
+        <w:t xml:space="preserve"> dimunculkan pada halaman front-end untuk selanjutnya dapat dilihat oleh pengunjung. </w:t>
+      </w:r>
+      <w:r>
+        <w:t>Beberapa p</w:t>
+      </w:r>
+      <w:r>
+        <w:t>engaturan</w:t>
+      </w:r>
+      <w:r>
+        <w:t xml:space="preserve"> yang terdapat</w:t>
+      </w:r>
+      <w:r>
+        <w:t xml:space="preserve"> pada fitur ini seperti hak akses terhadap konten, limit upload, tipe file yang dapat diupload dan pengaturan-pengaturan lainnya.</w:t>
+      </w:r>
     </w:p>
     <w:p>
       <w:pPr>
         <w:pStyle w:val="Heading3"/>
       </w:pPr>
+      <w:bookmarkStart w:id="20" w:name="_Toc483658183"/>
       <w:r>
         <w:t>Public Settings</w:t>
       </w:r>
+      <w:bookmarkEnd w:id="20"/>
     </w:p>
     <w:p>
       <w:pPr>
@@ -4382,10 +5101,22 @@
         <w:t xml:space="preserve">dapat </w:t>
       </w:r>
       <w:r>
-        <w:t>melakukan pengaturan secara umum</w:t>
-      </w:r>
-      <w:r>
-        <w:t xml:space="preserve"> pada module konten artikel</w:t>
+        <w:t>melakukan pengaturan</w:t>
+      </w:r>
+      <w:r>
+        <w:t>-pengaturan lainnya</w:t>
+      </w:r>
+      <w:r>
+        <w:t xml:space="preserve"> secara umum</w:t>
+      </w:r>
+      <w:r>
+        <w:t xml:space="preserve"> </w:t>
+      </w:r>
+      <w:r>
+        <w:t xml:space="preserve">tentang </w:t>
+      </w:r>
+      <w:r>
+        <w:t>module konten artikel</w:t>
       </w:r>
       <w:r>
         <w:t>. Pengaturan-pengaturan tersebut adalah sebagai berikut:</w:t>
@@ -5849,6 +6580,26 @@
           <w:szCs w:val="20"/>
         </w:rPr>
         <w:t xml:space="preserve"> Daftar kategori yang tayang pada input ini menyesuaikan dengan banyaknya kategori yang telah Anda buat.</w:t>
+      </w:r>
+      <w:r>
+        <w:rPr>
+          <w:szCs w:val="20"/>
+        </w:rPr>
+        <w:t xml:space="preserve"> (</w:t>
+      </w:r>
+      <w:proofErr w:type="gramStart"/>
+      <w:r>
+        <w:rPr>
+          <w:szCs w:val="20"/>
+        </w:rPr>
+        <w:t>baca</w:t>
+      </w:r>
+      <w:proofErr w:type="gramEnd"/>
+      <w:r>
+        <w:rPr>
+          <w:szCs w:val="20"/>
+        </w:rPr>
+        <w:t>: datas/categories)</w:t>
       </w:r>
     </w:p>
     <w:p>
@@ -6547,30 +7298,28 @@
         <w:pStyle w:val="Caption"/>
         <w:jc w:val="center"/>
       </w:pPr>
+      <w:bookmarkStart w:id="21" w:name="_Toc483658152"/>
       <w:r>
         <w:t xml:space="preserve">Gambar </w:t>
       </w:r>
-      <w:r>
-        <w:fldChar w:fldCharType="begin"/>
-      </w:r>
-      <w:r>
-        <w:instrText xml:space="preserve"> SEQ Gambar \* ARABIC </w:instrText>
-      </w:r>
-      <w:r>
-        <w:fldChar w:fldCharType="separate"/>
-      </w:r>
-      <w:r>
-        <w:rPr>
-          <w:noProof/>
-        </w:rPr>
-        <w:t>3</w:t>
-      </w:r>
-      <w:r>
-        <w:fldChar w:fldCharType="end"/>
-      </w:r>
-      <w:r>
-        <w:t xml:space="preserve"> Form Article Setting</w:t>
-      </w:r>
+      <w:fldSimple w:instr=" SEQ Gambar \* ARABIC ">
+        <w:r>
+          <w:rPr>
+            <w:noProof/>
+          </w:rPr>
+          <w:t>3</w:t>
+        </w:r>
+      </w:fldSimple>
+      <w:r>
+        <w:t xml:space="preserve"> Article Setting</w:t>
+      </w:r>
+      <w:r>
+        <w:t xml:space="preserve"> </w:t>
+      </w:r>
+      <w:r>
+        <w:t>Form</w:t>
+      </w:r>
+      <w:bookmarkEnd w:id="21"/>
     </w:p>
     <w:p>
       <w:pPr>
@@ -6630,30 +7379,28 @@
         <w:pStyle w:val="Caption"/>
         <w:jc w:val="center"/>
       </w:pPr>
+      <w:bookmarkStart w:id="22" w:name="_Toc483658153"/>
       <w:r>
         <w:t xml:space="preserve">Gambar </w:t>
       </w:r>
-      <w:r>
-        <w:fldChar w:fldCharType="begin"/>
-      </w:r>
-      <w:r>
-        <w:instrText xml:space="preserve"> SEQ Gambar \* ARABIC </w:instrText>
-      </w:r>
-      <w:r>
-        <w:fldChar w:fldCharType="separate"/>
-      </w:r>
-      <w:r>
-        <w:rPr>
-          <w:noProof/>
-        </w:rPr>
-        <w:t>4</w:t>
-      </w:r>
-      <w:r>
-        <w:fldChar w:fldCharType="end"/>
-      </w:r>
-      <w:r>
-        <w:t xml:space="preserve"> Form Article Setting (Lanjutan)</w:t>
-      </w:r>
+      <w:fldSimple w:instr=" SEQ Gambar \* ARABIC ">
+        <w:r>
+          <w:rPr>
+            <w:noProof/>
+          </w:rPr>
+          <w:t>4</w:t>
+        </w:r>
+      </w:fldSimple>
+      <w:r>
+        <w:t xml:space="preserve"> Article Setting </w:t>
+      </w:r>
+      <w:r>
+        <w:t xml:space="preserve">Form </w:t>
+      </w:r>
+      <w:r>
+        <w:t>(Lanjutan)</w:t>
+      </w:r>
+      <w:bookmarkEnd w:id="22"/>
     </w:p>
     <w:p/>
     <w:sectPr>
@@ -6950,25 +7697,44 @@
         <w:rPr>
           <w:sz w:val="18"/>
         </w:rPr>
-        <w:t xml:space="preserve">Input ini </w:t>
-      </w:r>
-      <w:r>
-        <w:rPr>
-          <w:sz w:val="18"/>
-        </w:rPr>
-        <w:t>tayang</w:t>
-      </w:r>
-      <w:r>
-        <w:rPr>
-          <w:sz w:val="18"/>
-        </w:rPr>
-        <w:t xml:space="preserve"> jika status headline pada pengaturan module dalam kondisi aktif (</w:t>
+        <w:t xml:space="preserve">Input </w:t>
       </w:r>
       <w:r>
         <w:rPr>
           <w:i/>
           <w:sz w:val="18"/>
         </w:rPr>
+        <w:t>headline</w:t>
+      </w:r>
+      <w:r>
+        <w:rPr>
+          <w:sz w:val="18"/>
+        </w:rPr>
+        <w:t xml:space="preserve"> </w:t>
+      </w:r>
+      <w:r>
+        <w:rPr>
+          <w:sz w:val="18"/>
+        </w:rPr>
+        <w:t xml:space="preserve">ini </w:t>
+      </w:r>
+      <w:r>
+        <w:rPr>
+          <w:sz w:val="18"/>
+        </w:rPr>
+        <w:t>tayang</w:t>
+      </w:r>
+      <w:r>
+        <w:rPr>
+          <w:sz w:val="18"/>
+        </w:rPr>
+        <w:t xml:space="preserve"> jika status headline pada pengaturan module dalam kondisi aktif (</w:t>
+      </w:r>
+      <w:r>
+        <w:rPr>
+          <w:i/>
+          <w:sz w:val="18"/>
+        </w:rPr>
         <w:t>enable</w:t>
       </w:r>
       <w:r>
@@ -7027,7 +7793,38 @@
         <w:rPr>
           <w:sz w:val="18"/>
         </w:rPr>
-        <w:t>Fitur ini hanya muncul untuk user level super administrator</w:t>
+        <w:t xml:space="preserve">Fitur </w:t>
+      </w:r>
+      <w:r>
+        <w:rPr>
+          <w:i/>
+          <w:sz w:val="18"/>
+        </w:rPr>
+        <w:t>categories</w:t>
+      </w:r>
+      <w:r>
+        <w:rPr>
+          <w:sz w:val="18"/>
+        </w:rPr>
+        <w:t xml:space="preserve"> </w:t>
+      </w:r>
+      <w:r>
+        <w:rPr>
+          <w:sz w:val="18"/>
+        </w:rPr>
+        <w:t xml:space="preserve">ini hanya </w:t>
+      </w:r>
+      <w:r>
+        <w:rPr>
+          <w:sz w:val="18"/>
+        </w:rPr>
+        <w:t xml:space="preserve">dapat diakses oleh </w:t>
+      </w:r>
+      <w:r>
+        <w:rPr>
+          <w:sz w:val="18"/>
+        </w:rPr>
+        <w:t>user level super administrator</w:t>
       </w:r>
     </w:p>
   </w:footnote>
@@ -7049,7 +7846,60 @@
         <w:rPr>
           <w:sz w:val="18"/>
         </w:rPr>
-        <w:t>Fitur ini hanya muncul untuk user level super administrator</w:t>
+        <w:t>Jika Anda menghapus kategori artikel, maka konten artikel yang termasuk pada kategori tersebut akan ikut terhapus</w:t>
+      </w:r>
+    </w:p>
+  </w:footnote>
+  <w:footnote w:id="7">
+    <w:p>
+      <w:pPr>
+        <w:pStyle w:val="FootnoteText"/>
+      </w:pPr>
+      <w:r>
+        <w:rPr>
+          <w:rStyle w:val="FootnoteReference"/>
+        </w:rPr>
+        <w:footnoteRef/>
+      </w:r>
+      <w:r>
+        <w:t xml:space="preserve"> </w:t>
+      </w:r>
+      <w:r>
+        <w:rPr>
+          <w:sz w:val="18"/>
+        </w:rPr>
+        <w:t xml:space="preserve">Fitur </w:t>
+      </w:r>
+      <w:r>
+        <w:rPr>
+          <w:i/>
+          <w:sz w:val="18"/>
+        </w:rPr>
+        <w:t>settings</w:t>
+      </w:r>
+      <w:r>
+        <w:rPr>
+          <w:sz w:val="18"/>
+        </w:rPr>
+        <w:t xml:space="preserve"> </w:t>
+      </w:r>
+      <w:r>
+        <w:rPr>
+          <w:sz w:val="18"/>
+        </w:rPr>
+        <w:t xml:space="preserve">ini hanya </w:t>
+      </w:r>
+      <w:r>
+        <w:rPr>
+          <w:sz w:val="18"/>
+        </w:rPr>
+        <w:t xml:space="preserve">dapat diakses oleh </w:t>
+      </w:r>
+      <w:r>
+        <w:rPr>
+          <w:sz w:val="18"/>
+        </w:rPr>
+        <w:t>user level super administrator</w:t>
       </w:r>
     </w:p>
   </w:footnote>
@@ -8614,7 +9464,6 @@
   <w:style w:type="character" w:default="1" w:styleId="DefaultParagraphFont">
     <w:name w:val="Default Paragraph Font"/>
     <w:uiPriority w:val="1"/>
-    <w:semiHidden/>
     <w:unhideWhenUsed/>
   </w:style>
   <w:style w:type="table" w:default="1" w:styleId="TableNormal">
@@ -8887,6 +9736,17 @@
       <w:szCs w:val="18"/>
     </w:rPr>
   </w:style>
+  <w:style w:type="paragraph" w:styleId="TableofFigures">
+    <w:name w:val="table of figures"/>
+    <w:basedOn w:val="Normal"/>
+    <w:next w:val="Normal"/>
+    <w:uiPriority w:val="99"/>
+    <w:unhideWhenUsed/>
+    <w:rsid w:val="00207DCC"/>
+    <w:pPr>
+      <w:spacing w:after="0"/>
+    </w:pPr>
+  </w:style>
 </w:styles>
 </file>
 
@@ -9156,7 +10016,7 @@
 </file>
 
 <file path=customXml/itemProps1.xml><?xml version="1.0" encoding="utf-8"?>
-<ds:datastoreItem xmlns:ds="http://schemas.openxmlformats.org/officeDocument/2006/customXml" ds:itemID="{5ED8E3DB-34B8-4562-B6E2-B4DC76E61520}">
+<ds:datastoreItem xmlns:ds="http://schemas.openxmlformats.org/officeDocument/2006/customXml" ds:itemID="{9773E682-DAE9-4592-9020-8564C859CB69}">
   <ds:schemaRefs>
     <ds:schemaRef ds:uri="http://schemas.openxmlformats.org/officeDocument/2006/bibliography"/>
   </ds:schemaRefs>

</xml_diff>

<commit_message>
categories: add categories in manual drop description column in gridview
</commit_message>
<xml_diff>
--- a/modules/article/assets/manual/mod-article_CP.docx
+++ b/modules/article/assets/manual/mod-article_CP.docx
@@ -8,7 +8,7 @@
         <w:spacing w:before="0" w:after="240"/>
       </w:pPr>
       <w:bookmarkStart w:id="0" w:name="_Toc463254369"/>
-      <w:bookmarkStart w:id="1" w:name="_Toc483658170"/>
+      <w:bookmarkStart w:id="1" w:name="_Toc483731738"/>
       <w:r>
         <w:t>DAFTAR ISI</w:t>
       </w:r>
@@ -35,7 +35,7 @@
       <w:r>
         <w:fldChar w:fldCharType="separate"/>
       </w:r>
-      <w:hyperlink w:anchor="_Toc483658170" w:history="1">
+      <w:hyperlink w:anchor="_Toc483731738" w:history="1">
         <w:r>
           <w:rPr>
             <w:rStyle w:val="Hyperlink"/>
@@ -62,7 +62,7 @@
             <w:noProof/>
             <w:webHidden/>
           </w:rPr>
-          <w:instrText xml:space="preserve"> PAGEREF _Toc483658170 \h </w:instrText>
+          <w:instrText xml:space="preserve"> PAGEREF _Toc483731738 \h </w:instrText>
         </w:r>
         <w:r>
           <w:rPr>
@@ -105,7 +105,7 @@
           <w:sz w:val="22"/>
         </w:rPr>
       </w:pPr>
-      <w:hyperlink w:anchor="_Toc483658171" w:history="1">
+      <w:hyperlink w:anchor="_Toc483731739" w:history="1">
         <w:r>
           <w:rPr>
             <w:rStyle w:val="Hyperlink"/>
@@ -132,7 +132,7 @@
             <w:noProof/>
             <w:webHidden/>
           </w:rPr>
-          <w:instrText xml:space="preserve"> PAGEREF _Toc483658171 \h </w:instrText>
+          <w:instrText xml:space="preserve"> PAGEREF _Toc483731739 \h </w:instrText>
         </w:r>
         <w:r>
           <w:rPr>
@@ -175,7 +175,7 @@
           <w:sz w:val="22"/>
         </w:rPr>
       </w:pPr>
-      <w:hyperlink w:anchor="_Toc483658172" w:history="1">
+      <w:hyperlink w:anchor="_Toc483731740" w:history="1">
         <w:r>
           <w:rPr>
             <w:rStyle w:val="Hyperlink"/>
@@ -202,7 +202,7 @@
             <w:noProof/>
             <w:webHidden/>
           </w:rPr>
-          <w:instrText xml:space="preserve"> PAGEREF _Toc483658172 \h </w:instrText>
+          <w:instrText xml:space="preserve"> PAGEREF _Toc483731740 \h </w:instrText>
         </w:r>
         <w:r>
           <w:rPr>
@@ -245,7 +245,7 @@
           <w:sz w:val="22"/>
         </w:rPr>
       </w:pPr>
-      <w:hyperlink w:anchor="_Toc483658173" w:history="1">
+      <w:hyperlink w:anchor="_Toc483731741" w:history="1">
         <w:r>
           <w:rPr>
             <w:rStyle w:val="Hyperlink"/>
@@ -272,7 +272,7 @@
             <w:noProof/>
             <w:webHidden/>
           </w:rPr>
-          <w:instrText xml:space="preserve"> PAGEREF _Toc483658173 \h </w:instrText>
+          <w:instrText xml:space="preserve"> PAGEREF _Toc483731741 \h </w:instrText>
         </w:r>
         <w:r>
           <w:rPr>
@@ -315,7 +315,7 @@
           <w:sz w:val="22"/>
         </w:rPr>
       </w:pPr>
-      <w:hyperlink w:anchor="_Toc483658174" w:history="1">
+      <w:hyperlink w:anchor="_Toc483731742" w:history="1">
         <w:r>
           <w:rPr>
             <w:rStyle w:val="Hyperlink"/>
@@ -342,7 +342,7 @@
             <w:noProof/>
             <w:webHidden/>
           </w:rPr>
-          <w:instrText xml:space="preserve"> PAGEREF _Toc483658174 \h </w:instrText>
+          <w:instrText xml:space="preserve"> PAGEREF _Toc483731742 \h </w:instrText>
         </w:r>
         <w:r>
           <w:rPr>
@@ -385,7 +385,7 @@
           <w:sz w:val="22"/>
         </w:rPr>
       </w:pPr>
-      <w:hyperlink w:anchor="_Toc483658175" w:history="1">
+      <w:hyperlink w:anchor="_Toc483731743" w:history="1">
         <w:r>
           <w:rPr>
             <w:rStyle w:val="Hyperlink"/>
@@ -412,7 +412,7 @@
             <w:noProof/>
             <w:webHidden/>
           </w:rPr>
-          <w:instrText xml:space="preserve"> PAGEREF _Toc483658175 \h </w:instrText>
+          <w:instrText xml:space="preserve"> PAGEREF _Toc483731743 \h </w:instrText>
         </w:r>
         <w:r>
           <w:rPr>
@@ -455,7 +455,7 @@
           <w:sz w:val="22"/>
         </w:rPr>
       </w:pPr>
-      <w:hyperlink w:anchor="_Toc483658176" w:history="1">
+      <w:hyperlink w:anchor="_Toc483731744" w:history="1">
         <w:r>
           <w:rPr>
             <w:rStyle w:val="Hyperlink"/>
@@ -482,7 +482,7 @@
             <w:noProof/>
             <w:webHidden/>
           </w:rPr>
-          <w:instrText xml:space="preserve"> PAGEREF _Toc483658176 \h </w:instrText>
+          <w:instrText xml:space="preserve"> PAGEREF _Toc483731744 \h </w:instrText>
         </w:r>
         <w:r>
           <w:rPr>
@@ -525,7 +525,7 @@
           <w:sz w:val="22"/>
         </w:rPr>
       </w:pPr>
-      <w:hyperlink w:anchor="_Toc483658177" w:history="1">
+      <w:hyperlink w:anchor="_Toc483731745" w:history="1">
         <w:r>
           <w:rPr>
             <w:rStyle w:val="Hyperlink"/>
@@ -552,7 +552,7 @@
             <w:noProof/>
             <w:webHidden/>
           </w:rPr>
-          <w:instrText xml:space="preserve"> PAGEREF _Toc483658177 \h </w:instrText>
+          <w:instrText xml:space="preserve"> PAGEREF _Toc483731745 \h </w:instrText>
         </w:r>
         <w:r>
           <w:rPr>
@@ -595,7 +595,7 @@
           <w:sz w:val="22"/>
         </w:rPr>
       </w:pPr>
-      <w:hyperlink w:anchor="_Toc483658178" w:history="1">
+      <w:hyperlink w:anchor="_Toc483731746" w:history="1">
         <w:r>
           <w:rPr>
             <w:rStyle w:val="Hyperlink"/>
@@ -622,7 +622,7 @@
             <w:noProof/>
             <w:webHidden/>
           </w:rPr>
-          <w:instrText xml:space="preserve"> PAGEREF _Toc483658178 \h </w:instrText>
+          <w:instrText xml:space="preserve"> PAGEREF _Toc483731746 \h </w:instrText>
         </w:r>
         <w:r>
           <w:rPr>
@@ -642,7 +642,7 @@
             <w:noProof/>
             <w:webHidden/>
           </w:rPr>
-          <w:t>12</w:t>
+          <w:t>14</w:t>
         </w:r>
         <w:r>
           <w:rPr>
@@ -665,7 +665,7 @@
           <w:sz w:val="22"/>
         </w:rPr>
       </w:pPr>
-      <w:hyperlink w:anchor="_Toc483658179" w:history="1">
+      <w:hyperlink w:anchor="_Toc483731747" w:history="1">
         <w:r>
           <w:rPr>
             <w:rStyle w:val="Hyperlink"/>
@@ -692,7 +692,7 @@
             <w:noProof/>
             <w:webHidden/>
           </w:rPr>
-          <w:instrText xml:space="preserve"> PAGEREF _Toc483658179 \h </w:instrText>
+          <w:instrText xml:space="preserve"> PAGEREF _Toc483731747 \h </w:instrText>
         </w:r>
         <w:r>
           <w:rPr>
@@ -712,7 +712,7 @@
             <w:noProof/>
             <w:webHidden/>
           </w:rPr>
-          <w:t>12</w:t>
+          <w:t>14</w:t>
         </w:r>
         <w:r>
           <w:rPr>
@@ -735,7 +735,7 @@
           <w:sz w:val="22"/>
         </w:rPr>
       </w:pPr>
-      <w:hyperlink w:anchor="_Toc483658180" w:history="1">
+      <w:hyperlink w:anchor="_Toc483731748" w:history="1">
         <w:r>
           <w:rPr>
             <w:rStyle w:val="Hyperlink"/>
@@ -762,7 +762,7 @@
             <w:noProof/>
             <w:webHidden/>
           </w:rPr>
-          <w:instrText xml:space="preserve"> PAGEREF _Toc483658180 \h </w:instrText>
+          <w:instrText xml:space="preserve"> PAGEREF _Toc483731748 \h </w:instrText>
         </w:r>
         <w:r>
           <w:rPr>
@@ -782,7 +782,7 @@
             <w:noProof/>
             <w:webHidden/>
           </w:rPr>
-          <w:t>12</w:t>
+          <w:t>14</w:t>
         </w:r>
         <w:r>
           <w:rPr>
@@ -805,7 +805,7 @@
           <w:sz w:val="22"/>
         </w:rPr>
       </w:pPr>
-      <w:hyperlink w:anchor="_Toc483658181" w:history="1">
+      <w:hyperlink w:anchor="_Toc483731749" w:history="1">
         <w:r>
           <w:rPr>
             <w:rStyle w:val="Hyperlink"/>
@@ -832,7 +832,7 @@
             <w:noProof/>
             <w:webHidden/>
           </w:rPr>
-          <w:instrText xml:space="preserve"> PAGEREF _Toc483658181 \h </w:instrText>
+          <w:instrText xml:space="preserve"> PAGEREF _Toc483731749 \h </w:instrText>
         </w:r>
         <w:r>
           <w:rPr>
@@ -852,7 +852,7 @@
             <w:noProof/>
             <w:webHidden/>
           </w:rPr>
-          <w:t>12</w:t>
+          <w:t>14</w:t>
         </w:r>
         <w:r>
           <w:rPr>
@@ -875,7 +875,7 @@
           <w:sz w:val="22"/>
         </w:rPr>
       </w:pPr>
-      <w:hyperlink w:anchor="_Toc483658182" w:history="1">
+      <w:hyperlink w:anchor="_Toc483731750" w:history="1">
         <w:r>
           <w:rPr>
             <w:rStyle w:val="Hyperlink"/>
@@ -902,7 +902,7 @@
             <w:noProof/>
             <w:webHidden/>
           </w:rPr>
-          <w:instrText xml:space="preserve"> PAGEREF _Toc483658182 \h </w:instrText>
+          <w:instrText xml:space="preserve"> PAGEREF _Toc483731750 \h </w:instrText>
         </w:r>
         <w:r>
           <w:rPr>
@@ -922,7 +922,7 @@
             <w:noProof/>
             <w:webHidden/>
           </w:rPr>
-          <w:t>13</w:t>
+          <w:t>15</w:t>
         </w:r>
         <w:r>
           <w:rPr>
@@ -945,7 +945,7 @@
           <w:sz w:val="22"/>
         </w:rPr>
       </w:pPr>
-      <w:hyperlink w:anchor="_Toc483658183" w:history="1">
+      <w:hyperlink w:anchor="_Toc483731751" w:history="1">
         <w:r>
           <w:rPr>
             <w:rStyle w:val="Hyperlink"/>
@@ -972,7 +972,7 @@
             <w:noProof/>
             <w:webHidden/>
           </w:rPr>
-          <w:instrText xml:space="preserve"> PAGEREF _Toc483658183 \h </w:instrText>
+          <w:instrText xml:space="preserve"> PAGEREF _Toc483731751 \h </w:instrText>
         </w:r>
         <w:r>
           <w:rPr>
@@ -992,7 +992,7 @@
             <w:noProof/>
             <w:webHidden/>
           </w:rPr>
-          <w:t>13</w:t>
+          <w:t>15</w:t>
         </w:r>
         <w:r>
           <w:rPr>
@@ -1022,7 +1022,7 @@
         <w:pStyle w:val="Heading1"/>
         <w:spacing w:before="0" w:after="240"/>
       </w:pPr>
-      <w:bookmarkStart w:id="2" w:name="_Toc483658171"/>
+      <w:bookmarkStart w:id="2" w:name="_Toc483731739"/>
       <w:r>
         <w:lastRenderedPageBreak/>
         <w:t>DAFTAR TABEL</w:t>
@@ -1050,7 +1050,7 @@
       <w:r>
         <w:fldChar w:fldCharType="separate"/>
       </w:r>
-      <w:hyperlink w:anchor="_Toc483658157" w:history="1">
+      <w:hyperlink w:anchor="_Toc483731752" w:history="1">
         <w:r>
           <w:rPr>
             <w:rStyle w:val="Hyperlink"/>
@@ -1077,7 +1077,7 @@
             <w:noProof/>
             <w:webHidden/>
           </w:rPr>
-          <w:instrText xml:space="preserve"> PAGEREF _Toc483658157 \h </w:instrText>
+          <w:instrText xml:space="preserve"> PAGEREF _Toc483731752 \h </w:instrText>
         </w:r>
         <w:r>
           <w:rPr>
@@ -1107,37 +1107,6 @@
           <w:fldChar w:fldCharType="end"/>
         </w:r>
       </w:hyperlink>
-    </w:p>
-    <w:p>
-      <w:r>
-        <w:rPr>
-          <w:b/>
-          <w:bCs/>
-          <w:noProof/>
-        </w:rPr>
-        <w:fldChar w:fldCharType="end"/>
-      </w:r>
-    </w:p>
-    <w:p>
-      <w:pPr>
-        <w:spacing w:after="160" w:line="259" w:lineRule="auto"/>
-        <w:jc w:val="left"/>
-      </w:pPr>
-      <w:r>
-        <w:br w:type="page"/>
-      </w:r>
-    </w:p>
-    <w:p>
-      <w:pPr>
-        <w:pStyle w:val="Heading1"/>
-        <w:spacing w:before="0" w:after="240"/>
-      </w:pPr>
-      <w:bookmarkStart w:id="3" w:name="_Toc483658172"/>
-      <w:r>
-        <w:lastRenderedPageBreak/>
-        <w:t>DAFTAR GAMBAR</w:t>
-      </w:r>
-      <w:bookmarkEnd w:id="3"/>
     </w:p>
     <w:p>
       <w:pPr>
@@ -1151,22 +1120,13 @@
           <w:sz w:val="22"/>
         </w:rPr>
       </w:pPr>
-      <w:r>
-        <w:fldChar w:fldCharType="begin"/>
-      </w:r>
-      <w:r>
-        <w:instrText xml:space="preserve"> TOC \h \z \c "Gambar" </w:instrText>
-      </w:r>
-      <w:r>
-        <w:fldChar w:fldCharType="separate"/>
-      </w:r>
-      <w:hyperlink w:anchor="_Toc483658150" w:history="1">
+      <w:hyperlink w:anchor="_Toc483731753" w:history="1">
         <w:r>
           <w:rPr>
             <w:rStyle w:val="Hyperlink"/>
             <w:noProof/>
           </w:rPr>
-          <w:t>Gambar 1 Articles Manage</w:t>
+          <w:t>Table 2 Article Manage</w:t>
         </w:r>
         <w:r>
           <w:rPr>
@@ -1187,7 +1147,7 @@
             <w:noProof/>
             <w:webHidden/>
           </w:rPr>
-          <w:instrText xml:space="preserve"> PAGEREF _Toc483658150 \h </w:instrText>
+          <w:instrText xml:space="preserve"> PAGEREF _Toc483731753 \h </w:instrText>
         </w:r>
         <w:r>
           <w:rPr>
@@ -1207,7 +1167,7 @@
             <w:noProof/>
             <w:webHidden/>
           </w:rPr>
-          <w:t>6</w:t>
+          <w:t>5</w:t>
         </w:r>
         <w:r>
           <w:rPr>
@@ -1230,13 +1190,13 @@
           <w:sz w:val="22"/>
         </w:rPr>
       </w:pPr>
-      <w:hyperlink w:anchor="_Toc483658151" w:history="1">
+      <w:hyperlink w:anchor="_Toc483731754" w:history="1">
         <w:r>
           <w:rPr>
             <w:rStyle w:val="Hyperlink"/>
             <w:noProof/>
           </w:rPr>
-          <w:t>Gambar 2 Article Manage Form</w:t>
+          <w:t>Table 3 Input Article Manage Form</w:t>
         </w:r>
         <w:r>
           <w:rPr>
@@ -1257,7 +1217,7 @@
             <w:noProof/>
             <w:webHidden/>
           </w:rPr>
-          <w:instrText xml:space="preserve"> PAGEREF _Toc483658151 \h </w:instrText>
+          <w:instrText xml:space="preserve"> PAGEREF _Toc483731754 \h </w:instrText>
         </w:r>
         <w:r>
           <w:rPr>
@@ -1277,7 +1237,7 @@
             <w:noProof/>
             <w:webHidden/>
           </w:rPr>
-          <w:t>9</w:t>
+          <w:t>7</w:t>
         </w:r>
         <w:r>
           <w:rPr>
@@ -1300,13 +1260,13 @@
           <w:sz w:val="22"/>
         </w:rPr>
       </w:pPr>
-      <w:hyperlink w:anchor="_Toc483658152" w:history="1">
+      <w:hyperlink w:anchor="_Toc483731755" w:history="1">
         <w:r>
           <w:rPr>
             <w:rStyle w:val="Hyperlink"/>
             <w:noProof/>
           </w:rPr>
-          <w:t>Gambar 3 Article Setting Form</w:t>
+          <w:t>Table 4 Input Article Category Form</w:t>
         </w:r>
         <w:r>
           <w:rPr>
@@ -1327,7 +1287,7 @@
             <w:noProof/>
             <w:webHidden/>
           </w:rPr>
-          <w:instrText xml:space="preserve"> PAGEREF _Toc483658152 \h </w:instrText>
+          <w:instrText xml:space="preserve"> PAGEREF _Toc483731755 \h </w:instrText>
         </w:r>
         <w:r>
           <w:rPr>
@@ -1347,7 +1307,7 @@
             <w:noProof/>
             <w:webHidden/>
           </w:rPr>
-          <w:t>17</w:t>
+          <w:t>12</w:t>
         </w:r>
         <w:r>
           <w:rPr>
@@ -1358,6 +1318,39 @@
         </w:r>
       </w:hyperlink>
     </w:p>
+    <w:p>
+      <w:r>
+        <w:rPr>
+          <w:b/>
+          <w:bCs/>
+          <w:noProof/>
+        </w:rPr>
+        <w:fldChar w:fldCharType="end"/>
+      </w:r>
+    </w:p>
+    <w:p>
+      <w:pPr>
+        <w:spacing w:after="160" w:line="259" w:lineRule="auto"/>
+        <w:jc w:val="left"/>
+      </w:pPr>
+      <w:r>
+        <w:br w:type="page"/>
+      </w:r>
+    </w:p>
+    <w:p>
+      <w:pPr>
+        <w:pStyle w:val="Heading1"/>
+        <w:spacing w:before="0" w:after="240"/>
+      </w:pPr>
+      <w:bookmarkStart w:id="3" w:name="_Toc483731740"/>
+      <w:r>
+        <w:lastRenderedPageBreak/>
+        <w:t>DAFTAR GAMBAR</w:t>
+      </w:r>
+      <w:bookmarkEnd w:id="3"/>
+    </w:p>
+    <w:bookmarkStart w:id="4" w:name="_GoBack"/>
+    <w:bookmarkEnd w:id="4"/>
     <w:p>
       <w:pPr>
         <w:pStyle w:val="TableofFigures"/>
@@ -1370,13 +1363,22 @@
           <w:sz w:val="22"/>
         </w:rPr>
       </w:pPr>
-      <w:hyperlink w:anchor="_Toc483658153" w:history="1">
+      <w:r>
+        <w:fldChar w:fldCharType="begin"/>
+      </w:r>
+      <w:r>
+        <w:instrText xml:space="preserve"> TOC \h \z \c "Gambar" </w:instrText>
+      </w:r>
+      <w:r>
+        <w:fldChar w:fldCharType="separate"/>
+      </w:r>
+      <w:hyperlink w:anchor="_Toc483731756" w:history="1">
         <w:r>
           <w:rPr>
             <w:rStyle w:val="Hyperlink"/>
             <w:noProof/>
           </w:rPr>
-          <w:t>Gambar 4 Article Setting Form (Lanjutan)</w:t>
+          <w:t>Gambar 1 Articles Manage</w:t>
         </w:r>
         <w:r>
           <w:rPr>
@@ -1397,7 +1399,7 @@
             <w:noProof/>
             <w:webHidden/>
           </w:rPr>
-          <w:instrText xml:space="preserve"> PAGEREF _Toc483658153 \h </w:instrText>
+          <w:instrText xml:space="preserve"> PAGEREF _Toc483731756 \h </w:instrText>
         </w:r>
         <w:r>
           <w:rPr>
@@ -1417,7 +1419,287 @@
             <w:noProof/>
             <w:webHidden/>
           </w:rPr>
-          <w:t>18</w:t>
+          <w:t>6</w:t>
+        </w:r>
+        <w:r>
+          <w:rPr>
+            <w:noProof/>
+            <w:webHidden/>
+          </w:rPr>
+          <w:fldChar w:fldCharType="end"/>
+        </w:r>
+      </w:hyperlink>
+    </w:p>
+    <w:p>
+      <w:pPr>
+        <w:pStyle w:val="TableofFigures"/>
+        <w:tabs>
+          <w:tab w:val="right" w:leader="dot" w:pos="6568"/>
+        </w:tabs>
+        <w:rPr>
+          <w:rFonts w:eastAsiaTheme="minorEastAsia"/>
+          <w:noProof/>
+          <w:sz w:val="22"/>
+        </w:rPr>
+      </w:pPr>
+      <w:hyperlink w:anchor="_Toc483731757" w:history="1">
+        <w:r>
+          <w:rPr>
+            <w:rStyle w:val="Hyperlink"/>
+            <w:noProof/>
+          </w:rPr>
+          <w:t>Gambar 2 Article Manage Form</w:t>
+        </w:r>
+        <w:r>
+          <w:rPr>
+            <w:noProof/>
+            <w:webHidden/>
+          </w:rPr>
+          <w:tab/>
+        </w:r>
+        <w:r>
+          <w:rPr>
+            <w:noProof/>
+            <w:webHidden/>
+          </w:rPr>
+          <w:fldChar w:fldCharType="begin"/>
+        </w:r>
+        <w:r>
+          <w:rPr>
+            <w:noProof/>
+            <w:webHidden/>
+          </w:rPr>
+          <w:instrText xml:space="preserve"> PAGEREF _Toc483731757 \h </w:instrText>
+        </w:r>
+        <w:r>
+          <w:rPr>
+            <w:noProof/>
+            <w:webHidden/>
+          </w:rPr>
+        </w:r>
+        <w:r>
+          <w:rPr>
+            <w:noProof/>
+            <w:webHidden/>
+          </w:rPr>
+          <w:fldChar w:fldCharType="separate"/>
+        </w:r>
+        <w:r>
+          <w:rPr>
+            <w:noProof/>
+            <w:webHidden/>
+          </w:rPr>
+          <w:t>9</w:t>
+        </w:r>
+        <w:r>
+          <w:rPr>
+            <w:noProof/>
+            <w:webHidden/>
+          </w:rPr>
+          <w:fldChar w:fldCharType="end"/>
+        </w:r>
+      </w:hyperlink>
+    </w:p>
+    <w:p>
+      <w:pPr>
+        <w:pStyle w:val="TableofFigures"/>
+        <w:tabs>
+          <w:tab w:val="right" w:leader="dot" w:pos="6568"/>
+        </w:tabs>
+        <w:rPr>
+          <w:rFonts w:eastAsiaTheme="minorEastAsia"/>
+          <w:noProof/>
+          <w:sz w:val="22"/>
+        </w:rPr>
+      </w:pPr>
+      <w:hyperlink w:anchor="_Toc483731758" w:history="1">
+        <w:r>
+          <w:rPr>
+            <w:rStyle w:val="Hyperlink"/>
+            <w:noProof/>
+          </w:rPr>
+          <w:t>Gambar 3 Article Category Detail</w:t>
+        </w:r>
+        <w:r>
+          <w:rPr>
+            <w:noProof/>
+            <w:webHidden/>
+          </w:rPr>
+          <w:tab/>
+        </w:r>
+        <w:r>
+          <w:rPr>
+            <w:noProof/>
+            <w:webHidden/>
+          </w:rPr>
+          <w:fldChar w:fldCharType="begin"/>
+        </w:r>
+        <w:r>
+          <w:rPr>
+            <w:noProof/>
+            <w:webHidden/>
+          </w:rPr>
+          <w:instrText xml:space="preserve"> PAGEREF _Toc483731758 \h </w:instrText>
+        </w:r>
+        <w:r>
+          <w:rPr>
+            <w:noProof/>
+            <w:webHidden/>
+          </w:rPr>
+        </w:r>
+        <w:r>
+          <w:rPr>
+            <w:noProof/>
+            <w:webHidden/>
+          </w:rPr>
+          <w:fldChar w:fldCharType="separate"/>
+        </w:r>
+        <w:r>
+          <w:rPr>
+            <w:noProof/>
+            <w:webHidden/>
+          </w:rPr>
+          <w:t>12</w:t>
+        </w:r>
+        <w:r>
+          <w:rPr>
+            <w:noProof/>
+            <w:webHidden/>
+          </w:rPr>
+          <w:fldChar w:fldCharType="end"/>
+        </w:r>
+      </w:hyperlink>
+    </w:p>
+    <w:p>
+      <w:pPr>
+        <w:pStyle w:val="TableofFigures"/>
+        <w:tabs>
+          <w:tab w:val="right" w:leader="dot" w:pos="6568"/>
+        </w:tabs>
+        <w:rPr>
+          <w:rFonts w:eastAsiaTheme="minorEastAsia"/>
+          <w:noProof/>
+          <w:sz w:val="22"/>
+        </w:rPr>
+      </w:pPr>
+      <w:hyperlink w:anchor="_Toc483731759" w:history="1">
+        <w:r>
+          <w:rPr>
+            <w:rStyle w:val="Hyperlink"/>
+            <w:noProof/>
+          </w:rPr>
+          <w:t>Gambar 4 Article Setting Form</w:t>
+        </w:r>
+        <w:r>
+          <w:rPr>
+            <w:noProof/>
+            <w:webHidden/>
+          </w:rPr>
+          <w:tab/>
+        </w:r>
+        <w:r>
+          <w:rPr>
+            <w:noProof/>
+            <w:webHidden/>
+          </w:rPr>
+          <w:fldChar w:fldCharType="begin"/>
+        </w:r>
+        <w:r>
+          <w:rPr>
+            <w:noProof/>
+            <w:webHidden/>
+          </w:rPr>
+          <w:instrText xml:space="preserve"> PAGEREF _Toc483731759 \h </w:instrText>
+        </w:r>
+        <w:r>
+          <w:rPr>
+            <w:noProof/>
+            <w:webHidden/>
+          </w:rPr>
+        </w:r>
+        <w:r>
+          <w:rPr>
+            <w:noProof/>
+            <w:webHidden/>
+          </w:rPr>
+          <w:fldChar w:fldCharType="separate"/>
+        </w:r>
+        <w:r>
+          <w:rPr>
+            <w:noProof/>
+            <w:webHidden/>
+          </w:rPr>
+          <w:t>19</w:t>
+        </w:r>
+        <w:r>
+          <w:rPr>
+            <w:noProof/>
+            <w:webHidden/>
+          </w:rPr>
+          <w:fldChar w:fldCharType="end"/>
+        </w:r>
+      </w:hyperlink>
+    </w:p>
+    <w:p>
+      <w:pPr>
+        <w:pStyle w:val="TableofFigures"/>
+        <w:tabs>
+          <w:tab w:val="right" w:leader="dot" w:pos="6568"/>
+        </w:tabs>
+        <w:rPr>
+          <w:rFonts w:eastAsiaTheme="minorEastAsia"/>
+          <w:noProof/>
+          <w:sz w:val="22"/>
+        </w:rPr>
+      </w:pPr>
+      <w:hyperlink w:anchor="_Toc483731760" w:history="1">
+        <w:r>
+          <w:rPr>
+            <w:rStyle w:val="Hyperlink"/>
+            <w:noProof/>
+          </w:rPr>
+          <w:t>Gambar 5 Article Setting Form (Lanjutan)</w:t>
+        </w:r>
+        <w:r>
+          <w:rPr>
+            <w:noProof/>
+            <w:webHidden/>
+          </w:rPr>
+          <w:tab/>
+        </w:r>
+        <w:r>
+          <w:rPr>
+            <w:noProof/>
+            <w:webHidden/>
+          </w:rPr>
+          <w:fldChar w:fldCharType="begin"/>
+        </w:r>
+        <w:r>
+          <w:rPr>
+            <w:noProof/>
+            <w:webHidden/>
+          </w:rPr>
+          <w:instrText xml:space="preserve"> PAGEREF _Toc483731760 \h </w:instrText>
+        </w:r>
+        <w:r>
+          <w:rPr>
+            <w:noProof/>
+            <w:webHidden/>
+          </w:rPr>
+        </w:r>
+        <w:r>
+          <w:rPr>
+            <w:noProof/>
+            <w:webHidden/>
+          </w:rPr>
+          <w:fldChar w:fldCharType="separate"/>
+        </w:r>
+        <w:r>
+          <w:rPr>
+            <w:noProof/>
+            <w:webHidden/>
+          </w:rPr>
+          <w:t>20</w:t>
         </w:r>
         <w:r>
           <w:rPr>
@@ -1469,12 +1751,12 @@
       <w:pPr>
         <w:pStyle w:val="Heading1"/>
       </w:pPr>
-      <w:bookmarkStart w:id="4" w:name="_Toc483658173"/>
+      <w:bookmarkStart w:id="5" w:name="_Toc483731741"/>
       <w:r>
         <w:lastRenderedPageBreak/>
         <w:t>Articles</w:t>
       </w:r>
-      <w:bookmarkEnd w:id="4"/>
+      <w:bookmarkEnd w:id="5"/>
     </w:p>
     <w:bookmarkEnd w:id="0"/>
     <w:p>
@@ -1540,12 +1822,12 @@
       <w:pPr>
         <w:pStyle w:val="Heading2"/>
       </w:pPr>
-      <w:bookmarkStart w:id="5" w:name="_Toc463254370"/>
-      <w:bookmarkStart w:id="6" w:name="_Toc483658174"/>
+      <w:bookmarkStart w:id="6" w:name="_Toc463254370"/>
+      <w:bookmarkStart w:id="7" w:name="_Toc483731742"/>
       <w:r>
         <w:t>Menu Permissions</w:t>
       </w:r>
-      <w:bookmarkEnd w:id="6"/>
+      <w:bookmarkEnd w:id="7"/>
     </w:p>
     <w:p>
       <w:pPr>
@@ -1572,7 +1854,7 @@
         <w:pStyle w:val="Caption"/>
         <w:keepNext/>
       </w:pPr>
-      <w:bookmarkStart w:id="7" w:name="_Toc483658157"/>
+      <w:bookmarkStart w:id="8" w:name="_Toc483731752"/>
       <w:r>
         <w:t xml:space="preserve">Table </w:t>
       </w:r>
@@ -1590,7 +1872,7 @@
       <w:r>
         <w:t>Menu Permissions</w:t>
       </w:r>
-      <w:bookmarkEnd w:id="7"/>
+      <w:bookmarkEnd w:id="8"/>
     </w:p>
     <w:tbl>
       <w:tblPr>
@@ -2177,18 +2459,18 @@
       <w:pPr>
         <w:pStyle w:val="Heading2"/>
       </w:pPr>
-      <w:bookmarkStart w:id="8" w:name="_Toc483658175"/>
+      <w:bookmarkStart w:id="9" w:name="_Toc483731743"/>
       <w:r>
         <w:t xml:space="preserve">View </w:t>
       </w:r>
       <w:r>
         <w:t>Article</w:t>
       </w:r>
-      <w:bookmarkEnd w:id="5"/>
+      <w:bookmarkEnd w:id="6"/>
       <w:r>
         <w:t>s</w:t>
       </w:r>
-      <w:bookmarkEnd w:id="8"/>
+      <w:bookmarkEnd w:id="9"/>
     </w:p>
     <w:p>
       <w:pPr>
@@ -2224,7 +2506,10 @@
         <w:t xml:space="preserve">. </w:t>
       </w:r>
       <w:r>
-        <w:t>Gunakan tombol "</w:t>
+        <w:t xml:space="preserve">Gunakan tombol </w:t>
+      </w:r>
+      <w:r>
+        <w:t>“</w:t>
       </w:r>
       <w:r>
         <w:rPr>
@@ -2233,7 +2518,13 @@
         <w:t>VIEW</w:t>
       </w:r>
       <w:r>
-        <w:t>", "</w:t>
+        <w:t>”</w:t>
+      </w:r>
+      <w:r>
+        <w:t xml:space="preserve">, </w:t>
+      </w:r>
+      <w:r>
+        <w:t>“</w:t>
       </w:r>
       <w:r>
         <w:rPr>
@@ -2242,7 +2533,13 @@
         <w:t>UPDATE</w:t>
       </w:r>
       <w:r>
-        <w:t>" dan "</w:t>
+        <w:t>”</w:t>
+      </w:r>
+      <w:r>
+        <w:t xml:space="preserve"> dan </w:t>
+      </w:r>
+      <w:r>
+        <w:t>“</w:t>
       </w:r>
       <w:r>
         <w:rPr>
@@ -2251,7 +2548,7 @@
         <w:t>DELETE</w:t>
       </w:r>
       <w:r>
-        <w:t>"</w:t>
+        <w:t>”</w:t>
       </w:r>
       <w:r>
         <w:t xml:space="preserve"> yang terdapat pada </w:t>
@@ -2291,7 +2588,7 @@
         <w:t xml:space="preserve"> baru</w:t>
       </w:r>
       <w:r>
-        <w:t xml:space="preserve"> silahkan pilih "</w:t>
+        <w:t xml:space="preserve"> silahkan pilih “</w:t>
       </w:r>
       <w:r>
         <w:rPr>
@@ -2306,7 +2603,7 @@
         <w:t>ARTICLE</w:t>
       </w:r>
       <w:r>
-        <w:t>"</w:t>
+        <w:t>”</w:t>
       </w:r>
       <w:r>
         <w:t xml:space="preserve"> pada </w:t>
@@ -2330,7 +2627,10 @@
         <w:t>quickupdate</w:t>
       </w:r>
       <w:r>
-        <w:t xml:space="preserve"> “</w:t>
+        <w:t xml:space="preserve"> </w:t>
+      </w:r>
+      <w:r>
+        <w:t>“</w:t>
       </w:r>
       <w:r>
         <w:rPr>
@@ -2339,7 +2639,19 @@
         <w:t>PUBLISH</w:t>
       </w:r>
       <w:r>
-        <w:t xml:space="preserve">” </w:t>
+        <w:t>” dan “</w:t>
+      </w:r>
+      <w:r>
+        <w:rPr>
+          <w:i/>
+        </w:rPr>
+        <w:t>HEADLINE</w:t>
+      </w:r>
+      <w:r>
+        <w:t>”</w:t>
+      </w:r>
+      <w:r>
+        <w:t xml:space="preserve"> </w:t>
       </w:r>
       <w:r>
         <w:t xml:space="preserve">jika ingin mengubah status </w:t>
@@ -2375,6 +2687,28 @@
       <w:r>
         <w:t>, yaitu:</w:t>
       </w:r>
+    </w:p>
+    <w:p>
+      <w:pPr>
+        <w:pStyle w:val="Caption"/>
+        <w:keepNext/>
+      </w:pPr>
+      <w:bookmarkStart w:id="10" w:name="_Toc483731753"/>
+      <w:r>
+        <w:t xml:space="preserve">Table </w:t>
+      </w:r>
+      <w:fldSimple w:instr=" SEQ Table \* ARABIC ">
+        <w:r>
+          <w:rPr>
+            <w:noProof/>
+          </w:rPr>
+          <w:t>2</w:t>
+        </w:r>
+      </w:fldSimple>
+      <w:r>
+        <w:t xml:space="preserve"> Article Manage</w:t>
+      </w:r>
+      <w:bookmarkEnd w:id="10"/>
     </w:p>
     <w:tbl>
       <w:tblPr>
@@ -2769,6 +3103,7 @@
               <w:rPr>
                 <w:i/>
               </w:rPr>
+              <w:lastRenderedPageBreak/>
               <w:t>Options</w:t>
             </w:r>
           </w:p>
@@ -2802,7 +3137,6 @@
               <w:spacing w:line="240" w:lineRule="auto"/>
             </w:pPr>
             <w:r>
-              <w:lastRenderedPageBreak/>
               <w:t>Terdapat 3</w:t>
             </w:r>
             <w:r>
@@ -2908,8 +3242,13 @@
         <w:ind w:firstLine="709"/>
       </w:pPr>
       <w:r>
-        <w:lastRenderedPageBreak/>
-        <w:t>Tampilan tabel kelola konten artikel dapat dilihat pada gambar dibawah ini:</w:t>
+        <w:t xml:space="preserve">Tampilan </w:t>
+      </w:r>
+      <w:r>
+        <w:t xml:space="preserve">halaman </w:t>
+      </w:r>
+      <w:r>
+        <w:t>kelola konten artikel dapat dilihat pada gambar dibawah ini:</w:t>
       </w:r>
     </w:p>
     <w:p>
@@ -2970,7 +3309,7 @@
         <w:pStyle w:val="Caption"/>
         <w:jc w:val="center"/>
       </w:pPr>
-      <w:bookmarkStart w:id="9" w:name="_Toc483658150"/>
+      <w:bookmarkStart w:id="11" w:name="_Toc483731756"/>
       <w:r>
         <w:t xml:space="preserve">Gambar </w:t>
       </w:r>
@@ -2991,13 +3330,14 @@
       <w:r>
         <w:t>Manage</w:t>
       </w:r>
-      <w:bookmarkEnd w:id="9"/>
+      <w:bookmarkEnd w:id="11"/>
     </w:p>
     <w:p>
       <w:pPr>
         <w:ind w:firstLine="709"/>
       </w:pPr>
       <w:r>
+        <w:lastRenderedPageBreak/>
         <w:t xml:space="preserve">Untuk dapat melakukan kelola konten artikel baik </w:t>
       </w:r>
       <w:r>
@@ -3015,6 +3355,28 @@
       <w:r>
         <w:t>, yaitu:</w:t>
       </w:r>
+    </w:p>
+    <w:p>
+      <w:pPr>
+        <w:pStyle w:val="Caption"/>
+        <w:keepNext/>
+      </w:pPr>
+      <w:bookmarkStart w:id="12" w:name="_Toc483731754"/>
+      <w:r>
+        <w:t xml:space="preserve">Table </w:t>
+      </w:r>
+      <w:fldSimple w:instr=" SEQ Table \* ARABIC ">
+        <w:r>
+          <w:rPr>
+            <w:noProof/>
+          </w:rPr>
+          <w:t>3</w:t>
+        </w:r>
+      </w:fldSimple>
+      <w:r>
+        <w:t xml:space="preserve"> Input Article Manage Form</w:t>
+      </w:r>
+      <w:bookmarkEnd w:id="12"/>
     </w:p>
     <w:tbl>
       <w:tblPr>
@@ -3045,7 +3407,6 @@
               <w:rPr>
                 <w:i/>
               </w:rPr>
-              <w:lastRenderedPageBreak/>
               <w:t>Article Type</w:t>
             </w:r>
             <w:r>
@@ -3456,7 +3817,11 @@
               <w:t>n</w:t>
             </w:r>
             <w:r>
-              <w:t xml:space="preserve"> media yang Anda ingin tambahkan kedalam artikel. Beberapa tipe media yang bisa Anda tam</w:t>
+              <w:t xml:space="preserve"> media yang Anda ingin tambahkan kedalam artikel. </w:t>
+            </w:r>
+            <w:r>
+              <w:lastRenderedPageBreak/>
+              <w:t>Beberapa tipe media yang bisa Anda tam</w:t>
             </w:r>
             <w:r>
               <w:t>bahkan yaitu: Image, Audio</w:t>
@@ -3483,6 +3848,7 @@
               <w:rPr>
                 <w:i/>
               </w:rPr>
+              <w:lastRenderedPageBreak/>
               <w:t>Video</w:t>
             </w:r>
             <w:r>
@@ -3543,7 +3909,6 @@
               <w:rPr>
                 <w:i/>
               </w:rPr>
-              <w:lastRenderedPageBreak/>
               <w:t>Keyword</w:t>
             </w:r>
           </w:p>
@@ -3951,6 +4316,7 @@
               <w:rPr>
                 <w:i/>
               </w:rPr>
+              <w:lastRenderedPageBreak/>
               <w:t xml:space="preserve">Article </w:t>
             </w:r>
             <w:r>
@@ -3995,7 +4361,19 @@
         <w:ind w:firstLine="709"/>
       </w:pPr>
       <w:r>
-        <w:t>Tampilan formulir kelola konten artikel dapat Anda lihat pada gambar dibawah ini:</w:t>
+        <w:t xml:space="preserve">Tampilan </w:t>
+      </w:r>
+      <w:r>
+        <w:t xml:space="preserve">halaman </w:t>
+      </w:r>
+      <w:r>
+        <w:t xml:space="preserve">formulir kelola konten artikel dapat </w:t>
+      </w:r>
+      <w:r>
+        <w:t>di</w:t>
+      </w:r>
+      <w:r>
+        <w:t>lihat pada gambar dibawah ini:</w:t>
       </w:r>
     </w:p>
     <w:p>
@@ -4007,7 +4385,6 @@
         <w:rPr>
           <w:noProof/>
         </w:rPr>
-        <w:lastRenderedPageBreak/>
         <w:drawing>
           <wp:inline distT="0" distB="0" distL="0" distR="0">
             <wp:extent cx="4177030" cy="3394710"/>
@@ -4056,7 +4433,7 @@
         <w:pStyle w:val="Caption"/>
         <w:jc w:val="center"/>
       </w:pPr>
-      <w:bookmarkStart w:id="10" w:name="_Toc483658151"/>
+      <w:bookmarkStart w:id="13" w:name="_Toc483731757"/>
       <w:r>
         <w:t xml:space="preserve">Gambar </w:t>
       </w:r>
@@ -4072,29 +4449,26 @@
         <w:t xml:space="preserve"> Article</w:t>
       </w:r>
       <w:r>
-        <w:t xml:space="preserve"> Manage </w:t>
-      </w:r>
-      <w:r>
-        <w:t>Form</w:t>
-      </w:r>
-      <w:bookmarkEnd w:id="10"/>
+        <w:t xml:space="preserve"> Manage Form</w:t>
+      </w:r>
+      <w:bookmarkEnd w:id="13"/>
     </w:p>
     <w:p>
       <w:pPr>
         <w:pStyle w:val="Heading2"/>
       </w:pPr>
-      <w:bookmarkStart w:id="11" w:name="_Toc463254371"/>
-      <w:bookmarkStart w:id="12" w:name="_Toc483658176"/>
+      <w:bookmarkStart w:id="14" w:name="_Toc463254371"/>
+      <w:bookmarkStart w:id="15" w:name="_Toc483731744"/>
       <w:r>
         <w:t>Datas</w:t>
       </w:r>
-      <w:bookmarkEnd w:id="12"/>
+      <w:bookmarkEnd w:id="15"/>
     </w:p>
     <w:p>
       <w:pPr>
         <w:pStyle w:val="Heading3"/>
       </w:pPr>
-      <w:bookmarkStart w:id="13" w:name="_Toc483658177"/>
+      <w:bookmarkStart w:id="16" w:name="_Toc483731745"/>
       <w:r>
         <w:t>Categories</w:t>
       </w:r>
@@ -4107,7 +4481,7 @@
         </w:rPr>
         <w:footnoteReference w:id="5"/>
       </w:r>
-      <w:bookmarkEnd w:id="13"/>
+      <w:bookmarkEnd w:id="16"/>
     </w:p>
     <w:p>
       <w:pPr>
@@ -4128,7 +4502,14 @@
       </w:r>
       <w:proofErr w:type="gramEnd"/>
       <w:r>
-        <w:t xml:space="preserve"> pada aplikasi Anda sebelumnya diharuskan untuk melakukan kelola terhadap kategori </w:t>
+        <w:t xml:space="preserve"> pada aplikasi Anda sebelumnya diharuskan untuk melakukan kelola </w:t>
+      </w:r>
+      <w:r>
+        <w:lastRenderedPageBreak/>
+        <w:t>pada</w:t>
+      </w:r>
+      <w:r>
+        <w:t xml:space="preserve"> kategori </w:t>
       </w:r>
       <w:r>
         <w:t>artikel</w:t>
@@ -4148,10 +4529,14 @@
         <w:t xml:space="preserve"> menentukan daftar pilihan </w:t>
       </w:r>
       <w:r>
-        <w:t xml:space="preserve">yang tayang pada input kategori pada formulir kelola konten artikel. </w:t>
-      </w:r>
-      <w:bookmarkStart w:id="14" w:name="_GoBack"/>
-      <w:bookmarkEnd w:id="14"/>
+        <w:t>yang tayang pada input kategori pada formulir konten artikel</w:t>
+      </w:r>
+      <w:r>
+        <w:t xml:space="preserve"> dan digunakan untuk mengelompokkan artikel berdasarkan informasi yang akan disampaikan kepada pengguna aplikasi</w:t>
+      </w:r>
+      <w:r>
+        <w:t xml:space="preserve">. </w:t>
+      </w:r>
     </w:p>
     <w:p>
       <w:pPr>
@@ -4183,377 +4568,584 @@
         <w:ind w:firstLine="709"/>
       </w:pPr>
       <w:r>
-        <w:lastRenderedPageBreak/>
         <w:t xml:space="preserve">Data yang dapat Anda lihat pada tabel kelola </w:t>
       </w:r>
       <w:r>
-        <w:t>kategori banner</w:t>
+        <w:t xml:space="preserve">kategori </w:t>
+      </w:r>
+      <w:r>
+        <w:t>artikel</w:t>
       </w:r>
       <w:r>
         <w:t>, yaitu:</w:t>
       </w:r>
     </w:p>
-    <w:p>
-      <w:pPr>
-        <w:pStyle w:val="ListParagraph"/>
-        <w:numPr>
-          <w:ilvl w:val="0"/>
-          <w:numId w:val="3"/>
-        </w:numPr>
-        <w:tabs>
-          <w:tab w:val="left" w:pos="284"/>
-        </w:tabs>
-        <w:ind w:left="284" w:hanging="284"/>
-        <w:contextualSpacing w:val="0"/>
-      </w:pPr>
-      <w:r>
-        <w:t>No</w:t>
-      </w:r>
-    </w:p>
-    <w:p>
-      <w:pPr>
-        <w:pStyle w:val="ListParagraph"/>
-        <w:tabs>
-          <w:tab w:val="left" w:pos="284"/>
-        </w:tabs>
-        <w:ind w:left="284"/>
-        <w:contextualSpacing w:val="0"/>
-      </w:pPr>
-      <w:r>
-        <w:t xml:space="preserve">Nomor urut </w:t>
-      </w:r>
-      <w:r>
-        <w:t>kategori banner</w:t>
-      </w:r>
-      <w:r>
-        <w:t xml:space="preserve"> berdasarkan data terbaru yang telah dibuat</w:t>
-      </w:r>
-    </w:p>
-    <w:p>
-      <w:pPr>
-        <w:pStyle w:val="ListParagraph"/>
-        <w:numPr>
-          <w:ilvl w:val="0"/>
-          <w:numId w:val="3"/>
-        </w:numPr>
-        <w:tabs>
-          <w:tab w:val="left" w:pos="284"/>
-        </w:tabs>
-        <w:ind w:left="284" w:hanging="284"/>
-        <w:contextualSpacing w:val="0"/>
-      </w:pPr>
-      <w:r>
-        <w:t>Title</w:t>
-      </w:r>
-    </w:p>
-    <w:p>
-      <w:pPr>
-        <w:pStyle w:val="ListParagraph"/>
-        <w:tabs>
-          <w:tab w:val="left" w:pos="284"/>
-        </w:tabs>
-        <w:ind w:left="284"/>
-        <w:contextualSpacing w:val="0"/>
-      </w:pPr>
-      <w:r>
-        <w:t xml:space="preserve">Kolom ini berisi informasi </w:t>
-      </w:r>
-      <w:proofErr w:type="gramStart"/>
-      <w:r>
-        <w:t>nama</w:t>
-      </w:r>
-      <w:proofErr w:type="gramEnd"/>
-      <w:r>
-        <w:t xml:space="preserve"> kategori banner yang digunakan untuk mengelompokkan banner</w:t>
-      </w:r>
-    </w:p>
-    <w:p>
-      <w:pPr>
-        <w:pStyle w:val="ListParagraph"/>
-        <w:numPr>
-          <w:ilvl w:val="0"/>
-          <w:numId w:val="3"/>
-        </w:numPr>
-        <w:tabs>
-          <w:tab w:val="left" w:pos="284"/>
-        </w:tabs>
-        <w:ind w:left="284" w:hanging="284"/>
-        <w:contextualSpacing w:val="0"/>
-      </w:pPr>
-      <w:r>
-        <w:t>Description</w:t>
-      </w:r>
-    </w:p>
-    <w:p>
-      <w:pPr>
-        <w:pStyle w:val="ListParagraph"/>
-        <w:tabs>
-          <w:tab w:val="left" w:pos="284"/>
-        </w:tabs>
-        <w:ind w:left="284"/>
-        <w:contextualSpacing w:val="0"/>
-      </w:pPr>
-      <w:r>
-        <w:t>Kolom ini berisi informasi keterangan tentang kategori banner. Keterangan dapat berupa lokasi munculnya banner dan informasi lainnya mengenai kategori banner</w:t>
-      </w:r>
-    </w:p>
-    <w:p>
-      <w:pPr>
-        <w:pStyle w:val="ListParagraph"/>
-        <w:numPr>
-          <w:ilvl w:val="0"/>
-          <w:numId w:val="3"/>
-        </w:numPr>
-        <w:tabs>
-          <w:tab w:val="left" w:pos="284"/>
-        </w:tabs>
-        <w:ind w:left="284" w:hanging="284"/>
-        <w:contextualSpacing w:val="0"/>
-      </w:pPr>
-      <w:r>
-        <w:t>Media Size</w:t>
-      </w:r>
-    </w:p>
-    <w:p>
-      <w:pPr>
-        <w:pStyle w:val="ListParagraph"/>
-        <w:tabs>
-          <w:tab w:val="left" w:pos="284"/>
-          <w:tab w:val="center" w:pos="3431"/>
-        </w:tabs>
-        <w:ind w:left="284"/>
-        <w:contextualSpacing w:val="0"/>
-      </w:pPr>
-      <w:r>
-        <w:t>Kolom ini berisi informasi ukuran banner yang digunakan pada kategori banner</w:t>
-      </w:r>
-    </w:p>
-    <w:p>
-      <w:pPr>
-        <w:pStyle w:val="ListParagraph"/>
-        <w:numPr>
-          <w:ilvl w:val="0"/>
-          <w:numId w:val="3"/>
-        </w:numPr>
-        <w:tabs>
-          <w:tab w:val="left" w:pos="284"/>
-        </w:tabs>
-        <w:ind w:left="284" w:hanging="284"/>
-        <w:contextualSpacing w:val="0"/>
-      </w:pPr>
-      <w:r>
-        <w:t>Limit</w:t>
-      </w:r>
-    </w:p>
-    <w:p>
-      <w:pPr>
-        <w:pStyle w:val="ListParagraph"/>
-        <w:tabs>
-          <w:tab w:val="left" w:pos="284"/>
-        </w:tabs>
-        <w:ind w:left="284"/>
-        <w:contextualSpacing w:val="0"/>
-      </w:pPr>
-      <w:r>
-        <w:t xml:space="preserve">Kolom ini berisi informasi jumlah banner pada setiap kategori yang </w:t>
-      </w:r>
-      <w:proofErr w:type="gramStart"/>
-      <w:r>
-        <w:t>akan</w:t>
-      </w:r>
-      <w:proofErr w:type="gramEnd"/>
-      <w:r>
-        <w:t xml:space="preserve"> ditayangkan pada aplikasi</w:t>
-      </w:r>
-    </w:p>
-    <w:p>
-      <w:pPr>
-        <w:pStyle w:val="ListParagraph"/>
-        <w:numPr>
-          <w:ilvl w:val="0"/>
-          <w:numId w:val="3"/>
-        </w:numPr>
-        <w:tabs>
-          <w:tab w:val="left" w:pos="284"/>
-        </w:tabs>
-        <w:ind w:left="284" w:hanging="284"/>
-        <w:contextualSpacing w:val="0"/>
-      </w:pPr>
-      <w:r>
-        <w:t>Publish</w:t>
-      </w:r>
-    </w:p>
-    <w:p>
-      <w:pPr>
-        <w:pStyle w:val="ListParagraph"/>
-        <w:tabs>
-          <w:tab w:val="left" w:pos="284"/>
-        </w:tabs>
-        <w:ind w:left="284"/>
-        <w:contextualSpacing w:val="0"/>
-      </w:pPr>
-      <w:r>
-        <w:t>Kolom ini berisi informasi jumlah banner yang dalam kondisi aktif/tayang dari setiap kategori yang ada</w:t>
-      </w:r>
-    </w:p>
-    <w:p>
-      <w:pPr>
-        <w:pStyle w:val="ListParagraph"/>
-        <w:numPr>
-          <w:ilvl w:val="0"/>
-          <w:numId w:val="3"/>
-        </w:numPr>
-        <w:tabs>
-          <w:tab w:val="left" w:pos="284"/>
-        </w:tabs>
-        <w:ind w:left="284" w:hanging="284"/>
-        <w:contextualSpacing w:val="0"/>
-      </w:pPr>
-      <w:r>
-        <w:t>Pending</w:t>
-      </w:r>
-    </w:p>
-    <w:p>
-      <w:pPr>
-        <w:pStyle w:val="ListParagraph"/>
-        <w:tabs>
-          <w:tab w:val="left" w:pos="284"/>
-        </w:tabs>
-        <w:ind w:left="284"/>
-        <w:contextualSpacing w:val="0"/>
-      </w:pPr>
-      <w:r>
-        <w:t>Kolom ini berisi informasi jumlah banner yang dalam kondisi menunggu taggal tayang dari setiap kategori yang ada</w:t>
-      </w:r>
-    </w:p>
-    <w:p>
-      <w:pPr>
-        <w:pStyle w:val="ListParagraph"/>
-        <w:numPr>
-          <w:ilvl w:val="0"/>
-          <w:numId w:val="3"/>
-        </w:numPr>
-        <w:tabs>
-          <w:tab w:val="left" w:pos="284"/>
-        </w:tabs>
-        <w:ind w:left="284" w:hanging="284"/>
-        <w:contextualSpacing w:val="0"/>
-      </w:pPr>
-      <w:r>
-        <w:t>Expired</w:t>
-      </w:r>
-    </w:p>
-    <w:p>
-      <w:pPr>
-        <w:pStyle w:val="ListParagraph"/>
-        <w:tabs>
-          <w:tab w:val="left" w:pos="284"/>
-        </w:tabs>
-        <w:ind w:left="284"/>
-        <w:contextualSpacing w:val="0"/>
-      </w:pPr>
-      <w:r>
-        <w:t>Kolom ini berisi informasi jumlah banner yang dalam kondisi sudah habis masa tayangnya dari setiap kategori yang ada</w:t>
-      </w:r>
-    </w:p>
-    <w:p>
-      <w:pPr>
-        <w:pStyle w:val="ListParagraph"/>
-        <w:numPr>
-          <w:ilvl w:val="0"/>
-          <w:numId w:val="3"/>
-        </w:numPr>
-        <w:tabs>
-          <w:tab w:val="left" w:pos="284"/>
-        </w:tabs>
-        <w:ind w:left="284" w:hanging="284"/>
-        <w:contextualSpacing w:val="0"/>
-      </w:pPr>
-      <w:r>
-        <w:t>Total</w:t>
-      </w:r>
-    </w:p>
-    <w:p>
-      <w:pPr>
-        <w:pStyle w:val="ListParagraph"/>
-        <w:tabs>
-          <w:tab w:val="left" w:pos="284"/>
-        </w:tabs>
-        <w:ind w:left="284"/>
-        <w:contextualSpacing w:val="0"/>
-      </w:pPr>
-      <w:r>
-        <w:t>Kolom ini berisi informasi jumlah data banner dari setiap kategori yang ada</w:t>
-      </w:r>
-    </w:p>
-    <w:p>
-      <w:pPr>
-        <w:pStyle w:val="ListParagraph"/>
-        <w:numPr>
-          <w:ilvl w:val="0"/>
-          <w:numId w:val="3"/>
-        </w:numPr>
-        <w:tabs>
-          <w:tab w:val="left" w:pos="284"/>
-        </w:tabs>
-        <w:ind w:left="284" w:hanging="284"/>
-        <w:contextualSpacing w:val="0"/>
-      </w:pPr>
-      <w:r>
-        <w:t>Status</w:t>
-      </w:r>
-    </w:p>
-    <w:p>
-      <w:pPr>
-        <w:pStyle w:val="ListParagraph"/>
-        <w:tabs>
-          <w:tab w:val="left" w:pos="284"/>
-        </w:tabs>
-        <w:ind w:left="284"/>
-        <w:contextualSpacing w:val="0"/>
-      </w:pPr>
-      <w:r>
-        <w:lastRenderedPageBreak/>
-        <w:t>Kolom ini berisi informasi status sebuah kategori banner untuk dimunculkan pada formulir kelola banner</w:t>
-      </w:r>
-    </w:p>
-    <w:p>
-      <w:pPr>
-        <w:pStyle w:val="ListParagraph"/>
-        <w:numPr>
-          <w:ilvl w:val="0"/>
-          <w:numId w:val="3"/>
-        </w:numPr>
-        <w:tabs>
-          <w:tab w:val="left" w:pos="284"/>
-        </w:tabs>
-        <w:ind w:left="284" w:hanging="284"/>
-        <w:contextualSpacing w:val="0"/>
-      </w:pPr>
-      <w:r>
-        <w:t>Options</w:t>
-      </w:r>
-    </w:p>
-    <w:p>
-      <w:pPr>
-        <w:pStyle w:val="ListParagraph"/>
-        <w:tabs>
-          <w:tab w:val="left" w:pos="284"/>
-        </w:tabs>
-        <w:ind w:left="284"/>
-        <w:contextualSpacing w:val="0"/>
-      </w:pPr>
-      <w:r>
-        <w:t>Kolom ini berisi action yang dapat</w:t>
-      </w:r>
-      <w:r>
-        <w:t xml:space="preserve"> Anda gunakan untuk</w:t>
-      </w:r>
-      <w:r>
-        <w:t xml:space="preserve"> melakukan kelola terhadap data </w:t>
-      </w:r>
-      <w:r>
-        <w:t>kategori banner</w:t>
+    <w:tbl>
+      <w:tblPr>
+        <w:tblStyle w:val="TableGrid"/>
+        <w:tblW w:w="0" w:type="auto"/>
+        <w:tblCellMar>
+          <w:top w:w="85" w:type="dxa"/>
+        </w:tblCellMar>
+        <w:tblLook w:val="04A0" w:firstRow="1" w:lastRow="0" w:firstColumn="1" w:lastColumn="0" w:noHBand="0" w:noVBand="1"/>
+      </w:tblPr>
+      <w:tblGrid>
+        <w:gridCol w:w="1555"/>
+        <w:gridCol w:w="4961"/>
+      </w:tblGrid>
+      <w:tr>
+        <w:tc>
+          <w:tcPr>
+            <w:tcW w:w="1555" w:type="dxa"/>
+          </w:tcPr>
+          <w:p>
+            <w:pPr>
+              <w:spacing w:line="240" w:lineRule="auto"/>
+              <w:rPr>
+                <w:i/>
+              </w:rPr>
+            </w:pPr>
+            <w:r>
+              <w:rPr>
+                <w:i/>
+              </w:rPr>
+              <w:t>No</w:t>
+            </w:r>
+          </w:p>
+        </w:tc>
+        <w:tc>
+          <w:tcPr>
+            <w:tcW w:w="4961" w:type="dxa"/>
+          </w:tcPr>
+          <w:p>
+            <w:pPr>
+              <w:spacing w:line="240" w:lineRule="auto"/>
+            </w:pPr>
+            <w:r>
+              <w:t xml:space="preserve">Nomor urut </w:t>
+            </w:r>
+            <w:r>
+              <w:t xml:space="preserve">kategori </w:t>
+            </w:r>
+            <w:r>
+              <w:t xml:space="preserve">artikel </w:t>
+            </w:r>
+            <w:r>
+              <w:t>berdasarkan data terbaru yang dibuat</w:t>
+            </w:r>
+            <w:r>
+              <w:t>.</w:t>
+            </w:r>
+          </w:p>
+        </w:tc>
+      </w:tr>
+      <w:tr>
+        <w:tc>
+          <w:tcPr>
+            <w:tcW w:w="1555" w:type="dxa"/>
+          </w:tcPr>
+          <w:p>
+            <w:pPr>
+              <w:spacing w:line="240" w:lineRule="auto"/>
+              <w:rPr>
+                <w:i/>
+              </w:rPr>
+            </w:pPr>
+            <w:r>
+              <w:rPr>
+                <w:i/>
+              </w:rPr>
+              <w:t>Category</w:t>
+            </w:r>
+          </w:p>
+        </w:tc>
+        <w:tc>
+          <w:tcPr>
+            <w:tcW w:w="4961" w:type="dxa"/>
+          </w:tcPr>
+          <w:p>
+            <w:pPr>
+              <w:spacing w:line="240" w:lineRule="auto"/>
+            </w:pPr>
+            <w:r>
+              <w:t>Kolom ini berisi informasi nama kategori artikel yang akan digunakan untuk mengelompokkan konten artikel berdasarkan informasi yang akan disampaikan kepada pengguna aplikasi.</w:t>
+            </w:r>
+          </w:p>
+        </w:tc>
+      </w:tr>
+      <w:tr>
+        <w:tc>
+          <w:tcPr>
+            <w:tcW w:w="1555" w:type="dxa"/>
+          </w:tcPr>
+          <w:p>
+            <w:pPr>
+              <w:spacing w:line="240" w:lineRule="auto"/>
+              <w:rPr>
+                <w:i/>
+              </w:rPr>
+            </w:pPr>
+            <w:r>
+              <w:rPr>
+                <w:i/>
+              </w:rPr>
+              <w:t>Parent</w:t>
+            </w:r>
+          </w:p>
+        </w:tc>
+        <w:tc>
+          <w:tcPr>
+            <w:tcW w:w="4961" w:type="dxa"/>
+          </w:tcPr>
+          <w:p>
+            <w:pPr>
+              <w:spacing w:line="240" w:lineRule="auto"/>
+            </w:pPr>
+            <w:r>
+              <w:t>Kolom ini berisi informasi kategori induk jika kategori memiliki keterkaitan dengan kategori lainnya</w:t>
+            </w:r>
+          </w:p>
+        </w:tc>
+      </w:tr>
+      <w:tr>
+        <w:tc>
+          <w:tcPr>
+            <w:tcW w:w="1555" w:type="dxa"/>
+          </w:tcPr>
+          <w:p>
+            <w:pPr>
+              <w:spacing w:line="240" w:lineRule="auto"/>
+              <w:rPr>
+                <w:i/>
+              </w:rPr>
+            </w:pPr>
+            <w:r>
+              <w:rPr>
+                <w:i/>
+              </w:rPr>
+              <w:t>Articles</w:t>
+            </w:r>
+          </w:p>
+        </w:tc>
+        <w:tc>
+          <w:tcPr>
+            <w:tcW w:w="4961" w:type="dxa"/>
+          </w:tcPr>
+          <w:p>
+            <w:pPr>
+              <w:spacing w:line="240" w:lineRule="auto"/>
+            </w:pPr>
+            <w:r>
+              <w:t>Kolom ini berisi jumlah konten artikel yang terdapat pada kategori artikel</w:t>
+            </w:r>
+          </w:p>
+        </w:tc>
+      </w:tr>
+      <w:tr>
+        <w:tc>
+          <w:tcPr>
+            <w:tcW w:w="1555" w:type="dxa"/>
+          </w:tcPr>
+          <w:p>
+            <w:pPr>
+              <w:spacing w:line="240" w:lineRule="auto"/>
+              <w:rPr>
+                <w:i/>
+              </w:rPr>
+            </w:pPr>
+            <w:r>
+              <w:rPr>
+                <w:i/>
+              </w:rPr>
+              <w:t>Creation</w:t>
+            </w:r>
+          </w:p>
+        </w:tc>
+        <w:tc>
+          <w:tcPr>
+            <w:tcW w:w="4961" w:type="dxa"/>
+          </w:tcPr>
+          <w:p>
+            <w:pPr>
+              <w:spacing w:line="240" w:lineRule="auto"/>
+            </w:pPr>
+            <w:r>
+              <w:t>Kolom ini berisi informasi user pembuat kategori artikel</w:t>
+            </w:r>
+          </w:p>
+        </w:tc>
+      </w:tr>
+      <w:tr>
+        <w:tc>
+          <w:tcPr>
+            <w:tcW w:w="1555" w:type="dxa"/>
+          </w:tcPr>
+          <w:p>
+            <w:pPr>
+              <w:spacing w:line="240" w:lineRule="auto"/>
+              <w:rPr>
+                <w:i/>
+              </w:rPr>
+            </w:pPr>
+            <w:r>
+              <w:rPr>
+                <w:i/>
+              </w:rPr>
+              <w:t>Creation Date</w:t>
+            </w:r>
+          </w:p>
+        </w:tc>
+        <w:tc>
+          <w:tcPr>
+            <w:tcW w:w="4961" w:type="dxa"/>
+          </w:tcPr>
+          <w:p>
+            <w:pPr>
+              <w:spacing w:line="240" w:lineRule="auto"/>
+            </w:pPr>
+            <w:r>
+              <w:t>Kolom ini berisi informasi tanggal pembuatan data kategori artikel</w:t>
+            </w:r>
+          </w:p>
+        </w:tc>
+      </w:tr>
+      <w:tr>
+        <w:tc>
+          <w:tcPr>
+            <w:tcW w:w="1555" w:type="dxa"/>
+          </w:tcPr>
+          <w:p>
+            <w:pPr>
+              <w:spacing w:line="240" w:lineRule="auto"/>
+              <w:rPr>
+                <w:i/>
+              </w:rPr>
+            </w:pPr>
+            <w:r>
+              <w:rPr>
+                <w:i/>
+              </w:rPr>
+              <w:t>Single Photo</w:t>
+            </w:r>
+          </w:p>
+        </w:tc>
+        <w:tc>
+          <w:tcPr>
+            <w:tcW w:w="4961" w:type="dxa"/>
+          </w:tcPr>
+          <w:p>
+            <w:pPr>
+              <w:spacing w:line="240" w:lineRule="auto"/>
+            </w:pPr>
+            <w:r>
+              <w:t xml:space="preserve">Kolom ini berisi informasi keterangan </w:t>
+            </w:r>
+            <w:r>
+              <w:t xml:space="preserve">jumlah </w:t>
+            </w:r>
+            <w:r>
+              <w:t>photo yang dapat diupload pada konten artikel dengan kategori tertentu.</w:t>
+            </w:r>
+          </w:p>
+        </w:tc>
+      </w:tr>
+      <w:tr>
+        <w:tc>
+          <w:tcPr>
+            <w:tcW w:w="1555" w:type="dxa"/>
+          </w:tcPr>
+          <w:p>
+            <w:pPr>
+              <w:spacing w:line="240" w:lineRule="auto"/>
+              <w:rPr>
+                <w:i/>
+              </w:rPr>
+            </w:pPr>
+            <w:r>
+              <w:rPr>
+                <w:i/>
+              </w:rPr>
+              <w:t>Publish</w:t>
+            </w:r>
+          </w:p>
+        </w:tc>
+        <w:tc>
+          <w:tcPr>
+            <w:tcW w:w="4961" w:type="dxa"/>
+          </w:tcPr>
+          <w:p>
+            <w:pPr>
+              <w:spacing w:line="240" w:lineRule="auto"/>
+            </w:pPr>
+            <w:r>
+              <w:t xml:space="preserve">Kolom ini berisi informasi status tayang kategori </w:t>
+            </w:r>
+            <w:r>
+              <w:t>artikel</w:t>
+            </w:r>
+            <w:r>
+              <w:t xml:space="preserve"> pada aplikasi</w:t>
+            </w:r>
+          </w:p>
+          <w:p>
+            <w:pPr>
+              <w:spacing w:line="240" w:lineRule="auto"/>
+              <w:rPr>
+                <w:i/>
+              </w:rPr>
+            </w:pPr>
+            <w:r>
+              <w:rPr>
+                <w:b/>
+                <w:i/>
+              </w:rPr>
+              <w:t>Catatan:</w:t>
+            </w:r>
+            <w:r>
+              <w:rPr>
+                <w:i/>
+              </w:rPr>
+              <w:t xml:space="preserve"> Pada kolom ini Anda dapat memperbarui status aktif pada kategori </w:t>
+            </w:r>
+            <w:r>
+              <w:rPr>
+                <w:i/>
+              </w:rPr>
+              <w:t>artikel</w:t>
+            </w:r>
+            <w:r>
+              <w:rPr>
+                <w:i/>
+              </w:rPr>
+              <w:t xml:space="preserve"> dengan menggunakan fungsi quickupdate. Klik icon yang terdapat pada kolom </w:t>
+            </w:r>
+            <w:r>
+              <w:rPr>
+                <w:i/>
+              </w:rPr>
+              <w:t xml:space="preserve">publish </w:t>
+            </w:r>
+            <w:r>
+              <w:rPr>
+                <w:i/>
+              </w:rPr>
+              <w:t xml:space="preserve">untuk merubah status aktif pada kategori </w:t>
+            </w:r>
+            <w:r>
+              <w:rPr>
+                <w:i/>
+              </w:rPr>
+              <w:t>artikel</w:t>
+            </w:r>
+            <w:r>
+              <w:rPr>
+                <w:i/>
+              </w:rPr>
+              <w:t>.</w:t>
+            </w:r>
+          </w:p>
+        </w:tc>
+      </w:tr>
+      <w:tr>
+        <w:tc>
+          <w:tcPr>
+            <w:tcW w:w="1555" w:type="dxa"/>
+          </w:tcPr>
+          <w:p>
+            <w:pPr>
+              <w:spacing w:line="240" w:lineRule="auto"/>
+              <w:rPr>
+                <w:i/>
+              </w:rPr>
+            </w:pPr>
+            <w:r>
+              <w:rPr>
+                <w:i/>
+              </w:rPr>
+              <w:lastRenderedPageBreak/>
+              <w:t>Options</w:t>
+            </w:r>
+          </w:p>
+        </w:tc>
+        <w:tc>
+          <w:tcPr>
+            <w:tcW w:w="4961" w:type="dxa"/>
+          </w:tcPr>
+          <w:p>
+            <w:pPr>
+              <w:spacing w:line="240" w:lineRule="auto"/>
+            </w:pPr>
+            <w:r>
+              <w:t xml:space="preserve">Kolom ini berisi </w:t>
+            </w:r>
+            <w:r>
+              <w:rPr>
+                <w:i/>
+              </w:rPr>
+              <w:t>action</w:t>
+            </w:r>
+            <w:r>
+              <w:t xml:space="preserve"> yang dapat</w:t>
+            </w:r>
+            <w:r>
+              <w:t xml:space="preserve"> Anda gunakan untuk</w:t>
+            </w:r>
+            <w:r>
+              <w:t xml:space="preserve"> melakukan kelola terhadap data </w:t>
+            </w:r>
+            <w:r>
+              <w:t xml:space="preserve">kategori </w:t>
+            </w:r>
+            <w:r>
+              <w:t>artikel</w:t>
+            </w:r>
+            <w:r>
+              <w:t xml:space="preserve">. </w:t>
+            </w:r>
+          </w:p>
+          <w:p>
+            <w:pPr>
+              <w:spacing w:line="240" w:lineRule="auto"/>
+            </w:pPr>
+            <w:r>
+              <w:t>Terdapat 3</w:t>
+            </w:r>
+            <w:r>
+              <w:t xml:space="preserve"> (</w:t>
+            </w:r>
+            <w:r>
+              <w:t>tiga</w:t>
+            </w:r>
+            <w:r>
+              <w:t xml:space="preserve">) </w:t>
+            </w:r>
+            <w:r>
+              <w:t>pilihan</w:t>
+            </w:r>
+            <w:r>
+              <w:rPr>
+                <w:i/>
+              </w:rPr>
+              <w:t xml:space="preserve"> </w:t>
+            </w:r>
+            <w:r>
+              <w:t xml:space="preserve">yang dapat Anda gunakan pada tabel kelola kategori </w:t>
+            </w:r>
+            <w:r>
+              <w:t>artikel</w:t>
+            </w:r>
+            <w:r>
+              <w:t xml:space="preserve"> ini yaitu </w:t>
+            </w:r>
+            <w:r>
+              <w:rPr>
+                <w:i/>
+              </w:rPr>
+              <w:t>View,</w:t>
+            </w:r>
+            <w:r>
+              <w:t xml:space="preserve"> </w:t>
+            </w:r>
+            <w:r>
+              <w:rPr>
+                <w:i/>
+              </w:rPr>
+              <w:t>Edit</w:t>
+            </w:r>
+            <w:r>
+              <w:rPr>
+                <w:i/>
+              </w:rPr>
+              <w:t xml:space="preserve"> </w:t>
+            </w:r>
+            <w:r>
+              <w:t xml:space="preserve">dan </w:t>
+            </w:r>
+            <w:r>
+              <w:rPr>
+                <w:i/>
+              </w:rPr>
+              <w:t>Delete</w:t>
+            </w:r>
+            <w:r>
+              <w:t>.</w:t>
+            </w:r>
+          </w:p>
+          <w:p>
+            <w:pPr>
+              <w:pStyle w:val="ListParagraph"/>
+              <w:numPr>
+                <w:ilvl w:val="0"/>
+                <w:numId w:val="11"/>
+              </w:numPr>
+              <w:spacing w:line="240" w:lineRule="auto"/>
+              <w:ind w:left="317" w:hanging="284"/>
+              <w:contextualSpacing w:val="0"/>
+            </w:pPr>
+            <w:r>
+              <w:t>View, action ini dapat Anda gunakan jika ingin melihat informasi lengkap tentang kategori artikel</w:t>
+            </w:r>
+          </w:p>
+          <w:p>
+            <w:pPr>
+              <w:pStyle w:val="ListParagraph"/>
+              <w:numPr>
+                <w:ilvl w:val="0"/>
+                <w:numId w:val="11"/>
+              </w:numPr>
+              <w:spacing w:line="240" w:lineRule="auto"/>
+              <w:ind w:left="317" w:hanging="284"/>
+              <w:contextualSpacing w:val="0"/>
+            </w:pPr>
+            <w:r>
+              <w:t xml:space="preserve">Edit, action ini dapat Anda gunakan jika ingin memperbarui data </w:t>
+            </w:r>
+            <w:r>
+              <w:t xml:space="preserve">pada </w:t>
+            </w:r>
+            <w:r>
+              <w:t xml:space="preserve">kategori </w:t>
+            </w:r>
+            <w:r>
+              <w:t>artikel</w:t>
+            </w:r>
+          </w:p>
+          <w:p>
+            <w:pPr>
+              <w:pStyle w:val="ListParagraph"/>
+              <w:numPr>
+                <w:ilvl w:val="0"/>
+                <w:numId w:val="11"/>
+              </w:numPr>
+              <w:spacing w:line="240" w:lineRule="auto"/>
+              <w:ind w:left="317" w:hanging="284"/>
+            </w:pPr>
+            <w:r>
+              <w:t xml:space="preserve">Delete, action ini dapat Anda gunakan jika ingin menghapus data </w:t>
+            </w:r>
+            <w:r>
+              <w:t xml:space="preserve">pada </w:t>
+            </w:r>
+            <w:r>
+              <w:t xml:space="preserve">kategori </w:t>
+            </w:r>
+            <w:r>
+              <w:t>artikel</w:t>
+            </w:r>
+          </w:p>
+        </w:tc>
+      </w:tr>
+    </w:tbl>
+    <w:p>
+      <w:pPr>
+        <w:spacing w:before="240"/>
+        <w:ind w:firstLine="709"/>
+      </w:pPr>
+      <w:r>
+        <w:t>Tampilan halaman kelola</w:t>
+      </w:r>
+      <w:r>
+        <w:t xml:space="preserve"> kategori artikel dapat dilihat pada gambar dibawah ini:</w:t>
       </w:r>
     </w:p>
     <w:p>
@@ -4570,8 +5162,8 @@
         </w:rPr>
         <w:drawing>
           <wp:inline distT="0" distB="0" distL="0" distR="0" wp14:anchorId="076EA4B9" wp14:editId="3AB20867">
-            <wp:extent cx="4177030" cy="1432560"/>
-            <wp:effectExtent l="0" t="0" r="0" b="0"/>
+            <wp:extent cx="4123638" cy="3253839"/>
+            <wp:effectExtent l="0" t="0" r="0" b="3810"/>
             <wp:docPr id="2" name="Picture 2"/>
             <wp:cNvGraphicFramePr>
               <a:graphicFrameLocks xmlns:a="http://schemas.openxmlformats.org/drawingml/2006/main" noChangeAspect="1"/>
@@ -4584,7 +5176,7 @@
                     <pic:cNvPicPr/>
                   </pic:nvPicPr>
                   <pic:blipFill>
-                    <a:blip r:embed="rId10">
+                    <a:blip r:embed="rId10" cstate="print">
                       <a:extLst>
                         <a:ext uri="{28A0092B-C50C-407E-A947-70E740481C1C}">
                           <a14:useLocalDpi xmlns:a14="http://schemas.microsoft.com/office/drawing/2010/main" val="0"/>
@@ -4598,7 +5190,7 @@
                   <pic:spPr>
                     <a:xfrm>
                       <a:off x="0" y="0"/>
-                      <a:ext cx="4177030" cy="1432560"/>
+                      <a:ext cx="4141868" cy="3268223"/>
                     </a:xfrm>
                     <a:prstGeom prst="rect">
                       <a:avLst/>
@@ -4613,232 +5205,41 @@
     </w:p>
     <w:p>
       <w:pPr>
+        <w:spacing w:before="240"/>
         <w:ind w:firstLine="709"/>
       </w:pPr>
       <w:r>
-        <w:t xml:space="preserve">Input yang terdapat pada formulir </w:t>
-      </w:r>
-      <w:r>
-        <w:t>kelola kategori banner</w:t>
-      </w:r>
-      <w:r>
-        <w:t xml:space="preserve"> ini, yaitu:</w:t>
-      </w:r>
-    </w:p>
-    <w:p>
-      <w:pPr>
-        <w:pStyle w:val="ListParagraph"/>
-        <w:numPr>
-          <w:ilvl w:val="0"/>
-          <w:numId w:val="4"/>
-        </w:numPr>
-        <w:tabs>
-          <w:tab w:val="left" w:pos="284"/>
-        </w:tabs>
-        <w:ind w:left="284" w:hanging="284"/>
-        <w:contextualSpacing w:val="0"/>
-      </w:pPr>
-      <w:r>
-        <w:t>Title *</w:t>
-      </w:r>
-    </w:p>
-    <w:p>
-      <w:pPr>
-        <w:pStyle w:val="ListParagraph"/>
-        <w:tabs>
-          <w:tab w:val="left" w:pos="284"/>
-        </w:tabs>
-        <w:ind w:left="284"/>
-        <w:contextualSpacing w:val="0"/>
-      </w:pPr>
-      <w:r>
-        <w:t xml:space="preserve">Input ini berisikan informasi </w:t>
-      </w:r>
-      <w:proofErr w:type="gramStart"/>
-      <w:r>
-        <w:t>nama</w:t>
-      </w:r>
-      <w:proofErr w:type="gramEnd"/>
-      <w:r>
-        <w:t xml:space="preserve"> kategori yang digunakan</w:t>
-      </w:r>
-    </w:p>
-    <w:p>
-      <w:pPr>
-        <w:pStyle w:val="ListParagraph"/>
-        <w:numPr>
-          <w:ilvl w:val="0"/>
-          <w:numId w:val="4"/>
-        </w:numPr>
-        <w:tabs>
-          <w:tab w:val="left" w:pos="284"/>
-        </w:tabs>
-        <w:ind w:left="284" w:hanging="284"/>
-        <w:contextualSpacing w:val="0"/>
-      </w:pPr>
-      <w:r>
-        <w:t>Description *</w:t>
-      </w:r>
-    </w:p>
-    <w:p>
-      <w:pPr>
-        <w:pStyle w:val="ListParagraph"/>
-        <w:tabs>
-          <w:tab w:val="left" w:pos="284"/>
-        </w:tabs>
-        <w:ind w:left="284"/>
-        <w:contextualSpacing w:val="0"/>
-      </w:pPr>
-      <w:r>
-        <w:t>Input ini berisikan informasi keterangan tentang kategori banner</w:t>
-      </w:r>
-    </w:p>
-    <w:p>
-      <w:pPr>
-        <w:pStyle w:val="ListParagraph"/>
-        <w:numPr>
-          <w:ilvl w:val="0"/>
-          <w:numId w:val="4"/>
-        </w:numPr>
-        <w:tabs>
-          <w:tab w:val="left" w:pos="284"/>
-        </w:tabs>
-        <w:ind w:left="284" w:hanging="284"/>
-        <w:contextualSpacing w:val="0"/>
-      </w:pPr>
-      <w:r>
-        <w:t>Width *</w:t>
-      </w:r>
-    </w:p>
-    <w:p>
-      <w:pPr>
-        <w:pStyle w:val="ListParagraph"/>
-        <w:tabs>
-          <w:tab w:val="left" w:pos="284"/>
-        </w:tabs>
-        <w:ind w:left="284"/>
-        <w:contextualSpacing w:val="0"/>
-      </w:pPr>
-      <w:r>
-        <w:t xml:space="preserve">Input ini berisikan informasi ukuran lebar banner yang </w:t>
-      </w:r>
-      <w:proofErr w:type="gramStart"/>
-      <w:r>
-        <w:t>akan</w:t>
-      </w:r>
-      <w:proofErr w:type="gramEnd"/>
-      <w:r>
-        <w:t xml:space="preserve"> diupload</w:t>
-      </w:r>
-    </w:p>
-    <w:p>
-      <w:pPr>
-        <w:pStyle w:val="ListParagraph"/>
-        <w:numPr>
-          <w:ilvl w:val="0"/>
-          <w:numId w:val="4"/>
-        </w:numPr>
-        <w:tabs>
-          <w:tab w:val="left" w:pos="284"/>
-        </w:tabs>
-        <w:ind w:left="284" w:hanging="284"/>
-        <w:contextualSpacing w:val="0"/>
-      </w:pPr>
-      <w:r>
-        <w:t>Height *</w:t>
-      </w:r>
-    </w:p>
-    <w:p>
-      <w:pPr>
-        <w:pStyle w:val="ListParagraph"/>
-        <w:tabs>
-          <w:tab w:val="left" w:pos="284"/>
-        </w:tabs>
-        <w:ind w:left="284"/>
-        <w:contextualSpacing w:val="0"/>
-      </w:pPr>
-      <w:r>
-        <w:t xml:space="preserve">Input ini berisikan informasi ukuran tinggi banner yang </w:t>
-      </w:r>
-      <w:proofErr w:type="gramStart"/>
-      <w:r>
-        <w:t>akan</w:t>
-      </w:r>
-      <w:proofErr w:type="gramEnd"/>
-      <w:r>
-        <w:t xml:space="preserve"> diupload</w:t>
-      </w:r>
-    </w:p>
-    <w:p>
-      <w:pPr>
-        <w:pStyle w:val="ListParagraph"/>
-        <w:numPr>
-          <w:ilvl w:val="0"/>
-          <w:numId w:val="4"/>
-        </w:numPr>
-        <w:tabs>
-          <w:tab w:val="left" w:pos="284"/>
-        </w:tabs>
-        <w:ind w:left="284" w:hanging="284"/>
-        <w:contextualSpacing w:val="0"/>
-      </w:pPr>
-      <w:r>
-        <w:t>Banner Limit</w:t>
-      </w:r>
-    </w:p>
-    <w:p>
-      <w:pPr>
-        <w:pStyle w:val="ListParagraph"/>
-        <w:tabs>
-          <w:tab w:val="left" w:pos="284"/>
-        </w:tabs>
-        <w:ind w:left="284"/>
-        <w:contextualSpacing w:val="0"/>
-      </w:pPr>
-      <w:r>
-        <w:t xml:space="preserve">Input ini berisikan informasi jumlah banner yang </w:t>
-      </w:r>
-      <w:proofErr w:type="gramStart"/>
-      <w:r>
-        <w:t>akan</w:t>
-      </w:r>
-      <w:proofErr w:type="gramEnd"/>
-      <w:r>
-        <w:t xml:space="preserve"> ditayangkan pada aplikasi</w:t>
-      </w:r>
-    </w:p>
-    <w:p>
-      <w:pPr>
-        <w:pStyle w:val="ListParagraph"/>
-        <w:numPr>
-          <w:ilvl w:val="0"/>
-          <w:numId w:val="4"/>
-        </w:numPr>
-        <w:tabs>
-          <w:tab w:val="left" w:pos="284"/>
-        </w:tabs>
-        <w:ind w:left="284" w:hanging="284"/>
-        <w:contextualSpacing w:val="0"/>
-      </w:pPr>
-      <w:r>
-        <w:t>Publish</w:t>
-      </w:r>
-    </w:p>
-    <w:p>
-      <w:pPr>
-        <w:pStyle w:val="ListParagraph"/>
-        <w:tabs>
-          <w:tab w:val="left" w:pos="284"/>
-        </w:tabs>
-        <w:ind w:left="284"/>
-        <w:contextualSpacing w:val="0"/>
-      </w:pPr>
-      <w:r>
-        <w:t>Input ini berisikan informasi status tayang pada sebuah kategori banner untuk ditayangkan pada aplikasi</w:t>
-      </w:r>
-    </w:p>
-    <w:p>
-      <w:pPr>
+        <w:t xml:space="preserve">Pada </w:t>
+      </w:r>
+      <w:r>
+        <w:rPr>
+          <w:i/>
+        </w:rPr>
+        <w:t>option menu</w:t>
+      </w:r>
+      <w:r>
+        <w:t xml:space="preserve"> kelola kategori artikel Anda dapat melihat informasi lengkap tentang sebuah kategori artikel.</w:t>
+      </w:r>
+    </w:p>
+    <w:p>
+      <w:pPr>
+        <w:spacing w:before="240"/>
+        <w:ind w:firstLine="709"/>
+      </w:pPr>
+      <w:r>
+        <w:lastRenderedPageBreak/>
+        <w:t xml:space="preserve">Tampilan halaman detail kategori artikel dapat </w:t>
+      </w:r>
+      <w:r>
+        <w:t>di</w:t>
+      </w:r>
+      <w:r>
+        <w:t>lihat pada gambar dibawah ini:</w:t>
+      </w:r>
+    </w:p>
+    <w:p>
+      <w:pPr>
+        <w:keepNext/>
         <w:tabs>
           <w:tab w:val="left" w:pos="284"/>
         </w:tabs>
@@ -4849,12 +5250,11 @@
         <w:rPr>
           <w:noProof/>
         </w:rPr>
-        <w:lastRenderedPageBreak/>
         <w:drawing>
-          <wp:inline distT="0" distB="0" distL="0" distR="0" wp14:anchorId="5AF91DED" wp14:editId="21FDE404">
-            <wp:extent cx="4177030" cy="2909570"/>
-            <wp:effectExtent l="0" t="0" r="0" b="5080"/>
-            <wp:docPr id="3" name="Picture 3"/>
+          <wp:inline distT="0" distB="0" distL="0" distR="0">
+            <wp:extent cx="4177030" cy="3394710"/>
+            <wp:effectExtent l="0" t="0" r="0" b="0"/>
+            <wp:docPr id="1" name="Picture 1"/>
             <wp:cNvGraphicFramePr>
               <a:graphicFrameLocks xmlns:a="http://schemas.openxmlformats.org/drawingml/2006/main" noChangeAspect="1"/>
             </wp:cNvGraphicFramePr>
@@ -4862,7 +5262,7 @@
               <a:graphicData uri="http://schemas.openxmlformats.org/drawingml/2006/picture">
                 <pic:pic xmlns:pic="http://schemas.openxmlformats.org/drawingml/2006/picture">
                   <pic:nvPicPr>
-                    <pic:cNvPr id="3" name="Untitled-2.png"/>
+                    <pic:cNvPr id="1" name="categorie_view.png"/>
                     <pic:cNvPicPr/>
                   </pic:nvPicPr>
                   <pic:blipFill>
@@ -4880,7 +5280,7 @@
                   <pic:spPr>
                     <a:xfrm>
                       <a:off x="0" y="0"/>
-                      <a:ext cx="4177030" cy="2909570"/>
+                      <a:ext cx="4177030" cy="3394710"/>
                     </a:xfrm>
                     <a:prstGeom prst="rect">
                       <a:avLst/>
@@ -4893,62 +5293,552 @@
         </w:drawing>
       </w:r>
     </w:p>
+    <w:p>
+      <w:pPr>
+        <w:pStyle w:val="Caption"/>
+        <w:jc w:val="center"/>
+      </w:pPr>
+      <w:bookmarkStart w:id="17" w:name="_Toc483731758"/>
+      <w:r>
+        <w:t xml:space="preserve">Gambar </w:t>
+      </w:r>
+      <w:fldSimple w:instr=" SEQ Gambar \* ARABIC ">
+        <w:r>
+          <w:rPr>
+            <w:noProof/>
+          </w:rPr>
+          <w:t>3</w:t>
+        </w:r>
+      </w:fldSimple>
+      <w:r>
+        <w:rPr>
+          <w:noProof/>
+        </w:rPr>
+        <w:t xml:space="preserve"> Article Category Detail</w:t>
+      </w:r>
+      <w:bookmarkEnd w:id="17"/>
+    </w:p>
+    <w:p>
+      <w:pPr>
+        <w:tabs>
+          <w:tab w:val="left" w:pos="284"/>
+        </w:tabs>
+        <w:spacing w:before="240"/>
+        <w:ind w:firstLine="709"/>
+      </w:pPr>
+      <w:r>
+        <w:t xml:space="preserve">Untuk dapat menambahkan kategori </w:t>
+      </w:r>
+      <w:r>
+        <w:t>artikel</w:t>
+      </w:r>
+      <w:r>
+        <w:t xml:space="preserve"> pada aplikasi Anda dapat mengunakan fitur </w:t>
+      </w:r>
+      <w:r>
+        <w:rPr>
+          <w:i/>
+        </w:rPr>
+        <w:t xml:space="preserve">Add Category </w:t>
+      </w:r>
+      <w:r>
+        <w:t xml:space="preserve">yang terdapat pada </w:t>
+      </w:r>
+      <w:r>
+        <w:rPr>
+          <w:i/>
+        </w:rPr>
+        <w:t>content menu</w:t>
+      </w:r>
+      <w:r>
+        <w:t xml:space="preserve"> dan untuk merubah </w:t>
+      </w:r>
+      <w:r>
+        <w:t xml:space="preserve">data pada </w:t>
+      </w:r>
+      <w:r>
+        <w:t xml:space="preserve">kategori </w:t>
+      </w:r>
+      <w:r>
+        <w:t>artikel</w:t>
+      </w:r>
+      <w:r>
+        <w:t xml:space="preserve"> yang sudah</w:t>
+      </w:r>
+      <w:r>
+        <w:t xml:space="preserve"> pernah Anda</w:t>
+      </w:r>
+      <w:r>
+        <w:t xml:space="preserve"> buat dapat juga menggunakan </w:t>
+      </w:r>
+      <w:r>
+        <w:rPr>
+          <w:i/>
+        </w:rPr>
+        <w:t>Edit</w:t>
+      </w:r>
+      <w:r>
+        <w:t xml:space="preserve"> pada </w:t>
+      </w:r>
+      <w:r>
+        <w:rPr>
+          <w:i/>
+        </w:rPr>
+        <w:t>option menu</w:t>
+      </w:r>
+      <w:r>
+        <w:t xml:space="preserve">. Input yang terdapat pada formulir kelola kategori </w:t>
+      </w:r>
+      <w:r>
+        <w:t xml:space="preserve">artikel </w:t>
+      </w:r>
+      <w:r>
+        <w:t>ini, yaitu:</w:t>
+      </w:r>
+    </w:p>
+    <w:p>
+      <w:pPr>
+        <w:pStyle w:val="Caption"/>
+        <w:keepNext/>
+      </w:pPr>
+      <w:bookmarkStart w:id="18" w:name="_Toc483731755"/>
+      <w:r>
+        <w:t xml:space="preserve">Table </w:t>
+      </w:r>
+      <w:fldSimple w:instr=" SEQ Table \* ARABIC ">
+        <w:r>
+          <w:rPr>
+            <w:noProof/>
+          </w:rPr>
+          <w:t>4</w:t>
+        </w:r>
+      </w:fldSimple>
+      <w:r>
+        <w:t xml:space="preserve"> Input Article Category Form</w:t>
+      </w:r>
+      <w:bookmarkEnd w:id="18"/>
+    </w:p>
+    <w:tbl>
+      <w:tblPr>
+        <w:tblStyle w:val="TableGrid"/>
+        <w:tblW w:w="0" w:type="auto"/>
+        <w:tblCellMar>
+          <w:top w:w="85" w:type="dxa"/>
+        </w:tblCellMar>
+        <w:tblLook w:val="04A0" w:firstRow="1" w:lastRow="0" w:firstColumn="1" w:lastColumn="0" w:noHBand="0" w:noVBand="1"/>
+      </w:tblPr>
+      <w:tblGrid>
+        <w:gridCol w:w="1555"/>
+        <w:gridCol w:w="4961"/>
+      </w:tblGrid>
+      <w:tr>
+        <w:tc>
+          <w:tcPr>
+            <w:tcW w:w="1555" w:type="dxa"/>
+          </w:tcPr>
+          <w:p>
+            <w:pPr>
+              <w:spacing w:line="240" w:lineRule="auto"/>
+              <w:rPr>
+                <w:i/>
+              </w:rPr>
+            </w:pPr>
+            <w:r>
+              <w:rPr>
+                <w:i/>
+              </w:rPr>
+              <w:t>Parent</w:t>
+            </w:r>
+          </w:p>
+        </w:tc>
+        <w:tc>
+          <w:tcPr>
+            <w:tcW w:w="4961" w:type="dxa"/>
+          </w:tcPr>
+          <w:p>
+            <w:pPr>
+              <w:spacing w:line="240" w:lineRule="auto"/>
+            </w:pPr>
+            <w:r>
+              <w:t>Input ini berisi informasi kategori induk</w:t>
+            </w:r>
+            <w:r>
+              <w:t xml:space="preserve"> sebuah </w:t>
+            </w:r>
+            <w:r>
+              <w:t xml:space="preserve">kategori </w:t>
+            </w:r>
+            <w:r>
+              <w:t xml:space="preserve">artikel </w:t>
+            </w:r>
+            <w:r>
+              <w:t xml:space="preserve">yang akan ditambahkan atau diperbarui </w:t>
+            </w:r>
+            <w:r>
+              <w:t xml:space="preserve">jika </w:t>
+            </w:r>
+            <w:r>
+              <w:t>memiliki hubungan dengan kategori lainnya</w:t>
+            </w:r>
+          </w:p>
+        </w:tc>
+      </w:tr>
+      <w:tr>
+        <w:tc>
+          <w:tcPr>
+            <w:tcW w:w="1555" w:type="dxa"/>
+          </w:tcPr>
+          <w:p>
+            <w:pPr>
+              <w:spacing w:line="240" w:lineRule="auto"/>
+              <w:rPr>
+                <w:i/>
+              </w:rPr>
+            </w:pPr>
+            <w:r>
+              <w:rPr>
+                <w:i/>
+              </w:rPr>
+              <w:lastRenderedPageBreak/>
+              <w:t>Category</w:t>
+            </w:r>
+            <w:r>
+              <w:rPr>
+                <w:i/>
+              </w:rPr>
+              <w:t xml:space="preserve"> </w:t>
+            </w:r>
+            <w:r>
+              <w:rPr>
+                <w:i/>
+                <w:color w:val="FF0000"/>
+              </w:rPr>
+              <w:t>*</w:t>
+            </w:r>
+          </w:p>
+        </w:tc>
+        <w:tc>
+          <w:tcPr>
+            <w:tcW w:w="4961" w:type="dxa"/>
+          </w:tcPr>
+          <w:p>
+            <w:pPr>
+              <w:spacing w:line="240" w:lineRule="auto"/>
+            </w:pPr>
+            <w:r>
+              <w:t xml:space="preserve">Input ini berisi informasi nama kategori </w:t>
+            </w:r>
+            <w:r>
+              <w:t>yang akan digunakan untuk mengelompokkan informasi konten artikel</w:t>
+            </w:r>
+          </w:p>
+        </w:tc>
+      </w:tr>
+      <w:tr>
+        <w:tc>
+          <w:tcPr>
+            <w:tcW w:w="1555" w:type="dxa"/>
+          </w:tcPr>
+          <w:p>
+            <w:pPr>
+              <w:spacing w:line="240" w:lineRule="auto"/>
+              <w:rPr>
+                <w:i/>
+              </w:rPr>
+            </w:pPr>
+            <w:r>
+              <w:rPr>
+                <w:i/>
+              </w:rPr>
+              <w:t xml:space="preserve">Description </w:t>
+            </w:r>
+            <w:r>
+              <w:rPr>
+                <w:i/>
+                <w:color w:val="FF0000"/>
+              </w:rPr>
+              <w:t>*</w:t>
+            </w:r>
+          </w:p>
+        </w:tc>
+        <w:tc>
+          <w:tcPr>
+            <w:tcW w:w="4961" w:type="dxa"/>
+          </w:tcPr>
+          <w:p>
+            <w:pPr>
+              <w:spacing w:line="240" w:lineRule="auto"/>
+            </w:pPr>
+            <w:r>
+              <w:t xml:space="preserve">Input ini berisi informasi keterangan tentang kategori </w:t>
+            </w:r>
+            <w:r>
+              <w:t>artikel</w:t>
+            </w:r>
+          </w:p>
+        </w:tc>
+      </w:tr>
+      <w:tr>
+        <w:tc>
+          <w:tcPr>
+            <w:tcW w:w="1555" w:type="dxa"/>
+          </w:tcPr>
+          <w:p>
+            <w:pPr>
+              <w:spacing w:line="240" w:lineRule="auto"/>
+              <w:rPr>
+                <w:i/>
+              </w:rPr>
+            </w:pPr>
+            <w:r>
+              <w:rPr>
+                <w:i/>
+              </w:rPr>
+              <w:t>Single Photo</w:t>
+            </w:r>
+          </w:p>
+        </w:tc>
+        <w:tc>
+          <w:tcPr>
+            <w:tcW w:w="4961" w:type="dxa"/>
+          </w:tcPr>
+          <w:p>
+            <w:pPr>
+              <w:spacing w:line="240" w:lineRule="auto"/>
+            </w:pPr>
+            <w:r>
+              <w:t>Input ini berisi informasi tentang pengaturan photo yang dapat diupload pada konten artikel berdasarkan kategori</w:t>
+            </w:r>
+          </w:p>
+        </w:tc>
+      </w:tr>
+      <w:tr>
+        <w:tc>
+          <w:tcPr>
+            <w:tcW w:w="1555" w:type="dxa"/>
+          </w:tcPr>
+          <w:p>
+            <w:pPr>
+              <w:spacing w:line="240" w:lineRule="auto"/>
+              <w:rPr>
+                <w:i/>
+              </w:rPr>
+            </w:pPr>
+            <w:r>
+              <w:rPr>
+                <w:i/>
+              </w:rPr>
+              <w:t>Publish</w:t>
+            </w:r>
+            <w:r>
+              <w:rPr>
+                <w:i/>
+              </w:rPr>
+              <w:t xml:space="preserve"> </w:t>
+            </w:r>
+            <w:r>
+              <w:rPr>
+                <w:i/>
+                <w:color w:val="FF0000"/>
+              </w:rPr>
+              <w:t>*</w:t>
+            </w:r>
+          </w:p>
+        </w:tc>
+        <w:tc>
+          <w:tcPr>
+            <w:tcW w:w="4961" w:type="dxa"/>
+          </w:tcPr>
+          <w:p>
+            <w:pPr>
+              <w:spacing w:line="240" w:lineRule="auto"/>
+            </w:pPr>
+            <w:r>
+              <w:t xml:space="preserve">Input ini berisi informasi status tayang kategori </w:t>
+            </w:r>
+            <w:r>
+              <w:t>artikel</w:t>
+            </w:r>
+            <w:r>
+              <w:t xml:space="preserve"> pada aplikasi </w:t>
+            </w:r>
+            <w:r>
+              <w:rPr>
+                <w:rStyle w:val="FootnoteReference"/>
+              </w:rPr>
+              <w:footnoteReference w:id="7"/>
+            </w:r>
+          </w:p>
+          <w:p>
+            <w:pPr>
+              <w:spacing w:line="240" w:lineRule="auto"/>
+              <w:rPr>
+                <w:i/>
+              </w:rPr>
+            </w:pPr>
+            <w:r>
+              <w:rPr>
+                <w:b/>
+                <w:i/>
+              </w:rPr>
+              <w:t>Catatan:</w:t>
+            </w:r>
+            <w:r>
+              <w:rPr>
+                <w:i/>
+              </w:rPr>
+              <w:t xml:space="preserve"> Input ini menentukan muncul atau tidaknya kategori </w:t>
+            </w:r>
+            <w:r>
+              <w:rPr>
+                <w:i/>
+              </w:rPr>
+              <w:t>artikel</w:t>
+            </w:r>
+            <w:r>
+              <w:rPr>
+                <w:i/>
+              </w:rPr>
+              <w:t xml:space="preserve"> pada input pilihan kategori dalam formulir kelola </w:t>
+            </w:r>
+            <w:r>
+              <w:rPr>
+                <w:i/>
+              </w:rPr>
+              <w:t>konten artikel</w:t>
+            </w:r>
+            <w:r>
+              <w:rPr>
+                <w:i/>
+              </w:rPr>
+              <w:t>.</w:t>
+            </w:r>
+          </w:p>
+        </w:tc>
+      </w:tr>
+    </w:tbl>
+    <w:p>
+      <w:pPr>
+        <w:tabs>
+          <w:tab w:val="left" w:pos="284"/>
+        </w:tabs>
+        <w:spacing w:before="240"/>
+        <w:ind w:firstLine="709"/>
+      </w:pPr>
+      <w:r>
+        <w:t>Tampilan halaman formulir kelola kategori artikel dapat dilihat pada gambar dibawah ini:</w:t>
+      </w:r>
+    </w:p>
+    <w:p>
+      <w:pPr>
+        <w:tabs>
+          <w:tab w:val="left" w:pos="284"/>
+        </w:tabs>
+        <w:spacing w:before="240"/>
+        <w:jc w:val="center"/>
+      </w:pPr>
+      <w:r>
+        <w:rPr>
+          <w:noProof/>
+        </w:rPr>
+        <w:lastRenderedPageBreak/>
+        <w:drawing>
+          <wp:inline distT="0" distB="0" distL="0" distR="0">
+            <wp:extent cx="4177030" cy="3030220"/>
+            <wp:effectExtent l="0" t="0" r="0" b="0"/>
+            <wp:docPr id="5" name="Picture 5"/>
+            <wp:cNvGraphicFramePr>
+              <a:graphicFrameLocks xmlns:a="http://schemas.openxmlformats.org/drawingml/2006/main" noChangeAspect="1"/>
+            </wp:cNvGraphicFramePr>
+            <a:graphic xmlns:a="http://schemas.openxmlformats.org/drawingml/2006/main">
+              <a:graphicData uri="http://schemas.openxmlformats.org/drawingml/2006/picture">
+                <pic:pic xmlns:pic="http://schemas.openxmlformats.org/drawingml/2006/picture">
+                  <pic:nvPicPr>
+                    <pic:cNvPr id="5" name="categorie_form.png"/>
+                    <pic:cNvPicPr/>
+                  </pic:nvPicPr>
+                  <pic:blipFill>
+                    <a:blip r:embed="rId12">
+                      <a:extLst>
+                        <a:ext uri="{28A0092B-C50C-407E-A947-70E740481C1C}">
+                          <a14:useLocalDpi xmlns:a14="http://schemas.microsoft.com/office/drawing/2010/main" val="0"/>
+                        </a:ext>
+                      </a:extLst>
+                    </a:blip>
+                    <a:stretch>
+                      <a:fillRect/>
+                    </a:stretch>
+                  </pic:blipFill>
+                  <pic:spPr>
+                    <a:xfrm>
+                      <a:off x="0" y="0"/>
+                      <a:ext cx="4177030" cy="3030220"/>
+                    </a:xfrm>
+                    <a:prstGeom prst="rect">
+                      <a:avLst/>
+                    </a:prstGeom>
+                  </pic:spPr>
+                </pic:pic>
+              </a:graphicData>
+            </a:graphic>
+          </wp:inline>
+        </w:drawing>
+      </w:r>
+    </w:p>
+    <w:p>
+      <w:pPr>
+        <w:pStyle w:val="Heading3"/>
+      </w:pPr>
+      <w:bookmarkStart w:id="19" w:name="_Toc483731746"/>
+      <w:r>
+        <w:t>Views</w:t>
+      </w:r>
+      <w:bookmarkEnd w:id="19"/>
+    </w:p>
     <w:p/>
+    <w:p>
+      <w:pPr>
+        <w:pStyle w:val="Heading3"/>
+      </w:pPr>
+      <w:bookmarkStart w:id="20" w:name="_Toc483731747"/>
+      <w:r>
+        <w:t>Downloads</w:t>
+      </w:r>
+      <w:bookmarkEnd w:id="20"/>
+    </w:p>
     <w:p/>
     <w:p>
       <w:pPr>
         <w:pStyle w:val="Heading3"/>
       </w:pPr>
-      <w:bookmarkStart w:id="15" w:name="_Toc483658178"/>
-      <w:r>
-        <w:t>Views</w:t>
-      </w:r>
-      <w:bookmarkEnd w:id="15"/>
+      <w:bookmarkStart w:id="21" w:name="_Toc483731748"/>
+      <w:r>
+        <w:t>Photos</w:t>
+      </w:r>
+      <w:bookmarkEnd w:id="21"/>
     </w:p>
     <w:p/>
     <w:p>
       <w:pPr>
         <w:pStyle w:val="Heading3"/>
       </w:pPr>
-      <w:bookmarkStart w:id="16" w:name="_Toc483658179"/>
-      <w:r>
-        <w:t>Downloads</w:t>
-      </w:r>
-      <w:bookmarkEnd w:id="16"/>
+      <w:bookmarkStart w:id="22" w:name="_Toc483731749"/>
+      <w:r>
+        <w:t>Tags</w:t>
+      </w:r>
+      <w:bookmarkEnd w:id="22"/>
     </w:p>
     <w:p/>
     <w:p>
       <w:pPr>
-        <w:pStyle w:val="Heading3"/>
-      </w:pPr>
-      <w:bookmarkStart w:id="17" w:name="_Toc483658180"/>
-      <w:r>
-        <w:t>Photos</w:t>
-      </w:r>
-      <w:bookmarkEnd w:id="17"/>
-    </w:p>
-    <w:p/>
-    <w:p>
-      <w:pPr>
-        <w:pStyle w:val="Heading3"/>
-      </w:pPr>
-      <w:bookmarkStart w:id="18" w:name="_Toc483658181"/>
-      <w:r>
-        <w:t>Tags</w:t>
-      </w:r>
-      <w:bookmarkEnd w:id="18"/>
-    </w:p>
-    <w:p/>
-    <w:p>
-      <w:pPr>
         <w:pStyle w:val="Heading2"/>
       </w:pPr>
-      <w:bookmarkStart w:id="19" w:name="_Toc483658182"/>
+      <w:bookmarkStart w:id="23" w:name="_Toc483731750"/>
       <w:r>
         <w:lastRenderedPageBreak/>
         <w:t>Settings</w:t>
       </w:r>
-      <w:bookmarkEnd w:id="11"/>
+      <w:bookmarkEnd w:id="14"/>
       <w:r>
         <w:t xml:space="preserve"> </w:t>
       </w:r>
@@ -4956,9 +5846,9 @@
         <w:rPr>
           <w:rStyle w:val="FootnoteReference"/>
         </w:rPr>
-        <w:footnoteReference w:id="7"/>
-      </w:r>
-      <w:bookmarkEnd w:id="19"/>
+        <w:footnoteReference w:id="8"/>
+      </w:r>
+      <w:bookmarkEnd w:id="23"/>
     </w:p>
     <w:p>
       <w:pPr>
@@ -5072,11 +5962,11 @@
       <w:pPr>
         <w:pStyle w:val="Heading3"/>
       </w:pPr>
-      <w:bookmarkStart w:id="20" w:name="_Toc483658183"/>
+      <w:bookmarkStart w:id="24" w:name="_Toc483731751"/>
       <w:r>
         <w:t>Public Settings</w:t>
       </w:r>
-      <w:bookmarkEnd w:id="20"/>
+      <w:bookmarkEnd w:id="24"/>
     </w:p>
     <w:p>
       <w:pPr>
@@ -5318,7 +6208,10 @@
         <w:t>√</w:t>
       </w:r>
       <w:r>
-        <w:t>) “</w:t>
+        <w:t xml:space="preserve">) </w:t>
+      </w:r>
+      <w:r>
+        <w:t>“</w:t>
       </w:r>
       <w:r>
         <w:rPr>
@@ -5363,7 +6256,10 @@
         <w:t>√</w:t>
       </w:r>
       <w:r>
-        <w:t>) “</w:t>
+        <w:t xml:space="preserve">) </w:t>
+      </w:r>
+      <w:r>
+        <w:t>“</w:t>
       </w:r>
       <w:r>
         <w:rPr>
@@ -6837,7 +7733,13 @@
         <w:rPr>
           <w:szCs w:val="20"/>
         </w:rPr>
-        <w:t xml:space="preserve"> (asli). Pilih “</w:t>
+        <w:t xml:space="preserve"> (asli). Pilih </w:t>
+      </w:r>
+      <w:r>
+        <w:rPr>
+          <w:szCs w:val="20"/>
+        </w:rPr>
+        <w:t>“</w:t>
       </w:r>
       <w:r>
         <w:rPr>
@@ -6850,7 +7752,13 @@
         <w:rPr>
           <w:szCs w:val="20"/>
         </w:rPr>
-        <w:t xml:space="preserve">” </w:t>
+        <w:t>”</w:t>
+      </w:r>
+      <w:r>
+        <w:rPr>
+          <w:szCs w:val="20"/>
+        </w:rPr>
+        <w:t xml:space="preserve"> </w:t>
       </w:r>
       <w:r>
         <w:rPr>
@@ -6862,7 +7770,13 @@
         <w:rPr>
           <w:szCs w:val="20"/>
         </w:rPr>
-        <w:t>n foto setelah diunggah. Pilih “</w:t>
+        <w:t xml:space="preserve">n foto setelah diunggah. Pilih </w:t>
+      </w:r>
+      <w:r>
+        <w:rPr>
+          <w:szCs w:val="20"/>
+        </w:rPr>
+        <w:t>“</w:t>
       </w:r>
       <w:r>
         <w:rPr>
@@ -7076,7 +7990,10 @@
         <w:t>konten artikel khususnya untuk file bertipe gambar</w:t>
       </w:r>
       <w:r>
-        <w:t>. Tipe file yang dizinkan seperti “</w:t>
+        <w:t xml:space="preserve">. Tipe file yang dizinkan seperti </w:t>
+      </w:r>
+      <w:r>
+        <w:t>“</w:t>
       </w:r>
       <w:r>
         <w:rPr>
@@ -7085,7 +8002,10 @@
         <w:t>jpg, jpeg, png, bmp, gif</w:t>
       </w:r>
       <w:r>
-        <w:t>”.</w:t>
+        <w:t>”</w:t>
+      </w:r>
+      <w:r>
+        <w:t>.</w:t>
       </w:r>
     </w:p>
     <w:p>
@@ -7125,7 +8045,25 @@
         <w:rPr>
           <w:i/>
         </w:rPr>
-        <w:t>: "jpg, png, bmp"</w:t>
+        <w:t xml:space="preserve">: </w:t>
+      </w:r>
+      <w:r>
+        <w:rPr>
+          <w:i/>
+        </w:rPr>
+        <w:t>“</w:t>
+      </w:r>
+      <w:r>
+        <w:rPr>
+          <w:i/>
+        </w:rPr>
+        <w:t>jpg, png, bmp</w:t>
+      </w:r>
+      <w:r>
+        <w:rPr>
+          <w:i/>
+        </w:rPr>
+        <w:t>”</w:t>
       </w:r>
     </w:p>
     <w:p>
@@ -7221,7 +8159,25 @@
         <w:rPr>
           <w:i/>
         </w:rPr>
-        <w:t>: "mp3, mp4, pdf, doc, docx"</w:t>
+        <w:t xml:space="preserve">: </w:t>
+      </w:r>
+      <w:r>
+        <w:rPr>
+          <w:i/>
+        </w:rPr>
+        <w:t>“</w:t>
+      </w:r>
+      <w:r>
+        <w:rPr>
+          <w:i/>
+        </w:rPr>
+        <w:t>mp3, mp4, pdf, doc, docx</w:t>
+      </w:r>
+      <w:r>
+        <w:rPr>
+          <w:i/>
+        </w:rPr>
+        <w:t>”</w:t>
       </w:r>
     </w:p>
     <w:p>
@@ -7237,7 +8193,7 @@
       </w:r>
       <w:proofErr w:type="gramEnd"/>
       <w:r>
-        <w:t xml:space="preserve"> modue konten artikel dapat dilihat pada gambar dibawah ini:</w:t>
+        <w:t xml:space="preserve"> modue artikel dapat dilihat pada gambar dibawah ini:</w:t>
       </w:r>
     </w:p>
     <w:p>
@@ -7266,7 +8222,7 @@
                     <pic:cNvPicPr/>
                   </pic:nvPicPr>
                   <pic:blipFill>
-                    <a:blip r:embed="rId12" cstate="print">
+                    <a:blip r:embed="rId13" cstate="print">
                       <a:extLst>
                         <a:ext uri="{28A0092B-C50C-407E-A947-70E740481C1C}">
                           <a14:useLocalDpi xmlns:a14="http://schemas.microsoft.com/office/drawing/2010/main" val="0"/>
@@ -7298,7 +8254,7 @@
         <w:pStyle w:val="Caption"/>
         <w:jc w:val="center"/>
       </w:pPr>
-      <w:bookmarkStart w:id="21" w:name="_Toc483658152"/>
+      <w:bookmarkStart w:id="25" w:name="_Toc483731759"/>
       <w:r>
         <w:t xml:space="preserve">Gambar </w:t>
       </w:r>
@@ -7307,7 +8263,7 @@
           <w:rPr>
             <w:noProof/>
           </w:rPr>
-          <w:t>3</w:t>
+          <w:t>4</w:t>
         </w:r>
       </w:fldSimple>
       <w:r>
@@ -7319,7 +8275,7 @@
       <w:r>
         <w:t>Form</w:t>
       </w:r>
-      <w:bookmarkEnd w:id="21"/>
+      <w:bookmarkEnd w:id="25"/>
     </w:p>
     <w:p>
       <w:pPr>
@@ -7347,7 +8303,7 @@
                     <pic:cNvPicPr/>
                   </pic:nvPicPr>
                   <pic:blipFill>
-                    <a:blip r:embed="rId13" cstate="print">
+                    <a:blip r:embed="rId14" cstate="print">
                       <a:extLst>
                         <a:ext uri="{28A0092B-C50C-407E-A947-70E740481C1C}">
                           <a14:useLocalDpi xmlns:a14="http://schemas.microsoft.com/office/drawing/2010/main" val="0"/>
@@ -7379,7 +8335,7 @@
         <w:pStyle w:val="Caption"/>
         <w:jc w:val="center"/>
       </w:pPr>
-      <w:bookmarkStart w:id="22" w:name="_Toc483658153"/>
+      <w:bookmarkStart w:id="26" w:name="_Toc483731760"/>
       <w:r>
         <w:t xml:space="preserve">Gambar </w:t>
       </w:r>
@@ -7388,7 +8344,7 @@
           <w:rPr>
             <w:noProof/>
           </w:rPr>
-          <w:t>4</w:t>
+          <w:t>5</w:t>
         </w:r>
       </w:fldSimple>
       <w:r>
@@ -7400,11 +8356,11 @@
       <w:r>
         <w:t>(Lanjutan)</w:t>
       </w:r>
-      <w:bookmarkEnd w:id="22"/>
+      <w:bookmarkEnd w:id="26"/>
     </w:p>
     <w:p/>
     <w:sectPr>
-      <w:footerReference w:type="default" r:id="rId14"/>
+      <w:footerReference w:type="default" r:id="rId15"/>
       <w:pgSz w:w="8392" w:h="11907" w:code="11"/>
       <w:pgMar w:top="680" w:right="680" w:bottom="851" w:left="1134" w:header="720" w:footer="397" w:gutter="0"/>
       <w:cols w:space="720"/>
@@ -7868,6 +8824,85 @@
         <w:rPr>
           <w:sz w:val="18"/>
         </w:rPr>
+        <w:t>J</w:t>
+      </w:r>
+      <w:r>
+        <w:rPr>
+          <w:sz w:val="18"/>
+        </w:rPr>
+        <w:t xml:space="preserve">ika kategori </w:t>
+      </w:r>
+      <w:r>
+        <w:rPr>
+          <w:sz w:val="18"/>
+        </w:rPr>
+        <w:t xml:space="preserve">artikel </w:t>
+      </w:r>
+      <w:r>
+        <w:rPr>
+          <w:sz w:val="18"/>
+        </w:rPr>
+        <w:t>dalam kondisi tidak aktif (</w:t>
+      </w:r>
+      <w:r>
+        <w:rPr>
+          <w:i/>
+          <w:sz w:val="18"/>
+        </w:rPr>
+        <w:t>unpublish</w:t>
+      </w:r>
+      <w:r>
+        <w:rPr>
+          <w:sz w:val="18"/>
+        </w:rPr>
+        <w:t xml:space="preserve">), maka </w:t>
+      </w:r>
+      <w:r>
+        <w:rPr>
+          <w:sz w:val="18"/>
+        </w:rPr>
+        <w:t>konten artikel</w:t>
+      </w:r>
+      <w:r>
+        <w:rPr>
+          <w:sz w:val="18"/>
+        </w:rPr>
+        <w:t xml:space="preserve"> yang termasuk pada kategori tersebut tidak </w:t>
+      </w:r>
+      <w:proofErr w:type="gramStart"/>
+      <w:r>
+        <w:rPr>
+          <w:sz w:val="18"/>
+        </w:rPr>
+        <w:t>akan</w:t>
+      </w:r>
+      <w:proofErr w:type="gramEnd"/>
+      <w:r>
+        <w:rPr>
+          <w:sz w:val="18"/>
+        </w:rPr>
+        <w:t xml:space="preserve"> ditayangkan pada aplikasi.</w:t>
+      </w:r>
+    </w:p>
+  </w:footnote>
+  <w:footnote w:id="8">
+    <w:p>
+      <w:pPr>
+        <w:pStyle w:val="FootnoteText"/>
+      </w:pPr>
+      <w:r>
+        <w:rPr>
+          <w:rStyle w:val="FootnoteReference"/>
+        </w:rPr>
+        <w:footnoteRef/>
+      </w:r>
+      <w:r>
+        <w:t xml:space="preserve"> </w:t>
+      </w:r>
+      <w:r>
+        <w:rPr>
+          <w:sz w:val="18"/>
+        </w:rPr>
         <w:t xml:space="preserve">Fitur </w:t>
       </w:r>
       <w:r>
@@ -8762,95 +9797,9 @@
     </w:lvl>
   </w:abstractNum>
   <w:abstractNum w:abstractNumId="8" w15:restartNumberingAfterBreak="0">
-    <w:nsid w:val="7AB12FE5"/>
+    <w:nsid w:val="78FF2667"/>
     <w:multiLevelType w:val="hybridMultilevel"/>
-    <w:tmpl w:val="655A9B42"/>
-    <w:lvl w:ilvl="0" w:tplc="04090019">
-      <w:start w:val="1"/>
-      <w:numFmt w:val="lowerLetter"/>
-      <w:lvlText w:val="%1."/>
-      <w:lvlJc w:val="left"/>
-      <w:pPr>
-        <w:ind w:left="1004" w:hanging="360"/>
-      </w:pPr>
-    </w:lvl>
-    <w:lvl w:ilvl="1" w:tplc="04090019" w:tentative="1">
-      <w:start w:val="1"/>
-      <w:numFmt w:val="lowerLetter"/>
-      <w:lvlText w:val="%2."/>
-      <w:lvlJc w:val="left"/>
-      <w:pPr>
-        <w:ind w:left="1724" w:hanging="360"/>
-      </w:pPr>
-    </w:lvl>
-    <w:lvl w:ilvl="2" w:tplc="0409001B" w:tentative="1">
-      <w:start w:val="1"/>
-      <w:numFmt w:val="lowerRoman"/>
-      <w:lvlText w:val="%3."/>
-      <w:lvlJc w:val="right"/>
-      <w:pPr>
-        <w:ind w:left="2444" w:hanging="180"/>
-      </w:pPr>
-    </w:lvl>
-    <w:lvl w:ilvl="3" w:tplc="0409000F" w:tentative="1">
-      <w:start w:val="1"/>
-      <w:numFmt w:val="decimal"/>
-      <w:lvlText w:val="%4."/>
-      <w:lvlJc w:val="left"/>
-      <w:pPr>
-        <w:ind w:left="3164" w:hanging="360"/>
-      </w:pPr>
-    </w:lvl>
-    <w:lvl w:ilvl="4" w:tplc="04090019" w:tentative="1">
-      <w:start w:val="1"/>
-      <w:numFmt w:val="lowerLetter"/>
-      <w:lvlText w:val="%5."/>
-      <w:lvlJc w:val="left"/>
-      <w:pPr>
-        <w:ind w:left="3884" w:hanging="360"/>
-      </w:pPr>
-    </w:lvl>
-    <w:lvl w:ilvl="5" w:tplc="0409001B" w:tentative="1">
-      <w:start w:val="1"/>
-      <w:numFmt w:val="lowerRoman"/>
-      <w:lvlText w:val="%6."/>
-      <w:lvlJc w:val="right"/>
-      <w:pPr>
-        <w:ind w:left="4604" w:hanging="180"/>
-      </w:pPr>
-    </w:lvl>
-    <w:lvl w:ilvl="6" w:tplc="0409000F" w:tentative="1">
-      <w:start w:val="1"/>
-      <w:numFmt w:val="decimal"/>
-      <w:lvlText w:val="%7."/>
-      <w:lvlJc w:val="left"/>
-      <w:pPr>
-        <w:ind w:left="5324" w:hanging="360"/>
-      </w:pPr>
-    </w:lvl>
-    <w:lvl w:ilvl="7" w:tplc="04090019" w:tentative="1">
-      <w:start w:val="1"/>
-      <w:numFmt w:val="lowerLetter"/>
-      <w:lvlText w:val="%8."/>
-      <w:lvlJc w:val="left"/>
-      <w:pPr>
-        <w:ind w:left="6044" w:hanging="360"/>
-      </w:pPr>
-    </w:lvl>
-    <w:lvl w:ilvl="8" w:tplc="0409001B" w:tentative="1">
-      <w:start w:val="1"/>
-      <w:numFmt w:val="lowerRoman"/>
-      <w:lvlText w:val="%9."/>
-      <w:lvlJc w:val="right"/>
-      <w:pPr>
-        <w:ind w:left="6764" w:hanging="180"/>
-      </w:pPr>
-    </w:lvl>
-  </w:abstractNum>
-  <w:abstractNum w:abstractNumId="9" w15:restartNumberingAfterBreak="0">
-    <w:nsid w:val="7D9A620E"/>
-    <w:multiLevelType w:val="hybridMultilevel"/>
-    <w:tmpl w:val="14CAE65C"/>
+    <w:tmpl w:val="F9409FA0"/>
     <w:lvl w:ilvl="0" w:tplc="04090005">
       <w:start w:val="1"/>
       <w:numFmt w:val="bullet"/>
@@ -8960,8 +9909,207 @@
       </w:rPr>
     </w:lvl>
   </w:abstractNum>
+  <w:abstractNum w:abstractNumId="9" w15:restartNumberingAfterBreak="0">
+    <w:nsid w:val="7AB12FE5"/>
+    <w:multiLevelType w:val="hybridMultilevel"/>
+    <w:tmpl w:val="655A9B42"/>
+    <w:lvl w:ilvl="0" w:tplc="04090019">
+      <w:start w:val="1"/>
+      <w:numFmt w:val="lowerLetter"/>
+      <w:lvlText w:val="%1."/>
+      <w:lvlJc w:val="left"/>
+      <w:pPr>
+        <w:ind w:left="1004" w:hanging="360"/>
+      </w:pPr>
+    </w:lvl>
+    <w:lvl w:ilvl="1" w:tplc="04090019" w:tentative="1">
+      <w:start w:val="1"/>
+      <w:numFmt w:val="lowerLetter"/>
+      <w:lvlText w:val="%2."/>
+      <w:lvlJc w:val="left"/>
+      <w:pPr>
+        <w:ind w:left="1724" w:hanging="360"/>
+      </w:pPr>
+    </w:lvl>
+    <w:lvl w:ilvl="2" w:tplc="0409001B" w:tentative="1">
+      <w:start w:val="1"/>
+      <w:numFmt w:val="lowerRoman"/>
+      <w:lvlText w:val="%3."/>
+      <w:lvlJc w:val="right"/>
+      <w:pPr>
+        <w:ind w:left="2444" w:hanging="180"/>
+      </w:pPr>
+    </w:lvl>
+    <w:lvl w:ilvl="3" w:tplc="0409000F" w:tentative="1">
+      <w:start w:val="1"/>
+      <w:numFmt w:val="decimal"/>
+      <w:lvlText w:val="%4."/>
+      <w:lvlJc w:val="left"/>
+      <w:pPr>
+        <w:ind w:left="3164" w:hanging="360"/>
+      </w:pPr>
+    </w:lvl>
+    <w:lvl w:ilvl="4" w:tplc="04090019" w:tentative="1">
+      <w:start w:val="1"/>
+      <w:numFmt w:val="lowerLetter"/>
+      <w:lvlText w:val="%5."/>
+      <w:lvlJc w:val="left"/>
+      <w:pPr>
+        <w:ind w:left="3884" w:hanging="360"/>
+      </w:pPr>
+    </w:lvl>
+    <w:lvl w:ilvl="5" w:tplc="0409001B" w:tentative="1">
+      <w:start w:val="1"/>
+      <w:numFmt w:val="lowerRoman"/>
+      <w:lvlText w:val="%6."/>
+      <w:lvlJc w:val="right"/>
+      <w:pPr>
+        <w:ind w:left="4604" w:hanging="180"/>
+      </w:pPr>
+    </w:lvl>
+    <w:lvl w:ilvl="6" w:tplc="0409000F" w:tentative="1">
+      <w:start w:val="1"/>
+      <w:numFmt w:val="decimal"/>
+      <w:lvlText w:val="%7."/>
+      <w:lvlJc w:val="left"/>
+      <w:pPr>
+        <w:ind w:left="5324" w:hanging="360"/>
+      </w:pPr>
+    </w:lvl>
+    <w:lvl w:ilvl="7" w:tplc="04090019" w:tentative="1">
+      <w:start w:val="1"/>
+      <w:numFmt w:val="lowerLetter"/>
+      <w:lvlText w:val="%8."/>
+      <w:lvlJc w:val="left"/>
+      <w:pPr>
+        <w:ind w:left="6044" w:hanging="360"/>
+      </w:pPr>
+    </w:lvl>
+    <w:lvl w:ilvl="8" w:tplc="0409001B" w:tentative="1">
+      <w:start w:val="1"/>
+      <w:numFmt w:val="lowerRoman"/>
+      <w:lvlText w:val="%9."/>
+      <w:lvlJc w:val="right"/>
+      <w:pPr>
+        <w:ind w:left="6764" w:hanging="180"/>
+      </w:pPr>
+    </w:lvl>
+  </w:abstractNum>
+  <w:abstractNum w:abstractNumId="10" w15:restartNumberingAfterBreak="0">
+    <w:nsid w:val="7D9A620E"/>
+    <w:multiLevelType w:val="hybridMultilevel"/>
+    <w:tmpl w:val="14CAE65C"/>
+    <w:lvl w:ilvl="0" w:tplc="04090005">
+      <w:start w:val="1"/>
+      <w:numFmt w:val="bullet"/>
+      <w:lvlText w:val=""/>
+      <w:lvlJc w:val="left"/>
+      <w:pPr>
+        <w:ind w:left="720" w:hanging="360"/>
+      </w:pPr>
+      <w:rPr>
+        <w:rFonts w:ascii="Wingdings" w:hAnsi="Wingdings" w:hint="default"/>
+      </w:rPr>
+    </w:lvl>
+    <w:lvl w:ilvl="1" w:tplc="04090003" w:tentative="1">
+      <w:start w:val="1"/>
+      <w:numFmt w:val="bullet"/>
+      <w:lvlText w:val="o"/>
+      <w:lvlJc w:val="left"/>
+      <w:pPr>
+        <w:ind w:left="1440" w:hanging="360"/>
+      </w:pPr>
+      <w:rPr>
+        <w:rFonts w:ascii="Courier New" w:hAnsi="Courier New" w:cs="Courier New" w:hint="default"/>
+      </w:rPr>
+    </w:lvl>
+    <w:lvl w:ilvl="2" w:tplc="04090005" w:tentative="1">
+      <w:start w:val="1"/>
+      <w:numFmt w:val="bullet"/>
+      <w:lvlText w:val=""/>
+      <w:lvlJc w:val="left"/>
+      <w:pPr>
+        <w:ind w:left="2160" w:hanging="360"/>
+      </w:pPr>
+      <w:rPr>
+        <w:rFonts w:ascii="Wingdings" w:hAnsi="Wingdings" w:hint="default"/>
+      </w:rPr>
+    </w:lvl>
+    <w:lvl w:ilvl="3" w:tplc="04090001" w:tentative="1">
+      <w:start w:val="1"/>
+      <w:numFmt w:val="bullet"/>
+      <w:lvlText w:val=""/>
+      <w:lvlJc w:val="left"/>
+      <w:pPr>
+        <w:ind w:left="2880" w:hanging="360"/>
+      </w:pPr>
+      <w:rPr>
+        <w:rFonts w:ascii="Symbol" w:hAnsi="Symbol" w:hint="default"/>
+      </w:rPr>
+    </w:lvl>
+    <w:lvl w:ilvl="4" w:tplc="04090003" w:tentative="1">
+      <w:start w:val="1"/>
+      <w:numFmt w:val="bullet"/>
+      <w:lvlText w:val="o"/>
+      <w:lvlJc w:val="left"/>
+      <w:pPr>
+        <w:ind w:left="3600" w:hanging="360"/>
+      </w:pPr>
+      <w:rPr>
+        <w:rFonts w:ascii="Courier New" w:hAnsi="Courier New" w:cs="Courier New" w:hint="default"/>
+      </w:rPr>
+    </w:lvl>
+    <w:lvl w:ilvl="5" w:tplc="04090005" w:tentative="1">
+      <w:start w:val="1"/>
+      <w:numFmt w:val="bullet"/>
+      <w:lvlText w:val=""/>
+      <w:lvlJc w:val="left"/>
+      <w:pPr>
+        <w:ind w:left="4320" w:hanging="360"/>
+      </w:pPr>
+      <w:rPr>
+        <w:rFonts w:ascii="Wingdings" w:hAnsi="Wingdings" w:hint="default"/>
+      </w:rPr>
+    </w:lvl>
+    <w:lvl w:ilvl="6" w:tplc="04090001" w:tentative="1">
+      <w:start w:val="1"/>
+      <w:numFmt w:val="bullet"/>
+      <w:lvlText w:val=""/>
+      <w:lvlJc w:val="left"/>
+      <w:pPr>
+        <w:ind w:left="5040" w:hanging="360"/>
+      </w:pPr>
+      <w:rPr>
+        <w:rFonts w:ascii="Symbol" w:hAnsi="Symbol" w:hint="default"/>
+      </w:rPr>
+    </w:lvl>
+    <w:lvl w:ilvl="7" w:tplc="04090003" w:tentative="1">
+      <w:start w:val="1"/>
+      <w:numFmt w:val="bullet"/>
+      <w:lvlText w:val="o"/>
+      <w:lvlJc w:val="left"/>
+      <w:pPr>
+        <w:ind w:left="5760" w:hanging="360"/>
+      </w:pPr>
+      <w:rPr>
+        <w:rFonts w:ascii="Courier New" w:hAnsi="Courier New" w:cs="Courier New" w:hint="default"/>
+      </w:rPr>
+    </w:lvl>
+    <w:lvl w:ilvl="8" w:tplc="04090005" w:tentative="1">
+      <w:start w:val="1"/>
+      <w:numFmt w:val="bullet"/>
+      <w:lvlText w:val=""/>
+      <w:lvlJc w:val="left"/>
+      <w:pPr>
+        <w:ind w:left="6480" w:hanging="360"/>
+      </w:pPr>
+      <w:rPr>
+        <w:rFonts w:ascii="Wingdings" w:hAnsi="Wingdings" w:hint="default"/>
+      </w:rPr>
+    </w:lvl>
+  </w:abstractNum>
   <w:num w:numId="1">
-    <w:abstractNumId w:val="9"/>
+    <w:abstractNumId w:val="10"/>
   </w:num>
   <w:num w:numId="2">
     <w:abstractNumId w:val="3"/>
@@ -8985,10 +10133,13 @@
     <w:abstractNumId w:val="4"/>
   </w:num>
   <w:num w:numId="9">
-    <w:abstractNumId w:val="8"/>
+    <w:abstractNumId w:val="9"/>
   </w:num>
   <w:num w:numId="10">
     <w:abstractNumId w:val="2"/>
+  </w:num>
+  <w:num w:numId="11">
+    <w:abstractNumId w:val="8"/>
   </w:num>
   <w:numIdMacAtCleanup w:val="10"/>
 </w:numbering>
@@ -10016,7 +11167,7 @@
 </file>
 
 <file path=customXml/itemProps1.xml><?xml version="1.0" encoding="utf-8"?>
-<ds:datastoreItem xmlns:ds="http://schemas.openxmlformats.org/officeDocument/2006/customXml" ds:itemID="{9773E682-DAE9-4592-9020-8564C859CB69}">
+<ds:datastoreItem xmlns:ds="http://schemas.openxmlformats.org/officeDocument/2006/customXml" ds:itemID="{89998047-D24D-48C5-8FF2-46694A6ACBA7}">
   <ds:schemaRefs>
     <ds:schemaRef ds:uri="http://schemas.openxmlformats.org/officeDocument/2006/bibliography"/>
   </ds:schemaRefs>

</xml_diff>

<commit_message>
add tags column in article gridview + setting manual: fixed view and download + add image in photo manage
</commit_message>
<xml_diff>
--- a/modules/article/assets/manual/mod-article_CP.docx
+++ b/modules/article/assets/manual/mod-article_CP.docx
@@ -8,7 +8,7 @@
         <w:spacing w:before="0" w:after="240"/>
       </w:pPr>
       <w:bookmarkStart w:id="0" w:name="_Toc463254369"/>
-      <w:bookmarkStart w:id="1" w:name="_Toc483731738"/>
+      <w:bookmarkStart w:id="1" w:name="_Toc483819198"/>
       <w:r>
         <w:t>DAFTAR ISI</w:t>
       </w:r>
@@ -20,6 +20,7 @@
         <w:tabs>
           <w:tab w:val="right" w:leader="dot" w:pos="6568"/>
         </w:tabs>
+        <w:spacing w:after="80"/>
         <w:rPr>
           <w:rFonts w:eastAsiaTheme="minorEastAsia"/>
           <w:noProof/>
@@ -35,7 +36,7 @@
       <w:r>
         <w:fldChar w:fldCharType="separate"/>
       </w:r>
-      <w:hyperlink w:anchor="_Toc483731738" w:history="1">
+      <w:hyperlink w:anchor="_Toc483819198" w:history="1">
         <w:r>
           <w:rPr>
             <w:rStyle w:val="Hyperlink"/>
@@ -62,7 +63,7 @@
             <w:noProof/>
             <w:webHidden/>
           </w:rPr>
-          <w:instrText xml:space="preserve"> PAGEREF _Toc483731738 \h </w:instrText>
+          <w:instrText xml:space="preserve"> PAGEREF _Toc483819198 \h </w:instrText>
         </w:r>
         <w:r>
           <w:rPr>
@@ -99,13 +100,14 @@
         <w:tabs>
           <w:tab w:val="right" w:leader="dot" w:pos="6568"/>
         </w:tabs>
+        <w:spacing w:after="80"/>
         <w:rPr>
           <w:rFonts w:eastAsiaTheme="minorEastAsia"/>
           <w:noProof/>
           <w:sz w:val="22"/>
         </w:rPr>
       </w:pPr>
-      <w:hyperlink w:anchor="_Toc483731739" w:history="1">
+      <w:hyperlink w:anchor="_Toc483819199" w:history="1">
         <w:r>
           <w:rPr>
             <w:rStyle w:val="Hyperlink"/>
@@ -132,7 +134,7 @@
             <w:noProof/>
             <w:webHidden/>
           </w:rPr>
-          <w:instrText xml:space="preserve"> PAGEREF _Toc483731739 \h </w:instrText>
+          <w:instrText xml:space="preserve"> PAGEREF _Toc483819199 \h </w:instrText>
         </w:r>
         <w:r>
           <w:rPr>
@@ -169,13 +171,14 @@
         <w:tabs>
           <w:tab w:val="right" w:leader="dot" w:pos="6568"/>
         </w:tabs>
+        <w:spacing w:after="80"/>
         <w:rPr>
           <w:rFonts w:eastAsiaTheme="minorEastAsia"/>
           <w:noProof/>
           <w:sz w:val="22"/>
         </w:rPr>
       </w:pPr>
-      <w:hyperlink w:anchor="_Toc483731740" w:history="1">
+      <w:hyperlink w:anchor="_Toc483819200" w:history="1">
         <w:r>
           <w:rPr>
             <w:rStyle w:val="Hyperlink"/>
@@ -202,7 +205,7 @@
             <w:noProof/>
             <w:webHidden/>
           </w:rPr>
-          <w:instrText xml:space="preserve"> PAGEREF _Toc483731740 \h </w:instrText>
+          <w:instrText xml:space="preserve"> PAGEREF _Toc483819200 \h </w:instrText>
         </w:r>
         <w:r>
           <w:rPr>
@@ -239,13 +242,14 @@
         <w:tabs>
           <w:tab w:val="right" w:leader="dot" w:pos="6568"/>
         </w:tabs>
+        <w:spacing w:after="80"/>
         <w:rPr>
           <w:rFonts w:eastAsiaTheme="minorEastAsia"/>
           <w:noProof/>
           <w:sz w:val="22"/>
         </w:rPr>
       </w:pPr>
-      <w:hyperlink w:anchor="_Toc483731741" w:history="1">
+      <w:hyperlink w:anchor="_Toc483819201" w:history="1">
         <w:r>
           <w:rPr>
             <w:rStyle w:val="Hyperlink"/>
@@ -272,7 +276,7 @@
             <w:noProof/>
             <w:webHidden/>
           </w:rPr>
-          <w:instrText xml:space="preserve"> PAGEREF _Toc483731741 \h </w:instrText>
+          <w:instrText xml:space="preserve"> PAGEREF _Toc483819201 \h </w:instrText>
         </w:r>
         <w:r>
           <w:rPr>
@@ -309,13 +313,14 @@
         <w:tabs>
           <w:tab w:val="right" w:leader="dot" w:pos="6568"/>
         </w:tabs>
+        <w:spacing w:after="80"/>
         <w:rPr>
           <w:rFonts w:eastAsiaTheme="minorEastAsia"/>
           <w:noProof/>
           <w:sz w:val="22"/>
         </w:rPr>
       </w:pPr>
-      <w:hyperlink w:anchor="_Toc483731742" w:history="1">
+      <w:hyperlink w:anchor="_Toc483819202" w:history="1">
         <w:r>
           <w:rPr>
             <w:rStyle w:val="Hyperlink"/>
@@ -342,7 +347,7 @@
             <w:noProof/>
             <w:webHidden/>
           </w:rPr>
-          <w:instrText xml:space="preserve"> PAGEREF _Toc483731742 \h </w:instrText>
+          <w:instrText xml:space="preserve"> PAGEREF _Toc483819202 \h </w:instrText>
         </w:r>
         <w:r>
           <w:rPr>
@@ -379,13 +384,14 @@
         <w:tabs>
           <w:tab w:val="right" w:leader="dot" w:pos="6568"/>
         </w:tabs>
+        <w:spacing w:after="80"/>
         <w:rPr>
           <w:rFonts w:eastAsiaTheme="minorEastAsia"/>
           <w:noProof/>
           <w:sz w:val="22"/>
         </w:rPr>
       </w:pPr>
-      <w:hyperlink w:anchor="_Toc483731743" w:history="1">
+      <w:hyperlink w:anchor="_Toc483819203" w:history="1">
         <w:r>
           <w:rPr>
             <w:rStyle w:val="Hyperlink"/>
@@ -412,7 +418,7 @@
             <w:noProof/>
             <w:webHidden/>
           </w:rPr>
-          <w:instrText xml:space="preserve"> PAGEREF _Toc483731743 \h </w:instrText>
+          <w:instrText xml:space="preserve"> PAGEREF _Toc483819203 \h </w:instrText>
         </w:r>
         <w:r>
           <w:rPr>
@@ -449,13 +455,14 @@
         <w:tabs>
           <w:tab w:val="right" w:leader="dot" w:pos="6568"/>
         </w:tabs>
+        <w:spacing w:after="80"/>
         <w:rPr>
           <w:rFonts w:eastAsiaTheme="minorEastAsia"/>
           <w:noProof/>
           <w:sz w:val="22"/>
         </w:rPr>
       </w:pPr>
-      <w:hyperlink w:anchor="_Toc483731744" w:history="1">
+      <w:hyperlink w:anchor="_Toc483819204" w:history="1">
         <w:r>
           <w:rPr>
             <w:rStyle w:val="Hyperlink"/>
@@ -482,7 +489,7 @@
             <w:noProof/>
             <w:webHidden/>
           </w:rPr>
-          <w:instrText xml:space="preserve"> PAGEREF _Toc483731744 \h </w:instrText>
+          <w:instrText xml:space="preserve"> PAGEREF _Toc483819204 \h </w:instrText>
         </w:r>
         <w:r>
           <w:rPr>
@@ -519,13 +526,14 @@
         <w:tabs>
           <w:tab w:val="right" w:leader="dot" w:pos="6568"/>
         </w:tabs>
+        <w:spacing w:after="80"/>
         <w:rPr>
           <w:rFonts w:eastAsiaTheme="minorEastAsia"/>
           <w:noProof/>
           <w:sz w:val="22"/>
         </w:rPr>
       </w:pPr>
-      <w:hyperlink w:anchor="_Toc483731745" w:history="1">
+      <w:hyperlink w:anchor="_Toc483819205" w:history="1">
         <w:r>
           <w:rPr>
             <w:rStyle w:val="Hyperlink"/>
@@ -552,7 +560,7 @@
             <w:noProof/>
             <w:webHidden/>
           </w:rPr>
-          <w:instrText xml:space="preserve"> PAGEREF _Toc483731745 \h </w:instrText>
+          <w:instrText xml:space="preserve"> PAGEREF _Toc483819205 \h </w:instrText>
         </w:r>
         <w:r>
           <w:rPr>
@@ -589,13 +597,14 @@
         <w:tabs>
           <w:tab w:val="right" w:leader="dot" w:pos="6568"/>
         </w:tabs>
+        <w:spacing w:after="80"/>
         <w:rPr>
           <w:rFonts w:eastAsiaTheme="minorEastAsia"/>
           <w:noProof/>
           <w:sz w:val="22"/>
         </w:rPr>
       </w:pPr>
-      <w:hyperlink w:anchor="_Toc483731746" w:history="1">
+      <w:hyperlink w:anchor="_Toc483819206" w:history="1">
         <w:r>
           <w:rPr>
             <w:rStyle w:val="Hyperlink"/>
@@ -622,7 +631,7 @@
             <w:noProof/>
             <w:webHidden/>
           </w:rPr>
-          <w:instrText xml:space="preserve"> PAGEREF _Toc483731746 \h </w:instrText>
+          <w:instrText xml:space="preserve"> PAGEREF _Toc483819206 \h </w:instrText>
         </w:r>
         <w:r>
           <w:rPr>
@@ -642,7 +651,7 @@
             <w:noProof/>
             <w:webHidden/>
           </w:rPr>
-          <w:t>14</w:t>
+          <w:t>15</w:t>
         </w:r>
         <w:r>
           <w:rPr>
@@ -659,13 +668,14 @@
         <w:tabs>
           <w:tab w:val="right" w:leader="dot" w:pos="6568"/>
         </w:tabs>
+        <w:spacing w:after="80"/>
         <w:rPr>
           <w:rFonts w:eastAsiaTheme="minorEastAsia"/>
           <w:noProof/>
           <w:sz w:val="22"/>
         </w:rPr>
       </w:pPr>
-      <w:hyperlink w:anchor="_Toc483731747" w:history="1">
+      <w:hyperlink w:anchor="_Toc483819207" w:history="1">
         <w:r>
           <w:rPr>
             <w:rStyle w:val="Hyperlink"/>
@@ -692,7 +702,7 @@
             <w:noProof/>
             <w:webHidden/>
           </w:rPr>
-          <w:instrText xml:space="preserve"> PAGEREF _Toc483731747 \h </w:instrText>
+          <w:instrText xml:space="preserve"> PAGEREF _Toc483819207 \h </w:instrText>
         </w:r>
         <w:r>
           <w:rPr>
@@ -712,7 +722,7 @@
             <w:noProof/>
             <w:webHidden/>
           </w:rPr>
-          <w:t>14</w:t>
+          <w:t>17</w:t>
         </w:r>
         <w:r>
           <w:rPr>
@@ -729,13 +739,14 @@
         <w:tabs>
           <w:tab w:val="right" w:leader="dot" w:pos="6568"/>
         </w:tabs>
+        <w:spacing w:after="80"/>
         <w:rPr>
           <w:rFonts w:eastAsiaTheme="minorEastAsia"/>
           <w:noProof/>
           <w:sz w:val="22"/>
         </w:rPr>
       </w:pPr>
-      <w:hyperlink w:anchor="_Toc483731748" w:history="1">
+      <w:hyperlink w:anchor="_Toc483819208" w:history="1">
         <w:r>
           <w:rPr>
             <w:rStyle w:val="Hyperlink"/>
@@ -762,7 +773,7 @@
             <w:noProof/>
             <w:webHidden/>
           </w:rPr>
-          <w:instrText xml:space="preserve"> PAGEREF _Toc483731748 \h </w:instrText>
+          <w:instrText xml:space="preserve"> PAGEREF _Toc483819208 \h </w:instrText>
         </w:r>
         <w:r>
           <w:rPr>
@@ -782,7 +793,7 @@
             <w:noProof/>
             <w:webHidden/>
           </w:rPr>
-          <w:t>14</w:t>
+          <w:t>21</w:t>
         </w:r>
         <w:r>
           <w:rPr>
@@ -799,13 +810,14 @@
         <w:tabs>
           <w:tab w:val="right" w:leader="dot" w:pos="6568"/>
         </w:tabs>
+        <w:spacing w:after="80"/>
         <w:rPr>
           <w:rFonts w:eastAsiaTheme="minorEastAsia"/>
           <w:noProof/>
           <w:sz w:val="22"/>
         </w:rPr>
       </w:pPr>
-      <w:hyperlink w:anchor="_Toc483731749" w:history="1">
+      <w:hyperlink w:anchor="_Toc483819209" w:history="1">
         <w:r>
           <w:rPr>
             <w:rStyle w:val="Hyperlink"/>
@@ -832,7 +844,7 @@
             <w:noProof/>
             <w:webHidden/>
           </w:rPr>
-          <w:instrText xml:space="preserve"> PAGEREF _Toc483731749 \h </w:instrText>
+          <w:instrText xml:space="preserve"> PAGEREF _Toc483819209 \h </w:instrText>
         </w:r>
         <w:r>
           <w:rPr>
@@ -852,7 +864,7 @@
             <w:noProof/>
             <w:webHidden/>
           </w:rPr>
-          <w:t>14</w:t>
+          <w:t>24</w:t>
         </w:r>
         <w:r>
           <w:rPr>
@@ -869,13 +881,14 @@
         <w:tabs>
           <w:tab w:val="right" w:leader="dot" w:pos="6568"/>
         </w:tabs>
+        <w:spacing w:after="80"/>
         <w:rPr>
           <w:rFonts w:eastAsiaTheme="minorEastAsia"/>
           <w:noProof/>
           <w:sz w:val="22"/>
         </w:rPr>
       </w:pPr>
-      <w:hyperlink w:anchor="_Toc483731750" w:history="1">
+      <w:hyperlink w:anchor="_Toc483819210" w:history="1">
         <w:r>
           <w:rPr>
             <w:rStyle w:val="Hyperlink"/>
@@ -902,7 +915,7 @@
             <w:noProof/>
             <w:webHidden/>
           </w:rPr>
-          <w:instrText xml:space="preserve"> PAGEREF _Toc483731750 \h </w:instrText>
+          <w:instrText xml:space="preserve"> PAGEREF _Toc483819210 \h </w:instrText>
         </w:r>
         <w:r>
           <w:rPr>
@@ -922,7 +935,7 @@
             <w:noProof/>
             <w:webHidden/>
           </w:rPr>
-          <w:t>15</w:t>
+          <w:t>24</w:t>
         </w:r>
         <w:r>
           <w:rPr>
@@ -939,13 +952,14 @@
         <w:tabs>
           <w:tab w:val="right" w:leader="dot" w:pos="6568"/>
         </w:tabs>
+        <w:spacing w:after="80"/>
         <w:rPr>
           <w:rFonts w:eastAsiaTheme="minorEastAsia"/>
           <w:noProof/>
           <w:sz w:val="22"/>
         </w:rPr>
       </w:pPr>
-      <w:hyperlink w:anchor="_Toc483731751" w:history="1">
+      <w:hyperlink w:anchor="_Toc483819211" w:history="1">
         <w:r>
           <w:rPr>
             <w:rStyle w:val="Hyperlink"/>
@@ -972,7 +986,7 @@
             <w:noProof/>
             <w:webHidden/>
           </w:rPr>
-          <w:instrText xml:space="preserve"> PAGEREF _Toc483731751 \h </w:instrText>
+          <w:instrText xml:space="preserve"> PAGEREF _Toc483819211 \h </w:instrText>
         </w:r>
         <w:r>
           <w:rPr>
@@ -992,7 +1006,7 @@
             <w:noProof/>
             <w:webHidden/>
           </w:rPr>
-          <w:t>15</w:t>
+          <w:t>24</w:t>
         </w:r>
         <w:r>
           <w:rPr>
@@ -1022,7 +1036,7 @@
         <w:pStyle w:val="Heading1"/>
         <w:spacing w:before="0" w:after="240"/>
       </w:pPr>
-      <w:bookmarkStart w:id="2" w:name="_Toc483731739"/>
+      <w:bookmarkStart w:id="2" w:name="_Toc483819199"/>
       <w:r>
         <w:lastRenderedPageBreak/>
         <w:t>DAFTAR TABEL</w:t>
@@ -1035,6 +1049,7 @@
         <w:tabs>
           <w:tab w:val="right" w:leader="dot" w:pos="6568"/>
         </w:tabs>
+        <w:spacing w:after="80"/>
         <w:rPr>
           <w:rFonts w:eastAsiaTheme="minorEastAsia"/>
           <w:noProof/>
@@ -1050,7 +1065,7 @@
       <w:r>
         <w:fldChar w:fldCharType="separate"/>
       </w:r>
-      <w:hyperlink w:anchor="_Toc483731752" w:history="1">
+      <w:hyperlink w:anchor="_Toc483819212" w:history="1">
         <w:r>
           <w:rPr>
             <w:rStyle w:val="Hyperlink"/>
@@ -1077,7 +1092,7 @@
             <w:noProof/>
             <w:webHidden/>
           </w:rPr>
-          <w:instrText xml:space="preserve"> PAGEREF _Toc483731752 \h </w:instrText>
+          <w:instrText xml:space="preserve"> PAGEREF _Toc483819212 \h </w:instrText>
         </w:r>
         <w:r>
           <w:rPr>
@@ -1114,13 +1129,14 @@
         <w:tabs>
           <w:tab w:val="right" w:leader="dot" w:pos="6568"/>
         </w:tabs>
+        <w:spacing w:after="80"/>
         <w:rPr>
           <w:rFonts w:eastAsiaTheme="minorEastAsia"/>
           <w:noProof/>
           <w:sz w:val="22"/>
         </w:rPr>
       </w:pPr>
-      <w:hyperlink w:anchor="_Toc483731753" w:history="1">
+      <w:hyperlink w:anchor="_Toc483819213" w:history="1">
         <w:r>
           <w:rPr>
             <w:rStyle w:val="Hyperlink"/>
@@ -1147,7 +1163,7 @@
             <w:noProof/>
             <w:webHidden/>
           </w:rPr>
-          <w:instrText xml:space="preserve"> PAGEREF _Toc483731753 \h </w:instrText>
+          <w:instrText xml:space="preserve"> PAGEREF _Toc483819213 \h </w:instrText>
         </w:r>
         <w:r>
           <w:rPr>
@@ -1184,13 +1200,14 @@
         <w:tabs>
           <w:tab w:val="right" w:leader="dot" w:pos="6568"/>
         </w:tabs>
+        <w:spacing w:after="80"/>
         <w:rPr>
           <w:rFonts w:eastAsiaTheme="minorEastAsia"/>
           <w:noProof/>
           <w:sz w:val="22"/>
         </w:rPr>
       </w:pPr>
-      <w:hyperlink w:anchor="_Toc483731754" w:history="1">
+      <w:hyperlink w:anchor="_Toc483819214" w:history="1">
         <w:r>
           <w:rPr>
             <w:rStyle w:val="Hyperlink"/>
@@ -1217,7 +1234,7 @@
             <w:noProof/>
             <w:webHidden/>
           </w:rPr>
-          <w:instrText xml:space="preserve"> PAGEREF _Toc483731754 \h </w:instrText>
+          <w:instrText xml:space="preserve"> PAGEREF _Toc483819214 \h </w:instrText>
         </w:r>
         <w:r>
           <w:rPr>
@@ -1254,19 +1271,20 @@
         <w:tabs>
           <w:tab w:val="right" w:leader="dot" w:pos="6568"/>
         </w:tabs>
+        <w:spacing w:after="80"/>
         <w:rPr>
           <w:rFonts w:eastAsiaTheme="minorEastAsia"/>
           <w:noProof/>
           <w:sz w:val="22"/>
         </w:rPr>
       </w:pPr>
-      <w:hyperlink w:anchor="_Toc483731755" w:history="1">
+      <w:hyperlink w:anchor="_Toc483819215" w:history="1">
         <w:r>
           <w:rPr>
             <w:rStyle w:val="Hyperlink"/>
             <w:noProof/>
           </w:rPr>
-          <w:t>Table 4 Input Article Category Form</w:t>
+          <w:t>Table 4 Article Categories</w:t>
         </w:r>
         <w:r>
           <w:rPr>
@@ -1287,7 +1305,7 @@
             <w:noProof/>
             <w:webHidden/>
           </w:rPr>
-          <w:instrText xml:space="preserve"> PAGEREF _Toc483731755 \h </w:instrText>
+          <w:instrText xml:space="preserve"> PAGEREF _Toc483819215 \h </w:instrText>
         </w:r>
         <w:r>
           <w:rPr>
@@ -1307,7 +1325,7 @@
             <w:noProof/>
             <w:webHidden/>
           </w:rPr>
-          <w:t>12</w:t>
+          <w:t>10</w:t>
         </w:r>
         <w:r>
           <w:rPr>
@@ -1318,67 +1336,26 @@
         </w:r>
       </w:hyperlink>
     </w:p>
-    <w:p>
-      <w:r>
-        <w:rPr>
-          <w:b/>
-          <w:bCs/>
-          <w:noProof/>
-        </w:rPr>
-        <w:fldChar w:fldCharType="end"/>
-      </w:r>
-    </w:p>
-    <w:p>
-      <w:pPr>
-        <w:spacing w:after="160" w:line="259" w:lineRule="auto"/>
-        <w:jc w:val="left"/>
-      </w:pPr>
-      <w:r>
-        <w:br w:type="page"/>
-      </w:r>
-    </w:p>
-    <w:p>
-      <w:pPr>
-        <w:pStyle w:val="Heading1"/>
-        <w:spacing w:before="0" w:after="240"/>
-      </w:pPr>
-      <w:bookmarkStart w:id="3" w:name="_Toc483731740"/>
-      <w:r>
-        <w:lastRenderedPageBreak/>
-        <w:t>DAFTAR GAMBAR</w:t>
-      </w:r>
-      <w:bookmarkEnd w:id="3"/>
-    </w:p>
-    <w:bookmarkStart w:id="4" w:name="_GoBack"/>
-    <w:bookmarkEnd w:id="4"/>
     <w:p>
       <w:pPr>
         <w:pStyle w:val="TableofFigures"/>
         <w:tabs>
           <w:tab w:val="right" w:leader="dot" w:pos="6568"/>
         </w:tabs>
+        <w:spacing w:after="80"/>
         <w:rPr>
           <w:rFonts w:eastAsiaTheme="minorEastAsia"/>
           <w:noProof/>
           <w:sz w:val="22"/>
         </w:rPr>
       </w:pPr>
-      <w:r>
-        <w:fldChar w:fldCharType="begin"/>
-      </w:r>
-      <w:r>
-        <w:instrText xml:space="preserve"> TOC \h \z \c "Gambar" </w:instrText>
-      </w:r>
-      <w:r>
-        <w:fldChar w:fldCharType="separate"/>
-      </w:r>
-      <w:hyperlink w:anchor="_Toc483731756" w:history="1">
+      <w:hyperlink w:anchor="_Toc483819216" w:history="1">
         <w:r>
           <w:rPr>
             <w:rStyle w:val="Hyperlink"/>
             <w:noProof/>
           </w:rPr>
-          <w:t>Gambar 1 Articles Manage</w:t>
+          <w:t>Table 5 Input Article Category Form</w:t>
         </w:r>
         <w:r>
           <w:rPr>
@@ -1399,7 +1376,7 @@
             <w:noProof/>
             <w:webHidden/>
           </w:rPr>
-          <w:instrText xml:space="preserve"> PAGEREF _Toc483731756 \h </w:instrText>
+          <w:instrText xml:space="preserve"> PAGEREF _Toc483819216 \h </w:instrText>
         </w:r>
         <w:r>
           <w:rPr>
@@ -1419,7 +1396,7 @@
             <w:noProof/>
             <w:webHidden/>
           </w:rPr>
-          <w:t>6</w:t>
+          <w:t>13</w:t>
         </w:r>
         <w:r>
           <w:rPr>
@@ -1436,19 +1413,20 @@
         <w:tabs>
           <w:tab w:val="right" w:leader="dot" w:pos="6568"/>
         </w:tabs>
+        <w:spacing w:after="80"/>
         <w:rPr>
           <w:rFonts w:eastAsiaTheme="minorEastAsia"/>
           <w:noProof/>
           <w:sz w:val="22"/>
         </w:rPr>
       </w:pPr>
-      <w:hyperlink w:anchor="_Toc483731757" w:history="1">
+      <w:hyperlink w:anchor="_Toc483819217" w:history="1">
         <w:r>
           <w:rPr>
             <w:rStyle w:val="Hyperlink"/>
             <w:noProof/>
           </w:rPr>
-          <w:t>Gambar 2 Article Manage Form</w:t>
+          <w:t>Table 6 Article History Views</w:t>
         </w:r>
         <w:r>
           <w:rPr>
@@ -1469,7 +1447,7 @@
             <w:noProof/>
             <w:webHidden/>
           </w:rPr>
-          <w:instrText xml:space="preserve"> PAGEREF _Toc483731757 \h </w:instrText>
+          <w:instrText xml:space="preserve"> PAGEREF _Toc483819217 \h </w:instrText>
         </w:r>
         <w:r>
           <w:rPr>
@@ -1489,7 +1467,7 @@
             <w:noProof/>
             <w:webHidden/>
           </w:rPr>
-          <w:t>9</w:t>
+          <w:t>15</w:t>
         </w:r>
         <w:r>
           <w:rPr>
@@ -1506,19 +1484,20 @@
         <w:tabs>
           <w:tab w:val="right" w:leader="dot" w:pos="6568"/>
         </w:tabs>
+        <w:spacing w:after="80"/>
         <w:rPr>
           <w:rFonts w:eastAsiaTheme="minorEastAsia"/>
           <w:noProof/>
           <w:sz w:val="22"/>
         </w:rPr>
       </w:pPr>
-      <w:hyperlink w:anchor="_Toc483731758" w:history="1">
+      <w:hyperlink w:anchor="_Toc483819218" w:history="1">
         <w:r>
           <w:rPr>
             <w:rStyle w:val="Hyperlink"/>
             <w:noProof/>
           </w:rPr>
-          <w:t>Gambar 3 Article Category Detail</w:t>
+          <w:t>Table 7 Article History Downlaods</w:t>
         </w:r>
         <w:r>
           <w:rPr>
@@ -1539,7 +1518,7 @@
             <w:noProof/>
             <w:webHidden/>
           </w:rPr>
-          <w:instrText xml:space="preserve"> PAGEREF _Toc483731758 \h </w:instrText>
+          <w:instrText xml:space="preserve"> PAGEREF _Toc483819218 \h </w:instrText>
         </w:r>
         <w:r>
           <w:rPr>
@@ -1559,7 +1538,7 @@
             <w:noProof/>
             <w:webHidden/>
           </w:rPr>
-          <w:t>12</w:t>
+          <w:t>18</w:t>
         </w:r>
         <w:r>
           <w:rPr>
@@ -1569,6 +1548,37 @@
           <w:fldChar w:fldCharType="end"/>
         </w:r>
       </w:hyperlink>
+    </w:p>
+    <w:p>
+      <w:r>
+        <w:rPr>
+          <w:b/>
+          <w:bCs/>
+          <w:noProof/>
+        </w:rPr>
+        <w:fldChar w:fldCharType="end"/>
+      </w:r>
+    </w:p>
+    <w:p>
+      <w:pPr>
+        <w:spacing w:after="160" w:line="259" w:lineRule="auto"/>
+        <w:jc w:val="left"/>
+      </w:pPr>
+      <w:r>
+        <w:br w:type="page"/>
+      </w:r>
+    </w:p>
+    <w:p>
+      <w:pPr>
+        <w:pStyle w:val="Heading1"/>
+        <w:spacing w:before="0" w:after="240"/>
+      </w:pPr>
+      <w:bookmarkStart w:id="3" w:name="_Toc483819200"/>
+      <w:r>
+        <w:lastRenderedPageBreak/>
+        <w:t>DAFTAR GAMBAR</w:t>
+      </w:r>
+      <w:bookmarkEnd w:id="3"/>
     </w:p>
     <w:p>
       <w:pPr>
@@ -1576,19 +1586,29 @@
         <w:tabs>
           <w:tab w:val="right" w:leader="dot" w:pos="6568"/>
         </w:tabs>
+        <w:spacing w:after="80"/>
         <w:rPr>
           <w:rFonts w:eastAsiaTheme="minorEastAsia"/>
           <w:noProof/>
           <w:sz w:val="22"/>
         </w:rPr>
       </w:pPr>
-      <w:hyperlink w:anchor="_Toc483731759" w:history="1">
+      <w:r>
+        <w:fldChar w:fldCharType="begin"/>
+      </w:r>
+      <w:r>
+        <w:instrText xml:space="preserve"> TOC \h \z \c "Gambar" </w:instrText>
+      </w:r>
+      <w:r>
+        <w:fldChar w:fldCharType="separate"/>
+      </w:r>
+      <w:hyperlink w:anchor="_Toc483819219" w:history="1">
         <w:r>
           <w:rPr>
             <w:rStyle w:val="Hyperlink"/>
             <w:noProof/>
           </w:rPr>
-          <w:t>Gambar 4 Article Setting Form</w:t>
+          <w:t>Gambar 1 Articles Manage</w:t>
         </w:r>
         <w:r>
           <w:rPr>
@@ -1609,7 +1629,7 @@
             <w:noProof/>
             <w:webHidden/>
           </w:rPr>
-          <w:instrText xml:space="preserve"> PAGEREF _Toc483731759 \h </w:instrText>
+          <w:instrText xml:space="preserve"> PAGEREF _Toc483819219 \h </w:instrText>
         </w:r>
         <w:r>
           <w:rPr>
@@ -1629,7 +1649,7 @@
             <w:noProof/>
             <w:webHidden/>
           </w:rPr>
-          <w:t>19</w:t>
+          <w:t>6</w:t>
         </w:r>
         <w:r>
           <w:rPr>
@@ -1646,19 +1666,20 @@
         <w:tabs>
           <w:tab w:val="right" w:leader="dot" w:pos="6568"/>
         </w:tabs>
+        <w:spacing w:after="80"/>
         <w:rPr>
           <w:rFonts w:eastAsiaTheme="minorEastAsia"/>
           <w:noProof/>
           <w:sz w:val="22"/>
         </w:rPr>
       </w:pPr>
-      <w:hyperlink w:anchor="_Toc483731760" w:history="1">
+      <w:hyperlink w:anchor="_Toc483819220" w:history="1">
         <w:r>
           <w:rPr>
             <w:rStyle w:val="Hyperlink"/>
             <w:noProof/>
           </w:rPr>
-          <w:t>Gambar 5 Article Setting Form (Lanjutan)</w:t>
+          <w:t>Gambar 2 Article Manage Form</w:t>
         </w:r>
         <w:r>
           <w:rPr>
@@ -1679,7 +1700,7 @@
             <w:noProof/>
             <w:webHidden/>
           </w:rPr>
-          <w:instrText xml:space="preserve"> PAGEREF _Toc483731760 \h </w:instrText>
+          <w:instrText xml:space="preserve"> PAGEREF _Toc483819220 \h </w:instrText>
         </w:r>
         <w:r>
           <w:rPr>
@@ -1699,7 +1720,1001 @@
             <w:noProof/>
             <w:webHidden/>
           </w:rPr>
+          <w:t>9</w:t>
+        </w:r>
+        <w:r>
+          <w:rPr>
+            <w:noProof/>
+            <w:webHidden/>
+          </w:rPr>
+          <w:fldChar w:fldCharType="end"/>
+        </w:r>
+      </w:hyperlink>
+    </w:p>
+    <w:p>
+      <w:pPr>
+        <w:pStyle w:val="TableofFigures"/>
+        <w:tabs>
+          <w:tab w:val="right" w:leader="dot" w:pos="6568"/>
+        </w:tabs>
+        <w:spacing w:after="80"/>
+        <w:rPr>
+          <w:rFonts w:eastAsiaTheme="minorEastAsia"/>
+          <w:noProof/>
+          <w:sz w:val="22"/>
+        </w:rPr>
+      </w:pPr>
+      <w:hyperlink w:anchor="_Toc483819221" w:history="1">
+        <w:r>
+          <w:rPr>
+            <w:rStyle w:val="Hyperlink"/>
+            <w:noProof/>
+          </w:rPr>
+          <w:t>Gambar 3 Article Categories</w:t>
+        </w:r>
+        <w:r>
+          <w:rPr>
+            <w:noProof/>
+            <w:webHidden/>
+          </w:rPr>
+          <w:tab/>
+        </w:r>
+        <w:r>
+          <w:rPr>
+            <w:noProof/>
+            <w:webHidden/>
+          </w:rPr>
+          <w:fldChar w:fldCharType="begin"/>
+        </w:r>
+        <w:r>
+          <w:rPr>
+            <w:noProof/>
+            <w:webHidden/>
+          </w:rPr>
+          <w:instrText xml:space="preserve"> PAGEREF _Toc483819221 \h </w:instrText>
+        </w:r>
+        <w:r>
+          <w:rPr>
+            <w:noProof/>
+            <w:webHidden/>
+          </w:rPr>
+        </w:r>
+        <w:r>
+          <w:rPr>
+            <w:noProof/>
+            <w:webHidden/>
+          </w:rPr>
+          <w:fldChar w:fldCharType="separate"/>
+        </w:r>
+        <w:r>
+          <w:rPr>
+            <w:noProof/>
+            <w:webHidden/>
+          </w:rPr>
+          <w:t>12</w:t>
+        </w:r>
+        <w:r>
+          <w:rPr>
+            <w:noProof/>
+            <w:webHidden/>
+          </w:rPr>
+          <w:fldChar w:fldCharType="end"/>
+        </w:r>
+      </w:hyperlink>
+    </w:p>
+    <w:p>
+      <w:pPr>
+        <w:pStyle w:val="TableofFigures"/>
+        <w:tabs>
+          <w:tab w:val="right" w:leader="dot" w:pos="6568"/>
+        </w:tabs>
+        <w:spacing w:after="80"/>
+        <w:rPr>
+          <w:rFonts w:eastAsiaTheme="minorEastAsia"/>
+          <w:noProof/>
+          <w:sz w:val="22"/>
+        </w:rPr>
+      </w:pPr>
+      <w:hyperlink w:anchor="_Toc483819222" w:history="1">
+        <w:r>
+          <w:rPr>
+            <w:rStyle w:val="Hyperlink"/>
+            <w:noProof/>
+          </w:rPr>
+          <w:t>Gambar 4 Article Category Detail</w:t>
+        </w:r>
+        <w:r>
+          <w:rPr>
+            <w:noProof/>
+            <w:webHidden/>
+          </w:rPr>
+          <w:tab/>
+        </w:r>
+        <w:r>
+          <w:rPr>
+            <w:noProof/>
+            <w:webHidden/>
+          </w:rPr>
+          <w:fldChar w:fldCharType="begin"/>
+        </w:r>
+        <w:r>
+          <w:rPr>
+            <w:noProof/>
+            <w:webHidden/>
+          </w:rPr>
+          <w:instrText xml:space="preserve"> PAGEREF _Toc483819222 \h </w:instrText>
+        </w:r>
+        <w:r>
+          <w:rPr>
+            <w:noProof/>
+            <w:webHidden/>
+          </w:rPr>
+        </w:r>
+        <w:r>
+          <w:rPr>
+            <w:noProof/>
+            <w:webHidden/>
+          </w:rPr>
+          <w:fldChar w:fldCharType="separate"/>
+        </w:r>
+        <w:r>
+          <w:rPr>
+            <w:noProof/>
+            <w:webHidden/>
+          </w:rPr>
+          <w:t>13</w:t>
+        </w:r>
+        <w:r>
+          <w:rPr>
+            <w:noProof/>
+            <w:webHidden/>
+          </w:rPr>
+          <w:fldChar w:fldCharType="end"/>
+        </w:r>
+      </w:hyperlink>
+    </w:p>
+    <w:p>
+      <w:pPr>
+        <w:pStyle w:val="TableofFigures"/>
+        <w:tabs>
+          <w:tab w:val="right" w:leader="dot" w:pos="6568"/>
+        </w:tabs>
+        <w:spacing w:after="80"/>
+        <w:rPr>
+          <w:rFonts w:eastAsiaTheme="minorEastAsia"/>
+          <w:noProof/>
+          <w:sz w:val="22"/>
+        </w:rPr>
+      </w:pPr>
+      <w:hyperlink w:anchor="_Toc483819223" w:history="1">
+        <w:r>
+          <w:rPr>
+            <w:rStyle w:val="Hyperlink"/>
+            <w:noProof/>
+          </w:rPr>
+          <w:t>Gambar 5 Article Category Form</w:t>
+        </w:r>
+        <w:r>
+          <w:rPr>
+            <w:noProof/>
+            <w:webHidden/>
+          </w:rPr>
+          <w:tab/>
+        </w:r>
+        <w:r>
+          <w:rPr>
+            <w:noProof/>
+            <w:webHidden/>
+          </w:rPr>
+          <w:fldChar w:fldCharType="begin"/>
+        </w:r>
+        <w:r>
+          <w:rPr>
+            <w:noProof/>
+            <w:webHidden/>
+          </w:rPr>
+          <w:instrText xml:space="preserve"> PAGEREF _Toc483819223 \h </w:instrText>
+        </w:r>
+        <w:r>
+          <w:rPr>
+            <w:noProof/>
+            <w:webHidden/>
+          </w:rPr>
+        </w:r>
+        <w:r>
+          <w:rPr>
+            <w:noProof/>
+            <w:webHidden/>
+          </w:rPr>
+          <w:fldChar w:fldCharType="separate"/>
+        </w:r>
+        <w:r>
+          <w:rPr>
+            <w:noProof/>
+            <w:webHidden/>
+          </w:rPr>
+          <w:t>14</w:t>
+        </w:r>
+        <w:r>
+          <w:rPr>
+            <w:noProof/>
+            <w:webHidden/>
+          </w:rPr>
+          <w:fldChar w:fldCharType="end"/>
+        </w:r>
+      </w:hyperlink>
+    </w:p>
+    <w:p>
+      <w:pPr>
+        <w:pStyle w:val="TableofFigures"/>
+        <w:tabs>
+          <w:tab w:val="right" w:leader="dot" w:pos="6568"/>
+        </w:tabs>
+        <w:spacing w:after="80"/>
+        <w:rPr>
+          <w:rFonts w:eastAsiaTheme="minorEastAsia"/>
+          <w:noProof/>
+          <w:sz w:val="22"/>
+        </w:rPr>
+      </w:pPr>
+      <w:hyperlink w:anchor="_Toc483819224" w:history="1">
+        <w:r>
+          <w:rPr>
+            <w:rStyle w:val="Hyperlink"/>
+            <w:noProof/>
+          </w:rPr>
+          <w:t>Gambar 6 Article History Views</w:t>
+        </w:r>
+        <w:r>
+          <w:rPr>
+            <w:noProof/>
+            <w:webHidden/>
+          </w:rPr>
+          <w:tab/>
+        </w:r>
+        <w:r>
+          <w:rPr>
+            <w:noProof/>
+            <w:webHidden/>
+          </w:rPr>
+          <w:fldChar w:fldCharType="begin"/>
+        </w:r>
+        <w:r>
+          <w:rPr>
+            <w:noProof/>
+            <w:webHidden/>
+          </w:rPr>
+          <w:instrText xml:space="preserve"> PAGEREF _Toc483819224 \h </w:instrText>
+        </w:r>
+        <w:r>
+          <w:rPr>
+            <w:noProof/>
+            <w:webHidden/>
+          </w:rPr>
+        </w:r>
+        <w:r>
+          <w:rPr>
+            <w:noProof/>
+            <w:webHidden/>
+          </w:rPr>
+          <w:fldChar w:fldCharType="separate"/>
+        </w:r>
+        <w:r>
+          <w:rPr>
+            <w:noProof/>
+            <w:webHidden/>
+          </w:rPr>
+          <w:t>16</w:t>
+        </w:r>
+        <w:r>
+          <w:rPr>
+            <w:noProof/>
+            <w:webHidden/>
+          </w:rPr>
+          <w:fldChar w:fldCharType="end"/>
+        </w:r>
+      </w:hyperlink>
+    </w:p>
+    <w:p>
+      <w:pPr>
+        <w:pStyle w:val="TableofFigures"/>
+        <w:tabs>
+          <w:tab w:val="right" w:leader="dot" w:pos="6568"/>
+        </w:tabs>
+        <w:spacing w:after="80"/>
+        <w:rPr>
+          <w:rFonts w:eastAsiaTheme="minorEastAsia"/>
+          <w:noProof/>
+          <w:sz w:val="22"/>
+        </w:rPr>
+      </w:pPr>
+      <w:hyperlink w:anchor="_Toc483819225" w:history="1">
+        <w:r>
+          <w:rPr>
+            <w:rStyle w:val="Hyperlink"/>
+            <w:noProof/>
+          </w:rPr>
+          <w:t>Gambar 7 Article View Data</w:t>
+        </w:r>
+        <w:r>
+          <w:rPr>
+            <w:noProof/>
+            <w:webHidden/>
+          </w:rPr>
+          <w:tab/>
+        </w:r>
+        <w:r>
+          <w:rPr>
+            <w:noProof/>
+            <w:webHidden/>
+          </w:rPr>
+          <w:fldChar w:fldCharType="begin"/>
+        </w:r>
+        <w:r>
+          <w:rPr>
+            <w:noProof/>
+            <w:webHidden/>
+          </w:rPr>
+          <w:instrText xml:space="preserve"> PAGEREF _Toc483819225 \h </w:instrText>
+        </w:r>
+        <w:r>
+          <w:rPr>
+            <w:noProof/>
+            <w:webHidden/>
+          </w:rPr>
+        </w:r>
+        <w:r>
+          <w:rPr>
+            <w:noProof/>
+            <w:webHidden/>
+          </w:rPr>
+          <w:fldChar w:fldCharType="separate"/>
+        </w:r>
+        <w:r>
+          <w:rPr>
+            <w:noProof/>
+            <w:webHidden/>
+          </w:rPr>
+          <w:t>17</w:t>
+        </w:r>
+        <w:r>
+          <w:rPr>
+            <w:noProof/>
+            <w:webHidden/>
+          </w:rPr>
+          <w:fldChar w:fldCharType="end"/>
+        </w:r>
+      </w:hyperlink>
+    </w:p>
+    <w:p>
+      <w:pPr>
+        <w:pStyle w:val="TableofFigures"/>
+        <w:tabs>
+          <w:tab w:val="right" w:leader="dot" w:pos="6568"/>
+        </w:tabs>
+        <w:spacing w:after="80"/>
+        <w:rPr>
+          <w:rFonts w:eastAsiaTheme="minorEastAsia"/>
+          <w:noProof/>
+          <w:sz w:val="22"/>
+        </w:rPr>
+      </w:pPr>
+      <w:hyperlink w:anchor="_Toc483819226" w:history="1">
+        <w:r>
+          <w:rPr>
+            <w:rStyle w:val="Hyperlink"/>
+            <w:noProof/>
+          </w:rPr>
+          <w:t>Gambar 8 Article View Spesifik Data</w:t>
+        </w:r>
+        <w:r>
+          <w:rPr>
+            <w:noProof/>
+            <w:webHidden/>
+          </w:rPr>
+          <w:tab/>
+        </w:r>
+        <w:r>
+          <w:rPr>
+            <w:noProof/>
+            <w:webHidden/>
+          </w:rPr>
+          <w:fldChar w:fldCharType="begin"/>
+        </w:r>
+        <w:r>
+          <w:rPr>
+            <w:noProof/>
+            <w:webHidden/>
+          </w:rPr>
+          <w:instrText xml:space="preserve"> PAGEREF _Toc483819226 \h </w:instrText>
+        </w:r>
+        <w:r>
+          <w:rPr>
+            <w:noProof/>
+            <w:webHidden/>
+          </w:rPr>
+        </w:r>
+        <w:r>
+          <w:rPr>
+            <w:noProof/>
+            <w:webHidden/>
+          </w:rPr>
+          <w:fldChar w:fldCharType="separate"/>
+        </w:r>
+        <w:r>
+          <w:rPr>
+            <w:noProof/>
+            <w:webHidden/>
+          </w:rPr>
+          <w:t>17</w:t>
+        </w:r>
+        <w:r>
+          <w:rPr>
+            <w:noProof/>
+            <w:webHidden/>
+          </w:rPr>
+          <w:fldChar w:fldCharType="end"/>
+        </w:r>
+      </w:hyperlink>
+    </w:p>
+    <w:p>
+      <w:pPr>
+        <w:pStyle w:val="TableofFigures"/>
+        <w:tabs>
+          <w:tab w:val="right" w:leader="dot" w:pos="6568"/>
+        </w:tabs>
+        <w:spacing w:after="80"/>
+        <w:rPr>
+          <w:rFonts w:eastAsiaTheme="minorEastAsia"/>
+          <w:noProof/>
+          <w:sz w:val="22"/>
+        </w:rPr>
+      </w:pPr>
+      <w:hyperlink w:anchor="_Toc483819227" w:history="1">
+        <w:r>
+          <w:rPr>
+            <w:rStyle w:val="Hyperlink"/>
+            <w:noProof/>
+          </w:rPr>
+          <w:t>Gambar 9 Article History Downlaods</w:t>
+        </w:r>
+        <w:r>
+          <w:rPr>
+            <w:noProof/>
+            <w:webHidden/>
+          </w:rPr>
+          <w:tab/>
+        </w:r>
+        <w:r>
+          <w:rPr>
+            <w:noProof/>
+            <w:webHidden/>
+          </w:rPr>
+          <w:fldChar w:fldCharType="begin"/>
+        </w:r>
+        <w:r>
+          <w:rPr>
+            <w:noProof/>
+            <w:webHidden/>
+          </w:rPr>
+          <w:instrText xml:space="preserve"> PAGEREF _Toc483819227 \h </w:instrText>
+        </w:r>
+        <w:r>
+          <w:rPr>
+            <w:noProof/>
+            <w:webHidden/>
+          </w:rPr>
+        </w:r>
+        <w:r>
+          <w:rPr>
+            <w:noProof/>
+            <w:webHidden/>
+          </w:rPr>
+          <w:fldChar w:fldCharType="separate"/>
+        </w:r>
+        <w:r>
+          <w:rPr>
+            <w:noProof/>
+            <w:webHidden/>
+          </w:rPr>
+          <w:t>19</w:t>
+        </w:r>
+        <w:r>
+          <w:rPr>
+            <w:noProof/>
+            <w:webHidden/>
+          </w:rPr>
+          <w:fldChar w:fldCharType="end"/>
+        </w:r>
+      </w:hyperlink>
+    </w:p>
+    <w:p>
+      <w:pPr>
+        <w:pStyle w:val="TableofFigures"/>
+        <w:tabs>
+          <w:tab w:val="right" w:leader="dot" w:pos="6568"/>
+        </w:tabs>
+        <w:spacing w:after="80"/>
+        <w:rPr>
+          <w:rFonts w:eastAsiaTheme="minorEastAsia"/>
+          <w:noProof/>
+          <w:sz w:val="22"/>
+        </w:rPr>
+      </w:pPr>
+      <w:hyperlink w:anchor="_Toc483819228" w:history="1">
+        <w:r>
+          <w:rPr>
+            <w:rStyle w:val="Hyperlink"/>
+            <w:noProof/>
+          </w:rPr>
+          <w:t>Gambar 10 Article Download Data</w:t>
+        </w:r>
+        <w:r>
+          <w:rPr>
+            <w:noProof/>
+            <w:webHidden/>
+          </w:rPr>
+          <w:tab/>
+        </w:r>
+        <w:r>
+          <w:rPr>
+            <w:noProof/>
+            <w:webHidden/>
+          </w:rPr>
+          <w:fldChar w:fldCharType="begin"/>
+        </w:r>
+        <w:r>
+          <w:rPr>
+            <w:noProof/>
+            <w:webHidden/>
+          </w:rPr>
+          <w:instrText xml:space="preserve"> PAGEREF _Toc483819228 \h </w:instrText>
+        </w:r>
+        <w:r>
+          <w:rPr>
+            <w:noProof/>
+            <w:webHidden/>
+          </w:rPr>
+        </w:r>
+        <w:r>
+          <w:rPr>
+            <w:noProof/>
+            <w:webHidden/>
+          </w:rPr>
+          <w:fldChar w:fldCharType="separate"/>
+        </w:r>
+        <w:r>
+          <w:rPr>
+            <w:noProof/>
+            <w:webHidden/>
+          </w:rPr>
           <w:t>20</w:t>
+        </w:r>
+        <w:r>
+          <w:rPr>
+            <w:noProof/>
+            <w:webHidden/>
+          </w:rPr>
+          <w:fldChar w:fldCharType="end"/>
+        </w:r>
+      </w:hyperlink>
+    </w:p>
+    <w:p>
+      <w:pPr>
+        <w:pStyle w:val="TableofFigures"/>
+        <w:tabs>
+          <w:tab w:val="right" w:leader="dot" w:pos="6568"/>
+        </w:tabs>
+        <w:spacing w:after="80"/>
+        <w:rPr>
+          <w:rFonts w:eastAsiaTheme="minorEastAsia"/>
+          <w:noProof/>
+          <w:sz w:val="22"/>
+        </w:rPr>
+      </w:pPr>
+      <w:hyperlink w:anchor="_Toc483819229" w:history="1">
+        <w:r>
+          <w:rPr>
+            <w:rStyle w:val="Hyperlink"/>
+            <w:noProof/>
+          </w:rPr>
+          <w:t>Gambar 11 Article Download Spesifik Data</w:t>
+        </w:r>
+        <w:r>
+          <w:rPr>
+            <w:noProof/>
+            <w:webHidden/>
+          </w:rPr>
+          <w:tab/>
+        </w:r>
+        <w:r>
+          <w:rPr>
+            <w:noProof/>
+            <w:webHidden/>
+          </w:rPr>
+          <w:fldChar w:fldCharType="begin"/>
+        </w:r>
+        <w:r>
+          <w:rPr>
+            <w:noProof/>
+            <w:webHidden/>
+          </w:rPr>
+          <w:instrText xml:space="preserve"> PAGEREF _Toc483819229 \h </w:instrText>
+        </w:r>
+        <w:r>
+          <w:rPr>
+            <w:noProof/>
+            <w:webHidden/>
+          </w:rPr>
+        </w:r>
+        <w:r>
+          <w:rPr>
+            <w:noProof/>
+            <w:webHidden/>
+          </w:rPr>
+          <w:fldChar w:fldCharType="separate"/>
+        </w:r>
+        <w:r>
+          <w:rPr>
+            <w:noProof/>
+            <w:webHidden/>
+          </w:rPr>
+          <w:t>21</w:t>
+        </w:r>
+        <w:r>
+          <w:rPr>
+            <w:noProof/>
+            <w:webHidden/>
+          </w:rPr>
+          <w:fldChar w:fldCharType="end"/>
+        </w:r>
+      </w:hyperlink>
+    </w:p>
+    <w:p>
+      <w:pPr>
+        <w:pStyle w:val="TableofFigures"/>
+        <w:tabs>
+          <w:tab w:val="right" w:leader="dot" w:pos="6568"/>
+        </w:tabs>
+        <w:spacing w:after="80"/>
+        <w:rPr>
+          <w:rFonts w:eastAsiaTheme="minorEastAsia"/>
+          <w:noProof/>
+          <w:sz w:val="22"/>
+        </w:rPr>
+      </w:pPr>
+      <w:hyperlink w:anchor="_Toc483819230" w:history="1">
+        <w:r>
+          <w:rPr>
+            <w:rStyle w:val="Hyperlink"/>
+            <w:noProof/>
+          </w:rPr>
+          <w:t>Gambar 12 Article Photos</w:t>
+        </w:r>
+        <w:r>
+          <w:rPr>
+            <w:noProof/>
+            <w:webHidden/>
+          </w:rPr>
+          <w:tab/>
+        </w:r>
+        <w:r>
+          <w:rPr>
+            <w:noProof/>
+            <w:webHidden/>
+          </w:rPr>
+          <w:fldChar w:fldCharType="begin"/>
+        </w:r>
+        <w:r>
+          <w:rPr>
+            <w:noProof/>
+            <w:webHidden/>
+          </w:rPr>
+          <w:instrText xml:space="preserve"> PAGEREF _Toc483819230 \h </w:instrText>
+        </w:r>
+        <w:r>
+          <w:rPr>
+            <w:noProof/>
+            <w:webHidden/>
+          </w:rPr>
+        </w:r>
+        <w:r>
+          <w:rPr>
+            <w:noProof/>
+            <w:webHidden/>
+          </w:rPr>
+          <w:fldChar w:fldCharType="separate"/>
+        </w:r>
+        <w:r>
+          <w:rPr>
+            <w:noProof/>
+            <w:webHidden/>
+          </w:rPr>
+          <w:t>22</w:t>
+        </w:r>
+        <w:r>
+          <w:rPr>
+            <w:noProof/>
+            <w:webHidden/>
+          </w:rPr>
+          <w:fldChar w:fldCharType="end"/>
+        </w:r>
+      </w:hyperlink>
+    </w:p>
+    <w:p>
+      <w:pPr>
+        <w:pStyle w:val="TableofFigures"/>
+        <w:tabs>
+          <w:tab w:val="right" w:leader="dot" w:pos="6568"/>
+        </w:tabs>
+        <w:spacing w:after="80"/>
+        <w:rPr>
+          <w:rFonts w:eastAsiaTheme="minorEastAsia"/>
+          <w:noProof/>
+          <w:sz w:val="22"/>
+        </w:rPr>
+      </w:pPr>
+      <w:hyperlink w:anchor="_Toc483819231" w:history="1">
+        <w:r>
+          <w:rPr>
+            <w:rStyle w:val="Hyperlink"/>
+            <w:noProof/>
+          </w:rPr>
+          <w:t>Gambar 13 Article Photo Detail</w:t>
+        </w:r>
+        <w:r>
+          <w:rPr>
+            <w:noProof/>
+            <w:webHidden/>
+          </w:rPr>
+          <w:tab/>
+        </w:r>
+        <w:r>
+          <w:rPr>
+            <w:noProof/>
+            <w:webHidden/>
+          </w:rPr>
+          <w:fldChar w:fldCharType="begin"/>
+        </w:r>
+        <w:r>
+          <w:rPr>
+            <w:noProof/>
+            <w:webHidden/>
+          </w:rPr>
+          <w:instrText xml:space="preserve"> PAGEREF _Toc483819231 \h </w:instrText>
+        </w:r>
+        <w:r>
+          <w:rPr>
+            <w:noProof/>
+            <w:webHidden/>
+          </w:rPr>
+        </w:r>
+        <w:r>
+          <w:rPr>
+            <w:noProof/>
+            <w:webHidden/>
+          </w:rPr>
+          <w:fldChar w:fldCharType="separate"/>
+        </w:r>
+        <w:r>
+          <w:rPr>
+            <w:noProof/>
+            <w:webHidden/>
+          </w:rPr>
+          <w:t>23</w:t>
+        </w:r>
+        <w:r>
+          <w:rPr>
+            <w:noProof/>
+            <w:webHidden/>
+          </w:rPr>
+          <w:fldChar w:fldCharType="end"/>
+        </w:r>
+      </w:hyperlink>
+    </w:p>
+    <w:p>
+      <w:pPr>
+        <w:pStyle w:val="TableofFigures"/>
+        <w:tabs>
+          <w:tab w:val="right" w:leader="dot" w:pos="6568"/>
+        </w:tabs>
+        <w:spacing w:after="80"/>
+        <w:rPr>
+          <w:rFonts w:eastAsiaTheme="minorEastAsia"/>
+          <w:noProof/>
+          <w:sz w:val="22"/>
+        </w:rPr>
+      </w:pPr>
+      <w:hyperlink w:anchor="_Toc483819232" w:history="1">
+        <w:r>
+          <w:rPr>
+            <w:rStyle w:val="Hyperlink"/>
+            <w:noProof/>
+          </w:rPr>
+          <w:t>Gambar 14 Article Photo Form</w:t>
+        </w:r>
+        <w:r>
+          <w:rPr>
+            <w:noProof/>
+            <w:webHidden/>
+          </w:rPr>
+          <w:tab/>
+        </w:r>
+        <w:r>
+          <w:rPr>
+            <w:noProof/>
+            <w:webHidden/>
+          </w:rPr>
+          <w:fldChar w:fldCharType="begin"/>
+        </w:r>
+        <w:r>
+          <w:rPr>
+            <w:noProof/>
+            <w:webHidden/>
+          </w:rPr>
+          <w:instrText xml:space="preserve"> PAGEREF _Toc483819232 \h </w:instrText>
+        </w:r>
+        <w:r>
+          <w:rPr>
+            <w:noProof/>
+            <w:webHidden/>
+          </w:rPr>
+        </w:r>
+        <w:r>
+          <w:rPr>
+            <w:noProof/>
+            <w:webHidden/>
+          </w:rPr>
+          <w:fldChar w:fldCharType="separate"/>
+        </w:r>
+        <w:r>
+          <w:rPr>
+            <w:noProof/>
+            <w:webHidden/>
+          </w:rPr>
+          <w:t>23</w:t>
+        </w:r>
+        <w:r>
+          <w:rPr>
+            <w:noProof/>
+            <w:webHidden/>
+          </w:rPr>
+          <w:fldChar w:fldCharType="end"/>
+        </w:r>
+      </w:hyperlink>
+    </w:p>
+    <w:p>
+      <w:pPr>
+        <w:pStyle w:val="TableofFigures"/>
+        <w:tabs>
+          <w:tab w:val="right" w:leader="dot" w:pos="6568"/>
+        </w:tabs>
+        <w:spacing w:after="80"/>
+        <w:rPr>
+          <w:rFonts w:eastAsiaTheme="minorEastAsia"/>
+          <w:noProof/>
+          <w:sz w:val="22"/>
+        </w:rPr>
+      </w:pPr>
+      <w:hyperlink w:anchor="_Toc483819233" w:history="1">
+        <w:r>
+          <w:rPr>
+            <w:rStyle w:val="Hyperlink"/>
+            <w:noProof/>
+          </w:rPr>
+          <w:t>Gambar 15 Article Setting Form</w:t>
+        </w:r>
+        <w:r>
+          <w:rPr>
+            <w:noProof/>
+            <w:webHidden/>
+          </w:rPr>
+          <w:tab/>
+        </w:r>
+        <w:r>
+          <w:rPr>
+            <w:noProof/>
+            <w:webHidden/>
+          </w:rPr>
+          <w:fldChar w:fldCharType="begin"/>
+        </w:r>
+        <w:r>
+          <w:rPr>
+            <w:noProof/>
+            <w:webHidden/>
+          </w:rPr>
+          <w:instrText xml:space="preserve"> PAGEREF _Toc483819233 \h </w:instrText>
+        </w:r>
+        <w:r>
+          <w:rPr>
+            <w:noProof/>
+            <w:webHidden/>
+          </w:rPr>
+        </w:r>
+        <w:r>
+          <w:rPr>
+            <w:noProof/>
+            <w:webHidden/>
+          </w:rPr>
+          <w:fldChar w:fldCharType="separate"/>
+        </w:r>
+        <w:r>
+          <w:rPr>
+            <w:noProof/>
+            <w:webHidden/>
+          </w:rPr>
+          <w:t>28</w:t>
+        </w:r>
+        <w:r>
+          <w:rPr>
+            <w:noProof/>
+            <w:webHidden/>
+          </w:rPr>
+          <w:fldChar w:fldCharType="end"/>
+        </w:r>
+      </w:hyperlink>
+    </w:p>
+    <w:p>
+      <w:pPr>
+        <w:pStyle w:val="TableofFigures"/>
+        <w:tabs>
+          <w:tab w:val="right" w:leader="dot" w:pos="6568"/>
+        </w:tabs>
+        <w:spacing w:after="80"/>
+        <w:rPr>
+          <w:rFonts w:eastAsiaTheme="minorEastAsia"/>
+          <w:noProof/>
+          <w:sz w:val="22"/>
+        </w:rPr>
+      </w:pPr>
+      <w:hyperlink w:anchor="_Toc483819234" w:history="1">
+        <w:r>
+          <w:rPr>
+            <w:rStyle w:val="Hyperlink"/>
+            <w:noProof/>
+          </w:rPr>
+          <w:t>Gambar 16 Article Setting Form (Lanjutan)</w:t>
+        </w:r>
+        <w:r>
+          <w:rPr>
+            <w:noProof/>
+            <w:webHidden/>
+          </w:rPr>
+          <w:tab/>
+        </w:r>
+        <w:r>
+          <w:rPr>
+            <w:noProof/>
+            <w:webHidden/>
+          </w:rPr>
+          <w:fldChar w:fldCharType="begin"/>
+        </w:r>
+        <w:r>
+          <w:rPr>
+            <w:noProof/>
+            <w:webHidden/>
+          </w:rPr>
+          <w:instrText xml:space="preserve"> PAGEREF _Toc483819234 \h </w:instrText>
+        </w:r>
+        <w:r>
+          <w:rPr>
+            <w:noProof/>
+            <w:webHidden/>
+          </w:rPr>
+        </w:r>
+        <w:r>
+          <w:rPr>
+            <w:noProof/>
+            <w:webHidden/>
+          </w:rPr>
+          <w:fldChar w:fldCharType="separate"/>
+        </w:r>
+        <w:r>
+          <w:rPr>
+            <w:noProof/>
+            <w:webHidden/>
+          </w:rPr>
+          <w:t>29</w:t>
         </w:r>
         <w:r>
           <w:rPr>
@@ -1731,6 +2746,8 @@
           <w:szCs w:val="32"/>
         </w:rPr>
       </w:pPr>
+      <w:bookmarkStart w:id="4" w:name="_GoBack"/>
+      <w:bookmarkEnd w:id="4"/>
     </w:p>
     <w:p>
       <w:pPr>
@@ -1751,7 +2768,7 @@
       <w:pPr>
         <w:pStyle w:val="Heading1"/>
       </w:pPr>
-      <w:bookmarkStart w:id="5" w:name="_Toc483731741"/>
+      <w:bookmarkStart w:id="5" w:name="_Toc483819201"/>
       <w:r>
         <w:lastRenderedPageBreak/>
         <w:t>Articles</w:t>
@@ -1823,7 +2840,7 @@
         <w:pStyle w:val="Heading2"/>
       </w:pPr>
       <w:bookmarkStart w:id="6" w:name="_Toc463254370"/>
-      <w:bookmarkStart w:id="7" w:name="_Toc483731742"/>
+      <w:bookmarkStart w:id="7" w:name="_Toc483819202"/>
       <w:r>
         <w:t>Menu Permissions</w:t>
       </w:r>
@@ -1854,7 +2871,7 @@
         <w:pStyle w:val="Caption"/>
         <w:keepNext/>
       </w:pPr>
-      <w:bookmarkStart w:id="8" w:name="_Toc483731752"/>
+      <w:bookmarkStart w:id="8" w:name="_Toc483819212"/>
       <w:r>
         <w:t xml:space="preserve">Table </w:t>
       </w:r>
@@ -2459,7 +3476,7 @@
       <w:pPr>
         <w:pStyle w:val="Heading2"/>
       </w:pPr>
-      <w:bookmarkStart w:id="9" w:name="_Toc483731743"/>
+      <w:bookmarkStart w:id="9" w:name="_Toc483819203"/>
       <w:r>
         <w:t xml:space="preserve">View </w:t>
       </w:r>
@@ -2693,7 +3710,7 @@
         <w:pStyle w:val="Caption"/>
         <w:keepNext/>
       </w:pPr>
-      <w:bookmarkStart w:id="10" w:name="_Toc483731753"/>
+      <w:bookmarkStart w:id="10" w:name="_Toc483819213"/>
       <w:r>
         <w:t xml:space="preserve">Table </w:t>
       </w:r>
@@ -2846,7 +3863,13 @@
               <w:t>Kategori digunakan untuk mengelompokkan konten artikel</w:t>
             </w:r>
             <w:r>
-              <w:t xml:space="preserve"> berdasarkan informasi yang akan disampaikan kepada pengguna aplikasi</w:t>
+              <w:t xml:space="preserve"> berdasarkan informasi yang akan disampaikan kepada </w:t>
+            </w:r>
+            <w:r>
+              <w:t>pengunjung</w:t>
+            </w:r>
+            <w:r>
+              <w:t xml:space="preserve"> aplikasi</w:t>
             </w:r>
             <w:r>
               <w:t>.</w:t>
@@ -3309,7 +4332,7 @@
         <w:pStyle w:val="Caption"/>
         <w:jc w:val="center"/>
       </w:pPr>
-      <w:bookmarkStart w:id="11" w:name="_Toc483731756"/>
+      <w:bookmarkStart w:id="11" w:name="_Toc483819219"/>
       <w:r>
         <w:t xml:space="preserve">Gambar </w:t>
       </w:r>
@@ -3361,7 +4384,7 @@
         <w:pStyle w:val="Caption"/>
         <w:keepNext/>
       </w:pPr>
-      <w:bookmarkStart w:id="12" w:name="_Toc483731754"/>
+      <w:bookmarkStart w:id="12" w:name="_Toc483819214"/>
       <w:r>
         <w:t xml:space="preserve">Table </w:t>
       </w:r>
@@ -4433,7 +5456,7 @@
         <w:pStyle w:val="Caption"/>
         <w:jc w:val="center"/>
       </w:pPr>
-      <w:bookmarkStart w:id="13" w:name="_Toc483731757"/>
+      <w:bookmarkStart w:id="13" w:name="_Toc483819220"/>
       <w:r>
         <w:t xml:space="preserve">Gambar </w:t>
       </w:r>
@@ -4458,7 +5481,7 @@
         <w:pStyle w:val="Heading2"/>
       </w:pPr>
       <w:bookmarkStart w:id="14" w:name="_Toc463254371"/>
-      <w:bookmarkStart w:id="15" w:name="_Toc483731744"/>
+      <w:bookmarkStart w:id="15" w:name="_Toc483819204"/>
       <w:r>
         <w:t>Datas</w:t>
       </w:r>
@@ -4468,7 +5491,7 @@
       <w:pPr>
         <w:pStyle w:val="Heading3"/>
       </w:pPr>
-      <w:bookmarkStart w:id="16" w:name="_Toc483731745"/>
+      <w:bookmarkStart w:id="16" w:name="_Toc483819205"/>
       <w:r>
         <w:t>Categories</w:t>
       </w:r>
@@ -4532,7 +5555,13 @@
         <w:t>yang tayang pada input kategori pada formulir konten artikel</w:t>
       </w:r>
       <w:r>
-        <w:t xml:space="preserve"> dan digunakan untuk mengelompokkan artikel berdasarkan informasi yang akan disampaikan kepada pengguna aplikasi</w:t>
+        <w:t xml:space="preserve"> dan digunakan untuk mengelompokkan artikel berdasarkan informasi yang akan disampaikan kepada </w:t>
+      </w:r>
+      <w:r>
+        <w:t>pengunjung</w:t>
+      </w:r>
+      <w:r>
+        <w:t xml:space="preserve"> aplikasi</w:t>
       </w:r>
       <w:r>
         <w:t xml:space="preserve">. </w:t>
@@ -4579,6 +5608,28 @@
       <w:r>
         <w:t>, yaitu:</w:t>
       </w:r>
+    </w:p>
+    <w:p>
+      <w:pPr>
+        <w:pStyle w:val="Caption"/>
+        <w:keepNext/>
+      </w:pPr>
+      <w:bookmarkStart w:id="17" w:name="_Toc483819215"/>
+      <w:r>
+        <w:t xml:space="preserve">Table </w:t>
+      </w:r>
+      <w:fldSimple w:instr=" SEQ Table \* ARABIC ">
+        <w:r>
+          <w:rPr>
+            <w:noProof/>
+          </w:rPr>
+          <w:t>4</w:t>
+        </w:r>
+      </w:fldSimple>
+      <w:r>
+        <w:t xml:space="preserve"> Article Categories</w:t>
+      </w:r>
+      <w:bookmarkEnd w:id="17"/>
     </w:p>
     <w:tbl>
       <w:tblPr>
@@ -4668,7 +5719,13 @@
               <w:spacing w:line="240" w:lineRule="auto"/>
             </w:pPr>
             <w:r>
-              <w:t>Kolom ini berisi informasi nama kategori artikel yang akan digunakan untuk mengelompokkan konten artikel berdasarkan informasi yang akan disampaikan kepada pengguna aplikasi.</w:t>
+              <w:t xml:space="preserve">Kolom ini berisi informasi nama kategori artikel yang akan digunakan untuk mengelompokkan konten artikel berdasarkan informasi yang akan disampaikan kepada </w:t>
+            </w:r>
+            <w:r>
+              <w:t>pengunjung</w:t>
+            </w:r>
+            <w:r>
+              <w:t xml:space="preserve"> aplikasi.</w:t>
             </w:r>
           </w:p>
         </w:tc>
@@ -4917,7 +5974,14 @@
               <w:rPr>
                 <w:i/>
               </w:rPr>
-              <w:t xml:space="preserve"> dengan menggunakan fungsi quickupdate. Klik icon yang terdapat pada kolom </w:t>
+              <w:t xml:space="preserve"> dengan menggunakan fungsi </w:t>
+            </w:r>
+            <w:r>
+              <w:rPr>
+                <w:i/>
+              </w:rPr>
+              <w:lastRenderedPageBreak/>
+              <w:t xml:space="preserve">quickupdate. Klik icon yang terdapat pada kolom </w:t>
             </w:r>
             <w:r>
               <w:rPr>
@@ -5150,6 +6214,7 @@
     </w:p>
     <w:p>
       <w:pPr>
+        <w:keepNext/>
         <w:tabs>
           <w:tab w:val="left" w:pos="284"/>
         </w:tabs>
@@ -5160,6 +6225,7 @@
         <w:rPr>
           <w:noProof/>
         </w:rPr>
+        <w:lastRenderedPageBreak/>
         <w:drawing>
           <wp:inline distT="0" distB="0" distL="0" distR="0" wp14:anchorId="076EA4B9" wp14:editId="3AB20867">
             <wp:extent cx="4123638" cy="3253839"/>
@@ -5205,6 +6271,31 @@
     </w:p>
     <w:p>
       <w:pPr>
+        <w:pStyle w:val="Caption"/>
+        <w:jc w:val="center"/>
+      </w:pPr>
+      <w:bookmarkStart w:id="18" w:name="_Toc483819221"/>
+      <w:r>
+        <w:t xml:space="preserve">Gambar </w:t>
+      </w:r>
+      <w:fldSimple w:instr=" SEQ Gambar \* ARABIC ">
+        <w:r>
+          <w:rPr>
+            <w:noProof/>
+          </w:rPr>
+          <w:t>3</w:t>
+        </w:r>
+      </w:fldSimple>
+      <w:r>
+        <w:rPr>
+          <w:noProof/>
+        </w:rPr>
+        <w:t xml:space="preserve"> Article Categories</w:t>
+      </w:r>
+      <w:bookmarkEnd w:id="18"/>
+    </w:p>
+    <w:p>
+      <w:pPr>
         <w:spacing w:before="240"/>
         <w:ind w:firstLine="709"/>
       </w:pPr>
@@ -5227,7 +6318,6 @@
         <w:ind w:firstLine="709"/>
       </w:pPr>
       <w:r>
-        <w:lastRenderedPageBreak/>
         <w:t xml:space="preserve">Tampilan halaman detail kategori artikel dapat </w:t>
       </w:r>
       <w:r>
@@ -5250,6 +6340,7 @@
         <w:rPr>
           <w:noProof/>
         </w:rPr>
+        <w:lastRenderedPageBreak/>
         <w:drawing>
           <wp:inline distT="0" distB="0" distL="0" distR="0">
             <wp:extent cx="4177030" cy="3394710"/>
@@ -5298,7 +6389,7 @@
         <w:pStyle w:val="Caption"/>
         <w:jc w:val="center"/>
       </w:pPr>
-      <w:bookmarkStart w:id="17" w:name="_Toc483731758"/>
+      <w:bookmarkStart w:id="19" w:name="_Toc483819222"/>
       <w:r>
         <w:t xml:space="preserve">Gambar </w:t>
       </w:r>
@@ -5307,7 +6398,7 @@
           <w:rPr>
             <w:noProof/>
           </w:rPr>
-          <w:t>3</w:t>
+          <w:t>4</w:t>
         </w:r>
       </w:fldSimple>
       <w:r>
@@ -5316,7 +6407,7 @@
         </w:rPr>
         <w:t xml:space="preserve"> Article Category Detail</w:t>
       </w:r>
-      <w:bookmarkEnd w:id="17"/>
+      <w:bookmarkEnd w:id="19"/>
     </w:p>
     <w:p>
       <w:pPr>
@@ -5401,7 +6492,7 @@
         <w:pStyle w:val="Caption"/>
         <w:keepNext/>
       </w:pPr>
-      <w:bookmarkStart w:id="18" w:name="_Toc483731755"/>
+      <w:bookmarkStart w:id="20" w:name="_Toc483819216"/>
       <w:r>
         <w:t xml:space="preserve">Table </w:t>
       </w:r>
@@ -5410,13 +6501,13 @@
           <w:rPr>
             <w:noProof/>
           </w:rPr>
-          <w:t>4</w:t>
+          <w:t>5</w:t>
         </w:r>
       </w:fldSimple>
       <w:r>
         <w:t xml:space="preserve"> Input Article Category Form</w:t>
       </w:r>
-      <w:bookmarkEnd w:id="18"/>
+      <w:bookmarkEnd w:id="20"/>
     </w:p>
     <w:tbl>
       <w:tblPr>
@@ -5499,7 +6590,6 @@
               <w:rPr>
                 <w:i/>
               </w:rPr>
-              <w:lastRenderedPageBreak/>
               <w:t>Category</w:t>
             </w:r>
             <w:r>
@@ -5550,6 +6640,7 @@
               <w:rPr>
                 <w:i/>
               </w:rPr>
+              <w:lastRenderedPageBreak/>
               <w:t xml:space="preserve">Description </w:t>
             </w:r>
             <w:r>
@@ -5654,13 +6745,7 @@
               <w:spacing w:line="240" w:lineRule="auto"/>
             </w:pPr>
             <w:r>
-              <w:t xml:space="preserve">Input ini berisi informasi status tayang kategori </w:t>
-            </w:r>
-            <w:r>
-              <w:t>artikel</w:t>
-            </w:r>
-            <w:r>
-              <w:t xml:space="preserve"> pada aplikasi </w:t>
+              <w:t xml:space="preserve">Input ini berisi informasi status tayang kategori artikel pada aplikasi </w:t>
             </w:r>
             <w:r>
               <w:rPr>
@@ -5731,6 +6816,7 @@
     </w:p>
     <w:p>
       <w:pPr>
+        <w:keepNext/>
         <w:tabs>
           <w:tab w:val="left" w:pos="284"/>
         </w:tabs>
@@ -5741,7 +6827,6 @@
         <w:rPr>
           <w:noProof/>
         </w:rPr>
-        <w:lastRenderedPageBreak/>
         <w:drawing>
           <wp:inline distT="0" distB="0" distL="0" distR="0">
             <wp:extent cx="4177030" cy="3030220"/>
@@ -5787,55 +6872,2109 @@
     </w:p>
     <w:p>
       <w:pPr>
+        <w:pStyle w:val="Caption"/>
+        <w:jc w:val="center"/>
+      </w:pPr>
+      <w:bookmarkStart w:id="21" w:name="_Toc483819223"/>
+      <w:r>
+        <w:t xml:space="preserve">Gambar </w:t>
+      </w:r>
+      <w:fldSimple w:instr=" SEQ Gambar \* ARABIC ">
+        <w:r>
+          <w:rPr>
+            <w:noProof/>
+          </w:rPr>
+          <w:t>5</w:t>
+        </w:r>
+      </w:fldSimple>
+      <w:r>
+        <w:rPr>
+          <w:noProof/>
+        </w:rPr>
+        <w:t xml:space="preserve"> Article Category Form</w:t>
+      </w:r>
+      <w:bookmarkEnd w:id="21"/>
+    </w:p>
+    <w:p>
+      <w:pPr>
         <w:pStyle w:val="Heading3"/>
       </w:pPr>
-      <w:bookmarkStart w:id="19" w:name="_Toc483731746"/>
-      <w:r>
+      <w:bookmarkStart w:id="22" w:name="_Toc483341657"/>
+      <w:bookmarkStart w:id="23" w:name="_Toc483719034"/>
+      <w:bookmarkStart w:id="24" w:name="_Toc483819206"/>
+      <w:r>
+        <w:lastRenderedPageBreak/>
         <w:t>Views</w:t>
       </w:r>
-      <w:bookmarkEnd w:id="19"/>
+      <w:bookmarkEnd w:id="22"/>
+      <w:bookmarkEnd w:id="23"/>
+      <w:bookmarkEnd w:id="24"/>
+    </w:p>
+    <w:p>
+      <w:pPr>
+        <w:ind w:right="-85" w:firstLine="709"/>
+      </w:pPr>
+      <w:r>
+        <w:t xml:space="preserve">Pada fitur </w:t>
+      </w:r>
+      <w:r>
+        <w:rPr>
+          <w:i/>
+        </w:rPr>
+        <w:t>history</w:t>
+      </w:r>
+      <w:r>
+        <w:t xml:space="preserve"> </w:t>
+      </w:r>
+      <w:r>
+        <w:rPr>
+          <w:i/>
+        </w:rPr>
+        <w:t>views</w:t>
+      </w:r>
+      <w:r>
+        <w:t xml:space="preserve"> ini Anda dapat melihat informasi dan statistik konten artikel yang dilihat oleh pengunjung aplikasi. Data yang dapat Anda lihat pada tabel daftar konten artikel yang dilihat oleh pengunjung aplikasi, yaitu:</w:t>
+      </w:r>
+    </w:p>
+    <w:p>
+      <w:pPr>
+        <w:pStyle w:val="Caption"/>
+        <w:keepNext/>
+      </w:pPr>
+      <w:bookmarkStart w:id="25" w:name="_Toc483719042"/>
+      <w:bookmarkStart w:id="26" w:name="_Toc483819217"/>
+      <w:r>
+        <w:t xml:space="preserve">Table </w:t>
+      </w:r>
+      <w:fldSimple w:instr=" SEQ Table \* ARABIC ">
+        <w:r>
+          <w:rPr>
+            <w:noProof/>
+          </w:rPr>
+          <w:t>6</w:t>
+        </w:r>
+      </w:fldSimple>
+      <w:r>
+        <w:t xml:space="preserve"> Article History Views</w:t>
+      </w:r>
+      <w:bookmarkEnd w:id="25"/>
+      <w:bookmarkEnd w:id="26"/>
+    </w:p>
+    <w:tbl>
+      <w:tblPr>
+        <w:tblStyle w:val="TableGrid"/>
+        <w:tblW w:w="0" w:type="auto"/>
+        <w:tblCellMar>
+          <w:top w:w="85" w:type="dxa"/>
+        </w:tblCellMar>
+        <w:tblLook w:val="04A0" w:firstRow="1" w:lastRow="0" w:firstColumn="1" w:lastColumn="0" w:noHBand="0" w:noVBand="1"/>
+      </w:tblPr>
+      <w:tblGrid>
+        <w:gridCol w:w="1555"/>
+        <w:gridCol w:w="4961"/>
+      </w:tblGrid>
+      <w:tr>
+        <w:tc>
+          <w:tcPr>
+            <w:tcW w:w="1555" w:type="dxa"/>
+          </w:tcPr>
+          <w:p>
+            <w:pPr>
+              <w:spacing w:line="240" w:lineRule="auto"/>
+              <w:rPr>
+                <w:i/>
+              </w:rPr>
+            </w:pPr>
+            <w:r>
+              <w:rPr>
+                <w:i/>
+              </w:rPr>
+              <w:t>No</w:t>
+            </w:r>
+          </w:p>
+        </w:tc>
+        <w:tc>
+          <w:tcPr>
+            <w:tcW w:w="4961" w:type="dxa"/>
+          </w:tcPr>
+          <w:p>
+            <w:pPr>
+              <w:spacing w:line="240" w:lineRule="auto"/>
+            </w:pPr>
+            <w:r>
+              <w:t xml:space="preserve">Nomor urut </w:t>
+            </w:r>
+            <w:r>
+              <w:t xml:space="preserve">daftar konten artikel yang dilihat oleh pengunjung aplikasi </w:t>
+            </w:r>
+            <w:r>
+              <w:t>berdasarkan data terbaru yang telah dibuat</w:t>
+            </w:r>
+          </w:p>
+        </w:tc>
+      </w:tr>
+      <w:tr>
+        <w:tc>
+          <w:tcPr>
+            <w:tcW w:w="1555" w:type="dxa"/>
+          </w:tcPr>
+          <w:p>
+            <w:pPr>
+              <w:spacing w:line="240" w:lineRule="auto"/>
+              <w:rPr>
+                <w:i/>
+              </w:rPr>
+            </w:pPr>
+            <w:r>
+              <w:rPr>
+                <w:i/>
+              </w:rPr>
+              <w:t>Category</w:t>
+            </w:r>
+          </w:p>
+        </w:tc>
+        <w:tc>
+          <w:tcPr>
+            <w:tcW w:w="4961" w:type="dxa"/>
+          </w:tcPr>
+          <w:p>
+            <w:pPr>
+              <w:spacing w:line="240" w:lineRule="auto"/>
+            </w:pPr>
+            <w:r>
+              <w:t>Kolom ini berisi informasi nama kategori artikel dari konten artikel yang dilihat oleh pengunjung aplikasi</w:t>
+            </w:r>
+          </w:p>
+        </w:tc>
+      </w:tr>
+      <w:tr>
+        <w:tc>
+          <w:tcPr>
+            <w:tcW w:w="1555" w:type="dxa"/>
+          </w:tcPr>
+          <w:p>
+            <w:pPr>
+              <w:spacing w:line="240" w:lineRule="auto"/>
+              <w:rPr>
+                <w:i/>
+              </w:rPr>
+            </w:pPr>
+            <w:r>
+              <w:rPr>
+                <w:i/>
+              </w:rPr>
+              <w:t>Article</w:t>
+            </w:r>
+          </w:p>
+        </w:tc>
+        <w:tc>
+          <w:tcPr>
+            <w:tcW w:w="4961" w:type="dxa"/>
+          </w:tcPr>
+          <w:p>
+            <w:pPr>
+              <w:spacing w:line="240" w:lineRule="auto"/>
+            </w:pPr>
+            <w:r>
+              <w:t xml:space="preserve">Kolom ini berisi informasi </w:t>
+            </w:r>
+            <w:r>
+              <w:t>judul dari konten artikel yang dilihat oleh pengunjung aplikasi</w:t>
+            </w:r>
+          </w:p>
+        </w:tc>
+      </w:tr>
+      <w:tr>
+        <w:tc>
+          <w:tcPr>
+            <w:tcW w:w="1555" w:type="dxa"/>
+          </w:tcPr>
+          <w:p>
+            <w:pPr>
+              <w:spacing w:line="240" w:lineRule="auto"/>
+              <w:rPr>
+                <w:i/>
+              </w:rPr>
+            </w:pPr>
+            <w:r>
+              <w:rPr>
+                <w:i/>
+              </w:rPr>
+              <w:t>Users</w:t>
+            </w:r>
+          </w:p>
+        </w:tc>
+        <w:tc>
+          <w:tcPr>
+            <w:tcW w:w="4961" w:type="dxa"/>
+          </w:tcPr>
+          <w:p>
+            <w:pPr>
+              <w:spacing w:line="240" w:lineRule="auto"/>
+            </w:pPr>
+            <w:r>
+              <w:t xml:space="preserve">Kolom ini berisi informasi user yang </w:t>
+            </w:r>
+            <w:r>
+              <w:t>melihat konten artikel</w:t>
+            </w:r>
+            <w:r>
+              <w:t>.</w:t>
+            </w:r>
+          </w:p>
+          <w:p>
+            <w:pPr>
+              <w:spacing w:line="240" w:lineRule="auto"/>
+            </w:pPr>
+            <w:r>
+              <w:t xml:space="preserve">Kolom akan menampilkan data “-” jika yang melihat </w:t>
+            </w:r>
+            <w:r>
+              <w:t xml:space="preserve">konten artikel adalah </w:t>
+            </w:r>
+            <w:r>
+              <w:t>pengunjung public.</w:t>
+            </w:r>
+          </w:p>
+        </w:tc>
+      </w:tr>
+      <w:tr>
+        <w:tc>
+          <w:tcPr>
+            <w:tcW w:w="1555" w:type="dxa"/>
+          </w:tcPr>
+          <w:p>
+            <w:pPr>
+              <w:spacing w:line="240" w:lineRule="auto"/>
+              <w:rPr>
+                <w:i/>
+              </w:rPr>
+            </w:pPr>
+            <w:r>
+              <w:rPr>
+                <w:i/>
+              </w:rPr>
+              <w:t>Views</w:t>
+            </w:r>
+          </w:p>
+        </w:tc>
+        <w:tc>
+          <w:tcPr>
+            <w:tcW w:w="4961" w:type="dxa"/>
+          </w:tcPr>
+          <w:p>
+            <w:pPr>
+              <w:spacing w:line="240" w:lineRule="auto"/>
+            </w:pPr>
+            <w:r>
+              <w:t xml:space="preserve">Kolom ini berisi informasi </w:t>
+            </w:r>
+            <w:r>
+              <w:t xml:space="preserve">jumlah banyaknya konten artikel tertentu dilihat </w:t>
+            </w:r>
+            <w:r>
+              <w:t>berdasarkan user yang melihat</w:t>
+            </w:r>
+          </w:p>
+        </w:tc>
+      </w:tr>
+      <w:tr>
+        <w:tc>
+          <w:tcPr>
+            <w:tcW w:w="1555" w:type="dxa"/>
+          </w:tcPr>
+          <w:p>
+            <w:pPr>
+              <w:spacing w:line="240" w:lineRule="auto"/>
+              <w:rPr>
+                <w:i/>
+              </w:rPr>
+            </w:pPr>
+            <w:r>
+              <w:rPr>
+                <w:i/>
+              </w:rPr>
+              <w:t>View Date</w:t>
+            </w:r>
+          </w:p>
+        </w:tc>
+        <w:tc>
+          <w:tcPr>
+            <w:tcW w:w="4961" w:type="dxa"/>
+          </w:tcPr>
+          <w:p>
+            <w:pPr>
+              <w:spacing w:line="240" w:lineRule="auto"/>
+            </w:pPr>
+            <w:r>
+              <w:t>Kolom ini berisi informasi tanggal</w:t>
+            </w:r>
+            <w:r>
+              <w:t xml:space="preserve"> terakhir konten artikel</w:t>
+            </w:r>
+            <w:r>
+              <w:t xml:space="preserve"> </w:t>
+            </w:r>
+            <w:r>
+              <w:t xml:space="preserve">dilihat </w:t>
+            </w:r>
+            <w:r>
+              <w:t>berdasarkan user yang melihat</w:t>
+            </w:r>
+          </w:p>
+        </w:tc>
+      </w:tr>
+      <w:tr>
+        <w:tc>
+          <w:tcPr>
+            <w:tcW w:w="1555" w:type="dxa"/>
+          </w:tcPr>
+          <w:p>
+            <w:pPr>
+              <w:spacing w:line="240" w:lineRule="auto"/>
+              <w:rPr>
+                <w:i/>
+              </w:rPr>
+            </w:pPr>
+            <w:r>
+              <w:rPr>
+                <w:i/>
+              </w:rPr>
+              <w:t>View IP</w:t>
+            </w:r>
+          </w:p>
+        </w:tc>
+        <w:tc>
+          <w:tcPr>
+            <w:tcW w:w="4961" w:type="dxa"/>
+          </w:tcPr>
+          <w:p>
+            <w:pPr>
+              <w:spacing w:line="240" w:lineRule="auto"/>
+            </w:pPr>
+            <w:r>
+              <w:t xml:space="preserve">Kolom ini berisi informasi alamat IP terakhir </w:t>
+            </w:r>
+            <w:r>
+              <w:t>pengunjung yang melihat konten artikel</w:t>
+            </w:r>
+          </w:p>
+        </w:tc>
+      </w:tr>
+      <w:tr>
+        <w:tc>
+          <w:tcPr>
+            <w:tcW w:w="1555" w:type="dxa"/>
+          </w:tcPr>
+          <w:p>
+            <w:pPr>
+              <w:spacing w:line="240" w:lineRule="auto"/>
+              <w:rPr>
+                <w:i/>
+              </w:rPr>
+            </w:pPr>
+            <w:r>
+              <w:rPr>
+                <w:i/>
+              </w:rPr>
+              <w:t>Options</w:t>
+            </w:r>
+          </w:p>
+        </w:tc>
+        <w:tc>
+          <w:tcPr>
+            <w:tcW w:w="4961" w:type="dxa"/>
+          </w:tcPr>
+          <w:p>
+            <w:pPr>
+              <w:spacing w:line="240" w:lineRule="auto"/>
+            </w:pPr>
+            <w:r>
+              <w:t xml:space="preserve">Kolom ini berisi </w:t>
+            </w:r>
+            <w:r>
+              <w:rPr>
+                <w:i/>
+              </w:rPr>
+              <w:t>action</w:t>
+            </w:r>
+            <w:r>
+              <w:t xml:space="preserve"> yang dapat</w:t>
+            </w:r>
+            <w:r>
+              <w:t xml:space="preserve"> Anda gunakan untuk</w:t>
+            </w:r>
+            <w:r>
+              <w:t xml:space="preserve"> melakukan kelola terhadap data </w:t>
+            </w:r>
+            <w:r>
+              <w:t>daftar konten artikel yang dilihat oleh pengunjung aplikasi</w:t>
+            </w:r>
+            <w:r>
+              <w:t xml:space="preserve">. </w:t>
+            </w:r>
+          </w:p>
+          <w:p>
+            <w:pPr>
+              <w:spacing w:line="240" w:lineRule="auto"/>
+            </w:pPr>
+            <w:r>
+              <w:t xml:space="preserve">Terdapat 1 (satu) </w:t>
+            </w:r>
+            <w:r>
+              <w:t>piihan</w:t>
+            </w:r>
+            <w:r>
+              <w:t xml:space="preserve"> yang dapat Anda gunakan pada tabel </w:t>
+            </w:r>
+            <w:r>
+              <w:t xml:space="preserve">daftar konten artikel yang dilihat oleh pengunjung </w:t>
+            </w:r>
+            <w:r>
+              <w:t xml:space="preserve">yaitu </w:t>
+            </w:r>
+            <w:r>
+              <w:rPr>
+                <w:i/>
+              </w:rPr>
+              <w:t>Delete</w:t>
+            </w:r>
+            <w:r>
+              <w:t>.</w:t>
+            </w:r>
+          </w:p>
+        </w:tc>
+      </w:tr>
+    </w:tbl>
+    <w:p>
+      <w:pPr>
+        <w:spacing w:before="240"/>
+        <w:ind w:right="-85" w:firstLine="709"/>
+      </w:pPr>
+      <w:r>
+        <w:t xml:space="preserve">Tampilan halaman </w:t>
+      </w:r>
+      <w:r>
+        <w:t xml:space="preserve">daftar konten artikel yang dilihat oleh pengunjung aplikasi berdasarkan user yang melihat </w:t>
+      </w:r>
+      <w:r>
+        <w:t>dapat dilihat pada gambar dibawah ini:</w:t>
+      </w:r>
+    </w:p>
+    <w:p>
+      <w:pPr>
+        <w:keepNext/>
+        <w:spacing w:before="240"/>
+        <w:ind w:right="-85"/>
+        <w:jc w:val="center"/>
+      </w:pPr>
+      <w:r>
+        <w:rPr>
+          <w:noProof/>
+        </w:rPr>
+        <w:lastRenderedPageBreak/>
+        <w:drawing>
+          <wp:inline distT="0" distB="0" distL="0" distR="0" wp14:anchorId="21476ACF" wp14:editId="4BD9520D">
+            <wp:extent cx="4194324" cy="3395207"/>
+            <wp:effectExtent l="0" t="0" r="0" b="0"/>
+            <wp:docPr id="11" name="Picture 11"/>
+            <wp:cNvGraphicFramePr>
+              <a:graphicFrameLocks xmlns:a="http://schemas.openxmlformats.org/drawingml/2006/main" noChangeAspect="1"/>
+            </wp:cNvGraphicFramePr>
+            <a:graphic xmlns:a="http://schemas.openxmlformats.org/drawingml/2006/main">
+              <a:graphicData uri="http://schemas.openxmlformats.org/drawingml/2006/picture">
+                <pic:pic xmlns:pic="http://schemas.openxmlformats.org/drawingml/2006/picture">
+                  <pic:nvPicPr>
+                    <pic:cNvPr id="4" name="banner_views.png"/>
+                    <pic:cNvPicPr/>
+                  </pic:nvPicPr>
+                  <pic:blipFill>
+                    <a:blip r:embed="rId13" cstate="print">
+                      <a:extLst>
+                        <a:ext uri="{28A0092B-C50C-407E-A947-70E740481C1C}">
+                          <a14:useLocalDpi xmlns:a14="http://schemas.microsoft.com/office/drawing/2010/main" val="0"/>
+                        </a:ext>
+                      </a:extLst>
+                    </a:blip>
+                    <a:stretch>
+                      <a:fillRect/>
+                    </a:stretch>
+                  </pic:blipFill>
+                  <pic:spPr>
+                    <a:xfrm>
+                      <a:off x="0" y="0"/>
+                      <a:ext cx="4200667" cy="3400342"/>
+                    </a:xfrm>
+                    <a:prstGeom prst="rect">
+                      <a:avLst/>
+                    </a:prstGeom>
+                  </pic:spPr>
+                </pic:pic>
+              </a:graphicData>
+            </a:graphic>
+          </wp:inline>
+        </w:drawing>
+      </w:r>
+    </w:p>
+    <w:p>
+      <w:pPr>
+        <w:pStyle w:val="Caption"/>
+        <w:jc w:val="center"/>
+      </w:pPr>
+      <w:bookmarkStart w:id="27" w:name="_Toc483719049"/>
+      <w:bookmarkStart w:id="28" w:name="_Toc483819224"/>
+      <w:r>
+        <w:t xml:space="preserve">Gambar </w:t>
+      </w:r>
+      <w:fldSimple w:instr=" SEQ Gambar \* ARABIC ">
+        <w:r>
+          <w:rPr>
+            <w:noProof/>
+          </w:rPr>
+          <w:t>6</w:t>
+        </w:r>
+      </w:fldSimple>
+      <w:r>
+        <w:t xml:space="preserve"> </w:t>
+      </w:r>
+      <w:r>
+        <w:t>Article</w:t>
+      </w:r>
+      <w:r>
+        <w:t xml:space="preserve"> </w:t>
+      </w:r>
+      <w:r>
+        <w:t>History Views</w:t>
+      </w:r>
+      <w:bookmarkEnd w:id="27"/>
+      <w:bookmarkEnd w:id="28"/>
+    </w:p>
+    <w:p>
+      <w:pPr>
+        <w:ind w:firstLine="709"/>
+      </w:pPr>
+      <w:bookmarkStart w:id="29" w:name="_Toc483341658"/>
+      <w:r>
+        <w:t xml:space="preserve">Pada fitur ini Anda dapat </w:t>
+      </w:r>
+      <w:r>
+        <w:t xml:space="preserve">juga </w:t>
+      </w:r>
+      <w:r>
+        <w:t xml:space="preserve">melihat </w:t>
+      </w:r>
+      <w:r>
+        <w:t xml:space="preserve">daftar konten artikel yang dilihat oleh pengunjung </w:t>
+      </w:r>
+      <w:r>
+        <w:t>secara lebih detail. Anda dapat menggunakan fungsi “</w:t>
+      </w:r>
+      <w:r>
+        <w:rPr>
+          <w:i/>
+        </w:rPr>
+        <w:t xml:space="preserve">View </w:t>
+      </w:r>
+      <w:r>
+        <w:rPr>
+          <w:i/>
+        </w:rPr>
+        <w:t>Article</w:t>
+      </w:r>
+      <w:r>
+        <w:rPr>
+          <w:i/>
+        </w:rPr>
+        <w:t xml:space="preserve"> Views Data</w:t>
+      </w:r>
+      <w:r>
+        <w:t xml:space="preserve">” pada </w:t>
+      </w:r>
+      <w:r>
+        <w:rPr>
+          <w:i/>
+        </w:rPr>
+        <w:t>content menu</w:t>
+      </w:r>
+      <w:r>
+        <w:t xml:space="preserve"> untuk melihat seluruh data </w:t>
+      </w:r>
+      <w:r>
+        <w:t>konten artikel yang dilihat oleh pengunjung</w:t>
+      </w:r>
+      <w:r>
+        <w:t xml:space="preserve">. Anda juga dapat melihat data </w:t>
+      </w:r>
+      <w:r>
+        <w:t xml:space="preserve">konten artikel yang dilihat oleh pengunjung </w:t>
+      </w:r>
+      <w:r>
+        <w:t xml:space="preserve">secara lebih spesifik berdasarkan </w:t>
+      </w:r>
+      <w:r>
+        <w:t>konten artikel dan peng</w:t>
+      </w:r>
+      <w:r>
+        <w:t>un</w:t>
+      </w:r>
+      <w:r>
+        <w:t xml:space="preserve">jung aplikasi </w:t>
+      </w:r>
+      <w:r>
+        <w:t xml:space="preserve">dengan mengklik jumlah </w:t>
+      </w:r>
+      <w:r>
+        <w:t xml:space="preserve">lihat </w:t>
+      </w:r>
+      <w:r>
+        <w:t xml:space="preserve">yang terletak pada kolom </w:t>
+      </w:r>
+      <w:r>
+        <w:rPr>
+          <w:i/>
+        </w:rPr>
+        <w:t>views</w:t>
+      </w:r>
+      <w:r>
+        <w:t>.</w:t>
+      </w:r>
+    </w:p>
+    <w:p>
+      <w:pPr>
+        <w:ind w:firstLine="709"/>
+      </w:pPr>
+      <w:r>
+        <w:t>Tampilan</w:t>
+      </w:r>
+      <w:r>
+        <w:t xml:space="preserve"> halaman seluruh </w:t>
+      </w:r>
+      <w:r>
+        <w:t>data konten artikel yang dilihat oleh pengunjung aplikasi</w:t>
+      </w:r>
+      <w:r>
+        <w:t xml:space="preserve"> </w:t>
+      </w:r>
+      <w:r>
+        <w:t>dapat dilihat pada gambar dibawah ini:</w:t>
+      </w:r>
+    </w:p>
+    <w:p>
+      <w:pPr>
+        <w:keepNext/>
+        <w:jc w:val="center"/>
+      </w:pPr>
+      <w:r>
+        <w:rPr>
+          <w:noProof/>
+        </w:rPr>
+        <w:lastRenderedPageBreak/>
+        <w:drawing>
+          <wp:inline distT="0" distB="0" distL="0" distR="0" wp14:anchorId="6B2DA82B" wp14:editId="51996598">
+            <wp:extent cx="4177924" cy="2729632"/>
+            <wp:effectExtent l="0" t="0" r="0" b="0"/>
+            <wp:docPr id="8" name="Picture 8"/>
+            <wp:cNvGraphicFramePr>
+              <a:graphicFrameLocks xmlns:a="http://schemas.openxmlformats.org/drawingml/2006/main" noChangeAspect="1"/>
+            </wp:cNvGraphicFramePr>
+            <a:graphic xmlns:a="http://schemas.openxmlformats.org/drawingml/2006/main">
+              <a:graphicData uri="http://schemas.openxmlformats.org/drawingml/2006/picture">
+                <pic:pic xmlns:pic="http://schemas.openxmlformats.org/drawingml/2006/picture">
+                  <pic:nvPicPr>
+                    <pic:cNvPr id="8" name="banner_view_data.png"/>
+                    <pic:cNvPicPr/>
+                  </pic:nvPicPr>
+                  <pic:blipFill>
+                    <a:blip r:embed="rId14">
+                      <a:extLst>
+                        <a:ext uri="{28A0092B-C50C-407E-A947-70E740481C1C}">
+                          <a14:useLocalDpi xmlns:a14="http://schemas.microsoft.com/office/drawing/2010/main" val="0"/>
+                        </a:ext>
+                      </a:extLst>
+                    </a:blip>
+                    <a:stretch>
+                      <a:fillRect/>
+                    </a:stretch>
+                  </pic:blipFill>
+                  <pic:spPr>
+                    <a:xfrm>
+                      <a:off x="0" y="0"/>
+                      <a:ext cx="4177924" cy="2729632"/>
+                    </a:xfrm>
+                    <a:prstGeom prst="rect">
+                      <a:avLst/>
+                    </a:prstGeom>
+                  </pic:spPr>
+                </pic:pic>
+              </a:graphicData>
+            </a:graphic>
+          </wp:inline>
+        </w:drawing>
+      </w:r>
+    </w:p>
+    <w:p>
+      <w:pPr>
+        <w:pStyle w:val="Caption"/>
+        <w:jc w:val="center"/>
+        <w:rPr>
+          <w:noProof/>
+        </w:rPr>
+      </w:pPr>
+      <w:bookmarkStart w:id="30" w:name="_Toc483719050"/>
+      <w:bookmarkStart w:id="31" w:name="_Toc483819225"/>
+      <w:r>
+        <w:t xml:space="preserve">Gambar </w:t>
+      </w:r>
+      <w:fldSimple w:instr=" SEQ Gambar \* ARABIC ">
+        <w:r>
+          <w:rPr>
+            <w:noProof/>
+          </w:rPr>
+          <w:t>7</w:t>
+        </w:r>
+      </w:fldSimple>
+      <w:r>
+        <w:rPr>
+          <w:noProof/>
+        </w:rPr>
+        <w:t xml:space="preserve"> </w:t>
+      </w:r>
+      <w:r>
+        <w:rPr>
+          <w:noProof/>
+        </w:rPr>
+        <w:t>Article</w:t>
+      </w:r>
+      <w:r>
+        <w:rPr>
+          <w:noProof/>
+        </w:rPr>
+        <w:t xml:space="preserve"> </w:t>
+      </w:r>
+      <w:r>
+        <w:rPr>
+          <w:noProof/>
+        </w:rPr>
+        <w:t xml:space="preserve">View </w:t>
+      </w:r>
+      <w:r>
+        <w:rPr>
+          <w:noProof/>
+        </w:rPr>
+        <w:t>Data</w:t>
+      </w:r>
+      <w:bookmarkEnd w:id="30"/>
+      <w:bookmarkEnd w:id="31"/>
+    </w:p>
+    <w:p>
+      <w:pPr>
+        <w:ind w:firstLine="709"/>
+      </w:pPr>
+      <w:r>
+        <w:t xml:space="preserve">Tampilan halaman </w:t>
+      </w:r>
+      <w:r>
+        <w:t>data konten artikel yang dilihat oleh pengunjung secara lebih spesifik ber</w:t>
+      </w:r>
+      <w:r>
+        <w:t xml:space="preserve">dasarkan </w:t>
+      </w:r>
+      <w:r>
+        <w:t xml:space="preserve">konten artikel dan user </w:t>
+      </w:r>
+      <w:r>
+        <w:t>pengunjung aplikasi dapat dilihat pada gambar dibawah ini:</w:t>
+      </w:r>
+    </w:p>
+    <w:p>
+      <w:pPr>
+        <w:keepNext/>
+      </w:pPr>
+      <w:r>
+        <w:rPr>
+          <w:noProof/>
+        </w:rPr>
+        <w:drawing>
+          <wp:inline distT="0" distB="0" distL="0" distR="0" wp14:anchorId="04DB4852" wp14:editId="6B722BEE">
+            <wp:extent cx="4177030" cy="1132250"/>
+            <wp:effectExtent l="0" t="0" r="0" b="0"/>
+            <wp:docPr id="12" name="Picture 12"/>
+            <wp:cNvGraphicFramePr>
+              <a:graphicFrameLocks xmlns:a="http://schemas.openxmlformats.org/drawingml/2006/main" noChangeAspect="1"/>
+            </wp:cNvGraphicFramePr>
+            <a:graphic xmlns:a="http://schemas.openxmlformats.org/drawingml/2006/main">
+              <a:graphicData uri="http://schemas.openxmlformats.org/drawingml/2006/picture">
+                <pic:pic xmlns:pic="http://schemas.openxmlformats.org/drawingml/2006/picture">
+                  <pic:nvPicPr>
+                    <pic:cNvPr id="7" name="view_data_detail.png"/>
+                    <pic:cNvPicPr/>
+                  </pic:nvPicPr>
+                  <pic:blipFill>
+                    <a:blip r:embed="rId15">
+                      <a:extLst>
+                        <a:ext uri="{28A0092B-C50C-407E-A947-70E740481C1C}">
+                          <a14:useLocalDpi xmlns:a14="http://schemas.microsoft.com/office/drawing/2010/main" val="0"/>
+                        </a:ext>
+                      </a:extLst>
+                    </a:blip>
+                    <a:stretch>
+                      <a:fillRect/>
+                    </a:stretch>
+                  </pic:blipFill>
+                  <pic:spPr>
+                    <a:xfrm>
+                      <a:off x="0" y="0"/>
+                      <a:ext cx="4177030" cy="1132250"/>
+                    </a:xfrm>
+                    <a:prstGeom prst="rect">
+                      <a:avLst/>
+                    </a:prstGeom>
+                  </pic:spPr>
+                </pic:pic>
+              </a:graphicData>
+            </a:graphic>
+          </wp:inline>
+        </w:drawing>
+      </w:r>
+    </w:p>
+    <w:p>
+      <w:pPr>
+        <w:pStyle w:val="Caption"/>
+        <w:jc w:val="center"/>
+      </w:pPr>
+      <w:bookmarkStart w:id="32" w:name="_Toc483719051"/>
+      <w:bookmarkStart w:id="33" w:name="_Toc483819226"/>
+      <w:r>
+        <w:t xml:space="preserve">Gambar </w:t>
+      </w:r>
+      <w:fldSimple w:instr=" SEQ Gambar \* ARABIC ">
+        <w:r>
+          <w:rPr>
+            <w:noProof/>
+          </w:rPr>
+          <w:t>8</w:t>
+        </w:r>
+      </w:fldSimple>
+      <w:r>
+        <w:t xml:space="preserve"> </w:t>
+      </w:r>
+      <w:r>
+        <w:t>Article</w:t>
+      </w:r>
+      <w:r>
+        <w:t xml:space="preserve"> View </w:t>
+      </w:r>
+      <w:r>
+        <w:t xml:space="preserve">Spesifik </w:t>
+      </w:r>
+      <w:r>
+        <w:t>Data</w:t>
+      </w:r>
+      <w:bookmarkEnd w:id="32"/>
+      <w:bookmarkEnd w:id="33"/>
+    </w:p>
+    <w:p>
+      <w:pPr>
+        <w:pStyle w:val="Heading3"/>
+      </w:pPr>
+      <w:bookmarkStart w:id="34" w:name="_Toc483719035"/>
+      <w:bookmarkStart w:id="35" w:name="_Toc483819207"/>
+      <w:r>
+        <w:t>Downloads</w:t>
+      </w:r>
+      <w:bookmarkEnd w:id="29"/>
+      <w:bookmarkEnd w:id="34"/>
+      <w:bookmarkEnd w:id="35"/>
+    </w:p>
+    <w:p>
+      <w:pPr>
+        <w:ind w:firstLine="709"/>
+      </w:pPr>
+      <w:r>
+        <w:t xml:space="preserve">Pada fitur </w:t>
+      </w:r>
+      <w:r>
+        <w:rPr>
+          <w:i/>
+        </w:rPr>
+        <w:t>history download</w:t>
+      </w:r>
+      <w:r>
+        <w:rPr>
+          <w:i/>
+        </w:rPr>
+        <w:t>s</w:t>
+      </w:r>
+      <w:r>
+        <w:t xml:space="preserve"> ini Anda dapat </w:t>
+      </w:r>
+      <w:r>
+        <w:t xml:space="preserve">melihat informasi dan statistik </w:t>
+      </w:r>
+      <w:r>
+        <w:t xml:space="preserve">banyaknya </w:t>
+      </w:r>
+      <w:r>
+        <w:t>file pada konten artikel yang diunduh oleh pengunjung aplikasi</w:t>
+      </w:r>
+      <w:r>
+        <w:t xml:space="preserve">. </w:t>
+      </w:r>
+      <w:r>
+        <w:t xml:space="preserve">Konten artikel yang masuk kedalam daftar unduh adalah konten artikel yang memiliki file (download) untuk dapat diunduh oleh pengujung aplikasi. </w:t>
+      </w:r>
+      <w:r>
+        <w:t xml:space="preserve">Data </w:t>
+      </w:r>
+      <w:r>
+        <w:lastRenderedPageBreak/>
+        <w:t xml:space="preserve">yang dapat Anda lihat pada tabel daftar </w:t>
+      </w:r>
+      <w:r>
+        <w:t xml:space="preserve">file pada </w:t>
+      </w:r>
+      <w:r>
+        <w:t xml:space="preserve">konten artikel yang </w:t>
+      </w:r>
+      <w:r>
+        <w:t xml:space="preserve">diunduh </w:t>
+      </w:r>
+      <w:r>
+        <w:t>oleh pengunjung aplikasi, yaitu:</w:t>
+      </w:r>
+    </w:p>
+    <w:p>
+      <w:pPr>
+        <w:pStyle w:val="Caption"/>
+        <w:keepNext/>
+      </w:pPr>
+      <w:bookmarkStart w:id="36" w:name="_Toc483719043"/>
+      <w:bookmarkStart w:id="37" w:name="_Toc483819218"/>
+      <w:r>
+        <w:t xml:space="preserve">Table </w:t>
+      </w:r>
+      <w:fldSimple w:instr=" SEQ Table \* ARABIC ">
+        <w:r>
+          <w:rPr>
+            <w:noProof/>
+          </w:rPr>
+          <w:t>7</w:t>
+        </w:r>
+      </w:fldSimple>
+      <w:r>
+        <w:t xml:space="preserve"> </w:t>
+      </w:r>
+      <w:r>
+        <w:t xml:space="preserve">Article </w:t>
+      </w:r>
+      <w:r>
+        <w:t xml:space="preserve">History </w:t>
+      </w:r>
+      <w:bookmarkEnd w:id="36"/>
+      <w:r>
+        <w:t>Downlaods</w:t>
+      </w:r>
+      <w:bookmarkEnd w:id="37"/>
+    </w:p>
+    <w:tbl>
+      <w:tblPr>
+        <w:tblStyle w:val="TableGrid"/>
+        <w:tblW w:w="0" w:type="auto"/>
+        <w:tblCellMar>
+          <w:top w:w="85" w:type="dxa"/>
+        </w:tblCellMar>
+        <w:tblLook w:val="04A0" w:firstRow="1" w:lastRow="0" w:firstColumn="1" w:lastColumn="0" w:noHBand="0" w:noVBand="1"/>
+      </w:tblPr>
+      <w:tblGrid>
+        <w:gridCol w:w="1555"/>
+        <w:gridCol w:w="4961"/>
+      </w:tblGrid>
+      <w:tr>
+        <w:tc>
+          <w:tcPr>
+            <w:tcW w:w="1555" w:type="dxa"/>
+          </w:tcPr>
+          <w:p>
+            <w:pPr>
+              <w:spacing w:line="240" w:lineRule="auto"/>
+              <w:rPr>
+                <w:i/>
+              </w:rPr>
+            </w:pPr>
+            <w:r>
+              <w:rPr>
+                <w:i/>
+              </w:rPr>
+              <w:t>No</w:t>
+            </w:r>
+          </w:p>
+        </w:tc>
+        <w:tc>
+          <w:tcPr>
+            <w:tcW w:w="4961" w:type="dxa"/>
+          </w:tcPr>
+          <w:p>
+            <w:pPr>
+              <w:spacing w:line="240" w:lineRule="auto"/>
+            </w:pPr>
+            <w:r>
+              <w:t xml:space="preserve">Nomor urut </w:t>
+            </w:r>
+            <w:r>
+              <w:t xml:space="preserve">daftar konten artikel yang memiliki file dan diunduh oleh pengunjung aplikasi </w:t>
+            </w:r>
+            <w:r>
+              <w:t>berdasarkan data terbaru yang telah dibuat</w:t>
+            </w:r>
+          </w:p>
+        </w:tc>
+      </w:tr>
+      <w:tr>
+        <w:tc>
+          <w:tcPr>
+            <w:tcW w:w="1555" w:type="dxa"/>
+          </w:tcPr>
+          <w:p>
+            <w:pPr>
+              <w:spacing w:line="240" w:lineRule="auto"/>
+              <w:rPr>
+                <w:i/>
+              </w:rPr>
+            </w:pPr>
+            <w:r>
+              <w:rPr>
+                <w:i/>
+              </w:rPr>
+              <w:t>Category</w:t>
+            </w:r>
+          </w:p>
+        </w:tc>
+        <w:tc>
+          <w:tcPr>
+            <w:tcW w:w="4961" w:type="dxa"/>
+          </w:tcPr>
+          <w:p>
+            <w:pPr>
+              <w:spacing w:line="240" w:lineRule="auto"/>
+            </w:pPr>
+            <w:r>
+              <w:t>Kolom ini berisi informasi nama kategori artikel dari konten artikel yang memiliki file dan diunduh oleh pengunjung aplikasi</w:t>
+            </w:r>
+          </w:p>
+        </w:tc>
+      </w:tr>
+      <w:tr>
+        <w:tc>
+          <w:tcPr>
+            <w:tcW w:w="1555" w:type="dxa"/>
+          </w:tcPr>
+          <w:p>
+            <w:pPr>
+              <w:spacing w:line="240" w:lineRule="auto"/>
+              <w:rPr>
+                <w:i/>
+              </w:rPr>
+            </w:pPr>
+            <w:r>
+              <w:rPr>
+                <w:i/>
+              </w:rPr>
+              <w:t>Article</w:t>
+            </w:r>
+          </w:p>
+        </w:tc>
+        <w:tc>
+          <w:tcPr>
+            <w:tcW w:w="4961" w:type="dxa"/>
+          </w:tcPr>
+          <w:p>
+            <w:pPr>
+              <w:spacing w:line="240" w:lineRule="auto"/>
+            </w:pPr>
+            <w:r>
+              <w:t>Kolom ini berisi informasi judul dari konten artikel yang memilki file dan diunduh oleh pengunjung aplikasi</w:t>
+            </w:r>
+          </w:p>
+        </w:tc>
+      </w:tr>
+      <w:tr>
+        <w:tc>
+          <w:tcPr>
+            <w:tcW w:w="1555" w:type="dxa"/>
+          </w:tcPr>
+          <w:p>
+            <w:pPr>
+              <w:spacing w:line="240" w:lineRule="auto"/>
+              <w:rPr>
+                <w:i/>
+              </w:rPr>
+            </w:pPr>
+            <w:r>
+              <w:rPr>
+                <w:i/>
+              </w:rPr>
+              <w:t>Users</w:t>
+            </w:r>
+          </w:p>
+        </w:tc>
+        <w:tc>
+          <w:tcPr>
+            <w:tcW w:w="4961" w:type="dxa"/>
+          </w:tcPr>
+          <w:p>
+            <w:pPr>
+              <w:spacing w:line="240" w:lineRule="auto"/>
+            </w:pPr>
+            <w:r>
+              <w:t>Kolom ini berisi informasi user yang mengunduh file pada konten artikel.</w:t>
+            </w:r>
+          </w:p>
+          <w:p>
+            <w:pPr>
+              <w:spacing w:line="240" w:lineRule="auto"/>
+            </w:pPr>
+            <w:r>
+              <w:t>Kolom akan menampilkan data “-” jika pengunjung yang mengunduh file pada konten artikel adalah pengunjung public.</w:t>
+            </w:r>
+          </w:p>
+        </w:tc>
+      </w:tr>
+      <w:tr>
+        <w:tc>
+          <w:tcPr>
+            <w:tcW w:w="1555" w:type="dxa"/>
+          </w:tcPr>
+          <w:p>
+            <w:pPr>
+              <w:spacing w:line="240" w:lineRule="auto"/>
+              <w:rPr>
+                <w:i/>
+              </w:rPr>
+            </w:pPr>
+            <w:r>
+              <w:rPr>
+                <w:i/>
+              </w:rPr>
+              <w:t>Downlaods</w:t>
+            </w:r>
+          </w:p>
+        </w:tc>
+        <w:tc>
+          <w:tcPr>
+            <w:tcW w:w="4961" w:type="dxa"/>
+          </w:tcPr>
+          <w:p>
+            <w:pPr>
+              <w:spacing w:line="240" w:lineRule="auto"/>
+            </w:pPr>
+            <w:r>
+              <w:t>Kolom ini berisi informasi jumlah banyaknya aktifitas unduh pada file yang dimiliki oleh konten artikel tertentu dilihat berdasarkan user pengunjung yang mengunduh</w:t>
+            </w:r>
+          </w:p>
+        </w:tc>
+      </w:tr>
+      <w:tr>
+        <w:tc>
+          <w:tcPr>
+            <w:tcW w:w="1555" w:type="dxa"/>
+          </w:tcPr>
+          <w:p>
+            <w:pPr>
+              <w:spacing w:line="240" w:lineRule="auto"/>
+              <w:rPr>
+                <w:i/>
+              </w:rPr>
+            </w:pPr>
+            <w:r>
+              <w:rPr>
+                <w:i/>
+              </w:rPr>
+              <w:t>Download Date</w:t>
+            </w:r>
+          </w:p>
+        </w:tc>
+        <w:tc>
+          <w:tcPr>
+            <w:tcW w:w="4961" w:type="dxa"/>
+          </w:tcPr>
+          <w:p>
+            <w:pPr>
+              <w:spacing w:line="240" w:lineRule="auto"/>
+            </w:pPr>
+            <w:r>
+              <w:t xml:space="preserve">Kolom ini berisi informasi tanggal terakhir </w:t>
+            </w:r>
+            <w:r>
+              <w:t xml:space="preserve">aktifitas unduh pada file yang dmiliki </w:t>
+            </w:r>
+            <w:r>
+              <w:t xml:space="preserve">konten artikel </w:t>
+            </w:r>
+            <w:r>
+              <w:t xml:space="preserve">tertentu </w:t>
+            </w:r>
+            <w:r>
+              <w:t xml:space="preserve">dilihat berdasarkan </w:t>
+            </w:r>
+            <w:r>
+              <w:t>user pengunjung yang mengunduh</w:t>
+            </w:r>
+          </w:p>
+        </w:tc>
+      </w:tr>
+      <w:tr>
+        <w:tc>
+          <w:tcPr>
+            <w:tcW w:w="1555" w:type="dxa"/>
+          </w:tcPr>
+          <w:p>
+            <w:pPr>
+              <w:spacing w:line="240" w:lineRule="auto"/>
+              <w:rPr>
+                <w:i/>
+              </w:rPr>
+            </w:pPr>
+            <w:r>
+              <w:rPr>
+                <w:i/>
+              </w:rPr>
+              <w:t>Download IP</w:t>
+            </w:r>
+          </w:p>
+        </w:tc>
+        <w:tc>
+          <w:tcPr>
+            <w:tcW w:w="4961" w:type="dxa"/>
+          </w:tcPr>
+          <w:p>
+            <w:pPr>
+              <w:spacing w:line="240" w:lineRule="auto"/>
+            </w:pPr>
+            <w:r>
+              <w:t xml:space="preserve">Kolom ini berisi informasi alamat IP terakhir </w:t>
+            </w:r>
+            <w:r>
+              <w:t xml:space="preserve">user </w:t>
+            </w:r>
+            <w:r>
+              <w:t xml:space="preserve">pengunjung </w:t>
+            </w:r>
+            <w:r>
+              <w:t xml:space="preserve">yang mengunduh file pada </w:t>
+            </w:r>
+            <w:r>
+              <w:t>konten artikel</w:t>
+            </w:r>
+            <w:r>
+              <w:t xml:space="preserve"> tertentu</w:t>
+            </w:r>
+          </w:p>
+        </w:tc>
+      </w:tr>
+      <w:tr>
+        <w:tc>
+          <w:tcPr>
+            <w:tcW w:w="1555" w:type="dxa"/>
+          </w:tcPr>
+          <w:p>
+            <w:pPr>
+              <w:spacing w:line="240" w:lineRule="auto"/>
+              <w:rPr>
+                <w:i/>
+              </w:rPr>
+            </w:pPr>
+            <w:r>
+              <w:rPr>
+                <w:i/>
+              </w:rPr>
+              <w:t>Options</w:t>
+            </w:r>
+          </w:p>
+        </w:tc>
+        <w:tc>
+          <w:tcPr>
+            <w:tcW w:w="4961" w:type="dxa"/>
+          </w:tcPr>
+          <w:p>
+            <w:pPr>
+              <w:spacing w:line="240" w:lineRule="auto"/>
+            </w:pPr>
+            <w:r>
+              <w:t xml:space="preserve">Kolom ini berisi </w:t>
+            </w:r>
+            <w:r>
+              <w:rPr>
+                <w:i/>
+              </w:rPr>
+              <w:t>action</w:t>
+            </w:r>
+            <w:r>
+              <w:t xml:space="preserve"> yang dapat</w:t>
+            </w:r>
+            <w:r>
+              <w:t xml:space="preserve"> Anda gunakan untuk</w:t>
+            </w:r>
+            <w:r>
+              <w:t xml:space="preserve"> melakukan kelola terhadap </w:t>
+            </w:r>
+            <w:r>
+              <w:t xml:space="preserve">data </w:t>
+            </w:r>
+            <w:r>
+              <w:t xml:space="preserve">daftar konten artikel yang </w:t>
+            </w:r>
+            <w:r>
+              <w:t xml:space="preserve">memiliki file dan diunduh </w:t>
+            </w:r>
+            <w:r>
+              <w:t xml:space="preserve">oleh pengunjung aplikasi. </w:t>
+            </w:r>
+          </w:p>
+          <w:p>
+            <w:pPr>
+              <w:spacing w:line="240" w:lineRule="auto"/>
+            </w:pPr>
+            <w:r>
+              <w:t xml:space="preserve">Terdapat 1 (satu) </w:t>
+            </w:r>
+            <w:r>
+              <w:t>piihan</w:t>
+            </w:r>
+            <w:r>
+              <w:t xml:space="preserve"> yang dapat Anda gunakan pada tabel daftar konten artikel yang </w:t>
+            </w:r>
+            <w:r>
+              <w:t xml:space="preserve">memiliki file dan diunduh </w:t>
+            </w:r>
+            <w:r>
+              <w:t xml:space="preserve">oleh pengunjung yaitu </w:t>
+            </w:r>
+            <w:r>
+              <w:rPr>
+                <w:i/>
+              </w:rPr>
+              <w:t>Delete</w:t>
+            </w:r>
+            <w:r>
+              <w:t>.</w:t>
+            </w:r>
+          </w:p>
+        </w:tc>
+      </w:tr>
+    </w:tbl>
+    <w:p>
+      <w:pPr>
+        <w:spacing w:before="240"/>
+        <w:ind w:firstLine="709"/>
+      </w:pPr>
+      <w:r>
+        <w:lastRenderedPageBreak/>
+        <w:t xml:space="preserve">Tampilan </w:t>
+      </w:r>
+      <w:r>
+        <w:t xml:space="preserve">halaman </w:t>
+      </w:r>
+      <w:r>
+        <w:t>daftar</w:t>
+      </w:r>
+      <w:r>
+        <w:rPr>
+          <w:i/>
+        </w:rPr>
+        <w:t xml:space="preserve"> </w:t>
+      </w:r>
+      <w:r>
+        <w:t xml:space="preserve">konten artikel yang memiliki file dan diunduh </w:t>
+      </w:r>
+      <w:r>
+        <w:t xml:space="preserve">oleh pengunjung aplikasi </w:t>
+      </w:r>
+      <w:r>
+        <w:t>dapat dilihat pada gambar dibawah ini:</w:t>
+      </w:r>
+    </w:p>
+    <w:p>
+      <w:pPr>
+        <w:keepNext/>
+        <w:jc w:val="center"/>
+      </w:pPr>
+      <w:r>
+        <w:rPr>
+          <w:noProof/>
+        </w:rPr>
+        <w:drawing>
+          <wp:inline distT="0" distB="0" distL="0" distR="0" wp14:anchorId="160C47DE" wp14:editId="702DD39B">
+            <wp:extent cx="4133907" cy="3669475"/>
+            <wp:effectExtent l="0" t="0" r="0" b="7620"/>
+            <wp:docPr id="13" name="Picture 13"/>
+            <wp:cNvGraphicFramePr>
+              <a:graphicFrameLocks xmlns:a="http://schemas.openxmlformats.org/drawingml/2006/main" noChangeAspect="1"/>
+            </wp:cNvGraphicFramePr>
+            <a:graphic xmlns:a="http://schemas.openxmlformats.org/drawingml/2006/main">
+              <a:graphicData uri="http://schemas.openxmlformats.org/drawingml/2006/picture">
+                <pic:pic xmlns:pic="http://schemas.openxmlformats.org/drawingml/2006/picture">
+                  <pic:nvPicPr>
+                    <pic:cNvPr id="5" name="banner_clicks.png"/>
+                    <pic:cNvPicPr/>
+                  </pic:nvPicPr>
+                  <pic:blipFill>
+                    <a:blip r:embed="rId16" cstate="print">
+                      <a:extLst>
+                        <a:ext uri="{28A0092B-C50C-407E-A947-70E740481C1C}">
+                          <a14:useLocalDpi xmlns:a14="http://schemas.microsoft.com/office/drawing/2010/main" val="0"/>
+                        </a:ext>
+                      </a:extLst>
+                    </a:blip>
+                    <a:stretch>
+                      <a:fillRect/>
+                    </a:stretch>
+                  </pic:blipFill>
+                  <pic:spPr>
+                    <a:xfrm>
+                      <a:off x="0" y="0"/>
+                      <a:ext cx="4145376" cy="3679655"/>
+                    </a:xfrm>
+                    <a:prstGeom prst="rect">
+                      <a:avLst/>
+                    </a:prstGeom>
+                  </pic:spPr>
+                </pic:pic>
+              </a:graphicData>
+            </a:graphic>
+          </wp:inline>
+        </w:drawing>
+      </w:r>
+    </w:p>
+    <w:p>
+      <w:pPr>
+        <w:pStyle w:val="Caption"/>
+        <w:jc w:val="center"/>
+      </w:pPr>
+      <w:bookmarkStart w:id="38" w:name="_Toc483719052"/>
+      <w:bookmarkStart w:id="39" w:name="_Toc483819227"/>
+      <w:r>
+        <w:t xml:space="preserve">Gambar </w:t>
+      </w:r>
+      <w:fldSimple w:instr=" SEQ Gambar \* ARABIC ">
+        <w:r>
+          <w:rPr>
+            <w:noProof/>
+          </w:rPr>
+          <w:t>9</w:t>
+        </w:r>
+      </w:fldSimple>
+      <w:r>
+        <w:t xml:space="preserve"> </w:t>
+      </w:r>
+      <w:r>
+        <w:t>Article</w:t>
+      </w:r>
+      <w:r>
+        <w:t xml:space="preserve"> </w:t>
+      </w:r>
+      <w:r>
+        <w:t xml:space="preserve">History </w:t>
+      </w:r>
+      <w:bookmarkEnd w:id="38"/>
+      <w:r>
+        <w:t>Downlaods</w:t>
+      </w:r>
+      <w:bookmarkEnd w:id="39"/>
+    </w:p>
+    <w:p>
+      <w:pPr>
+        <w:ind w:firstLine="709"/>
+      </w:pPr>
+      <w:r>
+        <w:t xml:space="preserve">Sama seperti fitur </w:t>
+      </w:r>
+      <w:r>
+        <w:rPr>
+          <w:i/>
+        </w:rPr>
+        <w:t xml:space="preserve">article </w:t>
+      </w:r>
+      <w:r>
+        <w:rPr>
+          <w:i/>
+        </w:rPr>
+        <w:t>views</w:t>
+      </w:r>
+      <w:r>
+        <w:t xml:space="preserve"> pada firur ini Anda juga dapat melihat data </w:t>
+      </w:r>
+      <w:r>
+        <w:t xml:space="preserve">daftar konten artikel yang memiliki file dan diunduh oleh </w:t>
+      </w:r>
+      <w:r>
+        <w:t xml:space="preserve">pengunjung secara menyeluruh ataupun secara spesifik berdasarkan </w:t>
+      </w:r>
+      <w:r>
+        <w:t>konten artikel</w:t>
+      </w:r>
+      <w:r>
+        <w:t xml:space="preserve"> dan</w:t>
+      </w:r>
+      <w:r>
+        <w:t xml:space="preserve"> user </w:t>
+      </w:r>
+      <w:r>
+        <w:t xml:space="preserve">pengunjung aplikasi. </w:t>
+      </w:r>
+    </w:p>
+    <w:p>
+      <w:pPr>
+        <w:ind w:firstLine="709"/>
+      </w:pPr>
+      <w:r>
+        <w:t>Anda dapat menggunakan fungsi “</w:t>
+      </w:r>
+      <w:r>
+        <w:rPr>
+          <w:i/>
+        </w:rPr>
+        <w:t xml:space="preserve">View </w:t>
+      </w:r>
+      <w:r>
+        <w:rPr>
+          <w:i/>
+        </w:rPr>
+        <w:t>Article Download</w:t>
+      </w:r>
+      <w:r>
+        <w:rPr>
+          <w:i/>
+        </w:rPr>
+        <w:t xml:space="preserve"> Data</w:t>
+      </w:r>
+      <w:r>
+        <w:t>” pada</w:t>
+      </w:r>
+      <w:r>
+        <w:rPr>
+          <w:i/>
+        </w:rPr>
+        <w:t xml:space="preserve"> content menu</w:t>
+      </w:r>
+      <w:r>
+        <w:t xml:space="preserve"> untuk dapat melihat seluruh data</w:t>
+      </w:r>
+      <w:r>
+        <w:t xml:space="preserve"> daftar konten artikel yang memiliki file dan diunduh </w:t>
+      </w:r>
+      <w:r>
+        <w:t>oleh pengunjung aplikasi</w:t>
+      </w:r>
+      <w:r>
+        <w:t xml:space="preserve">. Anda juga dapat melihat data </w:t>
+      </w:r>
+      <w:r>
+        <w:t xml:space="preserve">daftar </w:t>
+      </w:r>
+      <w:r>
+        <w:t xml:space="preserve">konten artikel yang memiliki file dan diunduh </w:t>
+      </w:r>
+      <w:r>
+        <w:t xml:space="preserve">secara lebih spesifik yaitu berdasarkan </w:t>
+      </w:r>
+      <w:r>
+        <w:t>konten artikel</w:t>
+      </w:r>
+      <w:r>
+        <w:t xml:space="preserve"> dan pengunjung aplikasi dengan mengklik jumlah </w:t>
+      </w:r>
+      <w:r>
+        <w:t>unduh</w:t>
+      </w:r>
+      <w:r>
+        <w:t xml:space="preserve"> yang terletak pada kolom </w:t>
+      </w:r>
+      <w:r>
+        <w:rPr>
+          <w:i/>
+        </w:rPr>
+        <w:t>downloads</w:t>
+      </w:r>
+      <w:r>
+        <w:t>.</w:t>
+      </w:r>
+    </w:p>
+    <w:p>
+      <w:pPr>
+        <w:ind w:firstLine="709"/>
+      </w:pPr>
+      <w:r>
+        <w:lastRenderedPageBreak/>
+        <w:t xml:space="preserve">Tampilan halaman seluruh data </w:t>
+      </w:r>
+      <w:r>
+        <w:t xml:space="preserve">daftar konten artikel yang memiliki file dan diunduh </w:t>
+      </w:r>
+      <w:r>
+        <w:t>oleh pengunjung aplikasi dapat dilihat pada gambar dibawah ini:</w:t>
+      </w:r>
+    </w:p>
+    <w:p>
+      <w:pPr>
+        <w:keepNext/>
+        <w:jc w:val="center"/>
+      </w:pPr>
+      <w:r>
+        <w:rPr>
+          <w:noProof/>
+        </w:rPr>
+        <w:drawing>
+          <wp:inline distT="0" distB="0" distL="0" distR="0" wp14:anchorId="291BD7D9" wp14:editId="2C346119">
+            <wp:extent cx="4108473" cy="3375312"/>
+            <wp:effectExtent l="0" t="0" r="6350" b="0"/>
+            <wp:docPr id="9" name="Picture 9"/>
+            <wp:cNvGraphicFramePr>
+              <a:graphicFrameLocks xmlns:a="http://schemas.openxmlformats.org/drawingml/2006/main" noChangeAspect="1"/>
+            </wp:cNvGraphicFramePr>
+            <a:graphic xmlns:a="http://schemas.openxmlformats.org/drawingml/2006/main">
+              <a:graphicData uri="http://schemas.openxmlformats.org/drawingml/2006/picture">
+                <pic:pic xmlns:pic="http://schemas.openxmlformats.org/drawingml/2006/picture">
+                  <pic:nvPicPr>
+                    <pic:cNvPr id="9" name="banner_click_data.png"/>
+                    <pic:cNvPicPr/>
+                  </pic:nvPicPr>
+                  <pic:blipFill>
+                    <a:blip r:embed="rId17">
+                      <a:extLst>
+                        <a:ext uri="{28A0092B-C50C-407E-A947-70E740481C1C}">
+                          <a14:useLocalDpi xmlns:a14="http://schemas.microsoft.com/office/drawing/2010/main" val="0"/>
+                        </a:ext>
+                      </a:extLst>
+                    </a:blip>
+                    <a:stretch>
+                      <a:fillRect/>
+                    </a:stretch>
+                  </pic:blipFill>
+                  <pic:spPr>
+                    <a:xfrm>
+                      <a:off x="0" y="0"/>
+                      <a:ext cx="4120880" cy="3385505"/>
+                    </a:xfrm>
+                    <a:prstGeom prst="rect">
+                      <a:avLst/>
+                    </a:prstGeom>
+                  </pic:spPr>
+                </pic:pic>
+              </a:graphicData>
+            </a:graphic>
+          </wp:inline>
+        </w:drawing>
+      </w:r>
+    </w:p>
+    <w:p>
+      <w:pPr>
+        <w:pStyle w:val="Caption"/>
+        <w:jc w:val="center"/>
+      </w:pPr>
+      <w:bookmarkStart w:id="40" w:name="_Toc483719053"/>
+      <w:bookmarkStart w:id="41" w:name="_Toc483819228"/>
+      <w:r>
+        <w:t xml:space="preserve">Gambar </w:t>
+      </w:r>
+      <w:fldSimple w:instr=" SEQ Gambar \* ARABIC ">
+        <w:r>
+          <w:rPr>
+            <w:noProof/>
+          </w:rPr>
+          <w:t>10</w:t>
+        </w:r>
+      </w:fldSimple>
+      <w:r>
+        <w:t xml:space="preserve"> </w:t>
+      </w:r>
+      <w:r>
+        <w:t>Article Download</w:t>
+      </w:r>
+      <w:r>
+        <w:t xml:space="preserve"> Data</w:t>
+      </w:r>
+      <w:bookmarkEnd w:id="40"/>
+      <w:bookmarkEnd w:id="41"/>
+    </w:p>
+    <w:p>
+      <w:pPr>
+        <w:ind w:firstLine="709"/>
+      </w:pPr>
+      <w:r>
+        <w:t xml:space="preserve">Tampilan </w:t>
+      </w:r>
+      <w:r>
+        <w:t xml:space="preserve">halaman </w:t>
+      </w:r>
+      <w:r>
+        <w:t xml:space="preserve">data daftar konten artikel yang memiliki file dan diunduh oleh pengunjung aplikasi </w:t>
+      </w:r>
+      <w:r>
+        <w:t xml:space="preserve">secara spesifik </w:t>
+      </w:r>
+      <w:r>
+        <w:t xml:space="preserve">berberdasarkan </w:t>
+      </w:r>
+      <w:r>
+        <w:t>konten artikel</w:t>
+      </w:r>
+      <w:r>
+        <w:t xml:space="preserve"> </w:t>
+      </w:r>
+      <w:r>
+        <w:t>d</w:t>
+      </w:r>
+      <w:r>
+        <w:t xml:space="preserve">an pengunjung aplikasi dapat </w:t>
+      </w:r>
+      <w:r>
+        <w:t>di</w:t>
+      </w:r>
+      <w:r>
+        <w:t>lihat pada gambar dibawah ini:</w:t>
+      </w:r>
+    </w:p>
+    <w:p>
+      <w:pPr>
+        <w:keepNext/>
+      </w:pPr>
+      <w:r>
+        <w:rPr>
+          <w:noProof/>
+        </w:rPr>
+        <w:lastRenderedPageBreak/>
+        <w:drawing>
+          <wp:inline distT="0" distB="0" distL="0" distR="0" wp14:anchorId="707DB793" wp14:editId="21F864C9">
+            <wp:extent cx="4132200" cy="2398896"/>
+            <wp:effectExtent l="0" t="0" r="1905" b="1905"/>
+            <wp:docPr id="10" name="Picture 10"/>
+            <wp:cNvGraphicFramePr>
+              <a:graphicFrameLocks xmlns:a="http://schemas.openxmlformats.org/drawingml/2006/main" noChangeAspect="1"/>
+            </wp:cNvGraphicFramePr>
+            <a:graphic xmlns:a="http://schemas.openxmlformats.org/drawingml/2006/main">
+              <a:graphicData uri="http://schemas.openxmlformats.org/drawingml/2006/picture">
+                <pic:pic xmlns:pic="http://schemas.openxmlformats.org/drawingml/2006/picture">
+                  <pic:nvPicPr>
+                    <pic:cNvPr id="10" name="click_data_detail.png"/>
+                    <pic:cNvPicPr/>
+                  </pic:nvPicPr>
+                  <pic:blipFill>
+                    <a:blip r:embed="rId18">
+                      <a:extLst>
+                        <a:ext uri="{28A0092B-C50C-407E-A947-70E740481C1C}">
+                          <a14:useLocalDpi xmlns:a14="http://schemas.microsoft.com/office/drawing/2010/main" val="0"/>
+                        </a:ext>
+                      </a:extLst>
+                    </a:blip>
+                    <a:stretch>
+                      <a:fillRect/>
+                    </a:stretch>
+                  </pic:blipFill>
+                  <pic:spPr>
+                    <a:xfrm>
+                      <a:off x="0" y="0"/>
+                      <a:ext cx="4140839" cy="2403911"/>
+                    </a:xfrm>
+                    <a:prstGeom prst="rect">
+                      <a:avLst/>
+                    </a:prstGeom>
+                  </pic:spPr>
+                </pic:pic>
+              </a:graphicData>
+            </a:graphic>
+          </wp:inline>
+        </w:drawing>
+      </w:r>
+    </w:p>
+    <w:p>
+      <w:pPr>
+        <w:pStyle w:val="Caption"/>
+        <w:jc w:val="center"/>
+      </w:pPr>
+      <w:bookmarkStart w:id="42" w:name="_Toc483719054"/>
+      <w:bookmarkStart w:id="43" w:name="_Toc483819229"/>
+      <w:r>
+        <w:t xml:space="preserve">Gambar </w:t>
+      </w:r>
+      <w:fldSimple w:instr=" SEQ Gambar \* ARABIC ">
+        <w:r>
+          <w:rPr>
+            <w:noProof/>
+          </w:rPr>
+          <w:t>11</w:t>
+        </w:r>
+      </w:fldSimple>
+      <w:r>
+        <w:t xml:space="preserve"> </w:t>
+      </w:r>
+      <w:r>
+        <w:t>Article Download</w:t>
+      </w:r>
+      <w:r>
+        <w:t xml:space="preserve"> Spesifik Data</w:t>
+      </w:r>
+      <w:bookmarkEnd w:id="42"/>
+      <w:bookmarkEnd w:id="43"/>
+    </w:p>
+    <w:p>
+      <w:pPr>
+        <w:pStyle w:val="Heading3"/>
+      </w:pPr>
+      <w:bookmarkStart w:id="44" w:name="_Toc483819208"/>
+      <w:r>
+        <w:t>Photos</w:t>
+      </w:r>
+      <w:bookmarkEnd w:id="44"/>
+    </w:p>
+    <w:p>
+      <w:pPr>
+        <w:ind w:firstLine="709"/>
+      </w:pPr>
+    </w:p>
+    <w:p>
+      <w:pPr>
+        <w:keepNext/>
+        <w:jc w:val="center"/>
+      </w:pPr>
+      <w:r>
+        <w:rPr>
+          <w:noProof/>
+        </w:rPr>
+        <w:lastRenderedPageBreak/>
+        <w:drawing>
+          <wp:inline distT="0" distB="0" distL="0" distR="0">
+            <wp:extent cx="4177030" cy="3923665"/>
+            <wp:effectExtent l="0" t="0" r="0" b="635"/>
+            <wp:docPr id="14" name="Picture 14"/>
+            <wp:cNvGraphicFramePr>
+              <a:graphicFrameLocks xmlns:a="http://schemas.openxmlformats.org/drawingml/2006/main" noChangeAspect="1"/>
+            </wp:cNvGraphicFramePr>
+            <a:graphic xmlns:a="http://schemas.openxmlformats.org/drawingml/2006/main">
+              <a:graphicData uri="http://schemas.openxmlformats.org/drawingml/2006/picture">
+                <pic:pic xmlns:pic="http://schemas.openxmlformats.org/drawingml/2006/picture">
+                  <pic:nvPicPr>
+                    <pic:cNvPr id="14" name="photos.png"/>
+                    <pic:cNvPicPr/>
+                  </pic:nvPicPr>
+                  <pic:blipFill>
+                    <a:blip r:embed="rId19" cstate="print">
+                      <a:extLst>
+                        <a:ext uri="{28A0092B-C50C-407E-A947-70E740481C1C}">
+                          <a14:useLocalDpi xmlns:a14="http://schemas.microsoft.com/office/drawing/2010/main" val="0"/>
+                        </a:ext>
+                      </a:extLst>
+                    </a:blip>
+                    <a:stretch>
+                      <a:fillRect/>
+                    </a:stretch>
+                  </pic:blipFill>
+                  <pic:spPr>
+                    <a:xfrm>
+                      <a:off x="0" y="0"/>
+                      <a:ext cx="4177030" cy="3923665"/>
+                    </a:xfrm>
+                    <a:prstGeom prst="rect">
+                      <a:avLst/>
+                    </a:prstGeom>
+                  </pic:spPr>
+                </pic:pic>
+              </a:graphicData>
+            </a:graphic>
+          </wp:inline>
+        </w:drawing>
+      </w:r>
+    </w:p>
+    <w:p>
+      <w:pPr>
+        <w:pStyle w:val="Caption"/>
+        <w:jc w:val="center"/>
+      </w:pPr>
+      <w:bookmarkStart w:id="45" w:name="_Toc483819230"/>
+      <w:r>
+        <w:t xml:space="preserve">Gambar </w:t>
+      </w:r>
+      <w:fldSimple w:instr=" SEQ Gambar \* ARABIC ">
+        <w:r>
+          <w:rPr>
+            <w:noProof/>
+          </w:rPr>
+          <w:t>12</w:t>
+        </w:r>
+      </w:fldSimple>
+      <w:r>
+        <w:t xml:space="preserve"> Article Photos</w:t>
+      </w:r>
+      <w:bookmarkEnd w:id="45"/>
     </w:p>
     <w:p/>
     <w:p>
       <w:pPr>
+        <w:keepNext/>
+        <w:jc w:val="center"/>
+      </w:pPr>
+      <w:r>
+        <w:rPr>
+          <w:noProof/>
+        </w:rPr>
+        <w:lastRenderedPageBreak/>
+        <w:drawing>
+          <wp:inline distT="0" distB="0" distL="0" distR="0">
+            <wp:extent cx="4177030" cy="3224530"/>
+            <wp:effectExtent l="0" t="0" r="0" b="0"/>
+            <wp:docPr id="15" name="Picture 15"/>
+            <wp:cNvGraphicFramePr>
+              <a:graphicFrameLocks xmlns:a="http://schemas.openxmlformats.org/drawingml/2006/main" noChangeAspect="1"/>
+            </wp:cNvGraphicFramePr>
+            <a:graphic xmlns:a="http://schemas.openxmlformats.org/drawingml/2006/main">
+              <a:graphicData uri="http://schemas.openxmlformats.org/drawingml/2006/picture">
+                <pic:pic xmlns:pic="http://schemas.openxmlformats.org/drawingml/2006/picture">
+                  <pic:nvPicPr>
+                    <pic:cNvPr id="15" name="photo_detail.png"/>
+                    <pic:cNvPicPr/>
+                  </pic:nvPicPr>
+                  <pic:blipFill>
+                    <a:blip r:embed="rId20" cstate="print">
+                      <a:extLst>
+                        <a:ext uri="{28A0092B-C50C-407E-A947-70E740481C1C}">
+                          <a14:useLocalDpi xmlns:a14="http://schemas.microsoft.com/office/drawing/2010/main" val="0"/>
+                        </a:ext>
+                      </a:extLst>
+                    </a:blip>
+                    <a:stretch>
+                      <a:fillRect/>
+                    </a:stretch>
+                  </pic:blipFill>
+                  <pic:spPr>
+                    <a:xfrm>
+                      <a:off x="0" y="0"/>
+                      <a:ext cx="4177030" cy="3224530"/>
+                    </a:xfrm>
+                    <a:prstGeom prst="rect">
+                      <a:avLst/>
+                    </a:prstGeom>
+                  </pic:spPr>
+                </pic:pic>
+              </a:graphicData>
+            </a:graphic>
+          </wp:inline>
+        </w:drawing>
+      </w:r>
+    </w:p>
+    <w:p>
+      <w:pPr>
+        <w:pStyle w:val="Caption"/>
+        <w:jc w:val="center"/>
+      </w:pPr>
+      <w:bookmarkStart w:id="46" w:name="_Toc483819231"/>
+      <w:r>
+        <w:t xml:space="preserve">Gambar </w:t>
+      </w:r>
+      <w:fldSimple w:instr=" SEQ Gambar \* ARABIC ">
+        <w:r>
+          <w:rPr>
+            <w:noProof/>
+          </w:rPr>
+          <w:t>13</w:t>
+        </w:r>
+      </w:fldSimple>
+      <w:r>
+        <w:t xml:space="preserve"> Article Photo Detail</w:t>
+      </w:r>
+      <w:bookmarkEnd w:id="46"/>
+    </w:p>
+    <w:p/>
+    <w:p>
+      <w:pPr>
+        <w:keepNext/>
+        <w:jc w:val="center"/>
+      </w:pPr>
+      <w:r>
+        <w:rPr>
+          <w:noProof/>
+        </w:rPr>
+        <w:drawing>
+          <wp:inline distT="0" distB="0" distL="0" distR="0">
+            <wp:extent cx="4133451" cy="2312670"/>
+            <wp:effectExtent l="0" t="0" r="635" b="0"/>
+            <wp:docPr id="16" name="Picture 16"/>
+            <wp:cNvGraphicFramePr>
+              <a:graphicFrameLocks xmlns:a="http://schemas.openxmlformats.org/drawingml/2006/main" noChangeAspect="1"/>
+            </wp:cNvGraphicFramePr>
+            <a:graphic xmlns:a="http://schemas.openxmlformats.org/drawingml/2006/main">
+              <a:graphicData uri="http://schemas.openxmlformats.org/drawingml/2006/picture">
+                <pic:pic xmlns:pic="http://schemas.openxmlformats.org/drawingml/2006/picture">
+                  <pic:nvPicPr>
+                    <pic:cNvPr id="16" name="photo_form.png"/>
+                    <pic:cNvPicPr/>
+                  </pic:nvPicPr>
+                  <pic:blipFill>
+                    <a:blip r:embed="rId21" cstate="print">
+                      <a:extLst>
+                        <a:ext uri="{28A0092B-C50C-407E-A947-70E740481C1C}">
+                          <a14:useLocalDpi xmlns:a14="http://schemas.microsoft.com/office/drawing/2010/main" val="0"/>
+                        </a:ext>
+                      </a:extLst>
+                    </a:blip>
+                    <a:stretch>
+                      <a:fillRect/>
+                    </a:stretch>
+                  </pic:blipFill>
+                  <pic:spPr>
+                    <a:xfrm>
+                      <a:off x="0" y="0"/>
+                      <a:ext cx="4133451" cy="2312670"/>
+                    </a:xfrm>
+                    <a:prstGeom prst="rect">
+                      <a:avLst/>
+                    </a:prstGeom>
+                  </pic:spPr>
+                </pic:pic>
+              </a:graphicData>
+            </a:graphic>
+          </wp:inline>
+        </w:drawing>
+      </w:r>
+    </w:p>
+    <w:p>
+      <w:pPr>
+        <w:pStyle w:val="Caption"/>
+        <w:jc w:val="center"/>
+      </w:pPr>
+      <w:bookmarkStart w:id="47" w:name="_Toc483819232"/>
+      <w:r>
+        <w:t xml:space="preserve">Gambar </w:t>
+      </w:r>
+      <w:fldSimple w:instr=" SEQ Gambar \* ARABIC ">
+        <w:r>
+          <w:rPr>
+            <w:noProof/>
+          </w:rPr>
+          <w:t>14</w:t>
+        </w:r>
+      </w:fldSimple>
+      <w:r>
+        <w:t xml:space="preserve"> Article Photo Form</w:t>
+      </w:r>
+      <w:bookmarkEnd w:id="47"/>
+    </w:p>
+    <w:p/>
+    <w:p>
+      <w:pPr>
         <w:pStyle w:val="Heading3"/>
       </w:pPr>
-      <w:bookmarkStart w:id="20" w:name="_Toc483731747"/>
-      <w:r>
-        <w:t>Downloads</w:t>
-      </w:r>
-      <w:bookmarkEnd w:id="20"/>
+      <w:bookmarkStart w:id="48" w:name="_Toc483819209"/>
+      <w:r>
+        <w:t>Tags</w:t>
+      </w:r>
+      <w:bookmarkEnd w:id="48"/>
     </w:p>
     <w:p/>
     <w:p>
       <w:pPr>
-        <w:pStyle w:val="Heading3"/>
-      </w:pPr>
-      <w:bookmarkStart w:id="21" w:name="_Toc483731748"/>
-      <w:r>
-        <w:t>Photos</w:t>
-      </w:r>
-      <w:bookmarkEnd w:id="21"/>
-    </w:p>
-    <w:p/>
-    <w:p>
-      <w:pPr>
-        <w:pStyle w:val="Heading3"/>
-      </w:pPr>
-      <w:bookmarkStart w:id="22" w:name="_Toc483731749"/>
-      <w:r>
-        <w:t>Tags</w:t>
-      </w:r>
-      <w:bookmarkEnd w:id="22"/>
-    </w:p>
-    <w:p/>
-    <w:p>
-      <w:pPr>
         <w:pStyle w:val="Heading2"/>
       </w:pPr>
-      <w:bookmarkStart w:id="23" w:name="_Toc483731750"/>
-      <w:r>
-        <w:lastRenderedPageBreak/>
+      <w:bookmarkStart w:id="49" w:name="_Toc483819210"/>
+      <w:r>
         <w:t>Settings</w:t>
       </w:r>
       <w:bookmarkEnd w:id="14"/>
@@ -5848,7 +8987,7 @@
         </w:rPr>
         <w:footnoteReference w:id="8"/>
       </w:r>
-      <w:bookmarkEnd w:id="23"/>
+      <w:bookmarkEnd w:id="49"/>
     </w:p>
     <w:p>
       <w:pPr>
@@ -5962,11 +9101,11 @@
       <w:pPr>
         <w:pStyle w:val="Heading3"/>
       </w:pPr>
-      <w:bookmarkStart w:id="24" w:name="_Toc483731751"/>
+      <w:bookmarkStart w:id="50" w:name="_Toc483819211"/>
       <w:r>
         <w:t>Public Settings</w:t>
       </w:r>
-      <w:bookmarkEnd w:id="24"/>
+      <w:bookmarkEnd w:id="50"/>
     </w:p>
     <w:p>
       <w:pPr>
@@ -6060,6 +9199,7 @@
         <w:rPr>
           <w:szCs w:val="20"/>
         </w:rPr>
+        <w:lastRenderedPageBreak/>
         <w:t>Module ini dikembangkan menggunakan Ommu Platform</w:t>
       </w:r>
       <w:r>
@@ -6154,7 +9294,6 @@
         <w:rPr>
           <w:szCs w:val="20"/>
         </w:rPr>
-        <w:lastRenderedPageBreak/>
         <w:t>Input ini berisi pengaturan ketersediaan module</w:t>
       </w:r>
       <w:r>
@@ -6718,6 +9857,7 @@
           <w:i/>
           <w:szCs w:val="20"/>
         </w:rPr>
+        <w:lastRenderedPageBreak/>
         <w:t>Catatan:</w:t>
       </w:r>
       <w:r>
@@ -6874,7 +10014,6 @@
           <w:i/>
           <w:szCs w:val="20"/>
         </w:rPr>
-        <w:lastRenderedPageBreak/>
         <w:t>Creation</w:t>
       </w:r>
       <w:r>
@@ -7227,6 +10366,36 @@
     </w:p>
     <w:p>
       <w:pPr>
+        <w:pStyle w:val="ListParagraph"/>
+        <w:numPr>
+          <w:ilvl w:val="0"/>
+          <w:numId w:val="10"/>
+        </w:numPr>
+        <w:tabs>
+          <w:tab w:val="center" w:pos="-11199"/>
+          <w:tab w:val="left" w:pos="284"/>
+        </w:tabs>
+        <w:contextualSpacing w:val="0"/>
+        <w:rPr>
+          <w:szCs w:val="20"/>
+        </w:rPr>
+      </w:pPr>
+      <w:r>
+        <w:rPr>
+          <w:i/>
+          <w:szCs w:val="20"/>
+        </w:rPr>
+        <w:t xml:space="preserve">Tags, </w:t>
+      </w:r>
+      <w:r>
+        <w:rPr>
+          <w:szCs w:val="20"/>
+        </w:rPr>
+        <w:t>jika Anda ingin menayangkan data statistic jumlah tag yang dimilii oleh konten artikel sebagai kata kunci.</w:t>
+      </w:r>
+    </w:p>
+    <w:p>
+      <w:pPr>
         <w:tabs>
           <w:tab w:val="center" w:pos="-11199"/>
           <w:tab w:val="left" w:pos="284"/>
@@ -7469,6 +10638,7 @@
         <w:rPr>
           <w:szCs w:val="20"/>
         </w:rPr>
+        <w:lastRenderedPageBreak/>
         <w:t>Input ini berisi daftar kategori artikel yang diizinkan untuk dijadikan headline.</w:t>
       </w:r>
       <w:r>
@@ -7629,7 +10799,6 @@
         <w:rPr>
           <w:szCs w:val="20"/>
         </w:rPr>
-        <w:lastRenderedPageBreak/>
         <w:t>Media Setting</w:t>
       </w:r>
       <w:r>
@@ -8139,6 +11308,7 @@
           <w:b/>
           <w:i/>
         </w:rPr>
+        <w:lastRenderedPageBreak/>
         <w:t>Catatan:</w:t>
       </w:r>
       <w:r>
@@ -8205,7 +11375,6 @@
         <w:rPr>
           <w:noProof/>
         </w:rPr>
-        <w:lastRenderedPageBreak/>
         <w:drawing>
           <wp:inline distT="0" distB="0" distL="0" distR="0">
             <wp:extent cx="4177030" cy="4756150"/>
@@ -8222,7 +11391,7 @@
                     <pic:cNvPicPr/>
                   </pic:nvPicPr>
                   <pic:blipFill>
-                    <a:blip r:embed="rId13" cstate="print">
+                    <a:blip r:embed="rId22" cstate="print">
                       <a:extLst>
                         <a:ext uri="{28A0092B-C50C-407E-A947-70E740481C1C}">
                           <a14:useLocalDpi xmlns:a14="http://schemas.microsoft.com/office/drawing/2010/main" val="0"/>
@@ -8254,7 +11423,7 @@
         <w:pStyle w:val="Caption"/>
         <w:jc w:val="center"/>
       </w:pPr>
-      <w:bookmarkStart w:id="25" w:name="_Toc483731759"/>
+      <w:bookmarkStart w:id="51" w:name="_Toc483819233"/>
       <w:r>
         <w:t xml:space="preserve">Gambar </w:t>
       </w:r>
@@ -8263,7 +11432,7 @@
           <w:rPr>
             <w:noProof/>
           </w:rPr>
-          <w:t>4</w:t>
+          <w:t>15</w:t>
         </w:r>
       </w:fldSimple>
       <w:r>
@@ -8275,7 +11444,7 @@
       <w:r>
         <w:t>Form</w:t>
       </w:r>
-      <w:bookmarkEnd w:id="25"/>
+      <w:bookmarkEnd w:id="51"/>
     </w:p>
     <w:p>
       <w:pPr>
@@ -8303,7 +11472,7 @@
                     <pic:cNvPicPr/>
                   </pic:nvPicPr>
                   <pic:blipFill>
-                    <a:blip r:embed="rId14" cstate="print">
+                    <a:blip r:embed="rId23" cstate="print">
                       <a:extLst>
                         <a:ext uri="{28A0092B-C50C-407E-A947-70E740481C1C}">
                           <a14:useLocalDpi xmlns:a14="http://schemas.microsoft.com/office/drawing/2010/main" val="0"/>
@@ -8335,7 +11504,7 @@
         <w:pStyle w:val="Caption"/>
         <w:jc w:val="center"/>
       </w:pPr>
-      <w:bookmarkStart w:id="26" w:name="_Toc483731760"/>
+      <w:bookmarkStart w:id="52" w:name="_Toc483819234"/>
       <w:r>
         <w:t xml:space="preserve">Gambar </w:t>
       </w:r>
@@ -8344,7 +11513,7 @@
           <w:rPr>
             <w:noProof/>
           </w:rPr>
-          <w:t>5</w:t>
+          <w:t>16</w:t>
         </w:r>
       </w:fldSimple>
       <w:r>
@@ -8356,11 +11525,11 @@
       <w:r>
         <w:t>(Lanjutan)</w:t>
       </w:r>
-      <w:bookmarkEnd w:id="26"/>
+      <w:bookmarkEnd w:id="52"/>
     </w:p>
     <w:p/>
     <w:sectPr>
-      <w:footerReference w:type="default" r:id="rId15"/>
+      <w:footerReference w:type="default" r:id="rId24"/>
       <w:pgSz w:w="8392" w:h="11907" w:code="11"/>
       <w:pgMar w:top="680" w:right="680" w:bottom="851" w:left="1134" w:header="720" w:footer="397" w:gutter="0"/>
       <w:cols w:space="720"/>
@@ -11167,7 +14336,7 @@
 </file>
 
 <file path=customXml/itemProps1.xml><?xml version="1.0" encoding="utf-8"?>
-<ds:datastoreItem xmlns:ds="http://schemas.openxmlformats.org/officeDocument/2006/customXml" ds:itemID="{89998047-D24D-48C5-8FF2-46694A6ACBA7}">
+<ds:datastoreItem xmlns:ds="http://schemas.openxmlformats.org/officeDocument/2006/customXml" ds:itemID="{3DCB5C15-A6C8-4387-9F2A-1C5DDA6AAD5A}">
   <ds:schemaRefs>
     <ds:schemaRef ds:uri="http://schemas.openxmlformats.org/officeDocument/2006/bibliography"/>
   </ds:schemaRefs>

</xml_diff>

<commit_message>
add publish field in photo form manual: fixed photo manage
</commit_message>
<xml_diff>
--- a/modules/article/assets/manual/mod-article_CP.docx
+++ b/modules/article/assets/manual/mod-article_CP.docx
@@ -2746,8 +2746,6 @@
           <w:szCs w:val="32"/>
         </w:rPr>
       </w:pPr>
-      <w:bookmarkStart w:id="4" w:name="_GoBack"/>
-      <w:bookmarkEnd w:id="4"/>
     </w:p>
     <w:p>
       <w:pPr>
@@ -2768,12 +2766,12 @@
       <w:pPr>
         <w:pStyle w:val="Heading1"/>
       </w:pPr>
-      <w:bookmarkStart w:id="5" w:name="_Toc483819201"/>
+      <w:bookmarkStart w:id="4" w:name="_Toc483819201"/>
       <w:r>
         <w:lastRenderedPageBreak/>
         <w:t>Articles</w:t>
       </w:r>
-      <w:bookmarkEnd w:id="5"/>
+      <w:bookmarkEnd w:id="4"/>
     </w:p>
     <w:bookmarkEnd w:id="0"/>
     <w:p>
@@ -2839,12 +2837,12 @@
       <w:pPr>
         <w:pStyle w:val="Heading2"/>
       </w:pPr>
-      <w:bookmarkStart w:id="6" w:name="_Toc463254370"/>
-      <w:bookmarkStart w:id="7" w:name="_Toc483819202"/>
+      <w:bookmarkStart w:id="5" w:name="_Toc463254370"/>
+      <w:bookmarkStart w:id="6" w:name="_Toc483819202"/>
       <w:r>
         <w:t>Menu Permissions</w:t>
       </w:r>
-      <w:bookmarkEnd w:id="7"/>
+      <w:bookmarkEnd w:id="6"/>
     </w:p>
     <w:p>
       <w:pPr>
@@ -2871,7 +2869,7 @@
         <w:pStyle w:val="Caption"/>
         <w:keepNext/>
       </w:pPr>
-      <w:bookmarkStart w:id="8" w:name="_Toc483819212"/>
+      <w:bookmarkStart w:id="7" w:name="_Toc483819212"/>
       <w:r>
         <w:t xml:space="preserve">Table </w:t>
       </w:r>
@@ -2889,7 +2887,7 @@
       <w:r>
         <w:t>Menu Permissions</w:t>
       </w:r>
-      <w:bookmarkEnd w:id="8"/>
+      <w:bookmarkEnd w:id="7"/>
     </w:p>
     <w:tbl>
       <w:tblPr>
@@ -3476,18 +3474,18 @@
       <w:pPr>
         <w:pStyle w:val="Heading2"/>
       </w:pPr>
-      <w:bookmarkStart w:id="9" w:name="_Toc483819203"/>
+      <w:bookmarkStart w:id="8" w:name="_Toc483819203"/>
       <w:r>
         <w:t xml:space="preserve">View </w:t>
       </w:r>
       <w:r>
         <w:t>Article</w:t>
       </w:r>
-      <w:bookmarkEnd w:id="6"/>
+      <w:bookmarkEnd w:id="5"/>
       <w:r>
         <w:t>s</w:t>
       </w:r>
-      <w:bookmarkEnd w:id="9"/>
+      <w:bookmarkEnd w:id="8"/>
     </w:p>
     <w:p>
       <w:pPr>
@@ -3710,7 +3708,7 @@
         <w:pStyle w:val="Caption"/>
         <w:keepNext/>
       </w:pPr>
-      <w:bookmarkStart w:id="10" w:name="_Toc483819213"/>
+      <w:bookmarkStart w:id="9" w:name="_Toc483819213"/>
       <w:r>
         <w:t xml:space="preserve">Table </w:t>
       </w:r>
@@ -3725,7 +3723,7 @@
       <w:r>
         <w:t xml:space="preserve"> Article Manage</w:t>
       </w:r>
-      <w:bookmarkEnd w:id="10"/>
+      <w:bookmarkEnd w:id="9"/>
     </w:p>
     <w:tbl>
       <w:tblPr>
@@ -4332,7 +4330,7 @@
         <w:pStyle w:val="Caption"/>
         <w:jc w:val="center"/>
       </w:pPr>
-      <w:bookmarkStart w:id="11" w:name="_Toc483819219"/>
+      <w:bookmarkStart w:id="10" w:name="_Toc483819219"/>
       <w:r>
         <w:t xml:space="preserve">Gambar </w:t>
       </w:r>
@@ -4353,7 +4351,7 @@
       <w:r>
         <w:t>Manage</w:t>
       </w:r>
-      <w:bookmarkEnd w:id="11"/>
+      <w:bookmarkEnd w:id="10"/>
     </w:p>
     <w:p>
       <w:pPr>
@@ -4384,7 +4382,7 @@
         <w:pStyle w:val="Caption"/>
         <w:keepNext/>
       </w:pPr>
-      <w:bookmarkStart w:id="12" w:name="_Toc483819214"/>
+      <w:bookmarkStart w:id="11" w:name="_Toc483819214"/>
       <w:r>
         <w:t xml:space="preserve">Table </w:t>
       </w:r>
@@ -4399,7 +4397,7 @@
       <w:r>
         <w:t xml:space="preserve"> Input Article Manage Form</w:t>
       </w:r>
-      <w:bookmarkEnd w:id="12"/>
+      <w:bookmarkEnd w:id="11"/>
     </w:p>
     <w:tbl>
       <w:tblPr>
@@ -5456,7 +5454,7 @@
         <w:pStyle w:val="Caption"/>
         <w:jc w:val="center"/>
       </w:pPr>
-      <w:bookmarkStart w:id="13" w:name="_Toc483819220"/>
+      <w:bookmarkStart w:id="12" w:name="_Toc483819220"/>
       <w:r>
         <w:t xml:space="preserve">Gambar </w:t>
       </w:r>
@@ -5474,37 +5472,37 @@
       <w:r>
         <w:t xml:space="preserve"> Manage Form</w:t>
       </w:r>
-      <w:bookmarkEnd w:id="13"/>
+      <w:bookmarkEnd w:id="12"/>
     </w:p>
     <w:p>
       <w:pPr>
         <w:pStyle w:val="Heading2"/>
       </w:pPr>
-      <w:bookmarkStart w:id="14" w:name="_Toc463254371"/>
-      <w:bookmarkStart w:id="15" w:name="_Toc483819204"/>
+      <w:bookmarkStart w:id="13" w:name="_Toc463254371"/>
+      <w:bookmarkStart w:id="14" w:name="_Toc483819204"/>
       <w:r>
         <w:t>Datas</w:t>
       </w:r>
+      <w:bookmarkEnd w:id="14"/>
+    </w:p>
+    <w:p>
+      <w:pPr>
+        <w:pStyle w:val="Heading3"/>
+      </w:pPr>
+      <w:bookmarkStart w:id="15" w:name="_Toc483819205"/>
+      <w:r>
+        <w:t>Categories</w:t>
+      </w:r>
+      <w:r>
+        <w:t xml:space="preserve"> </w:t>
+      </w:r>
+      <w:r>
+        <w:rPr>
+          <w:rStyle w:val="FootnoteReference"/>
+        </w:rPr>
+        <w:footnoteReference w:id="5"/>
+      </w:r>
       <w:bookmarkEnd w:id="15"/>
-    </w:p>
-    <w:p>
-      <w:pPr>
-        <w:pStyle w:val="Heading3"/>
-      </w:pPr>
-      <w:bookmarkStart w:id="16" w:name="_Toc483819205"/>
-      <w:r>
-        <w:t>Categories</w:t>
-      </w:r>
-      <w:r>
-        <w:t xml:space="preserve"> </w:t>
-      </w:r>
-      <w:r>
-        <w:rPr>
-          <w:rStyle w:val="FootnoteReference"/>
-        </w:rPr>
-        <w:footnoteReference w:id="5"/>
-      </w:r>
-      <w:bookmarkEnd w:id="16"/>
     </w:p>
     <w:p>
       <w:pPr>
@@ -5614,7 +5612,7 @@
         <w:pStyle w:val="Caption"/>
         <w:keepNext/>
       </w:pPr>
-      <w:bookmarkStart w:id="17" w:name="_Toc483819215"/>
+      <w:bookmarkStart w:id="16" w:name="_Toc483819215"/>
       <w:r>
         <w:t xml:space="preserve">Table </w:t>
       </w:r>
@@ -5629,7 +5627,7 @@
       <w:r>
         <w:t xml:space="preserve"> Article Categories</w:t>
       </w:r>
-      <w:bookmarkEnd w:id="17"/>
+      <w:bookmarkEnd w:id="16"/>
     </w:p>
     <w:tbl>
       <w:tblPr>
@@ -6274,7 +6272,7 @@
         <w:pStyle w:val="Caption"/>
         <w:jc w:val="center"/>
       </w:pPr>
-      <w:bookmarkStart w:id="18" w:name="_Toc483819221"/>
+      <w:bookmarkStart w:id="17" w:name="_Toc483819221"/>
       <w:r>
         <w:t xml:space="preserve">Gambar </w:t>
       </w:r>
@@ -6292,7 +6290,7 @@
         </w:rPr>
         <w:t xml:space="preserve"> Article Categories</w:t>
       </w:r>
-      <w:bookmarkEnd w:id="18"/>
+      <w:bookmarkEnd w:id="17"/>
     </w:p>
     <w:p>
       <w:pPr>
@@ -6389,7 +6387,7 @@
         <w:pStyle w:val="Caption"/>
         <w:jc w:val="center"/>
       </w:pPr>
-      <w:bookmarkStart w:id="19" w:name="_Toc483819222"/>
+      <w:bookmarkStart w:id="18" w:name="_Toc483819222"/>
       <w:r>
         <w:t xml:space="preserve">Gambar </w:t>
       </w:r>
@@ -6407,7 +6405,7 @@
         </w:rPr>
         <w:t xml:space="preserve"> Article Category Detail</w:t>
       </w:r>
-      <w:bookmarkEnd w:id="19"/>
+      <w:bookmarkEnd w:id="18"/>
     </w:p>
     <w:p>
       <w:pPr>
@@ -6492,7 +6490,7 @@
         <w:pStyle w:val="Caption"/>
         <w:keepNext/>
       </w:pPr>
-      <w:bookmarkStart w:id="20" w:name="_Toc483819216"/>
+      <w:bookmarkStart w:id="19" w:name="_Toc483819216"/>
       <w:r>
         <w:t xml:space="preserve">Table </w:t>
       </w:r>
@@ -6507,7 +6505,7 @@
       <w:r>
         <w:t xml:space="preserve"> Input Article Category Form</w:t>
       </w:r>
-      <w:bookmarkEnd w:id="20"/>
+      <w:bookmarkEnd w:id="19"/>
     </w:p>
     <w:tbl>
       <w:tblPr>
@@ -6875,7 +6873,7 @@
         <w:pStyle w:val="Caption"/>
         <w:jc w:val="center"/>
       </w:pPr>
-      <w:bookmarkStart w:id="21" w:name="_Toc483819223"/>
+      <w:bookmarkStart w:id="20" w:name="_Toc483819223"/>
       <w:r>
         <w:t xml:space="preserve">Gambar </w:t>
       </w:r>
@@ -6893,22 +6891,22 @@
         </w:rPr>
         <w:t xml:space="preserve"> Article Category Form</w:t>
       </w:r>
-      <w:bookmarkEnd w:id="21"/>
+      <w:bookmarkEnd w:id="20"/>
     </w:p>
     <w:p>
       <w:pPr>
         <w:pStyle w:val="Heading3"/>
       </w:pPr>
-      <w:bookmarkStart w:id="22" w:name="_Toc483341657"/>
-      <w:bookmarkStart w:id="23" w:name="_Toc483719034"/>
-      <w:bookmarkStart w:id="24" w:name="_Toc483819206"/>
+      <w:bookmarkStart w:id="21" w:name="_Toc483341657"/>
+      <w:bookmarkStart w:id="22" w:name="_Toc483719034"/>
+      <w:bookmarkStart w:id="23" w:name="_Toc483819206"/>
       <w:r>
         <w:lastRenderedPageBreak/>
         <w:t>Views</w:t>
       </w:r>
+      <w:bookmarkEnd w:id="21"/>
       <w:bookmarkEnd w:id="22"/>
       <w:bookmarkEnd w:id="23"/>
-      <w:bookmarkEnd w:id="24"/>
     </w:p>
     <w:p>
       <w:pPr>
@@ -6941,8 +6939,8 @@
         <w:pStyle w:val="Caption"/>
         <w:keepNext/>
       </w:pPr>
-      <w:bookmarkStart w:id="25" w:name="_Toc483719042"/>
-      <w:bookmarkStart w:id="26" w:name="_Toc483819217"/>
+      <w:bookmarkStart w:id="24" w:name="_Toc483719042"/>
+      <w:bookmarkStart w:id="25" w:name="_Toc483819217"/>
       <w:r>
         <w:t xml:space="preserve">Table </w:t>
       </w:r>
@@ -6957,8 +6955,8 @@
       <w:r>
         <w:t xml:space="preserve"> Article History Views</w:t>
       </w:r>
+      <w:bookmarkEnd w:id="24"/>
       <w:bookmarkEnd w:id="25"/>
-      <w:bookmarkEnd w:id="26"/>
     </w:p>
     <w:tbl>
       <w:tblPr>
@@ -7421,8 +7419,8 @@
         <w:pStyle w:val="Caption"/>
         <w:jc w:val="center"/>
       </w:pPr>
-      <w:bookmarkStart w:id="27" w:name="_Toc483719049"/>
-      <w:bookmarkStart w:id="28" w:name="_Toc483819224"/>
+      <w:bookmarkStart w:id="26" w:name="_Toc483719049"/>
+      <w:bookmarkStart w:id="27" w:name="_Toc483819224"/>
       <w:r>
         <w:t xml:space="preserve">Gambar </w:t>
       </w:r>
@@ -7446,14 +7444,14 @@
       <w:r>
         <w:t>History Views</w:t>
       </w:r>
+      <w:bookmarkEnd w:id="26"/>
       <w:bookmarkEnd w:id="27"/>
-      <w:bookmarkEnd w:id="28"/>
     </w:p>
     <w:p>
       <w:pPr>
         <w:ind w:firstLine="709"/>
       </w:pPr>
-      <w:bookmarkStart w:id="29" w:name="_Toc483341658"/>
+      <w:bookmarkStart w:id="28" w:name="_Toc483341658"/>
       <w:r>
         <w:t xml:space="preserve">Pada fitur ini Anda dapat </w:t>
       </w:r>
@@ -7620,8 +7618,8 @@
           <w:noProof/>
         </w:rPr>
       </w:pPr>
-      <w:bookmarkStart w:id="30" w:name="_Toc483719050"/>
-      <w:bookmarkStart w:id="31" w:name="_Toc483819225"/>
+      <w:bookmarkStart w:id="29" w:name="_Toc483719050"/>
+      <w:bookmarkStart w:id="30" w:name="_Toc483819225"/>
       <w:r>
         <w:t xml:space="preserve">Gambar </w:t>
       </w:r>
@@ -7663,8 +7661,8 @@
         </w:rPr>
         <w:t>Data</w:t>
       </w:r>
+      <w:bookmarkEnd w:id="29"/>
       <w:bookmarkEnd w:id="30"/>
-      <w:bookmarkEnd w:id="31"/>
     </w:p>
     <w:p>
       <w:pPr>
@@ -7742,8 +7740,8 @@
         <w:pStyle w:val="Caption"/>
         <w:jc w:val="center"/>
       </w:pPr>
-      <w:bookmarkStart w:id="32" w:name="_Toc483719051"/>
-      <w:bookmarkStart w:id="33" w:name="_Toc483819226"/>
+      <w:bookmarkStart w:id="31" w:name="_Toc483719051"/>
+      <w:bookmarkStart w:id="32" w:name="_Toc483819226"/>
       <w:r>
         <w:t xml:space="preserve">Gambar </w:t>
       </w:r>
@@ -7770,21 +7768,21 @@
       <w:r>
         <w:t>Data</w:t>
       </w:r>
+      <w:bookmarkEnd w:id="31"/>
       <w:bookmarkEnd w:id="32"/>
+    </w:p>
+    <w:p>
+      <w:pPr>
+        <w:pStyle w:val="Heading3"/>
+      </w:pPr>
+      <w:bookmarkStart w:id="33" w:name="_Toc483719035"/>
+      <w:bookmarkStart w:id="34" w:name="_Toc483819207"/>
+      <w:r>
+        <w:t>Downloads</w:t>
+      </w:r>
+      <w:bookmarkEnd w:id="28"/>
       <w:bookmarkEnd w:id="33"/>
-    </w:p>
-    <w:p>
-      <w:pPr>
-        <w:pStyle w:val="Heading3"/>
-      </w:pPr>
-      <w:bookmarkStart w:id="34" w:name="_Toc483719035"/>
-      <w:bookmarkStart w:id="35" w:name="_Toc483819207"/>
-      <w:r>
-        <w:t>Downloads</w:t>
-      </w:r>
-      <w:bookmarkEnd w:id="29"/>
       <w:bookmarkEnd w:id="34"/>
-      <w:bookmarkEnd w:id="35"/>
     </w:p>
     <w:p>
       <w:pPr>
@@ -7848,8 +7846,8 @@
         <w:pStyle w:val="Caption"/>
         <w:keepNext/>
       </w:pPr>
-      <w:bookmarkStart w:id="36" w:name="_Toc483719043"/>
-      <w:bookmarkStart w:id="37" w:name="_Toc483819218"/>
+      <w:bookmarkStart w:id="35" w:name="_Toc483719043"/>
+      <w:bookmarkStart w:id="36" w:name="_Toc483819218"/>
       <w:r>
         <w:t xml:space="preserve">Table </w:t>
       </w:r>
@@ -7870,11 +7868,11 @@
       <w:r>
         <w:t xml:space="preserve">History </w:t>
       </w:r>
+      <w:bookmarkEnd w:id="35"/>
+      <w:r>
+        <w:t>Downlaods</w:t>
+      </w:r>
       <w:bookmarkEnd w:id="36"/>
-      <w:r>
-        <w:t>Downlaods</w:t>
-      </w:r>
-      <w:bookmarkEnd w:id="37"/>
     </w:p>
     <w:tbl>
       <w:tblPr>
@@ -8350,8 +8348,8 @@
         <w:pStyle w:val="Caption"/>
         <w:jc w:val="center"/>
       </w:pPr>
-      <w:bookmarkStart w:id="38" w:name="_Toc483719052"/>
-      <w:bookmarkStart w:id="39" w:name="_Toc483819227"/>
+      <w:bookmarkStart w:id="37" w:name="_Toc483719052"/>
+      <w:bookmarkStart w:id="38" w:name="_Toc483819227"/>
       <w:r>
         <w:t xml:space="preserve">Gambar </w:t>
       </w:r>
@@ -8375,11 +8373,11 @@
       <w:r>
         <w:t xml:space="preserve">History </w:t>
       </w:r>
+      <w:bookmarkEnd w:id="37"/>
+      <w:r>
+        <w:t>Downlaods</w:t>
+      </w:r>
       <w:bookmarkEnd w:id="38"/>
-      <w:r>
-        <w:t>Downlaods</w:t>
-      </w:r>
-      <w:bookmarkEnd w:id="39"/>
     </w:p>
     <w:p>
       <w:pPr>
@@ -8571,8 +8569,8 @@
         <w:pStyle w:val="Caption"/>
         <w:jc w:val="center"/>
       </w:pPr>
-      <w:bookmarkStart w:id="40" w:name="_Toc483719053"/>
-      <w:bookmarkStart w:id="41" w:name="_Toc483819228"/>
+      <w:bookmarkStart w:id="39" w:name="_Toc483719053"/>
+      <w:bookmarkStart w:id="40" w:name="_Toc483819228"/>
       <w:r>
         <w:t xml:space="preserve">Gambar </w:t>
       </w:r>
@@ -8593,8 +8591,8 @@
       <w:r>
         <w:t xml:space="preserve"> Data</w:t>
       </w:r>
+      <w:bookmarkEnd w:id="39"/>
       <w:bookmarkEnd w:id="40"/>
-      <w:bookmarkEnd w:id="41"/>
     </w:p>
     <w:p>
       <w:pPr>
@@ -8691,8 +8689,8 @@
         <w:pStyle w:val="Caption"/>
         <w:jc w:val="center"/>
       </w:pPr>
-      <w:bookmarkStart w:id="42" w:name="_Toc483719054"/>
-      <w:bookmarkStart w:id="43" w:name="_Toc483819229"/>
+      <w:bookmarkStart w:id="41" w:name="_Toc483719054"/>
+      <w:bookmarkStart w:id="42" w:name="_Toc483819229"/>
       <w:r>
         <w:t xml:space="preserve">Gambar </w:t>
       </w:r>
@@ -8713,23 +8711,815 @@
       <w:r>
         <w:t xml:space="preserve"> Spesifik Data</w:t>
       </w:r>
+      <w:bookmarkEnd w:id="41"/>
       <w:bookmarkEnd w:id="42"/>
+    </w:p>
+    <w:p>
+      <w:pPr>
+        <w:pStyle w:val="Heading3"/>
+      </w:pPr>
+      <w:bookmarkStart w:id="43" w:name="_Toc483819208"/>
+      <w:r>
+        <w:t>Photos</w:t>
+      </w:r>
       <w:bookmarkEnd w:id="43"/>
     </w:p>
     <w:p>
       <w:pPr>
-        <w:pStyle w:val="Heading3"/>
-      </w:pPr>
-      <w:bookmarkStart w:id="44" w:name="_Toc483819208"/>
-      <w:r>
-        <w:t>Photos</w:t>
-      </w:r>
+        <w:ind w:firstLine="709"/>
+      </w:pPr>
+      <w:r>
+        <w:t xml:space="preserve">Fitur </w:t>
+      </w:r>
+      <w:r>
+        <w:rPr>
+          <w:i/>
+        </w:rPr>
+        <w:t>photos</w:t>
+      </w:r>
+      <w:r>
+        <w:t xml:space="preserve"> </w:t>
+      </w:r>
+      <w:r>
+        <w:t xml:space="preserve">ini dapat Anda gunakan untuk melihat </w:t>
+      </w:r>
+      <w:r>
+        <w:t xml:space="preserve">daftar </w:t>
+      </w:r>
+      <w:r>
+        <w:t xml:space="preserve">seluruh </w:t>
+      </w:r>
+      <w:r>
+        <w:t>foto</w:t>
+      </w:r>
+      <w:r>
+        <w:t xml:space="preserve"> yang </w:t>
+      </w:r>
+      <w:r>
+        <w:t>terdapat pada konten artikel</w:t>
+      </w:r>
+      <w:r>
+        <w:t xml:space="preserve">. </w:t>
+      </w:r>
+      <w:r>
+        <w:t>F</w:t>
+      </w:r>
+      <w:r>
+        <w:t xml:space="preserve">itur ini juga dapat Anda </w:t>
+      </w:r>
+      <w:r>
+        <w:t xml:space="preserve">gunakan untuk melakukan </w:t>
+      </w:r>
+      <w:r>
+        <w:t xml:space="preserve">kelola terhadap data </w:t>
+      </w:r>
+      <w:r>
+        <w:t>foto</w:t>
+      </w:r>
+      <w:r>
+        <w:t xml:space="preserve"> yang sudah pernah diupload. Gunakan tombol "</w:t>
+      </w:r>
+      <w:r>
+        <w:rPr>
+          <w:i/>
+        </w:rPr>
+        <w:t>UPDATE</w:t>
+      </w:r>
+      <w:r>
+        <w:t>" dan "</w:t>
+      </w:r>
+      <w:r>
+        <w:rPr>
+          <w:i/>
+        </w:rPr>
+        <w:t>DELETE</w:t>
+      </w:r>
+      <w:r>
+        <w:t xml:space="preserve">" </w:t>
+      </w:r>
+      <w:r>
+        <w:t xml:space="preserve">pada </w:t>
+      </w:r>
+      <w:r>
+        <w:rPr>
+          <w:i/>
+        </w:rPr>
+        <w:t>option menu</w:t>
+      </w:r>
+      <w:r>
+        <w:t xml:space="preserve"> </w:t>
+      </w:r>
+      <w:r>
+        <w:t xml:space="preserve">untuk mengelola </w:t>
+      </w:r>
+      <w:r>
+        <w:t>foto</w:t>
+      </w:r>
+      <w:r>
+        <w:t xml:space="preserve"> yang sudah ada.</w:t>
+      </w:r>
+    </w:p>
+    <w:p>
+      <w:pPr>
+        <w:ind w:firstLine="709"/>
+      </w:pPr>
+      <w:r>
+        <w:t xml:space="preserve">Data yang dapat Anda lihat pada tabel daftar </w:t>
+      </w:r>
+      <w:r>
+        <w:t xml:space="preserve">foto </w:t>
+      </w:r>
+      <w:r>
+        <w:t>yang terdapat pada konten artikel</w:t>
+      </w:r>
+      <w:r>
+        <w:t>, yaitu:</w:t>
+      </w:r>
+      <w:bookmarkStart w:id="44" w:name="_GoBack"/>
       <w:bookmarkEnd w:id="44"/>
     </w:p>
     <w:p>
       <w:pPr>
+        <w:pStyle w:val="Caption"/>
+        <w:keepNext/>
+      </w:pPr>
+      <w:r>
+        <w:t xml:space="preserve">Table </w:t>
+      </w:r>
+      <w:fldSimple w:instr=" SEQ Table \* ARABIC ">
+        <w:r>
+          <w:rPr>
+            <w:noProof/>
+          </w:rPr>
+          <w:t>8</w:t>
+        </w:r>
+      </w:fldSimple>
+      <w:r>
+        <w:t xml:space="preserve"> Article Photos</w:t>
+      </w:r>
+    </w:p>
+    <w:tbl>
+      <w:tblPr>
+        <w:tblStyle w:val="TableGrid"/>
+        <w:tblW w:w="0" w:type="auto"/>
+        <w:tblCellMar>
+          <w:top w:w="85" w:type="dxa"/>
+        </w:tblCellMar>
+        <w:tblLook w:val="04A0" w:firstRow="1" w:lastRow="0" w:firstColumn="1" w:lastColumn="0" w:noHBand="0" w:noVBand="1"/>
+      </w:tblPr>
+      <w:tblGrid>
+        <w:gridCol w:w="1555"/>
+        <w:gridCol w:w="4961"/>
+      </w:tblGrid>
+      <w:tr>
+        <w:tc>
+          <w:tcPr>
+            <w:tcW w:w="1555" w:type="dxa"/>
+          </w:tcPr>
+          <w:p>
+            <w:pPr>
+              <w:spacing w:line="240" w:lineRule="auto"/>
+              <w:rPr>
+                <w:i/>
+              </w:rPr>
+            </w:pPr>
+            <w:r>
+              <w:rPr>
+                <w:i/>
+              </w:rPr>
+              <w:t>No</w:t>
+            </w:r>
+          </w:p>
+        </w:tc>
+        <w:tc>
+          <w:tcPr>
+            <w:tcW w:w="4961" w:type="dxa"/>
+          </w:tcPr>
+          <w:p>
+            <w:pPr>
+              <w:spacing w:line="240" w:lineRule="auto"/>
+            </w:pPr>
+            <w:r>
+              <w:t xml:space="preserve">Nomor urut </w:t>
+            </w:r>
+            <w:r>
+              <w:t xml:space="preserve">daftar </w:t>
+            </w:r>
+            <w:r>
+              <w:t>foto</w:t>
+            </w:r>
+            <w:r>
+              <w:t xml:space="preserve"> pada konten artikel </w:t>
+            </w:r>
+            <w:r>
+              <w:t>berdasarkan data terbaru yang telah dibuat</w:t>
+            </w:r>
+          </w:p>
+        </w:tc>
+      </w:tr>
+      <w:tr>
+        <w:tc>
+          <w:tcPr>
+            <w:tcW w:w="1555" w:type="dxa"/>
+          </w:tcPr>
+          <w:p>
+            <w:pPr>
+              <w:spacing w:line="240" w:lineRule="auto"/>
+              <w:rPr>
+                <w:i/>
+              </w:rPr>
+            </w:pPr>
+            <w:r>
+              <w:rPr>
+                <w:i/>
+              </w:rPr>
+              <w:t>Category</w:t>
+            </w:r>
+          </w:p>
+        </w:tc>
+        <w:tc>
+          <w:tcPr>
+            <w:tcW w:w="4961" w:type="dxa"/>
+          </w:tcPr>
+          <w:p>
+            <w:pPr>
+              <w:spacing w:line="240" w:lineRule="auto"/>
+            </w:pPr>
+            <w:r>
+              <w:t xml:space="preserve">Kolom ini berisi informasi nama kategori dari konten artikel </w:t>
+            </w:r>
+            <w:r>
+              <w:t>yang memiliki foto</w:t>
+            </w:r>
+          </w:p>
+        </w:tc>
+      </w:tr>
+      <w:tr>
+        <w:tc>
+          <w:tcPr>
+            <w:tcW w:w="1555" w:type="dxa"/>
+          </w:tcPr>
+          <w:p>
+            <w:pPr>
+              <w:spacing w:line="240" w:lineRule="auto"/>
+              <w:rPr>
+                <w:i/>
+              </w:rPr>
+            </w:pPr>
+            <w:r>
+              <w:rPr>
+                <w:i/>
+              </w:rPr>
+              <w:t>Article</w:t>
+            </w:r>
+          </w:p>
+        </w:tc>
+        <w:tc>
+          <w:tcPr>
+            <w:tcW w:w="4961" w:type="dxa"/>
+          </w:tcPr>
+          <w:p>
+            <w:pPr>
+              <w:spacing w:line="240" w:lineRule="auto"/>
+            </w:pPr>
+            <w:r>
+              <w:t xml:space="preserve">Kolom ini berisi informasi judul dari konten artikel yang memilki </w:t>
+            </w:r>
+            <w:r>
+              <w:t>foto</w:t>
+            </w:r>
+          </w:p>
+        </w:tc>
+      </w:tr>
+      <w:tr>
+        <w:tc>
+          <w:tcPr>
+            <w:tcW w:w="1555" w:type="dxa"/>
+          </w:tcPr>
+          <w:p>
+            <w:pPr>
+              <w:spacing w:line="240" w:lineRule="auto"/>
+              <w:rPr>
+                <w:i/>
+              </w:rPr>
+            </w:pPr>
+            <w:r>
+              <w:rPr>
+                <w:i/>
+              </w:rPr>
+              <w:t>Article Type</w:t>
+            </w:r>
+          </w:p>
+        </w:tc>
+        <w:tc>
+          <w:tcPr>
+            <w:tcW w:w="4961" w:type="dxa"/>
+          </w:tcPr>
+          <w:p>
+            <w:pPr>
+              <w:spacing w:line="240" w:lineRule="auto"/>
+            </w:pPr>
+            <w:r>
+              <w:t>Kolom ini berisi informasi tipe dari konten artikel yang memiliki foto</w:t>
+            </w:r>
+          </w:p>
+        </w:tc>
+      </w:tr>
+      <w:tr>
+        <w:tc>
+          <w:tcPr>
+            <w:tcW w:w="1555" w:type="dxa"/>
+          </w:tcPr>
+          <w:p>
+            <w:pPr>
+              <w:spacing w:line="240" w:lineRule="auto"/>
+              <w:rPr>
+                <w:i/>
+              </w:rPr>
+            </w:pPr>
+            <w:r>
+              <w:rPr>
+                <w:i/>
+              </w:rPr>
+              <w:lastRenderedPageBreak/>
+              <w:t>Users</w:t>
+            </w:r>
+          </w:p>
+        </w:tc>
+        <w:tc>
+          <w:tcPr>
+            <w:tcW w:w="4961" w:type="dxa"/>
+          </w:tcPr>
+          <w:p>
+            <w:pPr>
+              <w:spacing w:line="240" w:lineRule="auto"/>
+            </w:pPr>
+            <w:r>
+              <w:t xml:space="preserve">Kolom ini berisi informasi user yang </w:t>
+            </w:r>
+            <w:r>
+              <w:t xml:space="preserve">mengupload foto pada </w:t>
+            </w:r>
+            <w:r>
+              <w:t>konten artikel.</w:t>
+            </w:r>
+          </w:p>
+        </w:tc>
+      </w:tr>
+      <w:tr>
+        <w:tc>
+          <w:tcPr>
+            <w:tcW w:w="1555" w:type="dxa"/>
+          </w:tcPr>
+          <w:p>
+            <w:pPr>
+              <w:spacing w:line="240" w:lineRule="auto"/>
+              <w:rPr>
+                <w:i/>
+              </w:rPr>
+            </w:pPr>
+            <w:r>
+              <w:rPr>
+                <w:i/>
+              </w:rPr>
+              <w:t>Media (Photo)</w:t>
+            </w:r>
+          </w:p>
+        </w:tc>
+        <w:tc>
+          <w:tcPr>
+            <w:tcW w:w="4961" w:type="dxa"/>
+          </w:tcPr>
+          <w:p>
+            <w:pPr>
+              <w:spacing w:line="240" w:lineRule="auto"/>
+            </w:pPr>
+            <w:r>
+              <w:t xml:space="preserve">Kolom ini berisi informasi </w:t>
+            </w:r>
+            <w:r>
+              <w:t>nama file pada foto yang dimiliki oleh konten artikel.</w:t>
+            </w:r>
+          </w:p>
+          <w:p>
+            <w:pPr>
+              <w:spacing w:line="240" w:lineRule="auto"/>
+              <w:rPr>
+                <w:i/>
+              </w:rPr>
+            </w:pPr>
+            <w:r>
+              <w:rPr>
+                <w:b/>
+                <w:i/>
+              </w:rPr>
+              <w:t>Catatan:</w:t>
+            </w:r>
+            <w:r>
+              <w:rPr>
+                <w:i/>
+              </w:rPr>
+              <w:t xml:space="preserve"> Anda dapat melihat tampilan photo dengan mengklik nama yang terdapat pada kolom Media (Photo)</w:t>
+            </w:r>
+          </w:p>
+        </w:tc>
+      </w:tr>
+      <w:tr>
+        <w:tc>
+          <w:tcPr>
+            <w:tcW w:w="1555" w:type="dxa"/>
+          </w:tcPr>
+          <w:p>
+            <w:pPr>
+              <w:spacing w:line="240" w:lineRule="auto"/>
+              <w:rPr>
+                <w:i/>
+              </w:rPr>
+            </w:pPr>
+            <w:r>
+              <w:rPr>
+                <w:i/>
+              </w:rPr>
+              <w:t>Caption</w:t>
+            </w:r>
+          </w:p>
+        </w:tc>
+        <w:tc>
+          <w:tcPr>
+            <w:tcW w:w="4961" w:type="dxa"/>
+          </w:tcPr>
+          <w:p>
+            <w:pPr>
+              <w:spacing w:line="240" w:lineRule="auto"/>
+            </w:pPr>
+            <w:r>
+              <w:t xml:space="preserve">Kolom ini berisi informasi </w:t>
+            </w:r>
+            <w:r>
+              <w:t>status kepemilikan keterangan (</w:t>
+            </w:r>
+            <w:r>
+              <w:rPr>
+                <w:i/>
+              </w:rPr>
+              <w:t>caption</w:t>
+            </w:r>
+            <w:r>
+              <w:t>) pada foto yang dimiliki oleh konten artikel</w:t>
+            </w:r>
+          </w:p>
+        </w:tc>
+      </w:tr>
+      <w:tr>
+        <w:tc>
+          <w:tcPr>
+            <w:tcW w:w="1555" w:type="dxa"/>
+          </w:tcPr>
+          <w:p>
+            <w:pPr>
+              <w:spacing w:line="240" w:lineRule="auto"/>
+              <w:rPr>
+                <w:i/>
+              </w:rPr>
+            </w:pPr>
+            <w:r>
+              <w:rPr>
+                <w:i/>
+              </w:rPr>
+              <w:t>Cover</w:t>
+            </w:r>
+          </w:p>
+        </w:tc>
+        <w:tc>
+          <w:tcPr>
+            <w:tcW w:w="4961" w:type="dxa"/>
+          </w:tcPr>
+          <w:p>
+            <w:pPr>
+              <w:spacing w:line="240" w:lineRule="auto"/>
+            </w:pPr>
+            <w:r>
+              <w:t xml:space="preserve">Kolom ini berisi informasi </w:t>
+            </w:r>
+            <w:r>
+              <w:t>status cover pada foto yang dimiliki oleh konten artikel</w:t>
+            </w:r>
+          </w:p>
+        </w:tc>
+      </w:tr>
+      <w:tr>
+        <w:tc>
+          <w:tcPr>
+            <w:tcW w:w="1555" w:type="dxa"/>
+          </w:tcPr>
+          <w:p>
+            <w:pPr>
+              <w:spacing w:line="240" w:lineRule="auto"/>
+              <w:rPr>
+                <w:i/>
+              </w:rPr>
+            </w:pPr>
+            <w:r>
+              <w:rPr>
+                <w:i/>
+              </w:rPr>
+              <w:t>Publish</w:t>
+            </w:r>
+          </w:p>
+        </w:tc>
+        <w:tc>
+          <w:tcPr>
+            <w:tcW w:w="4961" w:type="dxa"/>
+          </w:tcPr>
+          <w:p>
+            <w:pPr>
+              <w:spacing w:line="240" w:lineRule="auto"/>
+            </w:pPr>
+            <w:r>
+              <w:t>Kolom ini berisi informasi status tayang</w:t>
+            </w:r>
+            <w:r>
+              <w:t xml:space="preserve"> dari foto yang terdapat pada konten artikel</w:t>
+            </w:r>
+          </w:p>
+          <w:p>
+            <w:pPr>
+              <w:spacing w:line="240" w:lineRule="auto"/>
+            </w:pPr>
+            <w:r>
+              <w:rPr>
+                <w:b/>
+                <w:i/>
+              </w:rPr>
+              <w:t>Catatan:</w:t>
+            </w:r>
+            <w:r>
+              <w:rPr>
+                <w:i/>
+              </w:rPr>
+              <w:t xml:space="preserve"> Pada kolom ini Anda dapat memperbarui status </w:t>
+            </w:r>
+            <w:r>
+              <w:rPr>
+                <w:i/>
+              </w:rPr>
+              <w:t xml:space="preserve">tayang </w:t>
+            </w:r>
+            <w:r>
+              <w:rPr>
+                <w:i/>
+              </w:rPr>
+              <w:t xml:space="preserve">pada </w:t>
+            </w:r>
+            <w:r>
+              <w:rPr>
+                <w:i/>
+              </w:rPr>
+              <w:t xml:space="preserve">foto pada konten atikel </w:t>
+            </w:r>
+            <w:r>
+              <w:rPr>
+                <w:i/>
+              </w:rPr>
+              <w:t xml:space="preserve">dengan menggunakan fungsi quickupdate. Klik icon yang terdapat pada kolom </w:t>
+            </w:r>
+            <w:r>
+              <w:rPr>
+                <w:i/>
+              </w:rPr>
+              <w:t xml:space="preserve">publish </w:t>
+            </w:r>
+            <w:r>
+              <w:rPr>
+                <w:i/>
+              </w:rPr>
+              <w:t xml:space="preserve">untuk merubah status </w:t>
+            </w:r>
+            <w:r>
+              <w:rPr>
+                <w:i/>
+              </w:rPr>
+              <w:t xml:space="preserve">tayang dari foto </w:t>
+            </w:r>
+            <w:r>
+              <w:rPr>
+                <w:i/>
+              </w:rPr>
+              <w:t xml:space="preserve">pada kategori </w:t>
+            </w:r>
+            <w:r>
+              <w:rPr>
+                <w:i/>
+              </w:rPr>
+              <w:t>artikel</w:t>
+            </w:r>
+            <w:r>
+              <w:rPr>
+                <w:i/>
+              </w:rPr>
+              <w:t>.</w:t>
+            </w:r>
+          </w:p>
+        </w:tc>
+      </w:tr>
+      <w:tr>
+        <w:tc>
+          <w:tcPr>
+            <w:tcW w:w="1555" w:type="dxa"/>
+          </w:tcPr>
+          <w:p>
+            <w:pPr>
+              <w:spacing w:line="240" w:lineRule="auto"/>
+              <w:rPr>
+                <w:i/>
+              </w:rPr>
+            </w:pPr>
+            <w:r>
+              <w:rPr>
+                <w:i/>
+              </w:rPr>
+              <w:t>Options</w:t>
+            </w:r>
+          </w:p>
+        </w:tc>
+        <w:tc>
+          <w:tcPr>
+            <w:tcW w:w="4961" w:type="dxa"/>
+          </w:tcPr>
+          <w:p>
+            <w:pPr>
+              <w:spacing w:line="240" w:lineRule="auto"/>
+            </w:pPr>
+            <w:r>
+              <w:t xml:space="preserve">Kolom ini berisi </w:t>
+            </w:r>
+            <w:r>
+              <w:rPr>
+                <w:i/>
+              </w:rPr>
+              <w:t>action</w:t>
+            </w:r>
+            <w:r>
+              <w:t xml:space="preserve"> yang dapat</w:t>
+            </w:r>
+            <w:r>
+              <w:t xml:space="preserve"> Anda gunakan untuk</w:t>
+            </w:r>
+            <w:r>
+              <w:t xml:space="preserve"> melakukan kelola terhadap </w:t>
+            </w:r>
+            <w:r>
+              <w:t>foto yang terdapat pada konten artikel</w:t>
+            </w:r>
+            <w:r>
+              <w:t xml:space="preserve">. </w:t>
+            </w:r>
+          </w:p>
+          <w:p>
+            <w:pPr>
+              <w:spacing w:line="240" w:lineRule="auto"/>
+            </w:pPr>
+            <w:r>
+              <w:t>Terdapat 3</w:t>
+            </w:r>
+            <w:r>
+              <w:t xml:space="preserve"> (</w:t>
+            </w:r>
+            <w:r>
+              <w:t>tiga</w:t>
+            </w:r>
+            <w:r>
+              <w:t xml:space="preserve">) </w:t>
+            </w:r>
+            <w:r>
+              <w:t xml:space="preserve">pilihan </w:t>
+            </w:r>
+            <w:r>
+              <w:t xml:space="preserve">yang dapat Anda gunakan pada tabel kelola </w:t>
+            </w:r>
+            <w:r>
+              <w:t xml:space="preserve">foto yang dimiliki oleh konten artikel </w:t>
+            </w:r>
+            <w:r>
+              <w:t xml:space="preserve">ini yaitu </w:t>
+            </w:r>
+            <w:r>
+              <w:rPr>
+                <w:i/>
+              </w:rPr>
+              <w:t>View</w:t>
+            </w:r>
+            <w:r>
+              <w:t xml:space="preserve">, </w:t>
+            </w:r>
+            <w:r>
+              <w:rPr>
+                <w:i/>
+              </w:rPr>
+              <w:t>Edit</w:t>
+            </w:r>
+            <w:r>
+              <w:t xml:space="preserve"> dan </w:t>
+            </w:r>
+            <w:r>
+              <w:rPr>
+                <w:i/>
+              </w:rPr>
+              <w:t>Delete</w:t>
+            </w:r>
+            <w:r>
+              <w:t>.</w:t>
+            </w:r>
+          </w:p>
+          <w:p>
+            <w:pPr>
+              <w:pStyle w:val="ListParagraph"/>
+              <w:numPr>
+                <w:ilvl w:val="0"/>
+                <w:numId w:val="1"/>
+              </w:numPr>
+              <w:spacing w:line="240" w:lineRule="auto"/>
+              <w:ind w:left="317" w:hanging="284"/>
+              <w:contextualSpacing w:val="0"/>
+            </w:pPr>
+            <w:r>
+              <w:rPr>
+                <w:i/>
+              </w:rPr>
+              <w:t>View</w:t>
+            </w:r>
+            <w:r>
+              <w:t xml:space="preserve">, action ini dapat Anda gunakan jika ingin melihat </w:t>
+            </w:r>
+            <w:r>
+              <w:t>data foto yang dimiliki konten artikel secara lebih detail</w:t>
+            </w:r>
+          </w:p>
+          <w:p>
+            <w:pPr>
+              <w:pStyle w:val="ListParagraph"/>
+              <w:numPr>
+                <w:ilvl w:val="0"/>
+                <w:numId w:val="1"/>
+              </w:numPr>
+              <w:spacing w:line="240" w:lineRule="auto"/>
+              <w:ind w:left="317" w:hanging="284"/>
+              <w:contextualSpacing w:val="0"/>
+            </w:pPr>
+            <w:r>
+              <w:rPr>
+                <w:i/>
+              </w:rPr>
+              <w:t>Edit</w:t>
+            </w:r>
+            <w:r>
+              <w:t xml:space="preserve">, action ini dapat Anda gunakan jika ingin memperbarui data pada </w:t>
+            </w:r>
+            <w:r>
+              <w:t xml:space="preserve">foto yang dimiliki oleh </w:t>
+            </w:r>
+            <w:r>
+              <w:t>konten artikel</w:t>
+            </w:r>
+          </w:p>
+          <w:p>
+            <w:pPr>
+              <w:pStyle w:val="ListParagraph"/>
+              <w:numPr>
+                <w:ilvl w:val="0"/>
+                <w:numId w:val="1"/>
+              </w:numPr>
+              <w:spacing w:line="240" w:lineRule="auto"/>
+              <w:ind w:left="317" w:hanging="284"/>
+              <w:contextualSpacing w:val="0"/>
+            </w:pPr>
+            <w:r>
+              <w:rPr>
+                <w:i/>
+              </w:rPr>
+              <w:t>Delete</w:t>
+            </w:r>
+            <w:r>
+              <w:t xml:space="preserve">, action ini dapat Anda gunakan jika ingin menghapus data </w:t>
+            </w:r>
+            <w:r>
+              <w:t xml:space="preserve">foto yang dimiliki oleh </w:t>
+            </w:r>
+            <w:r>
+              <w:t>konten artikel</w:t>
+            </w:r>
+          </w:p>
+        </w:tc>
+      </w:tr>
+    </w:tbl>
+    <w:p>
+      <w:pPr>
+        <w:spacing w:before="240"/>
         <w:ind w:firstLine="709"/>
       </w:pPr>
+      <w:r>
+        <w:t>Tampilan halaman daftar foto yang dimiliki oleh konten artikel dapat dilihat pada gambar dibawah ini:</w:t>
+      </w:r>
     </w:p>
     <w:p>
       <w:pPr>
@@ -8806,7 +9596,40 @@
       </w:r>
       <w:bookmarkEnd w:id="45"/>
     </w:p>
-    <w:p/>
+    <w:p>
+      <w:pPr>
+        <w:ind w:firstLine="709"/>
+      </w:pPr>
+      <w:r>
+        <w:t>Hanya sebagian data yang ditampilkan pada tabel daftar foto yang dimiliki oleh konten artikel, Anda dapat melihat keseluruhan data pada foto secara lebih detail dengan mengklik icon “</w:t>
+      </w:r>
+      <w:r>
+        <w:rPr>
+          <w:i/>
+        </w:rPr>
+        <w:t>VIEW</w:t>
+      </w:r>
+      <w:r>
+        <w:t xml:space="preserve">” pada </w:t>
+      </w:r>
+      <w:r>
+        <w:rPr>
+          <w:i/>
+        </w:rPr>
+        <w:t>option menu</w:t>
+      </w:r>
+      <w:r>
+        <w:t xml:space="preserve"> untuk menampilkan halaman detail foto yang dimiliki oleh konten artikel. </w:t>
+      </w:r>
+    </w:p>
+    <w:p>
+      <w:pPr>
+        <w:ind w:firstLine="709"/>
+      </w:pPr>
+      <w:r>
+        <w:t>Tampilan halaman detail foto yang dimiliki oleh konten artikel dapat dilihat pada gambar dibawah ini:</w:t>
+      </w:r>
+    </w:p>
     <w:p>
       <w:pPr>
         <w:keepNext/>
@@ -8882,7 +9705,367 @@
       </w:r>
       <w:bookmarkEnd w:id="46"/>
     </w:p>
-    <w:p/>
+    <w:p>
+      <w:pPr>
+        <w:ind w:firstLine="709"/>
+      </w:pPr>
+      <w:r>
+        <w:t xml:space="preserve">Untuk dapat memperbarui data pada foto yang dimiliki oleh konten artikel dapat menggunakan fasilitas formulir kelola foto. Anda dapat mengklik icon “UPDATE” pada </w:t>
+      </w:r>
+      <w:r>
+        <w:rPr>
+          <w:i/>
+        </w:rPr>
+        <w:t>option menu</w:t>
+      </w:r>
+      <w:r>
+        <w:t xml:space="preserve"> untuk menggunakan formulir kelola foto. Input yang terdapat pada formulir kelola foto ini, yaitu:</w:t>
+      </w:r>
+    </w:p>
+    <w:p>
+      <w:pPr>
+        <w:pStyle w:val="Caption"/>
+        <w:keepNext/>
+      </w:pPr>
+      <w:r>
+        <w:t xml:space="preserve">Table </w:t>
+      </w:r>
+      <w:fldSimple w:instr=" SEQ Table \* ARABIC ">
+        <w:r>
+          <w:rPr>
+            <w:noProof/>
+          </w:rPr>
+          <w:t>9</w:t>
+        </w:r>
+      </w:fldSimple>
+      <w:r>
+        <w:t xml:space="preserve"> Input Article Photo Form</w:t>
+      </w:r>
+    </w:p>
+    <w:tbl>
+      <w:tblPr>
+        <w:tblStyle w:val="TableGrid"/>
+        <w:tblW w:w="0" w:type="auto"/>
+        <w:tblCellMar>
+          <w:top w:w="85" w:type="dxa"/>
+        </w:tblCellMar>
+        <w:tblLook w:val="04A0" w:firstRow="1" w:lastRow="0" w:firstColumn="1" w:lastColumn="0" w:noHBand="0" w:noVBand="1"/>
+      </w:tblPr>
+      <w:tblGrid>
+        <w:gridCol w:w="1555"/>
+        <w:gridCol w:w="4961"/>
+      </w:tblGrid>
+      <w:tr>
+        <w:tc>
+          <w:tcPr>
+            <w:tcW w:w="1555" w:type="dxa"/>
+          </w:tcPr>
+          <w:p>
+            <w:pPr>
+              <w:spacing w:line="240" w:lineRule="auto"/>
+              <w:rPr>
+                <w:i/>
+              </w:rPr>
+            </w:pPr>
+            <w:r>
+              <w:rPr>
+                <w:i/>
+              </w:rPr>
+              <w:t>Old Media</w:t>
+            </w:r>
+          </w:p>
+        </w:tc>
+        <w:tc>
+          <w:tcPr>
+            <w:tcW w:w="4961" w:type="dxa"/>
+          </w:tcPr>
+          <w:p>
+            <w:pPr>
+              <w:spacing w:line="240" w:lineRule="auto"/>
+            </w:pPr>
+            <w:r>
+              <w:t>Input ini berisi informasi</w:t>
+            </w:r>
+            <w:r>
+              <w:t xml:space="preserve"> tampilan</w:t>
+            </w:r>
+            <w:r>
+              <w:t xml:space="preserve"> </w:t>
+            </w:r>
+            <w:r>
+              <w:t>foto yang dimiliki oleh konten artikel</w:t>
+            </w:r>
+          </w:p>
+        </w:tc>
+      </w:tr>
+      <w:tr>
+        <w:tc>
+          <w:tcPr>
+            <w:tcW w:w="1555" w:type="dxa"/>
+          </w:tcPr>
+          <w:p>
+            <w:pPr>
+              <w:spacing w:line="240" w:lineRule="auto"/>
+              <w:rPr>
+                <w:i/>
+              </w:rPr>
+            </w:pPr>
+            <w:r>
+              <w:rPr>
+                <w:i/>
+              </w:rPr>
+              <w:t>Media (Photo)</w:t>
+            </w:r>
+            <w:r>
+              <w:rPr>
+                <w:i/>
+              </w:rPr>
+              <w:t xml:space="preserve"> </w:t>
+            </w:r>
+            <w:r>
+              <w:rPr>
+                <w:i/>
+                <w:color w:val="FF0000"/>
+              </w:rPr>
+              <w:t>*</w:t>
+            </w:r>
+          </w:p>
+        </w:tc>
+        <w:tc>
+          <w:tcPr>
+            <w:tcW w:w="4961" w:type="dxa"/>
+          </w:tcPr>
+          <w:p>
+            <w:pPr>
+              <w:spacing w:line="240" w:lineRule="auto"/>
+            </w:pPr>
+            <w:r>
+              <w:t>Isikan input ini dengan foto yang akan Anda gunakan sebagai pengganti dari foto sebelumnya yang dimiliki oleh konten artikel</w:t>
+            </w:r>
+          </w:p>
+        </w:tc>
+      </w:tr>
+      <w:tr>
+        <w:tc>
+          <w:tcPr>
+            <w:tcW w:w="1555" w:type="dxa"/>
+          </w:tcPr>
+          <w:p>
+            <w:pPr>
+              <w:spacing w:line="240" w:lineRule="auto"/>
+              <w:rPr>
+                <w:i/>
+              </w:rPr>
+            </w:pPr>
+            <w:r>
+              <w:rPr>
+                <w:i/>
+              </w:rPr>
+              <w:t>Caption</w:t>
+            </w:r>
+            <w:r>
+              <w:rPr>
+                <w:i/>
+              </w:rPr>
+              <w:t xml:space="preserve"> </w:t>
+            </w:r>
+            <w:r>
+              <w:rPr>
+                <w:i/>
+                <w:color w:val="FF0000"/>
+              </w:rPr>
+              <w:t>*</w:t>
+            </w:r>
+          </w:p>
+        </w:tc>
+        <w:tc>
+          <w:tcPr>
+            <w:tcW w:w="4961" w:type="dxa"/>
+          </w:tcPr>
+          <w:p>
+            <w:pPr>
+              <w:spacing w:line="240" w:lineRule="auto"/>
+            </w:pPr>
+            <w:r>
+              <w:t xml:space="preserve">Input ini berisi </w:t>
+            </w:r>
+            <w:r>
+              <w:t>keterangan atau penjelasan yang ingin Anda berikan untuk foto yang dimiliki oleh konten artikel</w:t>
+            </w:r>
+          </w:p>
+        </w:tc>
+      </w:tr>
+      <w:tr>
+        <w:tc>
+          <w:tcPr>
+            <w:tcW w:w="1555" w:type="dxa"/>
+          </w:tcPr>
+          <w:p>
+            <w:pPr>
+              <w:spacing w:line="240" w:lineRule="auto"/>
+              <w:rPr>
+                <w:i/>
+              </w:rPr>
+            </w:pPr>
+            <w:r>
+              <w:rPr>
+                <w:i/>
+              </w:rPr>
+              <w:lastRenderedPageBreak/>
+              <w:t xml:space="preserve">Cover </w:t>
+            </w:r>
+            <w:r>
+              <w:rPr>
+                <w:i/>
+                <w:color w:val="FF0000"/>
+              </w:rPr>
+              <w:t>*</w:t>
+            </w:r>
+          </w:p>
+        </w:tc>
+        <w:tc>
+          <w:tcPr>
+            <w:tcW w:w="4961" w:type="dxa"/>
+          </w:tcPr>
+          <w:p>
+            <w:pPr>
+              <w:spacing w:line="240" w:lineRule="auto"/>
+            </w:pPr>
+            <w:r>
+              <w:t xml:space="preserve">Input ini berisi informasi </w:t>
+            </w:r>
+            <w:r>
+              <w:t>status cover pada foto yang dimiliki oleh konten artikel</w:t>
+            </w:r>
+            <w:r>
+              <w:t>.</w:t>
+            </w:r>
+          </w:p>
+          <w:p>
+            <w:pPr>
+              <w:spacing w:line="240" w:lineRule="auto"/>
+            </w:pPr>
+            <w:r>
+              <w:rPr>
+                <w:b/>
+                <w:i/>
+              </w:rPr>
+              <w:t>Catatan:</w:t>
+            </w:r>
+            <w:r>
+              <w:rPr>
+                <w:i/>
+              </w:rPr>
+              <w:t xml:space="preserve"> status pada input ini menentukan foto yang yang akan ditayangkan pada konten artikel pada halaman front-end</w:t>
+            </w:r>
+            <w:r>
+              <w:rPr>
+                <w:i/>
+              </w:rPr>
+              <w:t>.</w:t>
+            </w:r>
+          </w:p>
+        </w:tc>
+      </w:tr>
+      <w:tr>
+        <w:tc>
+          <w:tcPr>
+            <w:tcW w:w="1555" w:type="dxa"/>
+          </w:tcPr>
+          <w:p>
+            <w:pPr>
+              <w:spacing w:line="240" w:lineRule="auto"/>
+              <w:rPr>
+                <w:i/>
+              </w:rPr>
+            </w:pPr>
+            <w:r>
+              <w:rPr>
+                <w:i/>
+              </w:rPr>
+              <w:t>Publish</w:t>
+            </w:r>
+            <w:r>
+              <w:rPr>
+                <w:i/>
+              </w:rPr>
+              <w:t xml:space="preserve"> </w:t>
+            </w:r>
+            <w:r>
+              <w:rPr>
+                <w:i/>
+                <w:color w:val="FF0000"/>
+              </w:rPr>
+              <w:t>*</w:t>
+            </w:r>
+          </w:p>
+        </w:tc>
+        <w:tc>
+          <w:tcPr>
+            <w:tcW w:w="4961" w:type="dxa"/>
+          </w:tcPr>
+          <w:p>
+            <w:pPr>
+              <w:spacing w:line="240" w:lineRule="auto"/>
+            </w:pPr>
+            <w:r>
+              <w:t xml:space="preserve">Input ini berisi informasi status tayang </w:t>
+            </w:r>
+            <w:r>
+              <w:t>foto pada konten artikel.</w:t>
+            </w:r>
+          </w:p>
+          <w:p>
+            <w:pPr>
+              <w:spacing w:line="240" w:lineRule="auto"/>
+              <w:rPr>
+                <w:i/>
+              </w:rPr>
+            </w:pPr>
+            <w:r>
+              <w:rPr>
+                <w:b/>
+                <w:i/>
+              </w:rPr>
+              <w:t>Catatan:</w:t>
+            </w:r>
+            <w:r>
+              <w:rPr>
+                <w:i/>
+              </w:rPr>
+              <w:t xml:space="preserve"> </w:t>
+            </w:r>
+            <w:r>
+              <w:rPr>
+                <w:i/>
+              </w:rPr>
+              <w:t>status pada i</w:t>
+            </w:r>
+            <w:r>
+              <w:rPr>
+                <w:i/>
+              </w:rPr>
+              <w:t xml:space="preserve">nput ini menentukan muncul atau tidaknya </w:t>
+            </w:r>
+            <w:r>
+              <w:rPr>
+                <w:i/>
+              </w:rPr>
+              <w:t>foto pada konten artikel.</w:t>
+            </w:r>
+          </w:p>
+        </w:tc>
+      </w:tr>
+    </w:tbl>
+    <w:p>
+      <w:pPr>
+        <w:spacing w:before="240"/>
+        <w:ind w:firstLine="709"/>
+      </w:pPr>
+      <w:r>
+        <w:t>Tampilan halaman formulir memperbarui foto yang dimiliki oleh konten artikel dapat dilihat pada gambar dibawah ini:</w:t>
+      </w:r>
+    </w:p>
     <w:p>
       <w:pPr>
         <w:keepNext/>
@@ -8894,8 +10077,8 @@
         </w:rPr>
         <w:drawing>
           <wp:inline distT="0" distB="0" distL="0" distR="0">
-            <wp:extent cx="4133451" cy="2312670"/>
-            <wp:effectExtent l="0" t="0" r="635" b="0"/>
+            <wp:extent cx="4146404" cy="2472662"/>
+            <wp:effectExtent l="0" t="0" r="6985" b="4445"/>
             <wp:docPr id="16" name="Picture 16"/>
             <wp:cNvGraphicFramePr>
               <a:graphicFrameLocks xmlns:a="http://schemas.openxmlformats.org/drawingml/2006/main" noChangeAspect="1"/>
@@ -8922,7 +10105,7 @@
                   <pic:spPr>
                     <a:xfrm>
                       <a:off x="0" y="0"/>
-                      <a:ext cx="4133451" cy="2312670"/>
+                      <a:ext cx="4153363" cy="2476812"/>
                     </a:xfrm>
                     <a:prstGeom prst="rect">
                       <a:avLst/>
@@ -8957,27 +10140,27 @@
       </w:r>
       <w:bookmarkEnd w:id="47"/>
     </w:p>
+    <w:p>
+      <w:pPr>
+        <w:pStyle w:val="Heading3"/>
+      </w:pPr>
+      <w:bookmarkStart w:id="48" w:name="_Toc483819209"/>
+      <w:r>
+        <w:t>Tags</w:t>
+      </w:r>
+      <w:bookmarkEnd w:id="48"/>
+    </w:p>
     <w:p/>
     <w:p>
       <w:pPr>
-        <w:pStyle w:val="Heading3"/>
-      </w:pPr>
-      <w:bookmarkStart w:id="48" w:name="_Toc483819209"/>
-      <w:r>
-        <w:t>Tags</w:t>
-      </w:r>
-      <w:bookmarkEnd w:id="48"/>
-    </w:p>
-    <w:p/>
-    <w:p>
-      <w:pPr>
         <w:pStyle w:val="Heading2"/>
       </w:pPr>
       <w:bookmarkStart w:id="49" w:name="_Toc483819210"/>
       <w:r>
+        <w:lastRenderedPageBreak/>
         <w:t>Settings</w:t>
       </w:r>
-      <w:bookmarkEnd w:id="14"/>
+      <w:bookmarkEnd w:id="13"/>
       <w:r>
         <w:t xml:space="preserve"> </w:t>
       </w:r>
@@ -9199,7 +10382,6 @@
         <w:rPr>
           <w:szCs w:val="20"/>
         </w:rPr>
-        <w:lastRenderedPageBreak/>
         <w:t>Module ini dikembangkan menggunakan Ommu Platform</w:t>
       </w:r>
       <w:r>
@@ -9294,6 +10476,7 @@
         <w:rPr>
           <w:szCs w:val="20"/>
         </w:rPr>
+        <w:lastRenderedPageBreak/>
         <w:t>Input ini berisi pengaturan ketersediaan module</w:t>
       </w:r>
       <w:r>
@@ -9857,7 +11040,6 @@
           <w:i/>
           <w:szCs w:val="20"/>
         </w:rPr>
-        <w:lastRenderedPageBreak/>
         <w:t>Catatan:</w:t>
       </w:r>
       <w:r>
@@ -10014,6 +11196,7 @@
           <w:i/>
           <w:szCs w:val="20"/>
         </w:rPr>
+        <w:lastRenderedPageBreak/>
         <w:t>Creation</w:t>
       </w:r>
       <w:r>
@@ -10638,7 +11821,6 @@
         <w:rPr>
           <w:szCs w:val="20"/>
         </w:rPr>
-        <w:lastRenderedPageBreak/>
         <w:t>Input ini berisi daftar kategori artikel yang diizinkan untuk dijadikan headline.</w:t>
       </w:r>
       <w:r>
@@ -10765,6 +11947,7 @@
         <w:rPr>
           <w:szCs w:val="20"/>
         </w:rPr>
+        <w:lastRenderedPageBreak/>
         <w:t xml:space="preserve">Isikan kolom ini dengan jumlah media yang bisa Anda unggah untuk sebuah (satu) </w:t>
       </w:r>
       <w:r>
@@ -11308,7 +12491,6 @@
           <w:b/>
           <w:i/>
         </w:rPr>
-        <w:lastRenderedPageBreak/>
         <w:t>Catatan:</w:t>
       </w:r>
       <w:r>
@@ -11375,6 +12557,7 @@
         <w:rPr>
           <w:noProof/>
         </w:rPr>
+        <w:lastRenderedPageBreak/>
         <w:drawing>
           <wp:inline distT="0" distB="0" distL="0" distR="0">
             <wp:extent cx="4177030" cy="4756150"/>
@@ -14336,7 +15519,7 @@
 </file>
 
 <file path=customXml/itemProps1.xml><?xml version="1.0" encoding="utf-8"?>
-<ds:datastoreItem xmlns:ds="http://schemas.openxmlformats.org/officeDocument/2006/customXml" ds:itemID="{3DCB5C15-A6C8-4387-9F2A-1C5DDA6AAD5A}">
+<ds:datastoreItem xmlns:ds="http://schemas.openxmlformats.org/officeDocument/2006/customXml" ds:itemID="{C235558F-A0A2-4C18-A3AA-4B9BA344DD3A}">
   <ds:schemaRefs>
     <ds:schemaRef ds:uri="http://schemas.openxmlformats.org/officeDocument/2006/bibliography"/>
   </ds:schemaRefs>

</xml_diff>

<commit_message>
manual fixed all document nb. add photos and tags in document
</commit_message>
<xml_diff>
--- a/modules/article/assets/manual/mod-article_CP.docx
+++ b/modules/article/assets/manual/mod-article_CP.docx
@@ -8,7 +8,7 @@
         <w:spacing w:before="0" w:after="240"/>
       </w:pPr>
       <w:bookmarkStart w:id="0" w:name="_Toc463254369"/>
-      <w:bookmarkStart w:id="1" w:name="_Toc483819198"/>
+      <w:bookmarkStart w:id="1" w:name="_Toc483827483"/>
       <w:r>
         <w:t>DAFTAR ISI</w:t>
       </w:r>
@@ -36,7 +36,7 @@
       <w:r>
         <w:fldChar w:fldCharType="separate"/>
       </w:r>
-      <w:hyperlink w:anchor="_Toc483819198" w:history="1">
+      <w:hyperlink w:anchor="_Toc483827483" w:history="1">
         <w:r>
           <w:rPr>
             <w:rStyle w:val="Hyperlink"/>
@@ -63,7 +63,7 @@
             <w:noProof/>
             <w:webHidden/>
           </w:rPr>
-          <w:instrText xml:space="preserve"> PAGEREF _Toc483819198 \h </w:instrText>
+          <w:instrText xml:space="preserve"> PAGEREF _Toc483827483 \h </w:instrText>
         </w:r>
         <w:r>
           <w:rPr>
@@ -107,7 +107,7 @@
           <w:sz w:val="22"/>
         </w:rPr>
       </w:pPr>
-      <w:hyperlink w:anchor="_Toc483819199" w:history="1">
+      <w:hyperlink w:anchor="_Toc483827484" w:history="1">
         <w:r>
           <w:rPr>
             <w:rStyle w:val="Hyperlink"/>
@@ -134,7 +134,7 @@
             <w:noProof/>
             <w:webHidden/>
           </w:rPr>
-          <w:instrText xml:space="preserve"> PAGEREF _Toc483819199 \h </w:instrText>
+          <w:instrText xml:space="preserve"> PAGEREF _Toc483827484 \h </w:instrText>
         </w:r>
         <w:r>
           <w:rPr>
@@ -178,7 +178,7 @@
           <w:sz w:val="22"/>
         </w:rPr>
       </w:pPr>
-      <w:hyperlink w:anchor="_Toc483819200" w:history="1">
+      <w:hyperlink w:anchor="_Toc483827485" w:history="1">
         <w:r>
           <w:rPr>
             <w:rStyle w:val="Hyperlink"/>
@@ -205,7 +205,7 @@
             <w:noProof/>
             <w:webHidden/>
           </w:rPr>
-          <w:instrText xml:space="preserve"> PAGEREF _Toc483819200 \h </w:instrText>
+          <w:instrText xml:space="preserve"> PAGEREF _Toc483827485 \h </w:instrText>
         </w:r>
         <w:r>
           <w:rPr>
@@ -249,7 +249,7 @@
           <w:sz w:val="22"/>
         </w:rPr>
       </w:pPr>
-      <w:hyperlink w:anchor="_Toc483819201" w:history="1">
+      <w:hyperlink w:anchor="_Toc483827486" w:history="1">
         <w:r>
           <w:rPr>
             <w:rStyle w:val="Hyperlink"/>
@@ -276,7 +276,7 @@
             <w:noProof/>
             <w:webHidden/>
           </w:rPr>
-          <w:instrText xml:space="preserve"> PAGEREF _Toc483819201 \h </w:instrText>
+          <w:instrText xml:space="preserve"> PAGEREF _Toc483827486 \h </w:instrText>
         </w:r>
         <w:r>
           <w:rPr>
@@ -320,7 +320,7 @@
           <w:sz w:val="22"/>
         </w:rPr>
       </w:pPr>
-      <w:hyperlink w:anchor="_Toc483819202" w:history="1">
+      <w:hyperlink w:anchor="_Toc483827487" w:history="1">
         <w:r>
           <w:rPr>
             <w:rStyle w:val="Hyperlink"/>
@@ -347,7 +347,7 @@
             <w:noProof/>
             <w:webHidden/>
           </w:rPr>
-          <w:instrText xml:space="preserve"> PAGEREF _Toc483819202 \h </w:instrText>
+          <w:instrText xml:space="preserve"> PAGEREF _Toc483827487 \h </w:instrText>
         </w:r>
         <w:r>
           <w:rPr>
@@ -391,7 +391,7 @@
           <w:sz w:val="22"/>
         </w:rPr>
       </w:pPr>
-      <w:hyperlink w:anchor="_Toc483819203" w:history="1">
+      <w:hyperlink w:anchor="_Toc483827488" w:history="1">
         <w:r>
           <w:rPr>
             <w:rStyle w:val="Hyperlink"/>
@@ -418,7 +418,7 @@
             <w:noProof/>
             <w:webHidden/>
           </w:rPr>
-          <w:instrText xml:space="preserve"> PAGEREF _Toc483819203 \h </w:instrText>
+          <w:instrText xml:space="preserve"> PAGEREF _Toc483827488 \h </w:instrText>
         </w:r>
         <w:r>
           <w:rPr>
@@ -462,7 +462,7 @@
           <w:sz w:val="22"/>
         </w:rPr>
       </w:pPr>
-      <w:hyperlink w:anchor="_Toc483819204" w:history="1">
+      <w:hyperlink w:anchor="_Toc483827489" w:history="1">
         <w:r>
           <w:rPr>
             <w:rStyle w:val="Hyperlink"/>
@@ -489,7 +489,7 @@
             <w:noProof/>
             <w:webHidden/>
           </w:rPr>
-          <w:instrText xml:space="preserve"> PAGEREF _Toc483819204 \h </w:instrText>
+          <w:instrText xml:space="preserve"> PAGEREF _Toc483827489 \h </w:instrText>
         </w:r>
         <w:r>
           <w:rPr>
@@ -533,7 +533,7 @@
           <w:sz w:val="22"/>
         </w:rPr>
       </w:pPr>
-      <w:hyperlink w:anchor="_Toc483819205" w:history="1">
+      <w:hyperlink w:anchor="_Toc483827490" w:history="1">
         <w:r>
           <w:rPr>
             <w:rStyle w:val="Hyperlink"/>
@@ -560,7 +560,7 @@
             <w:noProof/>
             <w:webHidden/>
           </w:rPr>
-          <w:instrText xml:space="preserve"> PAGEREF _Toc483819205 \h </w:instrText>
+          <w:instrText xml:space="preserve"> PAGEREF _Toc483827490 \h </w:instrText>
         </w:r>
         <w:r>
           <w:rPr>
@@ -604,7 +604,7 @@
           <w:sz w:val="22"/>
         </w:rPr>
       </w:pPr>
-      <w:hyperlink w:anchor="_Toc483819206" w:history="1">
+      <w:hyperlink w:anchor="_Toc483827491" w:history="1">
         <w:r>
           <w:rPr>
             <w:rStyle w:val="Hyperlink"/>
@@ -631,7 +631,7 @@
             <w:noProof/>
             <w:webHidden/>
           </w:rPr>
-          <w:instrText xml:space="preserve"> PAGEREF _Toc483819206 \h </w:instrText>
+          <w:instrText xml:space="preserve"> PAGEREF _Toc483827491 \h </w:instrText>
         </w:r>
         <w:r>
           <w:rPr>
@@ -675,7 +675,7 @@
           <w:sz w:val="22"/>
         </w:rPr>
       </w:pPr>
-      <w:hyperlink w:anchor="_Toc483819207" w:history="1">
+      <w:hyperlink w:anchor="_Toc483827492" w:history="1">
         <w:r>
           <w:rPr>
             <w:rStyle w:val="Hyperlink"/>
@@ -702,7 +702,7 @@
             <w:noProof/>
             <w:webHidden/>
           </w:rPr>
-          <w:instrText xml:space="preserve"> PAGEREF _Toc483819207 \h </w:instrText>
+          <w:instrText xml:space="preserve"> PAGEREF _Toc483827492 \h </w:instrText>
         </w:r>
         <w:r>
           <w:rPr>
@@ -746,7 +746,7 @@
           <w:sz w:val="22"/>
         </w:rPr>
       </w:pPr>
-      <w:hyperlink w:anchor="_Toc483819208" w:history="1">
+      <w:hyperlink w:anchor="_Toc483827493" w:history="1">
         <w:r>
           <w:rPr>
             <w:rStyle w:val="Hyperlink"/>
@@ -773,7 +773,7 @@
             <w:noProof/>
             <w:webHidden/>
           </w:rPr>
-          <w:instrText xml:space="preserve"> PAGEREF _Toc483819208 \h </w:instrText>
+          <w:instrText xml:space="preserve"> PAGEREF _Toc483827493 \h </w:instrText>
         </w:r>
         <w:r>
           <w:rPr>
@@ -817,7 +817,7 @@
           <w:sz w:val="22"/>
         </w:rPr>
       </w:pPr>
-      <w:hyperlink w:anchor="_Toc483819209" w:history="1">
+      <w:hyperlink w:anchor="_Toc483827494" w:history="1">
         <w:r>
           <w:rPr>
             <w:rStyle w:val="Hyperlink"/>
@@ -844,7 +844,7 @@
             <w:noProof/>
             <w:webHidden/>
           </w:rPr>
-          <w:instrText xml:space="preserve"> PAGEREF _Toc483819209 \h </w:instrText>
+          <w:instrText xml:space="preserve"> PAGEREF _Toc483827494 \h </w:instrText>
         </w:r>
         <w:r>
           <w:rPr>
@@ -864,7 +864,7 @@
             <w:noProof/>
             <w:webHidden/>
           </w:rPr>
-          <w:t>24</w:t>
+          <w:t>25</w:t>
         </w:r>
         <w:r>
           <w:rPr>
@@ -888,7 +888,7 @@
           <w:sz w:val="22"/>
         </w:rPr>
       </w:pPr>
-      <w:hyperlink w:anchor="_Toc483819210" w:history="1">
+      <w:hyperlink w:anchor="_Toc483827495" w:history="1">
         <w:r>
           <w:rPr>
             <w:rStyle w:val="Hyperlink"/>
@@ -915,7 +915,7 @@
             <w:noProof/>
             <w:webHidden/>
           </w:rPr>
-          <w:instrText xml:space="preserve"> PAGEREF _Toc483819210 \h </w:instrText>
+          <w:instrText xml:space="preserve"> PAGEREF _Toc483827495 \h </w:instrText>
         </w:r>
         <w:r>
           <w:rPr>
@@ -935,7 +935,7 @@
             <w:noProof/>
             <w:webHidden/>
           </w:rPr>
-          <w:t>24</w:t>
+          <w:t>27</w:t>
         </w:r>
         <w:r>
           <w:rPr>
@@ -959,7 +959,7 @@
           <w:sz w:val="22"/>
         </w:rPr>
       </w:pPr>
-      <w:hyperlink w:anchor="_Toc483819211" w:history="1">
+      <w:hyperlink w:anchor="_Toc483827496" w:history="1">
         <w:r>
           <w:rPr>
             <w:rStyle w:val="Hyperlink"/>
@@ -986,7 +986,7 @@
             <w:noProof/>
             <w:webHidden/>
           </w:rPr>
-          <w:instrText xml:space="preserve"> PAGEREF _Toc483819211 \h </w:instrText>
+          <w:instrText xml:space="preserve"> PAGEREF _Toc483827496 \h </w:instrText>
         </w:r>
         <w:r>
           <w:rPr>
@@ -1006,7 +1006,7 @@
             <w:noProof/>
             <w:webHidden/>
           </w:rPr>
-          <w:t>24</w:t>
+          <w:t>28</w:t>
         </w:r>
         <w:r>
           <w:rPr>
@@ -1036,7 +1036,7 @@
         <w:pStyle w:val="Heading1"/>
         <w:spacing w:before="0" w:after="240"/>
       </w:pPr>
-      <w:bookmarkStart w:id="2" w:name="_Toc483819199"/>
+      <w:bookmarkStart w:id="2" w:name="_Toc483827484"/>
       <w:r>
         <w:lastRenderedPageBreak/>
         <w:t>DAFTAR TABEL</w:t>
@@ -1065,7 +1065,7 @@
       <w:r>
         <w:fldChar w:fldCharType="separate"/>
       </w:r>
-      <w:hyperlink w:anchor="_Toc483819212" w:history="1">
+      <w:hyperlink w:anchor="_Toc483827473" w:history="1">
         <w:r>
           <w:rPr>
             <w:rStyle w:val="Hyperlink"/>
@@ -1092,7 +1092,7 @@
             <w:noProof/>
             <w:webHidden/>
           </w:rPr>
-          <w:instrText xml:space="preserve"> PAGEREF _Toc483819212 \h </w:instrText>
+          <w:instrText xml:space="preserve"> PAGEREF _Toc483827473 \h </w:instrText>
         </w:r>
         <w:r>
           <w:rPr>
@@ -1136,7 +1136,7 @@
           <w:sz w:val="22"/>
         </w:rPr>
       </w:pPr>
-      <w:hyperlink w:anchor="_Toc483819213" w:history="1">
+      <w:hyperlink w:anchor="_Toc483827474" w:history="1">
         <w:r>
           <w:rPr>
             <w:rStyle w:val="Hyperlink"/>
@@ -1163,7 +1163,7 @@
             <w:noProof/>
             <w:webHidden/>
           </w:rPr>
-          <w:instrText xml:space="preserve"> PAGEREF _Toc483819213 \h </w:instrText>
+          <w:instrText xml:space="preserve"> PAGEREF _Toc483827474 \h </w:instrText>
         </w:r>
         <w:r>
           <w:rPr>
@@ -1207,7 +1207,7 @@
           <w:sz w:val="22"/>
         </w:rPr>
       </w:pPr>
-      <w:hyperlink w:anchor="_Toc483819214" w:history="1">
+      <w:hyperlink w:anchor="_Toc483827475" w:history="1">
         <w:r>
           <w:rPr>
             <w:rStyle w:val="Hyperlink"/>
@@ -1234,7 +1234,7 @@
             <w:noProof/>
             <w:webHidden/>
           </w:rPr>
-          <w:instrText xml:space="preserve"> PAGEREF _Toc483819214 \h </w:instrText>
+          <w:instrText xml:space="preserve"> PAGEREF _Toc483827475 \h </w:instrText>
         </w:r>
         <w:r>
           <w:rPr>
@@ -1278,7 +1278,7 @@
           <w:sz w:val="22"/>
         </w:rPr>
       </w:pPr>
-      <w:hyperlink w:anchor="_Toc483819215" w:history="1">
+      <w:hyperlink w:anchor="_Toc483827476" w:history="1">
         <w:r>
           <w:rPr>
             <w:rStyle w:val="Hyperlink"/>
@@ -1305,7 +1305,7 @@
             <w:noProof/>
             <w:webHidden/>
           </w:rPr>
-          <w:instrText xml:space="preserve"> PAGEREF _Toc483819215 \h </w:instrText>
+          <w:instrText xml:space="preserve"> PAGEREF _Toc483827476 \h </w:instrText>
         </w:r>
         <w:r>
           <w:rPr>
@@ -1349,7 +1349,7 @@
           <w:sz w:val="22"/>
         </w:rPr>
       </w:pPr>
-      <w:hyperlink w:anchor="_Toc483819216" w:history="1">
+      <w:hyperlink w:anchor="_Toc483827477" w:history="1">
         <w:r>
           <w:rPr>
             <w:rStyle w:val="Hyperlink"/>
@@ -1376,7 +1376,7 @@
             <w:noProof/>
             <w:webHidden/>
           </w:rPr>
-          <w:instrText xml:space="preserve"> PAGEREF _Toc483819216 \h </w:instrText>
+          <w:instrText xml:space="preserve"> PAGEREF _Toc483827477 \h </w:instrText>
         </w:r>
         <w:r>
           <w:rPr>
@@ -1420,7 +1420,7 @@
           <w:sz w:val="22"/>
         </w:rPr>
       </w:pPr>
-      <w:hyperlink w:anchor="_Toc483819217" w:history="1">
+      <w:hyperlink w:anchor="_Toc483827478" w:history="1">
         <w:r>
           <w:rPr>
             <w:rStyle w:val="Hyperlink"/>
@@ -1447,7 +1447,7 @@
             <w:noProof/>
             <w:webHidden/>
           </w:rPr>
-          <w:instrText xml:space="preserve"> PAGEREF _Toc483819217 \h </w:instrText>
+          <w:instrText xml:space="preserve"> PAGEREF _Toc483827478 \h </w:instrText>
         </w:r>
         <w:r>
           <w:rPr>
@@ -1491,7 +1491,7 @@
           <w:sz w:val="22"/>
         </w:rPr>
       </w:pPr>
-      <w:hyperlink w:anchor="_Toc483819218" w:history="1">
+      <w:hyperlink w:anchor="_Toc483827479" w:history="1">
         <w:r>
           <w:rPr>
             <w:rStyle w:val="Hyperlink"/>
@@ -1518,7 +1518,7 @@
             <w:noProof/>
             <w:webHidden/>
           </w:rPr>
-          <w:instrText xml:space="preserve"> PAGEREF _Toc483819218 \h </w:instrText>
+          <w:instrText xml:space="preserve"> PAGEREF _Toc483827479 \h </w:instrText>
         </w:r>
         <w:r>
           <w:rPr>
@@ -1548,37 +1548,6 @@
           <w:fldChar w:fldCharType="end"/>
         </w:r>
       </w:hyperlink>
-    </w:p>
-    <w:p>
-      <w:r>
-        <w:rPr>
-          <w:b/>
-          <w:bCs/>
-          <w:noProof/>
-        </w:rPr>
-        <w:fldChar w:fldCharType="end"/>
-      </w:r>
-    </w:p>
-    <w:p>
-      <w:pPr>
-        <w:spacing w:after="160" w:line="259" w:lineRule="auto"/>
-        <w:jc w:val="left"/>
-      </w:pPr>
-      <w:r>
-        <w:br w:type="page"/>
-      </w:r>
-    </w:p>
-    <w:p>
-      <w:pPr>
-        <w:pStyle w:val="Heading1"/>
-        <w:spacing w:before="0" w:after="240"/>
-      </w:pPr>
-      <w:bookmarkStart w:id="3" w:name="_Toc483819200"/>
-      <w:r>
-        <w:lastRenderedPageBreak/>
-        <w:t>DAFTAR GAMBAR</w:t>
-      </w:r>
-      <w:bookmarkEnd w:id="3"/>
     </w:p>
     <w:p>
       <w:pPr>
@@ -1593,22 +1562,13 @@
           <w:sz w:val="22"/>
         </w:rPr>
       </w:pPr>
-      <w:r>
-        <w:fldChar w:fldCharType="begin"/>
-      </w:r>
-      <w:r>
-        <w:instrText xml:space="preserve"> TOC \h \z \c "Gambar" </w:instrText>
-      </w:r>
-      <w:r>
-        <w:fldChar w:fldCharType="separate"/>
-      </w:r>
-      <w:hyperlink w:anchor="_Toc483819219" w:history="1">
+      <w:hyperlink w:anchor="_Toc483827480" w:history="1">
         <w:r>
           <w:rPr>
             <w:rStyle w:val="Hyperlink"/>
             <w:noProof/>
           </w:rPr>
-          <w:t>Gambar 1 Articles Manage</w:t>
+          <w:t>Table 8 Article Photos</w:t>
         </w:r>
         <w:r>
           <w:rPr>
@@ -1629,7 +1589,7 @@
             <w:noProof/>
             <w:webHidden/>
           </w:rPr>
-          <w:instrText xml:space="preserve"> PAGEREF _Toc483819219 \h </w:instrText>
+          <w:instrText xml:space="preserve"> PAGEREF _Toc483827480 \h </w:instrText>
         </w:r>
         <w:r>
           <w:rPr>
@@ -1649,7 +1609,7 @@
             <w:noProof/>
             <w:webHidden/>
           </w:rPr>
-          <w:t>6</w:t>
+          <w:t>21</w:t>
         </w:r>
         <w:r>
           <w:rPr>
@@ -1673,13 +1633,13 @@
           <w:sz w:val="22"/>
         </w:rPr>
       </w:pPr>
-      <w:hyperlink w:anchor="_Toc483819220" w:history="1">
+      <w:hyperlink w:anchor="_Toc483827481" w:history="1">
         <w:r>
           <w:rPr>
             <w:rStyle w:val="Hyperlink"/>
             <w:noProof/>
           </w:rPr>
-          <w:t>Gambar 2 Article Manage Form</w:t>
+          <w:t>Table 9 Input Article Photo Form</w:t>
         </w:r>
         <w:r>
           <w:rPr>
@@ -1700,7 +1660,7 @@
             <w:noProof/>
             <w:webHidden/>
           </w:rPr>
-          <w:instrText xml:space="preserve"> PAGEREF _Toc483819220 \h </w:instrText>
+          <w:instrText xml:space="preserve"> PAGEREF _Toc483827481 \h </w:instrText>
         </w:r>
         <w:r>
           <w:rPr>
@@ -1720,7 +1680,7 @@
             <w:noProof/>
             <w:webHidden/>
           </w:rPr>
-          <w:t>9</w:t>
+          <w:t>24</w:t>
         </w:r>
         <w:r>
           <w:rPr>
@@ -1744,13 +1704,13 @@
           <w:sz w:val="22"/>
         </w:rPr>
       </w:pPr>
-      <w:hyperlink w:anchor="_Toc483819221" w:history="1">
+      <w:hyperlink w:anchor="_Toc483827482" w:history="1">
         <w:r>
           <w:rPr>
             <w:rStyle w:val="Hyperlink"/>
             <w:noProof/>
           </w:rPr>
-          <w:t>Gambar 3 Article Categories</w:t>
+          <w:t>Table 10 Article Tags</w:t>
         </w:r>
         <w:r>
           <w:rPr>
@@ -1771,7 +1731,7 @@
             <w:noProof/>
             <w:webHidden/>
           </w:rPr>
-          <w:instrText xml:space="preserve"> PAGEREF _Toc483819221 \h </w:instrText>
+          <w:instrText xml:space="preserve"> PAGEREF _Toc483827482 \h </w:instrText>
         </w:r>
         <w:r>
           <w:rPr>
@@ -1791,7 +1751,7 @@
             <w:noProof/>
             <w:webHidden/>
           </w:rPr>
-          <w:t>12</w:t>
+          <w:t>26</w:t>
         </w:r>
         <w:r>
           <w:rPr>
@@ -1801,6 +1761,39 @@
           <w:fldChar w:fldCharType="end"/>
         </w:r>
       </w:hyperlink>
+    </w:p>
+    <w:p>
+      <w:r>
+        <w:rPr>
+          <w:b/>
+          <w:bCs/>
+          <w:noProof/>
+        </w:rPr>
+        <w:fldChar w:fldCharType="end"/>
+      </w:r>
+    </w:p>
+    <w:p>
+      <w:pPr>
+        <w:spacing w:after="160" w:line="259" w:lineRule="auto"/>
+        <w:jc w:val="left"/>
+      </w:pPr>
+      <w:r>
+        <w:br w:type="page"/>
+      </w:r>
+    </w:p>
+    <w:p>
+      <w:pPr>
+        <w:pStyle w:val="Heading1"/>
+        <w:spacing w:before="0" w:after="240"/>
+      </w:pPr>
+      <w:bookmarkStart w:id="3" w:name="_Toc483827485"/>
+      <w:r>
+        <w:lastRenderedPageBreak/>
+        <w:t>DAFTAR GAMBAR</w:t>
+      </w:r>
+      <w:bookmarkStart w:id="4" w:name="_GoBack"/>
+      <w:bookmarkEnd w:id="3"/>
+      <w:bookmarkEnd w:id="4"/>
     </w:p>
     <w:p>
       <w:pPr>
@@ -1815,13 +1808,22 @@
           <w:sz w:val="22"/>
         </w:rPr>
       </w:pPr>
-      <w:hyperlink w:anchor="_Toc483819222" w:history="1">
+      <w:r>
+        <w:fldChar w:fldCharType="begin"/>
+      </w:r>
+      <w:r>
+        <w:instrText xml:space="preserve"> TOC \h \z \c "Gambar" </w:instrText>
+      </w:r>
+      <w:r>
+        <w:fldChar w:fldCharType="separate"/>
+      </w:r>
+      <w:hyperlink w:anchor="_Toc483827456" w:history="1">
         <w:r>
           <w:rPr>
             <w:rStyle w:val="Hyperlink"/>
             <w:noProof/>
           </w:rPr>
-          <w:t>Gambar 4 Article Category Detail</w:t>
+          <w:t>Gambar 1 Articles Manage</w:t>
         </w:r>
         <w:r>
           <w:rPr>
@@ -1842,7 +1844,7 @@
             <w:noProof/>
             <w:webHidden/>
           </w:rPr>
-          <w:instrText xml:space="preserve"> PAGEREF _Toc483819222 \h </w:instrText>
+          <w:instrText xml:space="preserve"> PAGEREF _Toc483827456 \h </w:instrText>
         </w:r>
         <w:r>
           <w:rPr>
@@ -1862,7 +1864,7 @@
             <w:noProof/>
             <w:webHidden/>
           </w:rPr>
-          <w:t>13</w:t>
+          <w:t>6</w:t>
         </w:r>
         <w:r>
           <w:rPr>
@@ -1886,13 +1888,13 @@
           <w:sz w:val="22"/>
         </w:rPr>
       </w:pPr>
-      <w:hyperlink w:anchor="_Toc483819223" w:history="1">
+      <w:hyperlink w:anchor="_Toc483827457" w:history="1">
         <w:r>
           <w:rPr>
             <w:rStyle w:val="Hyperlink"/>
             <w:noProof/>
           </w:rPr>
-          <w:t>Gambar 5 Article Category Form</w:t>
+          <w:t>Gambar 2 Article Manage Form</w:t>
         </w:r>
         <w:r>
           <w:rPr>
@@ -1913,7 +1915,7 @@
             <w:noProof/>
             <w:webHidden/>
           </w:rPr>
-          <w:instrText xml:space="preserve"> PAGEREF _Toc483819223 \h </w:instrText>
+          <w:instrText xml:space="preserve"> PAGEREF _Toc483827457 \h </w:instrText>
         </w:r>
         <w:r>
           <w:rPr>
@@ -1933,7 +1935,7 @@
             <w:noProof/>
             <w:webHidden/>
           </w:rPr>
-          <w:t>14</w:t>
+          <w:t>9</w:t>
         </w:r>
         <w:r>
           <w:rPr>
@@ -1957,13 +1959,13 @@
           <w:sz w:val="22"/>
         </w:rPr>
       </w:pPr>
-      <w:hyperlink w:anchor="_Toc483819224" w:history="1">
+      <w:hyperlink w:anchor="_Toc483827458" w:history="1">
         <w:r>
           <w:rPr>
             <w:rStyle w:val="Hyperlink"/>
             <w:noProof/>
           </w:rPr>
-          <w:t>Gambar 6 Article History Views</w:t>
+          <w:t>Gambar 3 Article Categories</w:t>
         </w:r>
         <w:r>
           <w:rPr>
@@ -1984,7 +1986,7 @@
             <w:noProof/>
             <w:webHidden/>
           </w:rPr>
-          <w:instrText xml:space="preserve"> PAGEREF _Toc483819224 \h </w:instrText>
+          <w:instrText xml:space="preserve"> PAGEREF _Toc483827458 \h </w:instrText>
         </w:r>
         <w:r>
           <w:rPr>
@@ -2004,7 +2006,7 @@
             <w:noProof/>
             <w:webHidden/>
           </w:rPr>
-          <w:t>16</w:t>
+          <w:t>12</w:t>
         </w:r>
         <w:r>
           <w:rPr>
@@ -2028,13 +2030,13 @@
           <w:sz w:val="22"/>
         </w:rPr>
       </w:pPr>
-      <w:hyperlink w:anchor="_Toc483819225" w:history="1">
+      <w:hyperlink w:anchor="_Toc483827459" w:history="1">
         <w:r>
           <w:rPr>
             <w:rStyle w:val="Hyperlink"/>
             <w:noProof/>
           </w:rPr>
-          <w:t>Gambar 7 Article View Data</w:t>
+          <w:t>Gambar 4 Article Category Detail</w:t>
         </w:r>
         <w:r>
           <w:rPr>
@@ -2055,7 +2057,7 @@
             <w:noProof/>
             <w:webHidden/>
           </w:rPr>
-          <w:instrText xml:space="preserve"> PAGEREF _Toc483819225 \h </w:instrText>
+          <w:instrText xml:space="preserve"> PAGEREF _Toc483827459 \h </w:instrText>
         </w:r>
         <w:r>
           <w:rPr>
@@ -2075,7 +2077,7 @@
             <w:noProof/>
             <w:webHidden/>
           </w:rPr>
-          <w:t>17</w:t>
+          <w:t>13</w:t>
         </w:r>
         <w:r>
           <w:rPr>
@@ -2099,13 +2101,13 @@
           <w:sz w:val="22"/>
         </w:rPr>
       </w:pPr>
-      <w:hyperlink w:anchor="_Toc483819226" w:history="1">
+      <w:hyperlink w:anchor="_Toc483827460" w:history="1">
         <w:r>
           <w:rPr>
             <w:rStyle w:val="Hyperlink"/>
             <w:noProof/>
           </w:rPr>
-          <w:t>Gambar 8 Article View Spesifik Data</w:t>
+          <w:t>Gambar 5 Article Category Form</w:t>
         </w:r>
         <w:r>
           <w:rPr>
@@ -2126,7 +2128,7 @@
             <w:noProof/>
             <w:webHidden/>
           </w:rPr>
-          <w:instrText xml:space="preserve"> PAGEREF _Toc483819226 \h </w:instrText>
+          <w:instrText xml:space="preserve"> PAGEREF _Toc483827460 \h </w:instrText>
         </w:r>
         <w:r>
           <w:rPr>
@@ -2146,7 +2148,7 @@
             <w:noProof/>
             <w:webHidden/>
           </w:rPr>
-          <w:t>17</w:t>
+          <w:t>14</w:t>
         </w:r>
         <w:r>
           <w:rPr>
@@ -2170,13 +2172,13 @@
           <w:sz w:val="22"/>
         </w:rPr>
       </w:pPr>
-      <w:hyperlink w:anchor="_Toc483819227" w:history="1">
+      <w:hyperlink w:anchor="_Toc483827461" w:history="1">
         <w:r>
           <w:rPr>
             <w:rStyle w:val="Hyperlink"/>
             <w:noProof/>
           </w:rPr>
-          <w:t>Gambar 9 Article History Downlaods</w:t>
+          <w:t>Gambar 6 Article History Views</w:t>
         </w:r>
         <w:r>
           <w:rPr>
@@ -2197,7 +2199,7 @@
             <w:noProof/>
             <w:webHidden/>
           </w:rPr>
-          <w:instrText xml:space="preserve"> PAGEREF _Toc483819227 \h </w:instrText>
+          <w:instrText xml:space="preserve"> PAGEREF _Toc483827461 \h </w:instrText>
         </w:r>
         <w:r>
           <w:rPr>
@@ -2217,7 +2219,7 @@
             <w:noProof/>
             <w:webHidden/>
           </w:rPr>
-          <w:t>19</w:t>
+          <w:t>16</w:t>
         </w:r>
         <w:r>
           <w:rPr>
@@ -2241,13 +2243,13 @@
           <w:sz w:val="22"/>
         </w:rPr>
       </w:pPr>
-      <w:hyperlink w:anchor="_Toc483819228" w:history="1">
+      <w:hyperlink w:anchor="_Toc483827462" w:history="1">
         <w:r>
           <w:rPr>
             <w:rStyle w:val="Hyperlink"/>
             <w:noProof/>
           </w:rPr>
-          <w:t>Gambar 10 Article Download Data</w:t>
+          <w:t>Gambar 7 Article View Data</w:t>
         </w:r>
         <w:r>
           <w:rPr>
@@ -2268,7 +2270,7 @@
             <w:noProof/>
             <w:webHidden/>
           </w:rPr>
-          <w:instrText xml:space="preserve"> PAGEREF _Toc483819228 \h </w:instrText>
+          <w:instrText xml:space="preserve"> PAGEREF _Toc483827462 \h </w:instrText>
         </w:r>
         <w:r>
           <w:rPr>
@@ -2288,7 +2290,7 @@
             <w:noProof/>
             <w:webHidden/>
           </w:rPr>
-          <w:t>20</w:t>
+          <w:t>17</w:t>
         </w:r>
         <w:r>
           <w:rPr>
@@ -2312,13 +2314,13 @@
           <w:sz w:val="22"/>
         </w:rPr>
       </w:pPr>
-      <w:hyperlink w:anchor="_Toc483819229" w:history="1">
+      <w:hyperlink w:anchor="_Toc483827463" w:history="1">
         <w:r>
           <w:rPr>
             <w:rStyle w:val="Hyperlink"/>
             <w:noProof/>
           </w:rPr>
-          <w:t>Gambar 11 Article Download Spesifik Data</w:t>
+          <w:t>Gambar 8 Article View Spesifik Data</w:t>
         </w:r>
         <w:r>
           <w:rPr>
@@ -2339,7 +2341,7 @@
             <w:noProof/>
             <w:webHidden/>
           </w:rPr>
-          <w:instrText xml:space="preserve"> PAGEREF _Toc483819229 \h </w:instrText>
+          <w:instrText xml:space="preserve"> PAGEREF _Toc483827463 \h </w:instrText>
         </w:r>
         <w:r>
           <w:rPr>
@@ -2359,7 +2361,7 @@
             <w:noProof/>
             <w:webHidden/>
           </w:rPr>
-          <w:t>21</w:t>
+          <w:t>17</w:t>
         </w:r>
         <w:r>
           <w:rPr>
@@ -2383,13 +2385,13 @@
           <w:sz w:val="22"/>
         </w:rPr>
       </w:pPr>
-      <w:hyperlink w:anchor="_Toc483819230" w:history="1">
+      <w:hyperlink w:anchor="_Toc483827464" w:history="1">
         <w:r>
           <w:rPr>
             <w:rStyle w:val="Hyperlink"/>
             <w:noProof/>
           </w:rPr>
-          <w:t>Gambar 12 Article Photos</w:t>
+          <w:t>Gambar 9 Article History Downlaods</w:t>
         </w:r>
         <w:r>
           <w:rPr>
@@ -2410,7 +2412,7 @@
             <w:noProof/>
             <w:webHidden/>
           </w:rPr>
-          <w:instrText xml:space="preserve"> PAGEREF _Toc483819230 \h </w:instrText>
+          <w:instrText xml:space="preserve"> PAGEREF _Toc483827464 \h </w:instrText>
         </w:r>
         <w:r>
           <w:rPr>
@@ -2430,7 +2432,7 @@
             <w:noProof/>
             <w:webHidden/>
           </w:rPr>
-          <w:t>22</w:t>
+          <w:t>19</w:t>
         </w:r>
         <w:r>
           <w:rPr>
@@ -2454,13 +2456,13 @@
           <w:sz w:val="22"/>
         </w:rPr>
       </w:pPr>
-      <w:hyperlink w:anchor="_Toc483819231" w:history="1">
+      <w:hyperlink w:anchor="_Toc483827465" w:history="1">
         <w:r>
           <w:rPr>
             <w:rStyle w:val="Hyperlink"/>
             <w:noProof/>
           </w:rPr>
-          <w:t>Gambar 13 Article Photo Detail</w:t>
+          <w:t>Gambar 10 Article Download Data</w:t>
         </w:r>
         <w:r>
           <w:rPr>
@@ -2481,7 +2483,7 @@
             <w:noProof/>
             <w:webHidden/>
           </w:rPr>
-          <w:instrText xml:space="preserve"> PAGEREF _Toc483819231 \h </w:instrText>
+          <w:instrText xml:space="preserve"> PAGEREF _Toc483827465 \h </w:instrText>
         </w:r>
         <w:r>
           <w:rPr>
@@ -2501,7 +2503,7 @@
             <w:noProof/>
             <w:webHidden/>
           </w:rPr>
-          <w:t>23</w:t>
+          <w:t>20</w:t>
         </w:r>
         <w:r>
           <w:rPr>
@@ -2525,13 +2527,13 @@
           <w:sz w:val="22"/>
         </w:rPr>
       </w:pPr>
-      <w:hyperlink w:anchor="_Toc483819232" w:history="1">
+      <w:hyperlink w:anchor="_Toc483827466" w:history="1">
         <w:r>
           <w:rPr>
             <w:rStyle w:val="Hyperlink"/>
             <w:noProof/>
           </w:rPr>
-          <w:t>Gambar 14 Article Photo Form</w:t>
+          <w:t>Gambar 11 Article Download Spesifik Data</w:t>
         </w:r>
         <w:r>
           <w:rPr>
@@ -2552,7 +2554,7 @@
             <w:noProof/>
             <w:webHidden/>
           </w:rPr>
-          <w:instrText xml:space="preserve"> PAGEREF _Toc483819232 \h </w:instrText>
+          <w:instrText xml:space="preserve"> PAGEREF _Toc483827466 \h </w:instrText>
         </w:r>
         <w:r>
           <w:rPr>
@@ -2572,7 +2574,7 @@
             <w:noProof/>
             <w:webHidden/>
           </w:rPr>
-          <w:t>23</w:t>
+          <w:t>21</w:t>
         </w:r>
         <w:r>
           <w:rPr>
@@ -2596,13 +2598,13 @@
           <w:sz w:val="22"/>
         </w:rPr>
       </w:pPr>
-      <w:hyperlink w:anchor="_Toc483819233" w:history="1">
+      <w:hyperlink w:anchor="_Toc483827467" w:history="1">
         <w:r>
           <w:rPr>
             <w:rStyle w:val="Hyperlink"/>
             <w:noProof/>
           </w:rPr>
-          <w:t>Gambar 15 Article Setting Form</w:t>
+          <w:t>Gambar 12 Article Photos</w:t>
         </w:r>
         <w:r>
           <w:rPr>
@@ -2623,7 +2625,7 @@
             <w:noProof/>
             <w:webHidden/>
           </w:rPr>
-          <w:instrText xml:space="preserve"> PAGEREF _Toc483819233 \h </w:instrText>
+          <w:instrText xml:space="preserve"> PAGEREF _Toc483827467 \h </w:instrText>
         </w:r>
         <w:r>
           <w:rPr>
@@ -2643,7 +2645,7 @@
             <w:noProof/>
             <w:webHidden/>
           </w:rPr>
-          <w:t>28</w:t>
+          <w:t>23</w:t>
         </w:r>
         <w:r>
           <w:rPr>
@@ -2667,13 +2669,13 @@
           <w:sz w:val="22"/>
         </w:rPr>
       </w:pPr>
-      <w:hyperlink w:anchor="_Toc483819234" w:history="1">
+      <w:hyperlink w:anchor="_Toc483827468" w:history="1">
         <w:r>
           <w:rPr>
             <w:rStyle w:val="Hyperlink"/>
             <w:noProof/>
           </w:rPr>
-          <w:t>Gambar 16 Article Setting Form (Lanjutan)</w:t>
+          <w:t>Gambar 13 Article Photo Detail</w:t>
         </w:r>
         <w:r>
           <w:rPr>
@@ -2694,7 +2696,7 @@
             <w:noProof/>
             <w:webHidden/>
           </w:rPr>
-          <w:instrText xml:space="preserve"> PAGEREF _Toc483819234 \h </w:instrText>
+          <w:instrText xml:space="preserve"> PAGEREF _Toc483827468 \h </w:instrText>
         </w:r>
         <w:r>
           <w:rPr>
@@ -2714,7 +2716,291 @@
             <w:noProof/>
             <w:webHidden/>
           </w:rPr>
-          <w:t>29</w:t>
+          <w:t>24</w:t>
+        </w:r>
+        <w:r>
+          <w:rPr>
+            <w:noProof/>
+            <w:webHidden/>
+          </w:rPr>
+          <w:fldChar w:fldCharType="end"/>
+        </w:r>
+      </w:hyperlink>
+    </w:p>
+    <w:p>
+      <w:pPr>
+        <w:pStyle w:val="TableofFigures"/>
+        <w:tabs>
+          <w:tab w:val="right" w:leader="dot" w:pos="6568"/>
+        </w:tabs>
+        <w:spacing w:after="80"/>
+        <w:rPr>
+          <w:rFonts w:eastAsiaTheme="minorEastAsia"/>
+          <w:noProof/>
+          <w:sz w:val="22"/>
+        </w:rPr>
+      </w:pPr>
+      <w:hyperlink w:anchor="_Toc483827469" w:history="1">
+        <w:r>
+          <w:rPr>
+            <w:rStyle w:val="Hyperlink"/>
+            <w:noProof/>
+          </w:rPr>
+          <w:t>Gambar 14 Article Photo Form</w:t>
+        </w:r>
+        <w:r>
+          <w:rPr>
+            <w:noProof/>
+            <w:webHidden/>
+          </w:rPr>
+          <w:tab/>
+        </w:r>
+        <w:r>
+          <w:rPr>
+            <w:noProof/>
+            <w:webHidden/>
+          </w:rPr>
+          <w:fldChar w:fldCharType="begin"/>
+        </w:r>
+        <w:r>
+          <w:rPr>
+            <w:noProof/>
+            <w:webHidden/>
+          </w:rPr>
+          <w:instrText xml:space="preserve"> PAGEREF _Toc483827469 \h </w:instrText>
+        </w:r>
+        <w:r>
+          <w:rPr>
+            <w:noProof/>
+            <w:webHidden/>
+          </w:rPr>
+        </w:r>
+        <w:r>
+          <w:rPr>
+            <w:noProof/>
+            <w:webHidden/>
+          </w:rPr>
+          <w:fldChar w:fldCharType="separate"/>
+        </w:r>
+        <w:r>
+          <w:rPr>
+            <w:noProof/>
+            <w:webHidden/>
+          </w:rPr>
+          <w:t>25</w:t>
+        </w:r>
+        <w:r>
+          <w:rPr>
+            <w:noProof/>
+            <w:webHidden/>
+          </w:rPr>
+          <w:fldChar w:fldCharType="end"/>
+        </w:r>
+      </w:hyperlink>
+    </w:p>
+    <w:p>
+      <w:pPr>
+        <w:pStyle w:val="TableofFigures"/>
+        <w:tabs>
+          <w:tab w:val="right" w:leader="dot" w:pos="6568"/>
+        </w:tabs>
+        <w:spacing w:after="80"/>
+        <w:rPr>
+          <w:rFonts w:eastAsiaTheme="minorEastAsia"/>
+          <w:noProof/>
+          <w:sz w:val="22"/>
+        </w:rPr>
+      </w:pPr>
+      <w:hyperlink w:anchor="_Toc483827470" w:history="1">
+        <w:r>
+          <w:rPr>
+            <w:rStyle w:val="Hyperlink"/>
+            <w:noProof/>
+          </w:rPr>
+          <w:t>Gambar 15 Article Tags</w:t>
+        </w:r>
+        <w:r>
+          <w:rPr>
+            <w:noProof/>
+            <w:webHidden/>
+          </w:rPr>
+          <w:tab/>
+        </w:r>
+        <w:r>
+          <w:rPr>
+            <w:noProof/>
+            <w:webHidden/>
+          </w:rPr>
+          <w:fldChar w:fldCharType="begin"/>
+        </w:r>
+        <w:r>
+          <w:rPr>
+            <w:noProof/>
+            <w:webHidden/>
+          </w:rPr>
+          <w:instrText xml:space="preserve"> PAGEREF _Toc483827470 \h </w:instrText>
+        </w:r>
+        <w:r>
+          <w:rPr>
+            <w:noProof/>
+            <w:webHidden/>
+          </w:rPr>
+        </w:r>
+        <w:r>
+          <w:rPr>
+            <w:noProof/>
+            <w:webHidden/>
+          </w:rPr>
+          <w:fldChar w:fldCharType="separate"/>
+        </w:r>
+        <w:r>
+          <w:rPr>
+            <w:noProof/>
+            <w:webHidden/>
+          </w:rPr>
+          <w:t>27</w:t>
+        </w:r>
+        <w:r>
+          <w:rPr>
+            <w:noProof/>
+            <w:webHidden/>
+          </w:rPr>
+          <w:fldChar w:fldCharType="end"/>
+        </w:r>
+      </w:hyperlink>
+    </w:p>
+    <w:p>
+      <w:pPr>
+        <w:pStyle w:val="TableofFigures"/>
+        <w:tabs>
+          <w:tab w:val="right" w:leader="dot" w:pos="6568"/>
+        </w:tabs>
+        <w:spacing w:after="80"/>
+        <w:rPr>
+          <w:rFonts w:eastAsiaTheme="minorEastAsia"/>
+          <w:noProof/>
+          <w:sz w:val="22"/>
+        </w:rPr>
+      </w:pPr>
+      <w:hyperlink w:anchor="_Toc483827471" w:history="1">
+        <w:r>
+          <w:rPr>
+            <w:rStyle w:val="Hyperlink"/>
+            <w:noProof/>
+          </w:rPr>
+          <w:t>Gambar 16 Article Setting Form</w:t>
+        </w:r>
+        <w:r>
+          <w:rPr>
+            <w:noProof/>
+            <w:webHidden/>
+          </w:rPr>
+          <w:tab/>
+        </w:r>
+        <w:r>
+          <w:rPr>
+            <w:noProof/>
+            <w:webHidden/>
+          </w:rPr>
+          <w:fldChar w:fldCharType="begin"/>
+        </w:r>
+        <w:r>
+          <w:rPr>
+            <w:noProof/>
+            <w:webHidden/>
+          </w:rPr>
+          <w:instrText xml:space="preserve"> PAGEREF _Toc483827471 \h </w:instrText>
+        </w:r>
+        <w:r>
+          <w:rPr>
+            <w:noProof/>
+            <w:webHidden/>
+          </w:rPr>
+        </w:r>
+        <w:r>
+          <w:rPr>
+            <w:noProof/>
+            <w:webHidden/>
+          </w:rPr>
+          <w:fldChar w:fldCharType="separate"/>
+        </w:r>
+        <w:r>
+          <w:rPr>
+            <w:noProof/>
+            <w:webHidden/>
+          </w:rPr>
+          <w:t>32</w:t>
+        </w:r>
+        <w:r>
+          <w:rPr>
+            <w:noProof/>
+            <w:webHidden/>
+          </w:rPr>
+          <w:fldChar w:fldCharType="end"/>
+        </w:r>
+      </w:hyperlink>
+    </w:p>
+    <w:p>
+      <w:pPr>
+        <w:pStyle w:val="TableofFigures"/>
+        <w:tabs>
+          <w:tab w:val="right" w:leader="dot" w:pos="6568"/>
+        </w:tabs>
+        <w:spacing w:after="80"/>
+        <w:rPr>
+          <w:rFonts w:eastAsiaTheme="minorEastAsia"/>
+          <w:noProof/>
+          <w:sz w:val="22"/>
+        </w:rPr>
+      </w:pPr>
+      <w:hyperlink w:anchor="_Toc483827472" w:history="1">
+        <w:r>
+          <w:rPr>
+            <w:rStyle w:val="Hyperlink"/>
+            <w:noProof/>
+          </w:rPr>
+          <w:t>Gambar 17 Article Setting Form (Lanjutan)</w:t>
+        </w:r>
+        <w:r>
+          <w:rPr>
+            <w:noProof/>
+            <w:webHidden/>
+          </w:rPr>
+          <w:tab/>
+        </w:r>
+        <w:r>
+          <w:rPr>
+            <w:noProof/>
+            <w:webHidden/>
+          </w:rPr>
+          <w:fldChar w:fldCharType="begin"/>
+        </w:r>
+        <w:r>
+          <w:rPr>
+            <w:noProof/>
+            <w:webHidden/>
+          </w:rPr>
+          <w:instrText xml:space="preserve"> PAGEREF _Toc483827472 \h </w:instrText>
+        </w:r>
+        <w:r>
+          <w:rPr>
+            <w:noProof/>
+            <w:webHidden/>
+          </w:rPr>
+        </w:r>
+        <w:r>
+          <w:rPr>
+            <w:noProof/>
+            <w:webHidden/>
+          </w:rPr>
+          <w:fldChar w:fldCharType="separate"/>
+        </w:r>
+        <w:r>
+          <w:rPr>
+            <w:noProof/>
+            <w:webHidden/>
+          </w:rPr>
+          <w:t>33</w:t>
         </w:r>
         <w:r>
           <w:rPr>
@@ -2766,12 +3052,12 @@
       <w:pPr>
         <w:pStyle w:val="Heading1"/>
       </w:pPr>
-      <w:bookmarkStart w:id="4" w:name="_Toc483819201"/>
+      <w:bookmarkStart w:id="5" w:name="_Toc483827486"/>
       <w:r>
         <w:lastRenderedPageBreak/>
         <w:t>Articles</w:t>
       </w:r>
-      <w:bookmarkEnd w:id="4"/>
+      <w:bookmarkEnd w:id="5"/>
     </w:p>
     <w:bookmarkEnd w:id="0"/>
     <w:p>
@@ -2837,12 +3123,12 @@
       <w:pPr>
         <w:pStyle w:val="Heading2"/>
       </w:pPr>
-      <w:bookmarkStart w:id="5" w:name="_Toc463254370"/>
-      <w:bookmarkStart w:id="6" w:name="_Toc483819202"/>
+      <w:bookmarkStart w:id="6" w:name="_Toc463254370"/>
+      <w:bookmarkStart w:id="7" w:name="_Toc483827487"/>
       <w:r>
         <w:t>Menu Permissions</w:t>
       </w:r>
-      <w:bookmarkEnd w:id="6"/>
+      <w:bookmarkEnd w:id="7"/>
     </w:p>
     <w:p>
       <w:pPr>
@@ -2869,7 +3155,7 @@
         <w:pStyle w:val="Caption"/>
         <w:keepNext/>
       </w:pPr>
-      <w:bookmarkStart w:id="7" w:name="_Toc483819212"/>
+      <w:bookmarkStart w:id="8" w:name="_Toc483827473"/>
       <w:r>
         <w:t xml:space="preserve">Table </w:t>
       </w:r>
@@ -2887,7 +3173,7 @@
       <w:r>
         <w:t>Menu Permissions</w:t>
       </w:r>
-      <w:bookmarkEnd w:id="7"/>
+      <w:bookmarkEnd w:id="8"/>
     </w:p>
     <w:tbl>
       <w:tblPr>
@@ -3474,18 +3760,18 @@
       <w:pPr>
         <w:pStyle w:val="Heading2"/>
       </w:pPr>
-      <w:bookmarkStart w:id="8" w:name="_Toc483819203"/>
+      <w:bookmarkStart w:id="9" w:name="_Toc483827488"/>
       <w:r>
         <w:t xml:space="preserve">View </w:t>
       </w:r>
       <w:r>
         <w:t>Article</w:t>
       </w:r>
-      <w:bookmarkEnd w:id="5"/>
+      <w:bookmarkEnd w:id="6"/>
       <w:r>
         <w:t>s</w:t>
       </w:r>
-      <w:bookmarkEnd w:id="8"/>
+      <w:bookmarkEnd w:id="9"/>
     </w:p>
     <w:p>
       <w:pPr>
@@ -3708,7 +3994,7 @@
         <w:pStyle w:val="Caption"/>
         <w:keepNext/>
       </w:pPr>
-      <w:bookmarkStart w:id="9" w:name="_Toc483819213"/>
+      <w:bookmarkStart w:id="10" w:name="_Toc483827474"/>
       <w:r>
         <w:t xml:space="preserve">Table </w:t>
       </w:r>
@@ -3723,7 +4009,7 @@
       <w:r>
         <w:t xml:space="preserve"> Article Manage</w:t>
       </w:r>
-      <w:bookmarkEnd w:id="9"/>
+      <w:bookmarkEnd w:id="10"/>
     </w:p>
     <w:tbl>
       <w:tblPr>
@@ -4330,7 +4616,7 @@
         <w:pStyle w:val="Caption"/>
         <w:jc w:val="center"/>
       </w:pPr>
-      <w:bookmarkStart w:id="10" w:name="_Toc483819219"/>
+      <w:bookmarkStart w:id="11" w:name="_Toc483827456"/>
       <w:r>
         <w:t xml:space="preserve">Gambar </w:t>
       </w:r>
@@ -4351,7 +4637,7 @@
       <w:r>
         <w:t>Manage</w:t>
       </w:r>
-      <w:bookmarkEnd w:id="10"/>
+      <w:bookmarkEnd w:id="11"/>
     </w:p>
     <w:p>
       <w:pPr>
@@ -4382,7 +4668,7 @@
         <w:pStyle w:val="Caption"/>
         <w:keepNext/>
       </w:pPr>
-      <w:bookmarkStart w:id="11" w:name="_Toc483819214"/>
+      <w:bookmarkStart w:id="12" w:name="_Toc483827475"/>
       <w:r>
         <w:t xml:space="preserve">Table </w:t>
       </w:r>
@@ -4397,7 +4683,7 @@
       <w:r>
         <w:t xml:space="preserve"> Input Article Manage Form</w:t>
       </w:r>
-      <w:bookmarkEnd w:id="11"/>
+      <w:bookmarkEnd w:id="12"/>
     </w:p>
     <w:tbl>
       <w:tblPr>
@@ -5454,7 +5740,7 @@
         <w:pStyle w:val="Caption"/>
         <w:jc w:val="center"/>
       </w:pPr>
-      <w:bookmarkStart w:id="12" w:name="_Toc483819220"/>
+      <w:bookmarkStart w:id="13" w:name="_Toc483827457"/>
       <w:r>
         <w:t xml:space="preserve">Gambar </w:t>
       </w:r>
@@ -5472,24 +5758,24 @@
       <w:r>
         <w:t xml:space="preserve"> Manage Form</w:t>
       </w:r>
-      <w:bookmarkEnd w:id="12"/>
+      <w:bookmarkEnd w:id="13"/>
     </w:p>
     <w:p>
       <w:pPr>
         <w:pStyle w:val="Heading2"/>
       </w:pPr>
-      <w:bookmarkStart w:id="13" w:name="_Toc463254371"/>
-      <w:bookmarkStart w:id="14" w:name="_Toc483819204"/>
+      <w:bookmarkStart w:id="14" w:name="_Toc463254371"/>
+      <w:bookmarkStart w:id="15" w:name="_Toc483827489"/>
       <w:r>
         <w:t>Datas</w:t>
       </w:r>
-      <w:bookmarkEnd w:id="14"/>
+      <w:bookmarkEnd w:id="15"/>
     </w:p>
     <w:p>
       <w:pPr>
         <w:pStyle w:val="Heading3"/>
       </w:pPr>
-      <w:bookmarkStart w:id="15" w:name="_Toc483819205"/>
+      <w:bookmarkStart w:id="16" w:name="_Toc483827490"/>
       <w:r>
         <w:t>Categories</w:t>
       </w:r>
@@ -5502,7 +5788,7 @@
         </w:rPr>
         <w:footnoteReference w:id="5"/>
       </w:r>
-      <w:bookmarkEnd w:id="15"/>
+      <w:bookmarkEnd w:id="16"/>
     </w:p>
     <w:p>
       <w:pPr>
@@ -5612,7 +5898,7 @@
         <w:pStyle w:val="Caption"/>
         <w:keepNext/>
       </w:pPr>
-      <w:bookmarkStart w:id="16" w:name="_Toc483819215"/>
+      <w:bookmarkStart w:id="17" w:name="_Toc483827476"/>
       <w:r>
         <w:t xml:space="preserve">Table </w:t>
       </w:r>
@@ -5627,7 +5913,7 @@
       <w:r>
         <w:t xml:space="preserve"> Article Categories</w:t>
       </w:r>
-      <w:bookmarkEnd w:id="16"/>
+      <w:bookmarkEnd w:id="17"/>
     </w:p>
     <w:tbl>
       <w:tblPr>
@@ -6272,7 +6558,7 @@
         <w:pStyle w:val="Caption"/>
         <w:jc w:val="center"/>
       </w:pPr>
-      <w:bookmarkStart w:id="17" w:name="_Toc483819221"/>
+      <w:bookmarkStart w:id="18" w:name="_Toc483827458"/>
       <w:r>
         <w:t xml:space="preserve">Gambar </w:t>
       </w:r>
@@ -6290,7 +6576,7 @@
         </w:rPr>
         <w:t xml:space="preserve"> Article Categories</w:t>
       </w:r>
-      <w:bookmarkEnd w:id="17"/>
+      <w:bookmarkEnd w:id="18"/>
     </w:p>
     <w:p>
       <w:pPr>
@@ -6387,7 +6673,7 @@
         <w:pStyle w:val="Caption"/>
         <w:jc w:val="center"/>
       </w:pPr>
-      <w:bookmarkStart w:id="18" w:name="_Toc483819222"/>
+      <w:bookmarkStart w:id="19" w:name="_Toc483827459"/>
       <w:r>
         <w:t xml:space="preserve">Gambar </w:t>
       </w:r>
@@ -6405,7 +6691,7 @@
         </w:rPr>
         <w:t xml:space="preserve"> Article Category Detail</w:t>
       </w:r>
-      <w:bookmarkEnd w:id="18"/>
+      <w:bookmarkEnd w:id="19"/>
     </w:p>
     <w:p>
       <w:pPr>
@@ -6490,7 +6776,7 @@
         <w:pStyle w:val="Caption"/>
         <w:keepNext/>
       </w:pPr>
-      <w:bookmarkStart w:id="19" w:name="_Toc483819216"/>
+      <w:bookmarkStart w:id="20" w:name="_Toc483827477"/>
       <w:r>
         <w:t xml:space="preserve">Table </w:t>
       </w:r>
@@ -6505,7 +6791,7 @@
       <w:r>
         <w:t xml:space="preserve"> Input Article Category Form</w:t>
       </w:r>
-      <w:bookmarkEnd w:id="19"/>
+      <w:bookmarkEnd w:id="20"/>
     </w:p>
     <w:tbl>
       <w:tblPr>
@@ -6873,7 +7159,7 @@
         <w:pStyle w:val="Caption"/>
         <w:jc w:val="center"/>
       </w:pPr>
-      <w:bookmarkStart w:id="20" w:name="_Toc483819223"/>
+      <w:bookmarkStart w:id="21" w:name="_Toc483827460"/>
       <w:r>
         <w:t xml:space="preserve">Gambar </w:t>
       </w:r>
@@ -6891,22 +7177,22 @@
         </w:rPr>
         <w:t xml:space="preserve"> Article Category Form</w:t>
       </w:r>
-      <w:bookmarkEnd w:id="20"/>
+      <w:bookmarkEnd w:id="21"/>
     </w:p>
     <w:p>
       <w:pPr>
         <w:pStyle w:val="Heading3"/>
       </w:pPr>
-      <w:bookmarkStart w:id="21" w:name="_Toc483341657"/>
-      <w:bookmarkStart w:id="22" w:name="_Toc483719034"/>
-      <w:bookmarkStart w:id="23" w:name="_Toc483819206"/>
+      <w:bookmarkStart w:id="22" w:name="_Toc483341657"/>
+      <w:bookmarkStart w:id="23" w:name="_Toc483719034"/>
+      <w:bookmarkStart w:id="24" w:name="_Toc483827491"/>
       <w:r>
         <w:lastRenderedPageBreak/>
         <w:t>Views</w:t>
       </w:r>
-      <w:bookmarkEnd w:id="21"/>
       <w:bookmarkEnd w:id="22"/>
       <w:bookmarkEnd w:id="23"/>
+      <w:bookmarkEnd w:id="24"/>
     </w:p>
     <w:p>
       <w:pPr>
@@ -6939,8 +7225,8 @@
         <w:pStyle w:val="Caption"/>
         <w:keepNext/>
       </w:pPr>
-      <w:bookmarkStart w:id="24" w:name="_Toc483719042"/>
-      <w:bookmarkStart w:id="25" w:name="_Toc483819217"/>
+      <w:bookmarkStart w:id="25" w:name="_Toc483719042"/>
+      <w:bookmarkStart w:id="26" w:name="_Toc483827478"/>
       <w:r>
         <w:t xml:space="preserve">Table </w:t>
       </w:r>
@@ -6955,8 +7241,8 @@
       <w:r>
         <w:t xml:space="preserve"> Article History Views</w:t>
       </w:r>
-      <w:bookmarkEnd w:id="24"/>
       <w:bookmarkEnd w:id="25"/>
+      <w:bookmarkEnd w:id="26"/>
     </w:p>
     <w:tbl>
       <w:tblPr>
@@ -7419,8 +7705,8 @@
         <w:pStyle w:val="Caption"/>
         <w:jc w:val="center"/>
       </w:pPr>
-      <w:bookmarkStart w:id="26" w:name="_Toc483719049"/>
-      <w:bookmarkStart w:id="27" w:name="_Toc483819224"/>
+      <w:bookmarkStart w:id="27" w:name="_Toc483719049"/>
+      <w:bookmarkStart w:id="28" w:name="_Toc483827461"/>
       <w:r>
         <w:t xml:space="preserve">Gambar </w:t>
       </w:r>
@@ -7444,14 +7730,14 @@
       <w:r>
         <w:t>History Views</w:t>
       </w:r>
-      <w:bookmarkEnd w:id="26"/>
       <w:bookmarkEnd w:id="27"/>
+      <w:bookmarkEnd w:id="28"/>
     </w:p>
     <w:p>
       <w:pPr>
         <w:ind w:firstLine="709"/>
       </w:pPr>
-      <w:bookmarkStart w:id="28" w:name="_Toc483341658"/>
+      <w:bookmarkStart w:id="29" w:name="_Toc483341658"/>
       <w:r>
         <w:t xml:space="preserve">Pada fitur ini Anda dapat </w:t>
       </w:r>
@@ -7618,8 +7904,8 @@
           <w:noProof/>
         </w:rPr>
       </w:pPr>
-      <w:bookmarkStart w:id="29" w:name="_Toc483719050"/>
-      <w:bookmarkStart w:id="30" w:name="_Toc483819225"/>
+      <w:bookmarkStart w:id="30" w:name="_Toc483719050"/>
+      <w:bookmarkStart w:id="31" w:name="_Toc483827462"/>
       <w:r>
         <w:t xml:space="preserve">Gambar </w:t>
       </w:r>
@@ -7661,8 +7947,8 @@
         </w:rPr>
         <w:t>Data</w:t>
       </w:r>
-      <w:bookmarkEnd w:id="29"/>
       <w:bookmarkEnd w:id="30"/>
+      <w:bookmarkEnd w:id="31"/>
     </w:p>
     <w:p>
       <w:pPr>
@@ -7740,8 +8026,8 @@
         <w:pStyle w:val="Caption"/>
         <w:jc w:val="center"/>
       </w:pPr>
-      <w:bookmarkStart w:id="31" w:name="_Toc483719051"/>
-      <w:bookmarkStart w:id="32" w:name="_Toc483819226"/>
+      <w:bookmarkStart w:id="32" w:name="_Toc483719051"/>
+      <w:bookmarkStart w:id="33" w:name="_Toc483827463"/>
       <w:r>
         <w:t xml:space="preserve">Gambar </w:t>
       </w:r>
@@ -7768,21 +8054,21 @@
       <w:r>
         <w:t>Data</w:t>
       </w:r>
-      <w:bookmarkEnd w:id="31"/>
       <w:bookmarkEnd w:id="32"/>
+      <w:bookmarkEnd w:id="33"/>
     </w:p>
     <w:p>
       <w:pPr>
         <w:pStyle w:val="Heading3"/>
       </w:pPr>
-      <w:bookmarkStart w:id="33" w:name="_Toc483719035"/>
-      <w:bookmarkStart w:id="34" w:name="_Toc483819207"/>
+      <w:bookmarkStart w:id="34" w:name="_Toc483719035"/>
+      <w:bookmarkStart w:id="35" w:name="_Toc483827492"/>
       <w:r>
         <w:t>Downloads</w:t>
       </w:r>
-      <w:bookmarkEnd w:id="28"/>
-      <w:bookmarkEnd w:id="33"/>
+      <w:bookmarkEnd w:id="29"/>
       <w:bookmarkEnd w:id="34"/>
+      <w:bookmarkEnd w:id="35"/>
     </w:p>
     <w:p>
       <w:pPr>
@@ -7846,8 +8132,8 @@
         <w:pStyle w:val="Caption"/>
         <w:keepNext/>
       </w:pPr>
-      <w:bookmarkStart w:id="35" w:name="_Toc483719043"/>
-      <w:bookmarkStart w:id="36" w:name="_Toc483819218"/>
+      <w:bookmarkStart w:id="36" w:name="_Toc483719043"/>
+      <w:bookmarkStart w:id="37" w:name="_Toc483827479"/>
       <w:r>
         <w:t xml:space="preserve">Table </w:t>
       </w:r>
@@ -7868,11 +8154,11 @@
       <w:r>
         <w:t xml:space="preserve">History </w:t>
       </w:r>
-      <w:bookmarkEnd w:id="35"/>
+      <w:bookmarkEnd w:id="36"/>
       <w:r>
         <w:t>Downlaods</w:t>
       </w:r>
-      <w:bookmarkEnd w:id="36"/>
+      <w:bookmarkEnd w:id="37"/>
     </w:p>
     <w:tbl>
       <w:tblPr>
@@ -8348,8 +8634,8 @@
         <w:pStyle w:val="Caption"/>
         <w:jc w:val="center"/>
       </w:pPr>
-      <w:bookmarkStart w:id="37" w:name="_Toc483719052"/>
-      <w:bookmarkStart w:id="38" w:name="_Toc483819227"/>
+      <w:bookmarkStart w:id="38" w:name="_Toc483719052"/>
+      <w:bookmarkStart w:id="39" w:name="_Toc483827464"/>
       <w:r>
         <w:t xml:space="preserve">Gambar </w:t>
       </w:r>
@@ -8373,11 +8659,11 @@
       <w:r>
         <w:t xml:space="preserve">History </w:t>
       </w:r>
-      <w:bookmarkEnd w:id="37"/>
+      <w:bookmarkEnd w:id="38"/>
       <w:r>
         <w:t>Downlaods</w:t>
       </w:r>
-      <w:bookmarkEnd w:id="38"/>
+      <w:bookmarkEnd w:id="39"/>
     </w:p>
     <w:p>
       <w:pPr>
@@ -8569,8 +8855,8 @@
         <w:pStyle w:val="Caption"/>
         <w:jc w:val="center"/>
       </w:pPr>
-      <w:bookmarkStart w:id="39" w:name="_Toc483719053"/>
-      <w:bookmarkStart w:id="40" w:name="_Toc483819228"/>
+      <w:bookmarkStart w:id="40" w:name="_Toc483719053"/>
+      <w:bookmarkStart w:id="41" w:name="_Toc483827465"/>
       <w:r>
         <w:t xml:space="preserve">Gambar </w:t>
       </w:r>
@@ -8591,8 +8877,8 @@
       <w:r>
         <w:t xml:space="preserve"> Data</w:t>
       </w:r>
-      <w:bookmarkEnd w:id="39"/>
       <w:bookmarkEnd w:id="40"/>
+      <w:bookmarkEnd w:id="41"/>
     </w:p>
     <w:p>
       <w:pPr>
@@ -8689,8 +8975,8 @@
         <w:pStyle w:val="Caption"/>
         <w:jc w:val="center"/>
       </w:pPr>
-      <w:bookmarkStart w:id="41" w:name="_Toc483719054"/>
-      <w:bookmarkStart w:id="42" w:name="_Toc483819229"/>
+      <w:bookmarkStart w:id="42" w:name="_Toc483719054"/>
+      <w:bookmarkStart w:id="43" w:name="_Toc483827466"/>
       <w:r>
         <w:t xml:space="preserve">Gambar </w:t>
       </w:r>
@@ -8711,18 +8997,18 @@
       <w:r>
         <w:t xml:space="preserve"> Spesifik Data</w:t>
       </w:r>
-      <w:bookmarkEnd w:id="41"/>
       <w:bookmarkEnd w:id="42"/>
+      <w:bookmarkEnd w:id="43"/>
     </w:p>
     <w:p>
       <w:pPr>
         <w:pStyle w:val="Heading3"/>
       </w:pPr>
-      <w:bookmarkStart w:id="43" w:name="_Toc483819208"/>
+      <w:bookmarkStart w:id="44" w:name="_Toc483827493"/>
       <w:r>
         <w:t>Photos</w:t>
       </w:r>
-      <w:bookmarkEnd w:id="43"/>
+      <w:bookmarkEnd w:id="44"/>
     </w:p>
     <w:p>
       <w:pPr>
@@ -8835,14 +9121,13 @@
       <w:r>
         <w:t>, yaitu:</w:t>
       </w:r>
-      <w:bookmarkStart w:id="44" w:name="_GoBack"/>
-      <w:bookmarkEnd w:id="44"/>
     </w:p>
     <w:p>
       <w:pPr>
         <w:pStyle w:val="Caption"/>
         <w:keepNext/>
       </w:pPr>
+      <w:bookmarkStart w:id="45" w:name="_Toc483827480"/>
       <w:r>
         <w:t xml:space="preserve">Table </w:t>
       </w:r>
@@ -8857,6 +9142,7 @@
       <w:r>
         <w:t xml:space="preserve"> Article Photos</w:t>
       </w:r>
+      <w:bookmarkEnd w:id="45"/>
     </w:p>
     <w:tbl>
       <w:tblPr>
@@ -9579,7 +9865,7 @@
         <w:pStyle w:val="Caption"/>
         <w:jc w:val="center"/>
       </w:pPr>
-      <w:bookmarkStart w:id="45" w:name="_Toc483819230"/>
+      <w:bookmarkStart w:id="46" w:name="_Toc483827467"/>
       <w:r>
         <w:t xml:space="preserve">Gambar </w:t>
       </w:r>
@@ -9594,7 +9880,7 @@
       <w:r>
         <w:t xml:space="preserve"> Article Photos</w:t>
       </w:r>
-      <w:bookmarkEnd w:id="45"/>
+      <w:bookmarkEnd w:id="46"/>
     </w:p>
     <w:p>
       <w:pPr>
@@ -9688,7 +9974,7 @@
         <w:pStyle w:val="Caption"/>
         <w:jc w:val="center"/>
       </w:pPr>
-      <w:bookmarkStart w:id="46" w:name="_Toc483819231"/>
+      <w:bookmarkStart w:id="47" w:name="_Toc483827468"/>
       <w:r>
         <w:t xml:space="preserve">Gambar </w:t>
       </w:r>
@@ -9703,7 +9989,7 @@
       <w:r>
         <w:t xml:space="preserve"> Article Photo Detail</w:t>
       </w:r>
-      <w:bookmarkEnd w:id="46"/>
+      <w:bookmarkEnd w:id="47"/>
     </w:p>
     <w:p>
       <w:pPr>
@@ -9727,6 +10013,7 @@
         <w:pStyle w:val="Caption"/>
         <w:keepNext/>
       </w:pPr>
+      <w:bookmarkStart w:id="48" w:name="_Toc483827481"/>
       <w:r>
         <w:t xml:space="preserve">Table </w:t>
       </w:r>
@@ -9741,6 +10028,7 @@
       <w:r>
         <w:t xml:space="preserve"> Input Article Photo Form</w:t>
       </w:r>
+      <w:bookmarkEnd w:id="48"/>
     </w:p>
     <w:tbl>
       <w:tblPr>
@@ -10123,7 +10411,7 @@
         <w:pStyle w:val="Caption"/>
         <w:jc w:val="center"/>
       </w:pPr>
-      <w:bookmarkStart w:id="47" w:name="_Toc483819232"/>
+      <w:bookmarkStart w:id="49" w:name="_Toc483827469"/>
       <w:r>
         <w:t xml:space="preserve">Gambar </w:t>
       </w:r>
@@ -10138,29 +10426,492 @@
       <w:r>
         <w:t xml:space="preserve"> Article Photo Form</w:t>
       </w:r>
-      <w:bookmarkEnd w:id="47"/>
+      <w:bookmarkEnd w:id="49"/>
     </w:p>
     <w:p>
       <w:pPr>
         <w:pStyle w:val="Heading3"/>
       </w:pPr>
-      <w:bookmarkStart w:id="48" w:name="_Toc483819209"/>
+      <w:bookmarkStart w:id="50" w:name="_Toc483827494"/>
       <w:r>
         <w:t>Tags</w:t>
       </w:r>
-      <w:bookmarkEnd w:id="48"/>
-    </w:p>
-    <w:p/>
+      <w:bookmarkEnd w:id="50"/>
+    </w:p>
+    <w:p>
+      <w:pPr>
+        <w:ind w:firstLine="709"/>
+      </w:pPr>
+      <w:r>
+        <w:t xml:space="preserve">Fitur </w:t>
+      </w:r>
+      <w:r>
+        <w:rPr>
+          <w:i/>
+        </w:rPr>
+        <w:t>tags</w:t>
+      </w:r>
+      <w:r>
+        <w:t xml:space="preserve"> ini dapat Anda gunakan untuk melihat daftar </w:t>
+      </w:r>
+      <w:r>
+        <w:t xml:space="preserve">tag yang digunakan pada konten artikel. </w:t>
+      </w:r>
+      <w:r>
+        <w:t xml:space="preserve">Data yang dapat Anda lihat pada tabel daftar </w:t>
+      </w:r>
+      <w:r>
+        <w:t>tag ini</w:t>
+      </w:r>
+      <w:r>
+        <w:t>, yaitu:</w:t>
+      </w:r>
+    </w:p>
+    <w:p>
+      <w:pPr>
+        <w:pStyle w:val="Caption"/>
+        <w:keepNext/>
+      </w:pPr>
+      <w:bookmarkStart w:id="51" w:name="_Toc483827482"/>
+      <w:r>
+        <w:lastRenderedPageBreak/>
+        <w:t xml:space="preserve">Table </w:t>
+      </w:r>
+      <w:fldSimple w:instr=" SEQ Table \* ARABIC ">
+        <w:r>
+          <w:rPr>
+            <w:noProof/>
+          </w:rPr>
+          <w:t>10</w:t>
+        </w:r>
+      </w:fldSimple>
+      <w:r>
+        <w:t xml:space="preserve"> Article Tags</w:t>
+      </w:r>
+      <w:bookmarkEnd w:id="51"/>
+    </w:p>
+    <w:tbl>
+      <w:tblPr>
+        <w:tblStyle w:val="TableGrid"/>
+        <w:tblW w:w="0" w:type="auto"/>
+        <w:tblCellMar>
+          <w:top w:w="85" w:type="dxa"/>
+        </w:tblCellMar>
+        <w:tblLook w:val="04A0" w:firstRow="1" w:lastRow="0" w:firstColumn="1" w:lastColumn="0" w:noHBand="0" w:noVBand="1"/>
+      </w:tblPr>
+      <w:tblGrid>
+        <w:gridCol w:w="1555"/>
+        <w:gridCol w:w="4961"/>
+      </w:tblGrid>
+      <w:tr>
+        <w:tc>
+          <w:tcPr>
+            <w:tcW w:w="1555" w:type="dxa"/>
+          </w:tcPr>
+          <w:p>
+            <w:pPr>
+              <w:spacing w:line="240" w:lineRule="auto"/>
+              <w:rPr>
+                <w:i/>
+              </w:rPr>
+            </w:pPr>
+            <w:r>
+              <w:rPr>
+                <w:i/>
+              </w:rPr>
+              <w:t>No</w:t>
+            </w:r>
+          </w:p>
+        </w:tc>
+        <w:tc>
+          <w:tcPr>
+            <w:tcW w:w="4961" w:type="dxa"/>
+          </w:tcPr>
+          <w:p>
+            <w:pPr>
+              <w:spacing w:line="240" w:lineRule="auto"/>
+            </w:pPr>
+            <w:r>
+              <w:t xml:space="preserve">Nomor urut </w:t>
+            </w:r>
+            <w:r>
+              <w:t xml:space="preserve">daftar </w:t>
+            </w:r>
+            <w:r>
+              <w:t xml:space="preserve">tag yang digunakan pada </w:t>
+            </w:r>
+            <w:r>
+              <w:t xml:space="preserve">konten artikel </w:t>
+            </w:r>
+            <w:r>
+              <w:t>berdasarkan data terbaru yang telah dibuat</w:t>
+            </w:r>
+          </w:p>
+        </w:tc>
+      </w:tr>
+      <w:tr>
+        <w:tc>
+          <w:tcPr>
+            <w:tcW w:w="1555" w:type="dxa"/>
+          </w:tcPr>
+          <w:p>
+            <w:pPr>
+              <w:spacing w:line="240" w:lineRule="auto"/>
+              <w:rPr>
+                <w:i/>
+              </w:rPr>
+            </w:pPr>
+            <w:r>
+              <w:rPr>
+                <w:i/>
+              </w:rPr>
+              <w:t>Category</w:t>
+            </w:r>
+          </w:p>
+        </w:tc>
+        <w:tc>
+          <w:tcPr>
+            <w:tcW w:w="4961" w:type="dxa"/>
+          </w:tcPr>
+          <w:p>
+            <w:pPr>
+              <w:spacing w:line="240" w:lineRule="auto"/>
+            </w:pPr>
+            <w:r>
+              <w:t xml:space="preserve">Kolom ini berisi informasi nama kategori dari konten artikel yang </w:t>
+            </w:r>
+            <w:r>
+              <w:t>menggunakan tag</w:t>
+            </w:r>
+          </w:p>
+        </w:tc>
+      </w:tr>
+      <w:tr>
+        <w:tc>
+          <w:tcPr>
+            <w:tcW w:w="1555" w:type="dxa"/>
+          </w:tcPr>
+          <w:p>
+            <w:pPr>
+              <w:spacing w:line="240" w:lineRule="auto"/>
+              <w:rPr>
+                <w:i/>
+              </w:rPr>
+            </w:pPr>
+            <w:r>
+              <w:rPr>
+                <w:i/>
+              </w:rPr>
+              <w:t>Article</w:t>
+            </w:r>
+          </w:p>
+        </w:tc>
+        <w:tc>
+          <w:tcPr>
+            <w:tcW w:w="4961" w:type="dxa"/>
+          </w:tcPr>
+          <w:p>
+            <w:pPr>
+              <w:spacing w:line="240" w:lineRule="auto"/>
+            </w:pPr>
+            <w:r>
+              <w:t xml:space="preserve">Kolom ini berisi informasi judul dari konten artikel yang </w:t>
+            </w:r>
+            <w:r>
+              <w:t>menggunakan tag</w:t>
+            </w:r>
+          </w:p>
+        </w:tc>
+      </w:tr>
+      <w:tr>
+        <w:tc>
+          <w:tcPr>
+            <w:tcW w:w="1555" w:type="dxa"/>
+          </w:tcPr>
+          <w:p>
+            <w:pPr>
+              <w:spacing w:line="240" w:lineRule="auto"/>
+              <w:rPr>
+                <w:i/>
+              </w:rPr>
+            </w:pPr>
+            <w:r>
+              <w:rPr>
+                <w:i/>
+              </w:rPr>
+              <w:t>Tag</w:t>
+            </w:r>
+          </w:p>
+        </w:tc>
+        <w:tc>
+          <w:tcPr>
+            <w:tcW w:w="4961" w:type="dxa"/>
+          </w:tcPr>
+          <w:p>
+            <w:pPr>
+              <w:spacing w:line="240" w:lineRule="auto"/>
+            </w:pPr>
+            <w:r>
+              <w:t xml:space="preserve">Kolom ini berisi informasi </w:t>
+            </w:r>
+            <w:r>
+              <w:t>tag yang digunakan pada konten artikel</w:t>
+            </w:r>
+          </w:p>
+        </w:tc>
+      </w:tr>
+      <w:tr>
+        <w:tc>
+          <w:tcPr>
+            <w:tcW w:w="1555" w:type="dxa"/>
+          </w:tcPr>
+          <w:p>
+            <w:pPr>
+              <w:spacing w:line="240" w:lineRule="auto"/>
+              <w:rPr>
+                <w:i/>
+              </w:rPr>
+            </w:pPr>
+            <w:r>
+              <w:rPr>
+                <w:i/>
+              </w:rPr>
+              <w:t>Creation</w:t>
+            </w:r>
+          </w:p>
+        </w:tc>
+        <w:tc>
+          <w:tcPr>
+            <w:tcW w:w="4961" w:type="dxa"/>
+          </w:tcPr>
+          <w:p>
+            <w:pPr>
+              <w:spacing w:line="240" w:lineRule="auto"/>
+            </w:pPr>
+            <w:r>
+              <w:t xml:space="preserve">Kolom ini berisi informasi user yang </w:t>
+            </w:r>
+            <w:r>
+              <w:t xml:space="preserve">memberikan tag pada </w:t>
+            </w:r>
+            <w:r>
+              <w:t>konten artikel.</w:t>
+            </w:r>
+          </w:p>
+        </w:tc>
+      </w:tr>
+      <w:tr>
+        <w:tc>
+          <w:tcPr>
+            <w:tcW w:w="1555" w:type="dxa"/>
+          </w:tcPr>
+          <w:p>
+            <w:pPr>
+              <w:spacing w:line="240" w:lineRule="auto"/>
+              <w:rPr>
+                <w:i/>
+              </w:rPr>
+            </w:pPr>
+            <w:r>
+              <w:rPr>
+                <w:i/>
+              </w:rPr>
+              <w:t>Creation Date</w:t>
+            </w:r>
+          </w:p>
+        </w:tc>
+        <w:tc>
+          <w:tcPr>
+            <w:tcW w:w="4961" w:type="dxa"/>
+          </w:tcPr>
+          <w:p>
+            <w:pPr>
+              <w:spacing w:line="240" w:lineRule="auto"/>
+            </w:pPr>
+            <w:r>
+              <w:t>Kolom ini berisi informasi tanggal pemberian tag pada kategori artikel</w:t>
+            </w:r>
+          </w:p>
+        </w:tc>
+      </w:tr>
+      <w:tr>
+        <w:tc>
+          <w:tcPr>
+            <w:tcW w:w="1555" w:type="dxa"/>
+          </w:tcPr>
+          <w:p>
+            <w:pPr>
+              <w:spacing w:line="240" w:lineRule="auto"/>
+              <w:rPr>
+                <w:i/>
+              </w:rPr>
+            </w:pPr>
+            <w:r>
+              <w:rPr>
+                <w:i/>
+              </w:rPr>
+              <w:t>Options</w:t>
+            </w:r>
+          </w:p>
+        </w:tc>
+        <w:tc>
+          <w:tcPr>
+            <w:tcW w:w="4961" w:type="dxa"/>
+          </w:tcPr>
+          <w:p>
+            <w:pPr>
+              <w:spacing w:line="240" w:lineRule="auto"/>
+            </w:pPr>
+            <w:r>
+              <w:t xml:space="preserve">Kolom ini berisi </w:t>
+            </w:r>
+            <w:r>
+              <w:rPr>
+                <w:i/>
+              </w:rPr>
+              <w:t>action</w:t>
+            </w:r>
+            <w:r>
+              <w:t xml:space="preserve"> yang dapat</w:t>
+            </w:r>
+            <w:r>
+              <w:t xml:space="preserve"> Anda gunakan untuk</w:t>
+            </w:r>
+            <w:r>
+              <w:t xml:space="preserve"> melakukan kelola terhadap </w:t>
+            </w:r>
+            <w:r>
+              <w:t xml:space="preserve">data tag </w:t>
+            </w:r>
+            <w:r>
+              <w:t xml:space="preserve">yang terdapat pada konten artikel. </w:t>
+            </w:r>
+          </w:p>
+          <w:p>
+            <w:pPr>
+              <w:spacing w:line="240" w:lineRule="auto"/>
+            </w:pPr>
+            <w:r>
+              <w:t xml:space="preserve">Terdapat 1 (satu) </w:t>
+            </w:r>
+            <w:r>
+              <w:t>piihan</w:t>
+            </w:r>
+            <w:r>
+              <w:t xml:space="preserve"> yang dapat Anda gunakan pada tabel daftar </w:t>
+            </w:r>
+            <w:r>
+              <w:t xml:space="preserve">tag yang digunakan oleh </w:t>
+            </w:r>
+            <w:r>
+              <w:t xml:space="preserve">konten artikel yaitu </w:t>
+            </w:r>
+            <w:r>
+              <w:rPr>
+                <w:i/>
+              </w:rPr>
+              <w:t>Delete</w:t>
+            </w:r>
+            <w:r>
+              <w:t>.</w:t>
+            </w:r>
+          </w:p>
+        </w:tc>
+      </w:tr>
+    </w:tbl>
+    <w:p>
+      <w:pPr>
+        <w:spacing w:before="240"/>
+        <w:ind w:firstLine="709"/>
+      </w:pPr>
+      <w:r>
+        <w:t>Tampilan halaman daftar tag yang digunakan pada konten artikel dapat dilihat pada gambar dibawah ini:</w:t>
+      </w:r>
+    </w:p>
+    <w:p>
+      <w:pPr>
+        <w:keepNext/>
+        <w:jc w:val="center"/>
+      </w:pPr>
+      <w:r>
+        <w:rPr>
+          <w:noProof/>
+        </w:rPr>
+        <w:lastRenderedPageBreak/>
+        <w:drawing>
+          <wp:inline distT="0" distB="0" distL="0" distR="0">
+            <wp:extent cx="4177030" cy="3164840"/>
+            <wp:effectExtent l="0" t="0" r="0" b="0"/>
+            <wp:docPr id="17" name="Picture 17"/>
+            <wp:cNvGraphicFramePr>
+              <a:graphicFrameLocks xmlns:a="http://schemas.openxmlformats.org/drawingml/2006/main" noChangeAspect="1"/>
+            </wp:cNvGraphicFramePr>
+            <a:graphic xmlns:a="http://schemas.openxmlformats.org/drawingml/2006/main">
+              <a:graphicData uri="http://schemas.openxmlformats.org/drawingml/2006/picture">
+                <pic:pic xmlns:pic="http://schemas.openxmlformats.org/drawingml/2006/picture">
+                  <pic:nvPicPr>
+                    <pic:cNvPr id="17" name="tags.png"/>
+                    <pic:cNvPicPr/>
+                  </pic:nvPicPr>
+                  <pic:blipFill>
+                    <a:blip r:embed="rId22" cstate="print">
+                      <a:extLst>
+                        <a:ext uri="{28A0092B-C50C-407E-A947-70E740481C1C}">
+                          <a14:useLocalDpi xmlns:a14="http://schemas.microsoft.com/office/drawing/2010/main" val="0"/>
+                        </a:ext>
+                      </a:extLst>
+                    </a:blip>
+                    <a:stretch>
+                      <a:fillRect/>
+                    </a:stretch>
+                  </pic:blipFill>
+                  <pic:spPr>
+                    <a:xfrm>
+                      <a:off x="0" y="0"/>
+                      <a:ext cx="4177030" cy="3164840"/>
+                    </a:xfrm>
+                    <a:prstGeom prst="rect">
+                      <a:avLst/>
+                    </a:prstGeom>
+                  </pic:spPr>
+                </pic:pic>
+              </a:graphicData>
+            </a:graphic>
+          </wp:inline>
+        </w:drawing>
+      </w:r>
+    </w:p>
+    <w:p>
+      <w:pPr>
+        <w:pStyle w:val="Caption"/>
+        <w:jc w:val="center"/>
+      </w:pPr>
+      <w:bookmarkStart w:id="52" w:name="_Toc483827470"/>
+      <w:r>
+        <w:t xml:space="preserve">Gambar </w:t>
+      </w:r>
+      <w:fldSimple w:instr=" SEQ Gambar \* ARABIC ">
+        <w:r>
+          <w:rPr>
+            <w:noProof/>
+          </w:rPr>
+          <w:t>15</w:t>
+        </w:r>
+      </w:fldSimple>
+      <w:r>
+        <w:t xml:space="preserve"> Article Tags</w:t>
+      </w:r>
+      <w:bookmarkEnd w:id="52"/>
+    </w:p>
     <w:p>
       <w:pPr>
         <w:pStyle w:val="Heading2"/>
       </w:pPr>
-      <w:bookmarkStart w:id="49" w:name="_Toc483819210"/>
-      <w:r>
-        <w:lastRenderedPageBreak/>
+      <w:bookmarkStart w:id="53" w:name="_Toc483827495"/>
+      <w:r>
         <w:t>Settings</w:t>
       </w:r>
-      <w:bookmarkEnd w:id="13"/>
+      <w:bookmarkEnd w:id="14"/>
       <w:r>
         <w:t xml:space="preserve"> </w:t>
       </w:r>
@@ -10170,7 +10921,7 @@
         </w:rPr>
         <w:footnoteReference w:id="8"/>
       </w:r>
-      <w:bookmarkEnd w:id="49"/>
+      <w:bookmarkEnd w:id="53"/>
     </w:p>
     <w:p>
       <w:pPr>
@@ -10257,6 +11008,7 @@
         <w:contextualSpacing w:val="0"/>
       </w:pPr>
       <w:r>
+        <w:lastRenderedPageBreak/>
         <w:t xml:space="preserve">Pada fitur ini Anda dapat melakukan pengaturan terhadap konten artikel yang </w:t>
       </w:r>
       <w:proofErr w:type="gramStart"/>
@@ -10284,11 +11036,11 @@
       <w:pPr>
         <w:pStyle w:val="Heading3"/>
       </w:pPr>
-      <w:bookmarkStart w:id="50" w:name="_Toc483819211"/>
+      <w:bookmarkStart w:id="54" w:name="_Toc483827496"/>
       <w:r>
         <w:t>Public Settings</w:t>
       </w:r>
-      <w:bookmarkEnd w:id="50"/>
+      <w:bookmarkEnd w:id="54"/>
     </w:p>
     <w:p>
       <w:pPr>
@@ -10476,7 +11228,6 @@
         <w:rPr>
           <w:szCs w:val="20"/>
         </w:rPr>
-        <w:lastRenderedPageBreak/>
         <w:t>Input ini berisi pengaturan ketersediaan module</w:t>
       </w:r>
       <w:r>
@@ -10762,6 +11513,7 @@
         <w:rPr>
           <w:szCs w:val="20"/>
         </w:rPr>
+        <w:lastRenderedPageBreak/>
         <w:t>Type Active</w:t>
       </w:r>
       <w:r>
@@ -11196,7 +11948,6 @@
           <w:i/>
           <w:szCs w:val="20"/>
         </w:rPr>
-        <w:lastRenderedPageBreak/>
         <w:t>Creation</w:t>
       </w:r>
       <w:r>
@@ -11568,6 +12319,7 @@
           <w:i/>
           <w:szCs w:val="20"/>
         </w:rPr>
+        <w:lastRenderedPageBreak/>
         <w:t xml:space="preserve">Tags, </w:t>
       </w:r>
       <w:r>
@@ -11947,7 +12699,6 @@
         <w:rPr>
           <w:szCs w:val="20"/>
         </w:rPr>
-        <w:lastRenderedPageBreak/>
         <w:t xml:space="preserve">Isikan kolom ini dengan jumlah media yang bisa Anda unggah untuk sebuah (satu) </w:t>
       </w:r>
       <w:r>
@@ -12290,6 +13041,7 @@
           <w:i/>
           <w:szCs w:val="20"/>
         </w:rPr>
+        <w:lastRenderedPageBreak/>
         <w:t>Catatan:</w:t>
       </w:r>
       <w:r>
@@ -12574,7 +13326,7 @@
                     <pic:cNvPicPr/>
                   </pic:nvPicPr>
                   <pic:blipFill>
-                    <a:blip r:embed="rId22" cstate="print">
+                    <a:blip r:embed="rId23" cstate="print">
                       <a:extLst>
                         <a:ext uri="{28A0092B-C50C-407E-A947-70E740481C1C}">
                           <a14:useLocalDpi xmlns:a14="http://schemas.microsoft.com/office/drawing/2010/main" val="0"/>
@@ -12606,7 +13358,7 @@
         <w:pStyle w:val="Caption"/>
         <w:jc w:val="center"/>
       </w:pPr>
-      <w:bookmarkStart w:id="51" w:name="_Toc483819233"/>
+      <w:bookmarkStart w:id="55" w:name="_Toc483827471"/>
       <w:r>
         <w:t xml:space="preserve">Gambar </w:t>
       </w:r>
@@ -12615,7 +13367,7 @@
           <w:rPr>
             <w:noProof/>
           </w:rPr>
-          <w:t>15</w:t>
+          <w:t>16</w:t>
         </w:r>
       </w:fldSimple>
       <w:r>
@@ -12627,7 +13379,7 @@
       <w:r>
         <w:t>Form</w:t>
       </w:r>
-      <w:bookmarkEnd w:id="51"/>
+      <w:bookmarkEnd w:id="55"/>
     </w:p>
     <w:p>
       <w:pPr>
@@ -12655,7 +13407,7 @@
                     <pic:cNvPicPr/>
                   </pic:nvPicPr>
                   <pic:blipFill>
-                    <a:blip r:embed="rId23" cstate="print">
+                    <a:blip r:embed="rId24" cstate="print">
                       <a:extLst>
                         <a:ext uri="{28A0092B-C50C-407E-A947-70E740481C1C}">
                           <a14:useLocalDpi xmlns:a14="http://schemas.microsoft.com/office/drawing/2010/main" val="0"/>
@@ -12687,7 +13439,7 @@
         <w:pStyle w:val="Caption"/>
         <w:jc w:val="center"/>
       </w:pPr>
-      <w:bookmarkStart w:id="52" w:name="_Toc483819234"/>
+      <w:bookmarkStart w:id="56" w:name="_Toc483827472"/>
       <w:r>
         <w:t xml:space="preserve">Gambar </w:t>
       </w:r>
@@ -12696,7 +13448,7 @@
           <w:rPr>
             <w:noProof/>
           </w:rPr>
-          <w:t>16</w:t>
+          <w:t>17</w:t>
         </w:r>
       </w:fldSimple>
       <w:r>
@@ -12708,11 +13460,11 @@
       <w:r>
         <w:t>(Lanjutan)</w:t>
       </w:r>
-      <w:bookmarkEnd w:id="52"/>
+      <w:bookmarkEnd w:id="56"/>
     </w:p>
     <w:p/>
     <w:sectPr>
-      <w:footerReference w:type="default" r:id="rId24"/>
+      <w:footerReference w:type="default" r:id="rId25"/>
       <w:pgSz w:w="8392" w:h="11907" w:code="11"/>
       <w:pgMar w:top="680" w:right="680" w:bottom="851" w:left="1134" w:header="720" w:footer="397" w:gutter="0"/>
       <w:cols w:space="720"/>
@@ -15519,7 +16271,7 @@
 </file>
 
 <file path=customXml/itemProps1.xml><?xml version="1.0" encoding="utf-8"?>
-<ds:datastoreItem xmlns:ds="http://schemas.openxmlformats.org/officeDocument/2006/customXml" ds:itemID="{C235558F-A0A2-4C18-A3AA-4B9BA344DD3A}">
+<ds:datastoreItem xmlns:ds="http://schemas.openxmlformats.org/officeDocument/2006/customXml" ds:itemID="{44F0CFB0-CEAD-424C-8400-1BE72E7E3585}">
   <ds:schemaRefs>
     <ds:schemaRef ds:uri="http://schemas.openxmlformats.org/officeDocument/2006/bibliography"/>
   </ds:schemaRefs>

</xml_diff>

<commit_message>
modify pageTitle in all controller
</commit_message>
<xml_diff>
--- a/modules/article/assets/manual/mod-article_CP.docx
+++ b/modules/article/assets/manual/mod-article_CP.docx
@@ -1791,9 +1791,7 @@
         <w:lastRenderedPageBreak/>
         <w:t>DAFTAR GAMBAR</w:t>
       </w:r>
-      <w:bookmarkStart w:id="4" w:name="_GoBack"/>
       <w:bookmarkEnd w:id="3"/>
-      <w:bookmarkEnd w:id="4"/>
     </w:p>
     <w:p>
       <w:pPr>
@@ -3052,12 +3050,12 @@
       <w:pPr>
         <w:pStyle w:val="Heading1"/>
       </w:pPr>
-      <w:bookmarkStart w:id="5" w:name="_Toc483827486"/>
+      <w:bookmarkStart w:id="4" w:name="_Toc483827486"/>
       <w:r>
         <w:lastRenderedPageBreak/>
         <w:t>Articles</w:t>
       </w:r>
-      <w:bookmarkEnd w:id="5"/>
+      <w:bookmarkEnd w:id="4"/>
     </w:p>
     <w:bookmarkEnd w:id="0"/>
     <w:p>
@@ -3123,25 +3121,42 @@
       <w:pPr>
         <w:pStyle w:val="Heading2"/>
       </w:pPr>
-      <w:bookmarkStart w:id="6" w:name="_Toc463254370"/>
-      <w:bookmarkStart w:id="7" w:name="_Toc483827487"/>
+      <w:bookmarkStart w:id="5" w:name="_Toc463254370"/>
+      <w:bookmarkStart w:id="6" w:name="_Toc483827487"/>
       <w:r>
         <w:t>Menu Permissions</w:t>
       </w:r>
+      <w:bookmarkEnd w:id="6"/>
+    </w:p>
+    <w:p>
+      <w:pPr>
+        <w:ind w:firstLine="709"/>
+      </w:pPr>
+      <w:r>
+        <w:t xml:space="preserve">Fitur-fitur yang terdapat pada module </w:t>
+      </w:r>
+      <w:r>
+        <w:t>artikel</w:t>
+      </w:r>
+      <w:r>
+        <w:t xml:space="preserve"> ini dapat diakses dan dapat </w:t>
+      </w:r>
+      <w:r>
+        <w:t>di</w:t>
+      </w:r>
+      <w:r>
+        <w:t>gunakan berdasarkan tingkatan user (</w:t>
+      </w:r>
+      <w:bookmarkStart w:id="7" w:name="_GoBack"/>
+      <w:r>
+        <w:rPr>
+          <w:i/>
+        </w:rPr>
+        <w:t>user level</w:t>
+      </w:r>
       <w:bookmarkEnd w:id="7"/>
-    </w:p>
-    <w:p>
-      <w:pPr>
-        <w:ind w:firstLine="709"/>
-      </w:pPr>
-      <w:r>
-        <w:t xml:space="preserve">Fitur-fitur yang terdapat pada module </w:t>
-      </w:r>
-      <w:r>
-        <w:t>artikel</w:t>
-      </w:r>
-      <w:r>
-        <w:t xml:space="preserve"> ini dapat diakses dan dapat Anda gunakan berdasarkan tingkatan user (user level). Berikut adalah informasi fitur dan hak akses pada module </w:t>
+      <w:r>
+        <w:t xml:space="preserve">). Berikut adalah informasi fitur dan hak akses pada module </w:t>
       </w:r>
       <w:r>
         <w:t>artikel</w:t>
@@ -3767,7 +3782,7 @@
       <w:r>
         <w:t>Article</w:t>
       </w:r>
-      <w:bookmarkEnd w:id="6"/>
+      <w:bookmarkEnd w:id="5"/>
       <w:r>
         <w:t>s</w:t>
       </w:r>
@@ -10535,13 +10550,7 @@
               <w:t xml:space="preserve">Nomor urut </w:t>
             </w:r>
             <w:r>
-              <w:t xml:space="preserve">daftar </w:t>
-            </w:r>
-            <w:r>
-              <w:t xml:space="preserve">tag yang digunakan pada </w:t>
-            </w:r>
-            <w:r>
-              <w:t xml:space="preserve">konten artikel </w:t>
+              <w:t xml:space="preserve">daftar tag yang digunakan pada konten artikel </w:t>
             </w:r>
             <w:r>
               <w:t>berdasarkan data terbaru yang telah dibuat</w:t>
@@ -10578,10 +10587,7 @@
               <w:spacing w:line="240" w:lineRule="auto"/>
             </w:pPr>
             <w:r>
-              <w:t xml:space="preserve">Kolom ini berisi informasi nama kategori dari konten artikel yang </w:t>
-            </w:r>
-            <w:r>
-              <w:t>menggunakan tag</w:t>
+              <w:t>Kolom ini berisi informasi nama kategori dari konten artikel yang menggunakan tag</w:t>
             </w:r>
           </w:p>
         </w:tc>
@@ -10615,10 +10621,7 @@
               <w:spacing w:line="240" w:lineRule="auto"/>
             </w:pPr>
             <w:r>
-              <w:t xml:space="preserve">Kolom ini berisi informasi judul dari konten artikel yang </w:t>
-            </w:r>
-            <w:r>
-              <w:t>menggunakan tag</w:t>
+              <w:t>Kolom ini berisi informasi judul dari konten artikel yang menggunakan tag</w:t>
             </w:r>
           </w:p>
         </w:tc>
@@ -10652,10 +10655,7 @@
               <w:spacing w:line="240" w:lineRule="auto"/>
             </w:pPr>
             <w:r>
-              <w:t xml:space="preserve">Kolom ini berisi informasi </w:t>
-            </w:r>
-            <w:r>
-              <w:t>tag yang digunakan pada konten artikel</w:t>
+              <w:t>Kolom ini berisi informasi tag yang digunakan pada konten artikel</w:t>
             </w:r>
           </w:p>
         </w:tc>
@@ -10689,13 +10689,7 @@
               <w:spacing w:line="240" w:lineRule="auto"/>
             </w:pPr>
             <w:r>
-              <w:t xml:space="preserve">Kolom ini berisi informasi user yang </w:t>
-            </w:r>
-            <w:r>
-              <w:t xml:space="preserve">memberikan tag pada </w:t>
-            </w:r>
-            <w:r>
-              <w:t>konten artikel.</w:t>
+              <w:t>Kolom ini berisi informasi user yang memberikan tag pada konten artikel.</w:t>
             </w:r>
           </w:p>
         </w:tc>
@@ -10781,10 +10775,7 @@
               <w:t xml:space="preserve"> melakukan kelola terhadap </w:t>
             </w:r>
             <w:r>
-              <w:t xml:space="preserve">data tag </w:t>
-            </w:r>
-            <w:r>
-              <w:t xml:space="preserve">yang terdapat pada konten artikel. </w:t>
+              <w:t xml:space="preserve">data tag yang terdapat pada konten artikel. </w:t>
             </w:r>
           </w:p>
           <w:p>
@@ -10798,13 +10789,7 @@
               <w:t>piihan</w:t>
             </w:r>
             <w:r>
-              <w:t xml:space="preserve"> yang dapat Anda gunakan pada tabel daftar </w:t>
-            </w:r>
-            <w:r>
-              <w:t xml:space="preserve">tag yang digunakan oleh </w:t>
-            </w:r>
-            <w:r>
-              <w:t xml:space="preserve">konten artikel yaitu </w:t>
+              <w:t xml:space="preserve"> yang dapat Anda gunakan pada tabel daftar tag yang digunakan oleh konten artikel yaitu </w:t>
             </w:r>
             <w:r>
               <w:rPr>
@@ -16271,7 +16256,7 @@
 </file>
 
 <file path=customXml/itemProps1.xml><?xml version="1.0" encoding="utf-8"?>
-<ds:datastoreItem xmlns:ds="http://schemas.openxmlformats.org/officeDocument/2006/customXml" ds:itemID="{44F0CFB0-CEAD-424C-8400-1BE72E7E3585}">
+<ds:datastoreItem xmlns:ds="http://schemas.openxmlformats.org/officeDocument/2006/customXml" ds:itemID="{56C3A330-B7AF-4334-B31A-BDCDC9A8AC40}">
   <ds:schemaRefs>
     <ds:schemaRef ds:uri="http://schemas.openxmlformats.org/officeDocument/2006/bibliography"/>
   </ds:schemaRefs>

</xml_diff>